<commit_message>
Uso de comandos lsmod y modprobe en Linux
</commit_message>
<xml_diff>
--- a/Udemy/LPIC - 1 Administrador de Sistema Linux/1. Hardward en Linux/Documentación (uso de modulos kernel para detectar componentes no integrados, como impresora, usb, etc... cuando no logren ser reconocidos).docx
+++ b/Udemy/LPIC - 1 Administrador de Sistema Linux/1. Hardward en Linux/Documentación (uso de modulos kernel para detectar componentes no integrados, como impresora, usb, etc... cuando no logren ser reconocidos).docx
@@ -367,7 +367,7 @@
         </w:rPr>
         <w:drawing>
           <wp:inline distT="0" distB="0" distL="0" distR="0">
-            <wp:extent cx="5077460" cy="1591310"/>
+            <wp:extent cx="5078095" cy="1591945"/>
             <wp:effectExtent l="0" t="0" r="0" b="0"/>
             <wp:docPr id="9" name="Imagen 1"/>
             <wp:cNvGraphicFramePr>
@@ -377,7 +377,7 @@
               <a:graphicData uri="http://schemas.openxmlformats.org/drawingml/2006/picture">
                 <pic:pic xmlns:pic="http://schemas.openxmlformats.org/drawingml/2006/picture">
                   <pic:nvPicPr>
-                    <pic:cNvPr id="1" name="Picture 1" descr="/Users/robertovelasquezdean/Library/Group Containers/L48J367XN4.com.infraware.PolarisOffice/EngineTemp/1959/fImage79235164999.png"/>
+                    <pic:cNvPr id="1" name="Picture 1" descr="/Users/robertovelasquezdean/Library/Group Containers/L48J367XN4.com.infraware.PolarisOffice/EngineTemp/1950/fImage79235164999.png"/>
                     <pic:cNvPicPr>
                       <a:picLocks noChangeAspect="1" noChangeArrowheads="1"/>
                     </pic:cNvPicPr>
@@ -397,7 +397,7 @@
                   <pic:spPr>
                     <a:xfrm>
                       <a:off x="0" y="0"/>
-                      <a:ext cx="5078095" cy="1591945"/>
+                      <a:ext cx="5078730" cy="1592580"/>
                     </a:xfrm>
                     <a:prstGeom prst="rect"/>
                     <a:ln cap="flat"/>
@@ -609,7 +609,7 @@
         </w:rPr>
         <w:drawing>
           <wp:inline distT="0" distB="0" distL="0" distR="0">
-            <wp:extent cx="5106035" cy="1381760"/>
+            <wp:extent cx="5106670" cy="1382395"/>
             <wp:effectExtent l="0" t="0" r="0" b="0"/>
             <wp:docPr id="10" name="Imagen 2"/>
             <wp:cNvGraphicFramePr>
@@ -619,7 +619,7 @@
               <a:graphicData uri="http://schemas.openxmlformats.org/drawingml/2006/picture">
                 <pic:pic xmlns:pic="http://schemas.openxmlformats.org/drawingml/2006/picture">
                   <pic:nvPicPr>
-                    <pic:cNvPr id="2" name="Picture 2" descr="/Users/robertovelasquezdean/Library/Group Containers/L48J367XN4.com.infraware.PolarisOffice/EngineTemp/1959/fImage75363177429.png"/>
+                    <pic:cNvPr id="2" name="Picture 2" descr="/Users/robertovelasquezdean/Library/Group Containers/L48J367XN4.com.infraware.PolarisOffice/EngineTemp/1950/fImage75363177429.png"/>
                     <pic:cNvPicPr>
                       <a:picLocks noChangeAspect="1" noChangeArrowheads="1"/>
                     </pic:cNvPicPr>
@@ -639,7 +639,7 @@
                   <pic:spPr>
                     <a:xfrm>
                       <a:off x="0" y="0"/>
-                      <a:ext cx="5106670" cy="1382395"/>
+                      <a:ext cx="5107305" cy="1383030"/>
                     </a:xfrm>
                     <a:prstGeom prst="rect"/>
                     <a:ln cap="flat"/>
@@ -1472,7 +1472,7 @@
         </w:rPr>
         <w:drawing>
           <wp:inline distT="0" distB="0" distL="0" distR="0">
-            <wp:extent cx="2762885" cy="2086610"/>
+            <wp:extent cx="2763520" cy="2087245"/>
             <wp:effectExtent l="0" t="0" r="0" b="0"/>
             <wp:docPr id="11" name="Imagen 3"/>
             <wp:cNvGraphicFramePr>
@@ -1482,7 +1482,7 @@
               <a:graphicData uri="http://schemas.openxmlformats.org/drawingml/2006/picture">
                 <pic:pic xmlns:pic="http://schemas.openxmlformats.org/drawingml/2006/picture">
                   <pic:nvPicPr>
-                    <pic:cNvPr id="3" name="Picture 3" descr="/Users/robertovelasquezdean/Library/Group Containers/L48J367XN4.com.infraware.PolarisOffice/EngineTemp/1959/fImage55622209609.png"/>
+                    <pic:cNvPr id="3" name="Picture 3" descr="/Users/robertovelasquezdean/Library/Group Containers/L48J367XN4.com.infraware.PolarisOffice/EngineTemp/1950/fImage55622209609.png"/>
                     <pic:cNvPicPr>
                       <a:picLocks noChangeAspect="1" noChangeArrowheads="1"/>
                     </pic:cNvPicPr>
@@ -1502,7 +1502,7 @@
                   <pic:spPr>
                     <a:xfrm>
                       <a:off x="0" y="0"/>
-                      <a:ext cx="2763520" cy="2087245"/>
+                      <a:ext cx="2764155" cy="2087880"/>
                     </a:xfrm>
                     <a:prstGeom prst="rect"/>
                     <a:ln cap="flat"/>
@@ -1639,9 +1639,9 @@
         </w:rPr>
         <w:drawing>
           <wp:inline distT="0" distB="0" distL="0" distR="0">
-            <wp:extent cx="5400675" cy="1638300"/>
+            <wp:extent cx="5401310" cy="1638935"/>
             <wp:effectExtent l="0" t="0" r="0" b="0"/>
-            <wp:docPr id="13" name="Imagen 4"/>
+            <wp:docPr id="12" name="Imagen 4"/>
             <wp:cNvGraphicFramePr>
               <a:graphicFrameLocks xmlns:a="http://schemas.openxmlformats.org/drawingml/2006/main" noChangeAspect="1"/>
             </wp:cNvGraphicFramePr>
@@ -1649,7 +1649,7 @@
               <a:graphicData uri="http://schemas.openxmlformats.org/drawingml/2006/picture">
                 <pic:pic xmlns:pic="http://schemas.openxmlformats.org/drawingml/2006/picture">
                   <pic:nvPicPr>
-                    <pic:cNvPr id="4" name="Picture 4" descr="/Users/robertovelasquezdean/Library/Group Containers/L48J367XN4.com.infraware.PolarisOffice/EngineTemp/1959/fImage70202134783.png"/>
+                    <pic:cNvPr id="4" name="Picture 4" descr="/Users/robertovelasquezdean/Library/Group Containers/L48J367XN4.com.infraware.PolarisOffice/EngineTemp/1950/fImage70202134783.png"/>
                     <pic:cNvPicPr>
                       <a:picLocks noChangeAspect="1" noChangeArrowheads="1"/>
                     </pic:cNvPicPr>
@@ -1669,7 +1669,7 @@
                   <pic:spPr>
                     <a:xfrm>
                       <a:off x="0" y="0"/>
-                      <a:ext cx="5401310" cy="1638935"/>
+                      <a:ext cx="5401945" cy="1639570"/>
                     </a:xfrm>
                     <a:prstGeom prst="rect"/>
                     <a:ln cap="flat"/>
@@ -2334,7 +2334,7 @@
         </w:rPr>
         <w:drawing>
           <wp:inline distT="0" distB="0" distL="0" distR="0">
-            <wp:extent cx="4810125" cy="4686300"/>
+            <wp:extent cx="4810760" cy="4686935"/>
             <wp:effectExtent l="0" t="0" r="0" b="0"/>
             <wp:docPr id="15" name="Imagen 5"/>
             <wp:cNvGraphicFramePr>
@@ -2344,7 +2344,7 @@
               <a:graphicData uri="http://schemas.openxmlformats.org/drawingml/2006/picture">
                 <pic:pic xmlns:pic="http://schemas.openxmlformats.org/drawingml/2006/picture">
                   <pic:nvPicPr>
-                    <pic:cNvPr id="5" name="Picture 5" descr="/Users/robertovelasquezdean/Library/Group Containers/L48J367XN4.com.infraware.PolarisOffice/EngineTemp/1959/fImage80473154272.png"/>
+                    <pic:cNvPr id="5" name="Picture 5" descr="/Users/robertovelasquezdean/Library/Group Containers/L48J367XN4.com.infraware.PolarisOffice/EngineTemp/1950/fImage80473154272.png"/>
                     <pic:cNvPicPr>
                       <a:picLocks noChangeAspect="1" noChangeArrowheads="1"/>
                     </pic:cNvPicPr>
@@ -2364,7 +2364,7 @@
                   <pic:spPr>
                     <a:xfrm>
                       <a:off x="0" y="0"/>
-                      <a:ext cx="4810760" cy="4686935"/>
+                      <a:ext cx="4811395" cy="4687570"/>
                     </a:xfrm>
                     <a:prstGeom prst="rect"/>
                     <a:ln cap="flat"/>
@@ -3096,7 +3096,103 @@
         <w:ind w:right="0" w:left="0" w:firstLine="0"/>
         <w:rPr>
           <w:spacing w:val="0"/>
-          <w:i w:val="0"/>
+          <w:i w:val="1"/>
+          <w:b w:val="1"/>
+          <w:color w:val="000000"/>
+          <w:sz w:val="20"/>
+          <w:szCs w:val="20"/>
+          <w:rFonts w:ascii="Times" w:eastAsia="Times" w:hAnsi="Times" w:hint="default"/>
+        </w:rPr>
+        <w:wordWrap w:val="0"/>
+        <w:autoSpaceDE w:val="0"/>
+        <w:autoSpaceDN w:val="0"/>
+      </w:pPr>
+      <w:r>
+        <w:rPr>
+          <w:spacing w:val="0"/>
+          <w:i w:val="0"/>
+          <w:b w:val="0"/>
+          <w:color w:val="000000"/>
+          <w:sz w:val="20"/>
+          <w:szCs w:val="20"/>
+          <w:rFonts w:ascii="Times" w:eastAsia="Times" w:hAnsi="Times" w:hint="default"/>
+        </w:rPr>
+        <w:t>nota:</w:t>
+      </w:r>
+      <w:r>
+        <w:rPr>
+          <w:spacing w:val="0"/>
+          <w:i w:val="0"/>
+          <w:b w:val="1"/>
+          <w:color w:val="000000"/>
+          <w:sz w:val="20"/>
+          <w:szCs w:val="20"/>
+          <w:rFonts w:ascii="Times" w:eastAsia="Times" w:hAnsi="Times" w:hint="default"/>
+        </w:rPr>
+        <w:t xml:space="preserve"> </w:t>
+      </w:r>
+      <w:r>
+        <w:rPr>
+          <w:spacing w:val="0"/>
+          <w:i w:val="0"/>
+          <w:b w:val="0"/>
+          <w:color w:val="000000"/>
+          <w:sz w:val="20"/>
+          <w:szCs w:val="20"/>
+          <w:rFonts w:ascii="Times" w:eastAsia="Times" w:hAnsi="Times" w:hint="default"/>
+        </w:rPr>
+        <w:t xml:space="preserve">Los que ve que empiezan con “</w:t>
+      </w:r>
+      <w:r>
+        <w:rPr>
+          <w:spacing w:val="0"/>
+          <w:i w:val="1"/>
+          <w:b w:val="0"/>
+          <w:color w:val="000000"/>
+          <w:sz w:val="20"/>
+          <w:szCs w:val="20"/>
+          <w:rFonts w:ascii="Times" w:eastAsia="Times" w:hAnsi="Times" w:hint="default"/>
+        </w:rPr>
+        <w:t xml:space="preserve">t” </w:t>
+      </w:r>
+      <w:r>
+        <w:rPr>
+          <w:spacing w:val="0"/>
+          <w:i w:val="0"/>
+          <w:b w:val="0"/>
+          <w:color w:val="000000"/>
+          <w:sz w:val="20"/>
+          <w:szCs w:val="20"/>
+          <w:rFonts w:ascii="Times" w:eastAsia="Times" w:hAnsi="Times" w:hint="default"/>
+        </w:rPr>
+        <w:t xml:space="preserve">son las conocidas </w:t>
+      </w:r>
+      <w:r>
+        <w:rPr>
+          <w:spacing w:val="0"/>
+          <w:i w:val="1"/>
+          <w:b w:val="1"/>
+          <w:color w:val="000000"/>
+          <w:sz w:val="20"/>
+          <w:szCs w:val="20"/>
+          <w:rFonts w:ascii="Times" w:eastAsia="Times" w:hAnsi="Times" w:hint="default"/>
+        </w:rPr>
+        <w:t xml:space="preserve">terminales. </w:t>
+      </w:r>
+    </w:p>
+    <w:p>
+      <w:pPr>
+        <w:numPr>
+          <w:ilvl w:val="0"/>
+          <w:numId w:val="0"/>
+        </w:numPr>
+        <w:jc w:val="left"/>
+        <w:spacing w:lineRule="auto" w:line="259" w:before="0" w:after="160"/>
+        <w:widowControl w:val="1"/>
+        <w:ind w:right="0" w:left="0" w:firstLine="0"/>
+        <w:rPr>
+          <w:spacing w:val="0"/>
+          <w:i w:val="1"/>
           <w:b w:val="1"/>
           <w:color w:val="000000"/>
           <w:sz w:val="20"/>
@@ -3245,9 +3341,9 @@
         </w:rPr>
         <w:drawing>
           <wp:inline distT="0" distB="0" distL="0" distR="0">
-            <wp:extent cx="5731510" cy="1169670"/>
+            <wp:extent cx="5732145" cy="1170305"/>
             <wp:effectExtent l="0" t="0" r="0" b="0"/>
-            <wp:docPr id="18" name="Imagen 6"/>
+            <wp:docPr id="16" name="Imagen 6"/>
             <wp:cNvGraphicFramePr>
               <a:graphicFrameLocks xmlns:a="http://schemas.openxmlformats.org/drawingml/2006/main" noChangeAspect="1"/>
             </wp:cNvGraphicFramePr>
@@ -3255,7 +3351,7 @@
               <a:graphicData uri="http://schemas.openxmlformats.org/drawingml/2006/picture">
                 <pic:pic xmlns:pic="http://schemas.openxmlformats.org/drawingml/2006/picture">
                   <pic:nvPicPr>
-                    <pic:cNvPr id="6" name="Picture 6" descr="/Users/robertovelasquezdean/Library/Group Containers/L48J367XN4.com.infraware.PolarisOffice/EngineTemp/1959/fImage61524189801.png"/>
+                    <pic:cNvPr id="6" name="Picture 6" descr="/Users/robertovelasquezdean/Library/Group Containers/L48J367XN4.com.infraware.PolarisOffice/EngineTemp/1950/fImage61524189801.png"/>
                     <pic:cNvPicPr>
                       <a:picLocks noChangeAspect="1" noChangeArrowheads="1"/>
                     </pic:cNvPicPr>
@@ -3275,7 +3371,7 @@
                   <pic:spPr>
                     <a:xfrm>
                       <a:off x="0" y="0"/>
-                      <a:ext cx="5732145" cy="1170305"/>
+                      <a:ext cx="5732780" cy="1170940"/>
                     </a:xfrm>
                     <a:prstGeom prst="rect"/>
                     <a:ln cap="flat"/>
@@ -3704,19 +3800,3158 @@
           <w:szCs w:val="20"/>
           <w:rFonts w:ascii="Times" w:eastAsia="Times" w:hAnsi="Times" w:hint="default"/>
         </w:rPr>
-        <w:t xml:space="preserve"> (que nos va a permitir insertar módulos nuevos al Kernel). Entonces, de esta manera, con estos dos </w:t>
-      </w:r>
-      <w:r>
-        <w:rPr>
-          <w:spacing w:val="0"/>
-          <w:i w:val="0"/>
-          <w:b w:val="0"/>
-          <w:color w:val="000000"/>
-          <w:sz w:val="20"/>
-          <w:szCs w:val="20"/>
-          <w:rFonts w:ascii="Times" w:eastAsia="Times" w:hAnsi="Times" w:hint="default"/>
-        </w:rPr>
-        <w:t xml:space="preserve">comandos, cada vez que no se reconosca un componente, podemos hacer que Linux sea capaz de administrarlo.</w:t>
+        <w:t xml:space="preserve"> (que nos va a permitir insertar módulos nuevos al Kernel - también los elimina). Entonces, de esta </w:t>
+      </w:r>
+      <w:r>
+        <w:rPr>
+          <w:spacing w:val="0"/>
+          <w:i w:val="0"/>
+          <w:b w:val="0"/>
+          <w:color w:val="000000"/>
+          <w:sz w:val="20"/>
+          <w:szCs w:val="20"/>
+          <w:rFonts w:ascii="Times" w:eastAsia="Times" w:hAnsi="Times" w:hint="default"/>
+        </w:rPr>
+        <w:t xml:space="preserve">manera, con estos dos comandos, cada vez que no se reconosca un componente, podemos hacer que Linux sea </w:t>
+      </w:r>
+      <w:r>
+        <w:rPr>
+          <w:spacing w:val="0"/>
+          <w:i w:val="0"/>
+          <w:b w:val="0"/>
+          <w:color w:val="000000"/>
+          <w:sz w:val="20"/>
+          <w:szCs w:val="20"/>
+          <w:rFonts w:ascii="Times" w:eastAsia="Times" w:hAnsi="Times" w:hint="default"/>
+        </w:rPr>
+        <w:t xml:space="preserve">capaz de administrarlo.</w:t>
+      </w:r>
+    </w:p>
+    <w:p>
+      <w:pPr>
+        <w:numPr>
+          <w:ilvl w:val="0"/>
+          <w:numId w:val="0"/>
+        </w:numPr>
+        <w:jc w:val="left"/>
+        <w:spacing w:lineRule="auto" w:line="259" w:before="0" w:after="160"/>
+        <w:widowControl w:val="1"/>
+        <w:ind w:right="0" w:left="0" w:firstLine="0"/>
+        <w:rPr>
+          <w:spacing w:val="0"/>
+          <w:i w:val="0"/>
+          <w:b w:val="0"/>
+          <w:color w:val="000000"/>
+          <w:sz w:val="20"/>
+          <w:szCs w:val="20"/>
+          <w:rFonts w:ascii="Times" w:eastAsia="Times" w:hAnsi="Times" w:hint="default"/>
+        </w:rPr>
+        <w:wordWrap w:val="0"/>
+        <w:autoSpaceDE w:val="0"/>
+        <w:autoSpaceDN w:val="0"/>
+      </w:pPr>
+    </w:p>
+    <w:p>
+      <w:pPr>
+        <w:numPr>
+          <w:ilvl w:val="0"/>
+          <w:numId w:val="0"/>
+        </w:numPr>
+        <w:jc w:val="left"/>
+        <w:spacing w:lineRule="auto" w:line="259" w:before="0" w:after="160"/>
+        <w:widowControl w:val="1"/>
+        <w:ind w:right="0" w:left="0" w:firstLine="0"/>
+        <w:rPr>
+          <w:spacing w:val="0"/>
+          <w:i w:val="0"/>
+          <w:b w:val="0"/>
+          <w:color w:val="000000"/>
+          <w:sz w:val="20"/>
+          <w:szCs w:val="20"/>
+          <w:rFonts w:ascii="Times" w:eastAsia="Times" w:hAnsi="Times" w:hint="default"/>
+        </w:rPr>
+        <w:wordWrap w:val="0"/>
+        <w:autoSpaceDE w:val="0"/>
+        <w:autoSpaceDN w:val="0"/>
+      </w:pPr>
+    </w:p>
+    <w:p>
+      <w:pPr>
+        <w:numPr>
+          <w:ilvl w:val="0"/>
+          <w:numId w:val="0"/>
+        </w:numPr>
+        <w:jc w:val="left"/>
+        <w:spacing w:lineRule="auto" w:line="259" w:before="0" w:after="160"/>
+        <w:widowControl w:val="1"/>
+        <w:ind w:right="0" w:left="0" w:firstLine="0"/>
+        <w:rPr>
+          <w:spacing w:val="0"/>
+          <w:i w:val="0"/>
+          <w:b w:val="0"/>
+          <w:color w:val="000000"/>
+          <w:sz w:val="20"/>
+          <w:szCs w:val="20"/>
+          <w:rFonts w:ascii="Times" w:eastAsia="Times" w:hAnsi="Times" w:hint="default"/>
+        </w:rPr>
+        <w:wordWrap w:val="0"/>
+        <w:autoSpaceDE w:val="0"/>
+        <w:autoSpaceDN w:val="0"/>
+      </w:pPr>
+    </w:p>
+    <w:p>
+      <w:pPr>
+        <w:numPr>
+          <w:ilvl w:val="0"/>
+          <w:numId w:val="0"/>
+        </w:numPr>
+        <w:jc w:val="left"/>
+        <w:spacing w:lineRule="auto" w:line="259" w:before="0" w:after="160"/>
+        <w:widowControl w:val="1"/>
+        <w:ind w:right="0" w:left="0" w:firstLine="0"/>
+        <w:rPr>
+          <w:spacing w:val="0"/>
+          <w:i w:val="0"/>
+          <w:b w:val="0"/>
+          <w:color w:val="000000"/>
+          <w:sz w:val="20"/>
+          <w:szCs w:val="20"/>
+          <w:rFonts w:ascii="Times" w:eastAsia="Times" w:hAnsi="Times" w:hint="default"/>
+        </w:rPr>
+        <w:wordWrap w:val="0"/>
+        <w:autoSpaceDE w:val="0"/>
+        <w:autoSpaceDN w:val="0"/>
+      </w:pPr>
+    </w:p>
+    <w:p>
+      <w:pPr>
+        <w:numPr>
+          <w:ilvl w:val="0"/>
+          <w:numId w:val="0"/>
+        </w:numPr>
+        <w:jc w:val="left"/>
+        <w:spacing w:lineRule="auto" w:line="259" w:before="0" w:after="160"/>
+        <w:widowControl w:val="1"/>
+        <w:ind w:right="0" w:left="0" w:firstLine="0"/>
+        <w:rPr>
+          <w:spacing w:val="0"/>
+          <w:i w:val="0"/>
+          <w:b w:val="0"/>
+          <w:color w:val="000000"/>
+          <w:sz w:val="20"/>
+          <w:szCs w:val="20"/>
+          <w:rFonts w:ascii="Times" w:eastAsia="Times" w:hAnsi="Times" w:hint="default"/>
+        </w:rPr>
+        <w:wordWrap w:val="0"/>
+        <w:autoSpaceDE w:val="0"/>
+        <w:autoSpaceDN w:val="0"/>
+      </w:pPr>
+    </w:p>
+    <w:p>
+      <w:pPr>
+        <w:numPr>
+          <w:ilvl w:val="0"/>
+          <w:numId w:val="0"/>
+        </w:numPr>
+        <w:jc w:val="left"/>
+        <w:spacing w:lineRule="auto" w:line="259" w:before="0" w:after="160"/>
+        <w:widowControl w:val="1"/>
+        <w:ind w:right="0" w:left="0" w:firstLine="0"/>
+        <w:rPr>
+          <w:spacing w:val="0"/>
+          <w:i w:val="0"/>
+          <w:b w:val="0"/>
+          <w:color w:val="000000"/>
+          <w:sz w:val="20"/>
+          <w:szCs w:val="20"/>
+          <w:rFonts w:ascii="Times" w:eastAsia="Times" w:hAnsi="Times" w:hint="default"/>
+        </w:rPr>
+        <w:wordWrap w:val="0"/>
+        <w:autoSpaceDE w:val="0"/>
+        <w:autoSpaceDN w:val="0"/>
+      </w:pPr>
+    </w:p>
+    <w:p>
+      <w:pPr>
+        <w:numPr>
+          <w:ilvl w:val="0"/>
+          <w:numId w:val="0"/>
+        </w:numPr>
+        <w:jc w:val="left"/>
+        <w:spacing w:lineRule="auto" w:line="259" w:before="0" w:after="160"/>
+        <w:widowControl w:val="1"/>
+        <w:ind w:right="0" w:left="0" w:firstLine="0"/>
+        <w:rPr>
+          <w:spacing w:val="0"/>
+          <w:i w:val="0"/>
+          <w:b w:val="0"/>
+          <w:color w:val="000000"/>
+          <w:sz w:val="20"/>
+          <w:szCs w:val="20"/>
+          <w:rFonts w:ascii="Times" w:eastAsia="Times" w:hAnsi="Times" w:hint="default"/>
+        </w:rPr>
+        <w:wordWrap w:val="0"/>
+        <w:autoSpaceDE w:val="0"/>
+        <w:autoSpaceDN w:val="0"/>
+      </w:pPr>
+    </w:p>
+    <w:p>
+      <w:pPr>
+        <w:numPr>
+          <w:ilvl w:val="0"/>
+          <w:numId w:val="0"/>
+        </w:numPr>
+        <w:jc w:val="left"/>
+        <w:spacing w:lineRule="auto" w:line="259" w:before="0" w:after="160"/>
+        <w:widowControl w:val="1"/>
+        <w:ind w:right="0" w:left="0" w:firstLine="0"/>
+        <w:rPr>
+          <w:spacing w:val="0"/>
+          <w:i w:val="0"/>
+          <w:b w:val="0"/>
+          <w:color w:val="000000"/>
+          <w:sz w:val="20"/>
+          <w:szCs w:val="20"/>
+          <w:rFonts w:ascii="Times" w:eastAsia="Times" w:hAnsi="Times" w:hint="default"/>
+        </w:rPr>
+        <w:wordWrap w:val="0"/>
+        <w:autoSpaceDE w:val="0"/>
+        <w:autoSpaceDN w:val="0"/>
+      </w:pPr>
+    </w:p>
+    <w:p>
+      <w:pPr>
+        <w:numPr>
+          <w:ilvl w:val="0"/>
+          <w:numId w:val="0"/>
+        </w:numPr>
+        <w:jc w:val="left"/>
+        <w:spacing w:lineRule="auto" w:line="259" w:before="0" w:after="160"/>
+        <w:widowControl w:val="1"/>
+        <w:ind w:right="0" w:left="0" w:firstLine="0"/>
+        <w:rPr>
+          <w:spacing w:val="0"/>
+          <w:i w:val="0"/>
+          <w:b w:val="0"/>
+          <w:color w:val="000000"/>
+          <w:sz w:val="20"/>
+          <w:szCs w:val="20"/>
+          <w:rFonts w:ascii="Times" w:eastAsia="Times" w:hAnsi="Times" w:hint="default"/>
+        </w:rPr>
+        <w:wordWrap w:val="0"/>
+        <w:autoSpaceDE w:val="0"/>
+        <w:autoSpaceDN w:val="0"/>
+      </w:pPr>
+    </w:p>
+    <w:p>
+      <w:pPr>
+        <w:numPr>
+          <w:ilvl w:val="0"/>
+          <w:numId w:val="0"/>
+        </w:numPr>
+        <w:jc w:val="left"/>
+        <w:spacing w:lineRule="auto" w:line="259" w:before="0" w:after="160"/>
+        <w:widowControl w:val="1"/>
+        <w:ind w:right="0" w:left="0" w:firstLine="0"/>
+        <w:rPr>
+          <w:spacing w:val="0"/>
+          <w:i w:val="0"/>
+          <w:b w:val="0"/>
+          <w:color w:val="000000"/>
+          <w:sz w:val="20"/>
+          <w:szCs w:val="20"/>
+          <w:rFonts w:ascii="Times" w:eastAsia="Times" w:hAnsi="Times" w:hint="default"/>
+        </w:rPr>
+        <w:wordWrap w:val="0"/>
+        <w:autoSpaceDE w:val="0"/>
+        <w:autoSpaceDN w:val="0"/>
+      </w:pPr>
+    </w:p>
+    <w:p>
+      <w:pPr>
+        <w:numPr>
+          <w:ilvl w:val="0"/>
+          <w:numId w:val="0"/>
+        </w:numPr>
+        <w:jc w:val="left"/>
+        <w:spacing w:lineRule="auto" w:line="259" w:before="0" w:after="160"/>
+        <w:widowControl w:val="1"/>
+        <w:ind w:right="0" w:left="0" w:firstLine="0"/>
+        <w:rPr>
+          <w:spacing w:val="0"/>
+          <w:i w:val="0"/>
+          <w:b w:val="0"/>
+          <w:color w:val="000000"/>
+          <w:sz w:val="20"/>
+          <w:szCs w:val="20"/>
+          <w:rFonts w:ascii="Times" w:eastAsia="Times" w:hAnsi="Times" w:hint="default"/>
+        </w:rPr>
+        <w:wordWrap w:val="0"/>
+        <w:autoSpaceDE w:val="0"/>
+        <w:autoSpaceDN w:val="0"/>
+      </w:pPr>
+    </w:p>
+    <w:p>
+      <w:pPr>
+        <w:numPr>
+          <w:ilvl w:val="0"/>
+          <w:numId w:val="0"/>
+        </w:numPr>
+        <w:jc w:val="left"/>
+        <w:spacing w:lineRule="auto" w:line="259" w:before="0" w:after="160"/>
+        <w:widowControl w:val="1"/>
+        <w:ind w:right="0" w:left="0" w:firstLine="0"/>
+        <w:rPr>
+          <w:spacing w:val="0"/>
+          <w:i w:val="0"/>
+          <w:b w:val="1"/>
+          <w:color w:val="000000"/>
+          <w:sz w:val="22"/>
+          <w:szCs w:val="22"/>
+          <w:rFonts w:ascii="Times" w:eastAsia="Times" w:hAnsi="Times" w:hint="default"/>
+        </w:rPr>
+        <w:wordWrap w:val="0"/>
+        <w:autoSpaceDE w:val="0"/>
+        <w:autoSpaceDN w:val="0"/>
+      </w:pPr>
+      <w:r>
+        <w:rPr>
+          <w:spacing w:val="0"/>
+          <w:i w:val="0"/>
+          <w:b w:val="1"/>
+          <w:color w:val="000000"/>
+          <w:sz w:val="22"/>
+          <w:szCs w:val="22"/>
+          <w:rFonts w:ascii="Times" w:eastAsia="Times" w:hAnsi="Times" w:hint="default"/>
+        </w:rPr>
+        <w:t xml:space="preserve">Navegando por la terminal...</w:t>
+      </w:r>
+    </w:p>
+    <w:p>
+      <w:pPr>
+        <w:numPr>
+          <w:ilvl w:val="0"/>
+          <w:numId w:val="0"/>
+        </w:numPr>
+        <w:jc w:val="left"/>
+        <w:spacing w:lineRule="auto" w:line="259" w:before="0" w:after="160"/>
+        <w:widowControl w:val="1"/>
+        <w:ind w:right="0" w:left="0" w:firstLine="0"/>
+        <w:rPr>
+          <w:spacing w:val="0"/>
+          <w:i w:val="0"/>
+          <w:b w:val="0"/>
+          <w:color w:val="000000"/>
+          <w:sz w:val="20"/>
+          <w:szCs w:val="20"/>
+          <w:rFonts w:ascii="Times" w:eastAsia="Times" w:hAnsi="Times" w:hint="default"/>
+        </w:rPr>
+        <w:wordWrap w:val="0"/>
+        <w:autoSpaceDE w:val="0"/>
+        <w:autoSpaceDN w:val="0"/>
+      </w:pPr>
+      <w:r>
+        <w:rPr>
+          <w:spacing w:val="0"/>
+          <w:i w:val="0"/>
+          <w:b w:val="0"/>
+          <w:color w:val="000000"/>
+          <w:sz w:val="20"/>
+          <w:szCs w:val="20"/>
+          <w:rFonts w:ascii="Times" w:eastAsia="Times" w:hAnsi="Times" w:hint="default"/>
+        </w:rPr>
+        <w:t xml:space="preserve">La idea es ir poniendo en práctica el manejo de la consola; en este caso, para navegar por medio de comandos a </w:t>
+      </w:r>
+      <w:r>
+        <w:rPr>
+          <w:spacing w:val="0"/>
+          <w:i w:val="0"/>
+          <w:b w:val="0"/>
+          <w:color w:val="000000"/>
+          <w:sz w:val="20"/>
+          <w:szCs w:val="20"/>
+          <w:rFonts w:ascii="Times" w:eastAsia="Times" w:hAnsi="Times" w:hint="default"/>
+        </w:rPr>
+        <w:t xml:space="preserve">todo nuestro Hardware y, concretamente, identificar los ficheros </w:t>
+      </w:r>
+      <w:r>
+        <w:rPr>
+          <w:spacing w:val="0"/>
+          <w:i w:val="1"/>
+          <w:b w:val="0"/>
+          <w:color w:val="000000"/>
+          <w:sz w:val="20"/>
+          <w:szCs w:val="20"/>
+          <w:rFonts w:ascii="Times" w:eastAsia="Times" w:hAnsi="Times" w:hint="default"/>
+        </w:rPr>
+        <w:t>punteros</w:t>
+      </w:r>
+      <w:r>
+        <w:rPr>
+          <w:spacing w:val="0"/>
+          <w:i w:val="0"/>
+          <w:b w:val="0"/>
+          <w:color w:val="000000"/>
+          <w:sz w:val="20"/>
+          <w:szCs w:val="20"/>
+          <w:rFonts w:ascii="Times" w:eastAsia="Times" w:hAnsi="Times" w:hint="default"/>
+        </w:rPr>
+        <w:t xml:space="preserve"> (enlaces simbólicos). Veamos.</w:t>
+      </w:r>
+    </w:p>
+    <w:p>
+      <w:pPr>
+        <w:numPr>
+          <w:ilvl w:val="0"/>
+          <w:numId w:val="0"/>
+        </w:numPr>
+        <w:jc w:val="left"/>
+        <w:spacing w:lineRule="auto" w:line="259" w:before="0" w:after="160"/>
+        <w:widowControl w:val="1"/>
+        <w:ind w:right="0" w:left="0" w:firstLine="0"/>
+        <w:rPr>
+          <w:spacing w:val="0"/>
+          <w:i w:val="0"/>
+          <w:b w:val="0"/>
+          <w:color w:val="000000"/>
+          <w:sz w:val="20"/>
+          <w:szCs w:val="20"/>
+          <w:rFonts w:ascii="Times" w:eastAsia="Times" w:hAnsi="Times" w:hint="default"/>
+        </w:rPr>
+        <w:wordWrap w:val="0"/>
+        <w:autoSpaceDE w:val="0"/>
+        <w:autoSpaceDN w:val="0"/>
+      </w:pPr>
+      <w:r>
+        <w:rPr>
+          <w:sz w:val="20"/>
+        </w:rPr>
+        <w:drawing>
+          <wp:inline distT="0" distB="0" distL="0" distR="0">
+            <wp:extent cx="4772025" cy="4543425"/>
+            <wp:effectExtent l="0" t="0" r="0" b="0"/>
+            <wp:docPr id="18" name="Imagen 7"/>
+            <wp:cNvGraphicFramePr>
+              <a:graphicFrameLocks xmlns:a="http://schemas.openxmlformats.org/drawingml/2006/main" noChangeAspect="1"/>
+            </wp:cNvGraphicFramePr>
+            <a:graphic xmlns:a="http://schemas.openxmlformats.org/drawingml/2006/main">
+              <a:graphicData uri="http://schemas.openxmlformats.org/drawingml/2006/picture">
+                <pic:pic xmlns:pic="http://schemas.openxmlformats.org/drawingml/2006/picture">
+                  <pic:nvPicPr>
+                    <pic:cNvPr id="7" name="Picture 7" descr="/Users/robertovelasquezdean/Library/Group Containers/L48J367XN4.com.infraware.PolarisOffice/EngineTemp/1950/fImage75647184428.png"/>
+                    <pic:cNvPicPr>
+                      <a:picLocks noChangeAspect="1" noChangeArrowheads="1"/>
+                    </pic:cNvPicPr>
+                  </pic:nvPicPr>
+                  <pic:blipFill>
+                    <a:blip r:embed="rId11">
+                      <a:extLst>
+                        <a:ext uri="{28A0092B-C50C-407E-A947-70E740481C1C}">
+                          <a14:useLocalDpi xmlns:a14="http://schemas.microsoft.com/office/drawing/2010/main" val="0"/>
+                        </a:ext>
+                      </a:extLst>
+                    </a:blip>
+                    <a:stretch>
+                      <a:fillRect/>
+                    </a:stretch>
+                  </pic:blipFill>
+                  <pic:spPr>
+                    <a:xfrm>
+                      <a:off x="0" y="0"/>
+                      <a:ext cx="4772660" cy="4544060"/>
+                    </a:xfrm>
+                    <a:prstGeom prst="rect"/>
+                    <a:ln cap="flat"/>
+                  </pic:spPr>
+                </pic:pic>
+              </a:graphicData>
+            </a:graphic>
+          </wp:inline>
+        </w:drawing>
+      </w:r>
+    </w:p>
+    <w:p>
+      <w:pPr>
+        <w:numPr>
+          <w:ilvl w:val="0"/>
+          <w:numId w:val="0"/>
+        </w:numPr>
+        <w:jc w:val="left"/>
+        <w:spacing w:lineRule="auto" w:line="259" w:before="0" w:after="160"/>
+        <w:widowControl w:val="1"/>
+        <w:ind w:right="0" w:left="0" w:firstLine="0"/>
+        <w:rPr>
+          <w:spacing w:val="0"/>
+          <w:i w:val="0"/>
+          <w:b w:val="0"/>
+          <w:color w:val="000000"/>
+          <w:sz w:val="20"/>
+          <w:szCs w:val="20"/>
+          <w:rFonts w:ascii="Times" w:eastAsia="Times" w:hAnsi="Times" w:hint="default"/>
+        </w:rPr>
+        <w:wordWrap w:val="0"/>
+        <w:autoSpaceDE w:val="0"/>
+        <w:autoSpaceDN w:val="0"/>
+      </w:pPr>
+      <w:r>
+        <w:rPr>
+          <w:spacing w:val="0"/>
+          <w:i w:val="0"/>
+          <w:b w:val="0"/>
+          <w:color w:val="000000"/>
+          <w:sz w:val="20"/>
+          <w:szCs w:val="20"/>
+          <w:rFonts w:ascii="Times" w:eastAsia="Times" w:hAnsi="Times" w:hint="default"/>
+        </w:rPr>
+        <w:t xml:space="preserve">Enlistemos ahora todos los elementos en columnas para tener una mejor visualización, y con mayor contenido, </w:t>
+      </w:r>
+      <w:r>
+        <w:rPr>
+          <w:spacing w:val="0"/>
+          <w:i w:val="0"/>
+          <w:b w:val="0"/>
+          <w:color w:val="000000"/>
+          <w:sz w:val="20"/>
+          <w:szCs w:val="20"/>
+          <w:rFonts w:ascii="Times" w:eastAsia="Times" w:hAnsi="Times" w:hint="default"/>
+        </w:rPr>
+        <w:t xml:space="preserve">de nuestro Hardware. </w:t>
+      </w:r>
+      <w:r>
+        <w:rPr>
+          <w:spacing w:val="0"/>
+          <w:i w:val="1"/>
+          <w:b w:val="0"/>
+          <w:color w:val="000000"/>
+          <w:sz w:val="20"/>
+          <w:szCs w:val="20"/>
+          <w:rFonts w:ascii="Times" w:eastAsia="Times" w:hAnsi="Times" w:hint="default"/>
+        </w:rPr>
+        <w:t xml:space="preserve">Por ejemplo: </w:t>
+      </w:r>
+    </w:p>
+    <w:p>
+      <w:pPr>
+        <w:numPr>
+          <w:ilvl w:val="0"/>
+          <w:numId w:val="0"/>
+        </w:numPr>
+        <w:jc w:val="left"/>
+        <w:spacing w:lineRule="auto" w:line="259" w:before="0" w:after="160"/>
+        <w:widowControl w:val="1"/>
+        <w:ind w:right="0" w:left="0" w:firstLine="0"/>
+        <w:rPr>
+          <w:spacing w:val="0"/>
+          <w:i w:val="0"/>
+          <w:b w:val="0"/>
+          <w:color w:val="000000"/>
+          <w:sz w:val="20"/>
+          <w:szCs w:val="20"/>
+          <w:rFonts w:ascii="Times" w:eastAsia="Times" w:hAnsi="Times" w:hint="default"/>
+        </w:rPr>
+        <w:wordWrap w:val="0"/>
+        <w:autoSpaceDE w:val="0"/>
+        <w:autoSpaceDN w:val="0"/>
+      </w:pPr>
+      <w:r>
+        <w:rPr>
+          <w:sz w:val="20"/>
+        </w:rPr>
+        <w:drawing>
+          <wp:inline distT="0" distB="0" distL="0" distR="0">
+            <wp:extent cx="4714875" cy="1228725"/>
+            <wp:effectExtent l="0" t="0" r="0" b="0"/>
+            <wp:docPr id="20" name="Imagen 8"/>
+            <wp:cNvGraphicFramePr>
+              <a:graphicFrameLocks xmlns:a="http://schemas.openxmlformats.org/drawingml/2006/main" noChangeAspect="1"/>
+            </wp:cNvGraphicFramePr>
+            <a:graphic xmlns:a="http://schemas.openxmlformats.org/drawingml/2006/main">
+              <a:graphicData uri="http://schemas.openxmlformats.org/drawingml/2006/picture">
+                <pic:pic xmlns:pic="http://schemas.openxmlformats.org/drawingml/2006/picture">
+                  <pic:nvPicPr>
+                    <pic:cNvPr id="8" name="Picture 8" descr="/Users/robertovelasquezdean/Library/Group Containers/L48J367XN4.com.infraware.PolarisOffice/EngineTemp/1950/fImage28067207183.png"/>
+                    <pic:cNvPicPr>
+                      <a:picLocks noChangeAspect="1" noChangeArrowheads="1"/>
+                    </pic:cNvPicPr>
+                  </pic:nvPicPr>
+                  <pic:blipFill>
+                    <a:blip r:embed="rId12">
+                      <a:extLst>
+                        <a:ext uri="{28A0092B-C50C-407E-A947-70E740481C1C}">
+                          <a14:useLocalDpi xmlns:a14="http://schemas.microsoft.com/office/drawing/2010/main" val="0"/>
+                        </a:ext>
+                      </a:extLst>
+                    </a:blip>
+                    <a:stretch>
+                      <a:fillRect/>
+                    </a:stretch>
+                  </pic:blipFill>
+                  <pic:spPr>
+                    <a:xfrm>
+                      <a:off x="0" y="0"/>
+                      <a:ext cx="4715510" cy="1229360"/>
+                    </a:xfrm>
+                    <a:prstGeom prst="rect"/>
+                    <a:ln cap="flat"/>
+                  </pic:spPr>
+                </pic:pic>
+              </a:graphicData>
+            </a:graphic>
+          </wp:inline>
+        </w:drawing>
+      </w:r>
+    </w:p>
+    <w:p>
+      <w:pPr>
+        <w:numPr>
+          <w:ilvl w:val="0"/>
+          <w:numId w:val="0"/>
+        </w:numPr>
+        <w:jc w:val="left"/>
+        <w:spacing w:lineRule="auto" w:line="259" w:before="0" w:after="160"/>
+        <w:widowControl w:val="1"/>
+        <w:ind w:right="0" w:left="0" w:firstLine="0"/>
+        <w:rPr>
+          <w:spacing w:val="0"/>
+          <w:i w:val="0"/>
+          <w:b w:val="0"/>
+          <w:color w:val="000000"/>
+          <w:sz w:val="20"/>
+          <w:szCs w:val="20"/>
+          <w:rFonts w:ascii="Times" w:eastAsia="Times" w:hAnsi="Times" w:hint="default"/>
+        </w:rPr>
+        <w:wordWrap w:val="0"/>
+        <w:autoSpaceDE w:val="0"/>
+        <w:autoSpaceDN w:val="0"/>
+      </w:pPr>
+      <w:r>
+        <w:rPr>
+          <w:spacing w:val="0"/>
+          <w:i w:val="0"/>
+          <w:b w:val="0"/>
+          <w:color w:val="000000"/>
+          <w:sz w:val="20"/>
+          <w:szCs w:val="20"/>
+          <w:rFonts w:ascii="Times" w:eastAsia="Times" w:hAnsi="Times" w:hint="default"/>
+        </w:rPr>
+        <w:t xml:space="preserve">Resaltemos esto último: </w:t>
+      </w:r>
+      <w:r>
+        <w:rPr>
+          <w:sz w:val="20"/>
+        </w:rPr>
+        <w:drawing>
+          <wp:inline distT="0" distB="0" distL="0" distR="0">
+            <wp:extent cx="1333500" cy="142875"/>
+            <wp:effectExtent l="0" t="0" r="0" b="0"/>
+            <wp:docPr id="21" name="Imagen 9"/>
+            <wp:cNvGraphicFramePr>
+              <a:graphicFrameLocks xmlns:a="http://schemas.openxmlformats.org/drawingml/2006/main" noChangeAspect="1"/>
+            </wp:cNvGraphicFramePr>
+            <a:graphic xmlns:a="http://schemas.openxmlformats.org/drawingml/2006/main">
+              <a:graphicData uri="http://schemas.openxmlformats.org/drawingml/2006/picture">
+                <pic:pic xmlns:pic="http://schemas.openxmlformats.org/drawingml/2006/picture">
+                  <pic:nvPicPr>
+                    <pic:cNvPr id="9" name="Picture 9" descr="/Users/robertovelasquezdean/Library/Group Containers/L48J367XN4.com.infraware.PolarisOffice/EngineTemp/1950/fImage8262213917.png"/>
+                    <pic:cNvPicPr>
+                      <a:picLocks noChangeAspect="1" noChangeArrowheads="1"/>
+                    </pic:cNvPicPr>
+                  </pic:nvPicPr>
+                  <pic:blipFill>
+                    <a:blip r:embed="rId13">
+                      <a:extLst>
+                        <a:ext uri="{28A0092B-C50C-407E-A947-70E740481C1C}">
+                          <a14:useLocalDpi xmlns:a14="http://schemas.microsoft.com/office/drawing/2010/main" val="0"/>
+                        </a:ext>
+                      </a:extLst>
+                    </a:blip>
+                    <a:stretch>
+                      <a:fillRect/>
+                    </a:stretch>
+                  </pic:blipFill>
+                  <pic:spPr>
+                    <a:xfrm>
+                      <a:off x="0" y="0"/>
+                      <a:ext cx="1334135" cy="143510"/>
+                    </a:xfrm>
+                    <a:prstGeom prst="rect"/>
+                    <a:ln cap="flat"/>
+                  </pic:spPr>
+                </pic:pic>
+              </a:graphicData>
+            </a:graphic>
+          </wp:inline>
+        </w:drawing>
+      </w:r>
+    </w:p>
+    <w:p>
+      <w:pPr>
+        <w:numPr>
+          <w:ilvl w:val="0"/>
+          <w:numId w:val="0"/>
+        </w:numPr>
+        <w:jc w:val="left"/>
+        <w:spacing w:lineRule="auto" w:line="259" w:before="0" w:after="160"/>
+        <w:widowControl w:val="1"/>
+        <w:ind w:right="0" w:left="0" w:firstLine="0"/>
+        <w:rPr>
+          <w:spacing w:val="0"/>
+          <w:i w:val="0"/>
+          <w:b w:val="0"/>
+          <w:color w:val="000000"/>
+          <w:sz w:val="20"/>
+          <w:szCs w:val="20"/>
+          <w:rFonts w:ascii="Times" w:eastAsia="Times" w:hAnsi="Times" w:hint="default"/>
+        </w:rPr>
+        <w:wordWrap w:val="0"/>
+        <w:autoSpaceDE w:val="0"/>
+        <w:autoSpaceDN w:val="0"/>
+      </w:pPr>
+      <w:r>
+        <w:rPr>
+          <w:spacing w:val="0"/>
+          <w:i w:val="0"/>
+          <w:b w:val="0"/>
+          <w:color w:val="000000"/>
+          <w:sz w:val="20"/>
+          <w:szCs w:val="20"/>
+          <w:rFonts w:ascii="Times" w:eastAsia="Times" w:hAnsi="Times" w:hint="default"/>
+        </w:rPr>
+        <w:t xml:space="preserve">Pues bien, aquí </w:t>
+      </w:r>
+      <w:r>
+        <w:rPr>
+          <w:spacing w:val="0"/>
+          <w:i w:val="1"/>
+          <w:b w:val="0"/>
+          <w:color w:val="000000"/>
+          <w:sz w:val="20"/>
+          <w:szCs w:val="20"/>
+          <w:rFonts w:ascii="Times" w:eastAsia="Times" w:hAnsi="Times" w:hint="default"/>
+        </w:rPr>
+        <w:t>core</w:t>
+      </w:r>
+      <w:r>
+        <w:rPr>
+          <w:spacing w:val="0"/>
+          <w:i w:val="0"/>
+          <w:b w:val="0"/>
+          <w:color w:val="000000"/>
+          <w:sz w:val="20"/>
+          <w:szCs w:val="20"/>
+          <w:rFonts w:ascii="Times" w:eastAsia="Times" w:hAnsi="Times" w:hint="default"/>
+        </w:rPr>
+        <w:t xml:space="preserve"> es un enlace simbólico que está apuntando (-&gt;) al archivo </w:t>
+      </w:r>
+      <w:r>
+        <w:rPr>
+          <w:spacing w:val="0"/>
+          <w:i w:val="1"/>
+          <w:b w:val="0"/>
+          <w:color w:val="000000"/>
+          <w:sz w:val="20"/>
+          <w:szCs w:val="20"/>
+          <w:rFonts w:ascii="Times" w:eastAsia="Times" w:hAnsi="Times" w:hint="default"/>
+        </w:rPr>
+        <w:t xml:space="preserve">kcore. </w:t>
+      </w:r>
+      <w:r>
+        <w:rPr>
+          <w:spacing w:val="0"/>
+          <w:i w:val="0"/>
+          <w:b w:val="0"/>
+          <w:color w:val="000000"/>
+          <w:sz w:val="20"/>
+          <w:szCs w:val="20"/>
+          <w:rFonts w:ascii="Times" w:eastAsia="Times" w:hAnsi="Times" w:hint="default"/>
+        </w:rPr>
+        <w:t xml:space="preserve">Recordemos, un </w:t>
+      </w:r>
+      <w:r>
+        <w:rPr>
+          <w:spacing w:val="0"/>
+          <w:i w:val="1"/>
+          <w:b w:val="0"/>
+          <w:color w:val="000000"/>
+          <w:sz w:val="20"/>
+          <w:szCs w:val="20"/>
+          <w:rFonts w:ascii="Times" w:eastAsia="Times" w:hAnsi="Times" w:hint="default"/>
+        </w:rPr>
+        <w:t xml:space="preserve">enlace </w:t>
+      </w:r>
+      <w:r>
+        <w:rPr>
+          <w:spacing w:val="0"/>
+          <w:i w:val="1"/>
+          <w:b w:val="0"/>
+          <w:color w:val="000000"/>
+          <w:sz w:val="20"/>
+          <w:szCs w:val="20"/>
+          <w:rFonts w:ascii="Times" w:eastAsia="Times" w:hAnsi="Times" w:hint="default"/>
+        </w:rPr>
+        <w:t>simbólico</w:t>
+      </w:r>
+      <w:r>
+        <w:rPr>
+          <w:spacing w:val="0"/>
+          <w:i w:val="0"/>
+          <w:b w:val="0"/>
+          <w:color w:val="000000"/>
+          <w:sz w:val="20"/>
+          <w:szCs w:val="20"/>
+          <w:rFonts w:ascii="Times" w:eastAsia="Times" w:hAnsi="Times" w:hint="default"/>
+        </w:rPr>
+        <w:t xml:space="preserve"> es, en resumidas cuentas, un acceso directo. Esos ficheros que apuntan (-&gt;) son justamente nuestros </w:t>
+      </w:r>
+      <w:r>
+        <w:rPr>
+          <w:spacing w:val="0"/>
+          <w:i w:val="0"/>
+          <w:b w:val="0"/>
+          <w:color w:val="000000"/>
+          <w:sz w:val="20"/>
+          <w:szCs w:val="20"/>
+          <w:rFonts w:ascii="Times" w:eastAsia="Times" w:hAnsi="Times" w:hint="default"/>
+        </w:rPr>
+        <w:t xml:space="preserve">enlaces simbólicos. Profundicemos más. </w:t>
+      </w:r>
+    </w:p>
+    <w:p>
+      <w:pPr>
+        <w:numPr>
+          <w:ilvl w:val="0"/>
+          <w:numId w:val="0"/>
+        </w:numPr>
+        <w:jc w:val="left"/>
+        <w:spacing w:lineRule="auto" w:line="259" w:before="0" w:after="160"/>
+        <w:widowControl w:val="1"/>
+        <w:ind w:right="0" w:left="0" w:firstLine="0"/>
+        <w:rPr>
+          <w:spacing w:val="0"/>
+          <w:i w:val="0"/>
+          <w:b w:val="0"/>
+          <w:color w:val="000000"/>
+          <w:sz w:val="20"/>
+          <w:szCs w:val="20"/>
+          <w:rFonts w:ascii="Times" w:eastAsia="Times" w:hAnsi="Times" w:hint="default"/>
+        </w:rPr>
+        <w:wordWrap w:val="0"/>
+        <w:autoSpaceDE w:val="0"/>
+        <w:autoSpaceDN w:val="0"/>
+      </w:pPr>
+    </w:p>
+    <w:p>
+      <w:pPr>
+        <w:numPr>
+          <w:ilvl w:val="0"/>
+          <w:numId w:val="0"/>
+        </w:numPr>
+        <w:jc w:val="left"/>
+        <w:spacing w:lineRule="auto" w:line="259" w:before="0" w:after="160"/>
+        <w:widowControl w:val="1"/>
+        <w:ind w:right="0" w:left="0" w:firstLine="0"/>
+        <w:rPr>
+          <w:spacing w:val="0"/>
+          <w:i w:val="0"/>
+          <w:b w:val="0"/>
+          <w:color w:val="000000"/>
+          <w:sz w:val="20"/>
+          <w:szCs w:val="20"/>
+          <w:rFonts w:ascii="Times" w:eastAsia="Times" w:hAnsi="Times" w:hint="default"/>
+        </w:rPr>
+        <w:wordWrap w:val="0"/>
+        <w:autoSpaceDE w:val="0"/>
+        <w:autoSpaceDN w:val="0"/>
+      </w:pPr>
+    </w:p>
+    <w:p>
+      <w:pPr>
+        <w:numPr>
+          <w:ilvl w:val="0"/>
+          <w:numId w:val="0"/>
+        </w:numPr>
+        <w:jc w:val="left"/>
+        <w:spacing w:lineRule="auto" w:line="259" w:before="0" w:after="160"/>
+        <w:widowControl w:val="1"/>
+        <w:ind w:right="0" w:left="0" w:firstLine="0"/>
+        <w:rPr>
+          <w:spacing w:val="0"/>
+          <w:i w:val="0"/>
+          <w:b w:val="0"/>
+          <w:color w:val="000000"/>
+          <w:sz w:val="20"/>
+          <w:szCs w:val="20"/>
+          <w:rFonts w:ascii="Times" w:eastAsia="Times" w:hAnsi="Times" w:hint="default"/>
+        </w:rPr>
+        <w:wordWrap w:val="0"/>
+        <w:autoSpaceDE w:val="0"/>
+        <w:autoSpaceDN w:val="0"/>
+      </w:pPr>
+    </w:p>
+    <w:p>
+      <w:pPr>
+        <w:numPr>
+          <w:ilvl w:val="0"/>
+          <w:numId w:val="0"/>
+        </w:numPr>
+        <w:jc w:val="left"/>
+        <w:spacing w:lineRule="auto" w:line="259" w:before="0" w:after="160"/>
+        <w:widowControl w:val="1"/>
+        <w:ind w:right="0" w:left="0" w:firstLine="0"/>
+        <w:rPr>
+          <w:spacing w:val="0"/>
+          <w:i w:val="0"/>
+          <w:b w:val="0"/>
+          <w:color w:val="000000"/>
+          <w:sz w:val="20"/>
+          <w:szCs w:val="20"/>
+          <w:rFonts w:ascii="Times" w:eastAsia="Times" w:hAnsi="Times" w:hint="default"/>
+        </w:rPr>
+        <w:wordWrap w:val="0"/>
+        <w:autoSpaceDE w:val="0"/>
+        <w:autoSpaceDN w:val="0"/>
+      </w:pPr>
+      <w:r>
+        <w:rPr>
+          <w:spacing w:val="0"/>
+          <w:i w:val="0"/>
+          <w:b w:val="0"/>
+          <w:color w:val="000000"/>
+          <w:sz w:val="20"/>
+          <w:szCs w:val="20"/>
+          <w:rFonts w:ascii="Times" w:eastAsia="Times" w:hAnsi="Times" w:hint="default"/>
+        </w:rPr>
+        <w:t xml:space="preserve">Queremos saber si el archivo </w:t>
+      </w:r>
+      <w:r>
+        <w:rPr>
+          <w:sz w:val="20"/>
+        </w:rPr>
+        <w:drawing>
+          <wp:inline distT="0" distB="0" distL="0" distR="0">
+            <wp:extent cx="352425" cy="142875"/>
+            <wp:effectExtent l="0" t="0" r="0" b="0"/>
+            <wp:docPr id="24" name="Imagen 11"/>
+            <wp:cNvGraphicFramePr>
+              <a:graphicFrameLocks xmlns:a="http://schemas.openxmlformats.org/drawingml/2006/main" noChangeAspect="1"/>
+            </wp:cNvGraphicFramePr>
+            <a:graphic xmlns:a="http://schemas.openxmlformats.org/drawingml/2006/main">
+              <a:graphicData uri="http://schemas.openxmlformats.org/drawingml/2006/picture">
+                <pic:pic xmlns:pic="http://schemas.openxmlformats.org/drawingml/2006/picture">
+                  <pic:nvPicPr>
+                    <pic:cNvPr id="10" name="Picture 10" descr="/Users/robertovelasquezdean/Library/Group Containers/L48J367XN4.com.infraware.PolarisOffice/EngineTemp/1950/fImage7265247136.png"/>
+                    <pic:cNvPicPr>
+                      <a:picLocks noChangeAspect="1" noChangeArrowheads="1"/>
+                    </pic:cNvPicPr>
+                  </pic:nvPicPr>
+                  <pic:blipFill>
+                    <a:blip r:embed="rId14">
+                      <a:extLst>
+                        <a:ext uri="{28A0092B-C50C-407E-A947-70E740481C1C}">
+                          <a14:useLocalDpi xmlns:a14="http://schemas.microsoft.com/office/drawing/2010/main" val="0"/>
+                        </a:ext>
+                      </a:extLst>
+                    </a:blip>
+                    <a:stretch>
+                      <a:fillRect/>
+                    </a:stretch>
+                  </pic:blipFill>
+                  <pic:spPr>
+                    <a:xfrm>
+                      <a:off x="0" y="0"/>
+                      <a:ext cx="353060" cy="143510"/>
+                    </a:xfrm>
+                    <a:prstGeom prst="rect"/>
+                    <a:ln cap="flat"/>
+                  </pic:spPr>
+                </pic:pic>
+              </a:graphicData>
+            </a:graphic>
+          </wp:inline>
+        </w:drawing>
+      </w:r>
+      <w:r>
+        <w:rPr>
+          <w:spacing w:val="0"/>
+          <w:i w:val="0"/>
+          <w:b w:val="0"/>
+          <w:color w:val="000000"/>
+          <w:sz w:val="20"/>
+          <w:szCs w:val="20"/>
+          <w:rFonts w:ascii="Times" w:eastAsia="Times" w:hAnsi="Times" w:hint="default"/>
+        </w:rPr>
+        <w:t xml:space="preserve"> existe en la ruta </w:t>
+      </w:r>
+      <w:r>
+        <w:rPr>
+          <w:sz w:val="20"/>
+        </w:rPr>
+        <w:drawing>
+          <wp:inline distT="0" distB="0" distL="0" distR="0">
+            <wp:extent cx="371475" cy="133350"/>
+            <wp:effectExtent l="0" t="0" r="0" b="0"/>
+            <wp:docPr id="25" name="Imagen 11"/>
+            <wp:cNvGraphicFramePr>
+              <a:graphicFrameLocks xmlns:a="http://schemas.openxmlformats.org/drawingml/2006/main" noChangeAspect="1"/>
+            </wp:cNvGraphicFramePr>
+            <a:graphic xmlns:a="http://schemas.openxmlformats.org/drawingml/2006/main">
+              <a:graphicData uri="http://schemas.openxmlformats.org/drawingml/2006/picture">
+                <pic:pic xmlns:pic="http://schemas.openxmlformats.org/drawingml/2006/picture">
+                  <pic:nvPicPr>
+                    <pic:cNvPr id="11" name="Picture 11" descr="/Users/robertovelasquezdean/Library/Group Containers/L48J367XN4.com.infraware.PolarisOffice/EngineTemp/1950/fImage7261257802.png"/>
+                    <pic:cNvPicPr>
+                      <a:picLocks noChangeAspect="1" noChangeArrowheads="1"/>
+                    </pic:cNvPicPr>
+                  </pic:nvPicPr>
+                  <pic:blipFill>
+                    <a:blip r:embed="rId15">
+                      <a:extLst>
+                        <a:ext uri="{28A0092B-C50C-407E-A947-70E740481C1C}">
+                          <a14:useLocalDpi xmlns:a14="http://schemas.microsoft.com/office/drawing/2010/main" val="0"/>
+                        </a:ext>
+                      </a:extLst>
+                    </a:blip>
+                    <a:stretch>
+                      <a:fillRect/>
+                    </a:stretch>
+                  </pic:blipFill>
+                  <pic:spPr>
+                    <a:xfrm>
+                      <a:off x="0" y="0"/>
+                      <a:ext cx="372110" cy="133985"/>
+                    </a:xfrm>
+                    <a:prstGeom prst="rect"/>
+                    <a:ln cap="flat"/>
+                  </pic:spPr>
+                </pic:pic>
+              </a:graphicData>
+            </a:graphic>
+          </wp:inline>
+        </w:drawing>
+      </w:r>
+    </w:p>
+    <w:p>
+      <w:pPr>
+        <w:numPr>
+          <w:ilvl w:val="0"/>
+          <w:numId w:val="0"/>
+        </w:numPr>
+        <w:jc w:val="left"/>
+        <w:spacing w:lineRule="auto" w:line="259" w:before="0" w:after="160"/>
+        <w:widowControl w:val="1"/>
+        <w:ind w:right="0" w:left="0" w:firstLine="0"/>
+        <w:rPr>
+          <w:spacing w:val="0"/>
+          <w:i w:val="0"/>
+          <w:b w:val="0"/>
+          <w:color w:val="000000"/>
+          <w:sz w:val="20"/>
+          <w:szCs w:val="20"/>
+          <w:rFonts w:ascii="Times" w:eastAsia="Times" w:hAnsi="Times" w:hint="default"/>
+        </w:rPr>
+        <w:wordWrap w:val="0"/>
+        <w:autoSpaceDE w:val="0"/>
+        <w:autoSpaceDN w:val="0"/>
+      </w:pPr>
+      <w:r>
+        <w:rPr>
+          <w:sz w:val="20"/>
+        </w:rPr>
+        <w:drawing>
+          <wp:inline distT="0" distB="0" distL="0" distR="0">
+            <wp:extent cx="5314950" cy="2686050"/>
+            <wp:effectExtent l="0" t="0" r="0" b="0"/>
+            <wp:docPr id="27" name="Imagen 12"/>
+            <wp:cNvGraphicFramePr>
+              <a:graphicFrameLocks xmlns:a="http://schemas.openxmlformats.org/drawingml/2006/main" noChangeAspect="1"/>
+            </wp:cNvGraphicFramePr>
+            <a:graphic xmlns:a="http://schemas.openxmlformats.org/drawingml/2006/main">
+              <a:graphicData uri="http://schemas.openxmlformats.org/drawingml/2006/picture">
+                <pic:pic xmlns:pic="http://schemas.openxmlformats.org/drawingml/2006/picture">
+                  <pic:nvPicPr>
+                    <pic:cNvPr id="12" name="Picture 12" descr="/Users/robertovelasquezdean/Library/Group Containers/L48J367XN4.com.infraware.PolarisOffice/EngineTemp/1950/fImage59334274489.png"/>
+                    <pic:cNvPicPr>
+                      <a:picLocks noChangeAspect="1" noChangeArrowheads="1"/>
+                    </pic:cNvPicPr>
+                  </pic:nvPicPr>
+                  <pic:blipFill>
+                    <a:blip r:embed="rId16">
+                      <a:extLst>
+                        <a:ext uri="{28A0092B-C50C-407E-A947-70E740481C1C}">
+                          <a14:useLocalDpi xmlns:a14="http://schemas.microsoft.com/office/drawing/2010/main" val="0"/>
+                        </a:ext>
+                      </a:extLst>
+                    </a:blip>
+                    <a:stretch>
+                      <a:fillRect/>
+                    </a:stretch>
+                  </pic:blipFill>
+                  <pic:spPr>
+                    <a:xfrm>
+                      <a:off x="0" y="0"/>
+                      <a:ext cx="5315585" cy="2686685"/>
+                    </a:xfrm>
+                    <a:prstGeom prst="rect"/>
+                    <a:ln cap="flat"/>
+                  </pic:spPr>
+                </pic:pic>
+              </a:graphicData>
+            </a:graphic>
+          </wp:inline>
+        </w:drawing>
+      </w:r>
+    </w:p>
+    <w:p>
+      <w:pPr>
+        <w:numPr>
+          <w:ilvl w:val="0"/>
+          <w:numId w:val="0"/>
+        </w:numPr>
+        <w:jc w:val="left"/>
+        <w:spacing w:lineRule="auto" w:line="259" w:before="0" w:after="160"/>
+        <w:widowControl w:val="1"/>
+        <w:ind w:right="0" w:left="0" w:firstLine="0"/>
+        <w:rPr>
+          <w:spacing w:val="0"/>
+          <w:i w:val="0"/>
+          <w:b w:val="0"/>
+          <w:color w:val="000000"/>
+          <w:sz w:val="20"/>
+          <w:szCs w:val="20"/>
+          <w:rFonts w:ascii="Times" w:eastAsia="Times" w:hAnsi="Times" w:hint="default"/>
+        </w:rPr>
+        <w:wordWrap w:val="0"/>
+        <w:autoSpaceDE w:val="0"/>
+        <w:autoSpaceDN w:val="0"/>
+      </w:pPr>
+      <w:r>
+        <w:rPr>
+          <w:spacing w:val="0"/>
+          <w:i w:val="0"/>
+          <w:b w:val="0"/>
+          <w:color w:val="000000"/>
+          <w:sz w:val="20"/>
+          <w:szCs w:val="20"/>
+          <w:rFonts w:ascii="Times" w:eastAsia="Times" w:hAnsi="Times" w:hint="default"/>
+        </w:rPr>
+        <w:t xml:space="preserve">Efectivamente existe un tal </w:t>
+      </w:r>
+      <w:r>
+        <w:rPr>
+          <w:spacing w:val="0"/>
+          <w:i w:val="1"/>
+          <w:b w:val="0"/>
+          <w:color w:val="000000"/>
+          <w:sz w:val="20"/>
+          <w:szCs w:val="20"/>
+          <w:rFonts w:ascii="Times" w:eastAsia="Times" w:hAnsi="Times" w:hint="default"/>
+        </w:rPr>
+        <w:t>“kcore”</w:t>
+      </w:r>
+      <w:r>
+        <w:rPr>
+          <w:spacing w:val="0"/>
+          <w:i w:val="0"/>
+          <w:b w:val="0"/>
+          <w:color w:val="000000"/>
+          <w:sz w:val="20"/>
+          <w:szCs w:val="20"/>
+          <w:rFonts w:ascii="Times" w:eastAsia="Times" w:hAnsi="Times" w:hint="default"/>
+        </w:rPr>
+        <w:t xml:space="preserve">; entonces, cada vez que ejecutamos desde </w:t>
+      </w:r>
+      <w:r>
+        <w:rPr>
+          <w:spacing w:val="0"/>
+          <w:i w:val="1"/>
+          <w:b w:val="0"/>
+          <w:color w:val="000000"/>
+          <w:sz w:val="20"/>
+          <w:szCs w:val="20"/>
+          <w:rFonts w:ascii="Times" w:eastAsia="Times" w:hAnsi="Times" w:hint="default"/>
+        </w:rPr>
+        <w:t>/dev,</w:t>
+      </w:r>
+      <w:r>
+        <w:rPr>
+          <w:spacing w:val="0"/>
+          <w:i w:val="0"/>
+          <w:b w:val="0"/>
+          <w:color w:val="000000"/>
+          <w:sz w:val="20"/>
+          <w:szCs w:val="20"/>
+          <w:rFonts w:ascii="Times" w:eastAsia="Times" w:hAnsi="Times" w:hint="default"/>
+        </w:rPr>
+        <w:t xml:space="preserve"> el archivo </w:t>
+      </w:r>
+      <w:r>
+        <w:rPr>
+          <w:spacing w:val="0"/>
+          <w:i w:val="1"/>
+          <w:b w:val="0"/>
+          <w:color w:val="000000"/>
+          <w:sz w:val="20"/>
+          <w:szCs w:val="20"/>
+          <w:rFonts w:ascii="Times" w:eastAsia="Times" w:hAnsi="Times" w:hint="default"/>
+        </w:rPr>
+        <w:t xml:space="preserve">core, </w:t>
+      </w:r>
+      <w:r>
+        <w:rPr>
+          <w:spacing w:val="0"/>
+          <w:i w:val="0"/>
+          <w:b w:val="0"/>
+          <w:color w:val="000000"/>
+          <w:sz w:val="20"/>
+          <w:szCs w:val="20"/>
+          <w:rFonts w:ascii="Times" w:eastAsia="Times" w:hAnsi="Times" w:hint="default"/>
+        </w:rPr>
+        <w:t xml:space="preserve">realmente </w:t>
+      </w:r>
+      <w:r>
+        <w:rPr>
+          <w:spacing w:val="0"/>
+          <w:i w:val="0"/>
+          <w:b w:val="0"/>
+          <w:color w:val="000000"/>
+          <w:sz w:val="20"/>
+          <w:szCs w:val="20"/>
+          <w:rFonts w:ascii="Times" w:eastAsia="Times" w:hAnsi="Times" w:hint="default"/>
+        </w:rPr>
+        <w:t xml:space="preserve">se está yendo hacia la ruta: </w:t>
+      </w:r>
+      <w:r>
+        <w:rPr>
+          <w:sz w:val="20"/>
+        </w:rPr>
+        <w:drawing>
+          <wp:inline distT="0" distB="0" distL="0" distR="0">
+            <wp:extent cx="790575" cy="142875"/>
+            <wp:effectExtent l="0" t="0" r="0" b="0"/>
+            <wp:docPr id="29" name="Imagen 14"/>
+            <wp:cNvGraphicFramePr>
+              <a:graphicFrameLocks xmlns:a="http://schemas.openxmlformats.org/drawingml/2006/main" noChangeAspect="1"/>
+            </wp:cNvGraphicFramePr>
+            <a:graphic xmlns:a="http://schemas.openxmlformats.org/drawingml/2006/main">
+              <a:graphicData uri="http://schemas.openxmlformats.org/drawingml/2006/picture">
+                <pic:pic xmlns:pic="http://schemas.openxmlformats.org/drawingml/2006/picture">
+                  <pic:nvPicPr>
+                    <pic:cNvPr id="13" name="Picture 13" descr="/Users/robertovelasquezdean/Library/Group Containers/L48J367XN4.com.infraware.PolarisOffice/EngineTemp/1950/fImage7543296578.png"/>
+                    <pic:cNvPicPr>
+                      <a:picLocks noChangeAspect="1" noChangeArrowheads="1"/>
+                    </pic:cNvPicPr>
+                  </pic:nvPicPr>
+                  <pic:blipFill>
+                    <a:blip r:embed="rId17">
+                      <a:extLst>
+                        <a:ext uri="{28A0092B-C50C-407E-A947-70E740481C1C}">
+                          <a14:useLocalDpi xmlns:a14="http://schemas.microsoft.com/office/drawing/2010/main" val="0"/>
+                        </a:ext>
+                      </a:extLst>
+                    </a:blip>
+                    <a:stretch>
+                      <a:fillRect/>
+                    </a:stretch>
+                  </pic:blipFill>
+                  <pic:spPr>
+                    <a:xfrm>
+                      <a:off x="0" y="0"/>
+                      <a:ext cx="791210" cy="143510"/>
+                    </a:xfrm>
+                    <a:prstGeom prst="rect"/>
+                    <a:ln cap="flat"/>
+                  </pic:spPr>
+                </pic:pic>
+              </a:graphicData>
+            </a:graphic>
+          </wp:inline>
+        </w:drawing>
+      </w:r>
+      <w:r>
+        <w:rPr>
+          <w:spacing w:val="0"/>
+          <w:i w:val="0"/>
+          <w:b w:val="0"/>
+          <w:color w:val="000000"/>
+          <w:sz w:val="20"/>
+          <w:szCs w:val="20"/>
+          <w:rFonts w:ascii="Times" w:eastAsia="Times" w:hAnsi="Times" w:hint="default"/>
+        </w:rPr>
+        <w:t xml:space="preserve"> y ejecutando el archivo </w:t>
+      </w:r>
+      <w:r>
+        <w:rPr>
+          <w:sz w:val="20"/>
+        </w:rPr>
+        <w:drawing>
+          <wp:inline distT="0" distB="0" distL="0" distR="0">
+            <wp:extent cx="352425" cy="142875"/>
+            <wp:effectExtent l="0" t="0" r="0" b="0"/>
+            <wp:docPr id="28" name="Imagen 13"/>
+            <wp:cNvGraphicFramePr>
+              <a:graphicFrameLocks xmlns:a="http://schemas.openxmlformats.org/drawingml/2006/main" noChangeAspect="1"/>
+            </wp:cNvGraphicFramePr>
+            <a:graphic xmlns:a="http://schemas.openxmlformats.org/drawingml/2006/main">
+              <a:graphicData uri="http://schemas.openxmlformats.org/drawingml/2006/picture">
+                <pic:pic xmlns:pic="http://schemas.openxmlformats.org/drawingml/2006/picture">
+                  <pic:nvPicPr>
+                    <pic:cNvPr id="14" name="Picture 14" descr="/Users/robertovelasquezdean/Library/Group Containers/L48J367XN4.com.infraware.PolarisOffice/EngineTemp/1950/fImage7265289725.png"/>
+                    <pic:cNvPicPr>
+                      <a:picLocks noChangeAspect="1" noChangeArrowheads="1"/>
+                    </pic:cNvPicPr>
+                  </pic:nvPicPr>
+                  <pic:blipFill>
+                    <a:blip r:embed="rId18">
+                      <a:extLst>
+                        <a:ext uri="{28A0092B-C50C-407E-A947-70E740481C1C}">
+                          <a14:useLocalDpi xmlns:a14="http://schemas.microsoft.com/office/drawing/2010/main" val="0"/>
+                        </a:ext>
+                      </a:extLst>
+                    </a:blip>
+                    <a:stretch>
+                      <a:fillRect/>
+                    </a:stretch>
+                  </pic:blipFill>
+                  <pic:spPr>
+                    <a:xfrm>
+                      <a:off x="0" y="0"/>
+                      <a:ext cx="353060" cy="143510"/>
+                    </a:xfrm>
+                    <a:prstGeom prst="rect"/>
+                    <a:ln cap="flat"/>
+                  </pic:spPr>
+                </pic:pic>
+              </a:graphicData>
+            </a:graphic>
+          </wp:inline>
+        </w:drawing>
+      </w:r>
+      <w:r>
+        <w:rPr>
+          <w:spacing w:val="0"/>
+          <w:i w:val="0"/>
+          <w:b w:val="0"/>
+          <w:color w:val="000000"/>
+          <w:sz w:val="20"/>
+          <w:szCs w:val="20"/>
+          <w:rFonts w:ascii="Times" w:eastAsia="Times" w:hAnsi="Times" w:hint="default"/>
+        </w:rPr>
+        <w:t xml:space="preserve">; es eso lo que hace la función de </w:t>
+      </w:r>
+      <w:r>
+        <w:rPr>
+          <w:spacing w:val="0"/>
+          <w:i w:val="1"/>
+          <w:b w:val="0"/>
+          <w:color w:val="000000"/>
+          <w:sz w:val="20"/>
+          <w:szCs w:val="20"/>
+          <w:rFonts w:ascii="Times" w:eastAsia="Times" w:hAnsi="Times" w:hint="default"/>
+        </w:rPr>
+        <w:t xml:space="preserve">apuntar </w:t>
+      </w:r>
+      <w:r>
+        <w:rPr>
+          <w:spacing w:val="0"/>
+          <w:i w:val="0"/>
+          <w:b w:val="0"/>
+          <w:color w:val="000000"/>
+          <w:sz w:val="20"/>
+          <w:szCs w:val="20"/>
+          <w:rFonts w:ascii="Times" w:eastAsia="Times" w:hAnsi="Times" w:hint="default"/>
+        </w:rPr>
+        <w:t xml:space="preserve">desde un fichero A </w:t>
+      </w:r>
+      <w:r>
+        <w:rPr>
+          <w:spacing w:val="0"/>
+          <w:i w:val="1"/>
+          <w:b w:val="0"/>
+          <w:color w:val="000000"/>
+          <w:sz w:val="20"/>
+          <w:szCs w:val="20"/>
+          <w:rFonts w:ascii="Times" w:eastAsia="Times" w:hAnsi="Times" w:hint="default"/>
+        </w:rPr>
+        <w:t>(core)</w:t>
+      </w:r>
+      <w:r>
+        <w:rPr>
+          <w:spacing w:val="0"/>
+          <w:i w:val="0"/>
+          <w:b w:val="0"/>
+          <w:color w:val="000000"/>
+          <w:sz w:val="20"/>
+          <w:szCs w:val="20"/>
+          <w:rFonts w:ascii="Times" w:eastAsia="Times" w:hAnsi="Times" w:hint="default"/>
+        </w:rPr>
+        <w:t xml:space="preserve"> a un fichero B </w:t>
+      </w:r>
+      <w:r>
+        <w:rPr>
+          <w:spacing w:val="0"/>
+          <w:i w:val="1"/>
+          <w:b w:val="0"/>
+          <w:color w:val="000000"/>
+          <w:sz w:val="20"/>
+          <w:szCs w:val="20"/>
+          <w:rFonts w:ascii="Times" w:eastAsia="Times" w:hAnsi="Times" w:hint="default"/>
+        </w:rPr>
+        <w:t>(kcore),...</w:t>
+      </w:r>
+      <w:r>
+        <w:rPr>
+          <w:spacing w:val="0"/>
+          <w:i w:val="0"/>
+          <w:b w:val="0"/>
+          <w:color w:val="000000"/>
+          <w:sz w:val="20"/>
+          <w:szCs w:val="20"/>
+          <w:rFonts w:ascii="Times" w:eastAsia="Times" w:hAnsi="Times" w:hint="default"/>
+        </w:rPr>
+        <w:t xml:space="preserve"> se ejecuta fichero B. Es esta la aplicación del </w:t>
+      </w:r>
+      <w:r>
+        <w:rPr>
+          <w:spacing w:val="0"/>
+          <w:i w:val="0"/>
+          <w:b w:val="0"/>
+          <w:color w:val="000000"/>
+          <w:sz w:val="20"/>
+          <w:szCs w:val="20"/>
+          <w:rFonts w:ascii="Times" w:eastAsia="Times" w:hAnsi="Times" w:hint="default"/>
+        </w:rPr>
+        <w:t xml:space="preserve">concepto </w:t>
+      </w:r>
+      <w:r>
+        <w:rPr>
+          <w:spacing w:val="0"/>
+          <w:i w:val="1"/>
+          <w:b w:val="0"/>
+          <w:color w:val="000000"/>
+          <w:sz w:val="20"/>
+          <w:szCs w:val="20"/>
+          <w:rFonts w:ascii="Times" w:eastAsia="Times" w:hAnsi="Times" w:hint="default"/>
+        </w:rPr>
+        <w:t xml:space="preserve">Acceso directo </w:t>
+      </w:r>
+      <w:r>
+        <w:rPr>
+          <w:spacing w:val="0"/>
+          <w:i w:val="0"/>
+          <w:b w:val="0"/>
+          <w:color w:val="000000"/>
+          <w:sz w:val="20"/>
+          <w:szCs w:val="20"/>
+          <w:rFonts w:ascii="Times" w:eastAsia="Times" w:hAnsi="Times" w:hint="default"/>
+        </w:rPr>
+        <w:t xml:space="preserve">que, en Linux, se conoce como: </w:t>
+      </w:r>
+      <w:r>
+        <w:rPr>
+          <w:spacing w:val="0"/>
+          <w:i w:val="1"/>
+          <w:b w:val="0"/>
+          <w:color w:val="000000"/>
+          <w:sz w:val="20"/>
+          <w:szCs w:val="20"/>
+          <w:rFonts w:ascii="Times" w:eastAsia="Times" w:hAnsi="Times" w:hint="default"/>
+        </w:rPr>
+        <w:t xml:space="preserve">Enlace Simbólico. </w:t>
+      </w:r>
+      <w:r>
+        <w:rPr>
+          <w:spacing w:val="0"/>
+          <w:i w:val="0"/>
+          <w:b w:val="0"/>
+          <w:color w:val="000000"/>
+          <w:sz w:val="20"/>
+          <w:szCs w:val="20"/>
+          <w:rFonts w:ascii="Times" w:eastAsia="Times" w:hAnsi="Times" w:hint="default"/>
+        </w:rPr>
+        <w:t xml:space="preserve">Fin de nuestra práctica en terminal.</w:t>
+      </w:r>
+    </w:p>
+    <w:p>
+      <w:pPr>
+        <w:numPr>
+          <w:ilvl w:val="0"/>
+          <w:numId w:val="0"/>
+        </w:numPr>
+        <w:jc w:val="left"/>
+        <w:spacing w:lineRule="auto" w:line="259" w:before="0" w:after="160"/>
+        <w:widowControl w:val="1"/>
+        <w:ind w:right="0" w:left="0" w:firstLine="0"/>
+        <w:rPr>
+          <w:spacing w:val="0"/>
+          <w:i w:val="1"/>
+          <w:b w:val="0"/>
+          <w:color w:val="000000"/>
+          <w:sz w:val="20"/>
+          <w:szCs w:val="20"/>
+          <w:rFonts w:ascii="Times" w:eastAsia="Times" w:hAnsi="Times" w:hint="default"/>
+        </w:rPr>
+        <w:wordWrap w:val="0"/>
+        <w:autoSpaceDE w:val="0"/>
+        <w:autoSpaceDN w:val="0"/>
+      </w:pPr>
+    </w:p>
+    <w:p>
+      <w:pPr>
+        <w:numPr>
+          <w:ilvl w:val="0"/>
+          <w:numId w:val="0"/>
+        </w:numPr>
+        <w:jc w:val="left"/>
+        <w:spacing w:lineRule="auto" w:line="259" w:before="0" w:after="160"/>
+        <w:widowControl w:val="1"/>
+        <w:ind w:right="0" w:left="0" w:firstLine="0"/>
+        <w:rPr>
+          <w:spacing w:val="0"/>
+          <w:i w:val="0"/>
+          <w:b w:val="1"/>
+          <w:color w:val="000000"/>
+          <w:sz w:val="22"/>
+          <w:szCs w:val="22"/>
+          <w:rFonts w:ascii="Times" w:eastAsia="Times" w:hAnsi="Times" w:hint="default"/>
+        </w:rPr>
+        <w:wordWrap w:val="0"/>
+        <w:autoSpaceDE w:val="0"/>
+        <w:autoSpaceDN w:val="0"/>
+      </w:pPr>
+      <w:r>
+        <w:rPr>
+          <w:spacing w:val="0"/>
+          <w:i w:val="0"/>
+          <w:b w:val="1"/>
+          <w:color w:val="000000"/>
+          <w:sz w:val="22"/>
+          <w:szCs w:val="22"/>
+          <w:rFonts w:ascii="Times" w:eastAsia="Times" w:hAnsi="Times" w:hint="default"/>
+        </w:rPr>
+        <w:t xml:space="preserve">Sobre cómo configurar módulos nuevos en el Kernel (o incluso quitarlos)</w:t>
+      </w:r>
+    </w:p>
+    <w:p>
+      <w:pPr>
+        <w:numPr>
+          <w:ilvl w:val="0"/>
+          <w:numId w:val="0"/>
+        </w:numPr>
+        <w:jc w:val="left"/>
+        <w:spacing w:lineRule="auto" w:line="259" w:before="0" w:after="160"/>
+        <w:widowControl w:val="1"/>
+        <w:ind w:right="0" w:left="0" w:firstLine="0"/>
+        <w:rPr>
+          <w:spacing w:val="0"/>
+          <w:i w:val="0"/>
+          <w:b w:val="0"/>
+          <w:color w:val="000000"/>
+          <w:sz w:val="20"/>
+          <w:szCs w:val="20"/>
+          <w:rFonts w:ascii="Times" w:eastAsia="Times" w:hAnsi="Times" w:hint="default"/>
+        </w:rPr>
+        <w:wordWrap w:val="0"/>
+        <w:autoSpaceDE w:val="0"/>
+        <w:autoSpaceDN w:val="0"/>
+      </w:pPr>
+      <w:r>
+        <w:rPr>
+          <w:spacing w:val="0"/>
+          <w:i w:val="0"/>
+          <w:b w:val="0"/>
+          <w:color w:val="000000"/>
+          <w:sz w:val="20"/>
+          <w:szCs w:val="20"/>
+          <w:rFonts w:ascii="Times" w:eastAsia="Times" w:hAnsi="Times" w:hint="default"/>
+        </w:rPr>
+        <w:t xml:space="preserve">Recordemos que </w:t>
+      </w:r>
+      <w:r>
+        <w:rPr>
+          <w:spacing w:val="0"/>
+          <w:i w:val="0"/>
+          <w:b w:val="1"/>
+          <w:color w:val="000000"/>
+          <w:sz w:val="20"/>
+          <w:szCs w:val="20"/>
+          <w:rFonts w:ascii="Times" w:eastAsia="Times" w:hAnsi="Times" w:hint="default"/>
+        </w:rPr>
+        <w:t xml:space="preserve">lsmod, </w:t>
+      </w:r>
+      <w:r>
+        <w:rPr>
+          <w:spacing w:val="0"/>
+          <w:i w:val="0"/>
+          <w:b w:val="0"/>
+          <w:color w:val="000000"/>
+          <w:sz w:val="20"/>
+          <w:szCs w:val="20"/>
+          <w:rFonts w:ascii="Times" w:eastAsia="Times" w:hAnsi="Times" w:hint="default"/>
+        </w:rPr>
+        <w:t xml:space="preserve">que nos hace un listado de los módulos que están cargados en el Kernel y </w:t>
+      </w:r>
+      <w:r>
+        <w:rPr>
+          <w:spacing w:val="0"/>
+          <w:i w:val="0"/>
+          <w:b w:val="1"/>
+          <w:color w:val="000000"/>
+          <w:sz w:val="20"/>
+          <w:szCs w:val="20"/>
+          <w:rFonts w:ascii="Times" w:eastAsia="Times" w:hAnsi="Times" w:hint="default"/>
+        </w:rPr>
+        <w:t>modprobe</w:t>
+      </w:r>
+      <w:r>
+        <w:rPr>
+          <w:spacing w:val="0"/>
+          <w:i w:val="0"/>
+          <w:b w:val="0"/>
+          <w:color w:val="000000"/>
+          <w:sz w:val="20"/>
+          <w:szCs w:val="20"/>
+          <w:rFonts w:ascii="Times" w:eastAsia="Times" w:hAnsi="Times" w:hint="default"/>
+        </w:rPr>
+        <w:t xml:space="preserve">, </w:t>
+      </w:r>
+      <w:r>
+        <w:rPr>
+          <w:spacing w:val="0"/>
+          <w:i w:val="0"/>
+          <w:b w:val="0"/>
+          <w:color w:val="000000"/>
+          <w:sz w:val="20"/>
+          <w:szCs w:val="20"/>
+          <w:rFonts w:ascii="Times" w:eastAsia="Times" w:hAnsi="Times" w:hint="default"/>
+        </w:rPr>
+        <w:t xml:space="preserve">que nos permite insertar módulos nuevos al Kernel - o también eliminarlos por medio del parametro u </w:t>
+      </w:r>
+      <w:r>
+        <w:rPr>
+          <w:spacing w:val="0"/>
+          <w:i w:val="1"/>
+          <w:b w:val="0"/>
+          <w:color w:val="000000"/>
+          <w:sz w:val="20"/>
+          <w:szCs w:val="20"/>
+          <w:rFonts w:ascii="Times" w:eastAsia="Times" w:hAnsi="Times" w:hint="default"/>
+        </w:rPr>
+        <w:t xml:space="preserve">opción </w:t>
+      </w:r>
+      <w:r>
+        <w:rPr>
+          <w:spacing w:val="0"/>
+          <w:i w:val="0"/>
+          <w:b w:val="1"/>
+          <w:color w:val="000000"/>
+          <w:sz w:val="20"/>
+          <w:szCs w:val="20"/>
+          <w:rFonts w:ascii="Times" w:eastAsia="Times" w:hAnsi="Times" w:hint="default"/>
+        </w:rPr>
+        <w:t>“-r”</w:t>
+      </w:r>
+      <w:r>
+        <w:rPr>
+          <w:spacing w:val="0"/>
+          <w:i w:val="0"/>
+          <w:b w:val="0"/>
+          <w:color w:val="000000"/>
+          <w:sz w:val="20"/>
+          <w:szCs w:val="20"/>
+          <w:rFonts w:ascii="Times" w:eastAsia="Times" w:hAnsi="Times" w:hint="default"/>
+        </w:rPr>
+        <w:t xml:space="preserve">,... son los comandos que gestionan el acceso a la totalidad de los módulos en el Kernel (los selecciona, </w:t>
+      </w:r>
+      <w:r>
+        <w:rPr>
+          <w:spacing w:val="0"/>
+          <w:i w:val="0"/>
+          <w:b w:val="0"/>
+          <w:color w:val="000000"/>
+          <w:sz w:val="20"/>
+          <w:szCs w:val="20"/>
+          <w:rFonts w:ascii="Times" w:eastAsia="Times" w:hAnsi="Times" w:hint="default"/>
+        </w:rPr>
+        <w:t xml:space="preserve">inserta y elimina). Veamos cómo se desenvuelve esto en consola.</w:t>
+      </w:r>
+    </w:p>
+    <w:p>
+      <w:pPr>
+        <w:numPr>
+          <w:ilvl w:val="0"/>
+          <w:numId w:val="0"/>
+        </w:numPr>
+        <w:jc w:val="left"/>
+        <w:spacing w:lineRule="auto" w:line="259" w:before="0" w:after="160"/>
+        <w:widowControl w:val="1"/>
+        <w:ind w:right="0" w:left="0" w:firstLine="0"/>
+        <w:rPr>
+          <w:spacing w:val="0"/>
+          <w:i w:val="1"/>
+          <w:b w:val="1"/>
+          <w:color w:val="000000"/>
+          <w:sz w:val="20"/>
+          <w:szCs w:val="20"/>
+          <w:rFonts w:ascii="Times" w:eastAsia="Times" w:hAnsi="Times" w:hint="default"/>
+        </w:rPr>
+        <w:wordWrap w:val="0"/>
+        <w:autoSpaceDE w:val="0"/>
+        <w:autoSpaceDN w:val="0"/>
+      </w:pPr>
+      <w:r>
+        <w:rPr>
+          <w:spacing w:val="0"/>
+          <w:i w:val="1"/>
+          <w:b w:val="1"/>
+          <w:color w:val="000000"/>
+          <w:sz w:val="20"/>
+          <w:szCs w:val="20"/>
+          <w:rFonts w:ascii="Times" w:eastAsia="Times" w:hAnsi="Times" w:hint="default"/>
+        </w:rPr>
+        <w:t xml:space="preserve">Enlistemos algunos módulos...</w:t>
+      </w:r>
+    </w:p>
+    <w:p>
+      <w:pPr>
+        <w:numPr>
+          <w:ilvl w:val="0"/>
+          <w:numId w:val="0"/>
+        </w:numPr>
+        <w:jc w:val="left"/>
+        <w:spacing w:lineRule="auto" w:line="259" w:before="0" w:after="160"/>
+        <w:widowControl w:val="1"/>
+        <w:ind w:right="0" w:left="0" w:firstLine="0"/>
+        <w:rPr>
+          <w:spacing w:val="0"/>
+          <w:i w:val="1"/>
+          <w:b w:val="1"/>
+          <w:color w:val="000000"/>
+          <w:sz w:val="20"/>
+          <w:szCs w:val="20"/>
+          <w:rFonts w:ascii="Times" w:eastAsia="Times" w:hAnsi="Times" w:hint="default"/>
+        </w:rPr>
+        <w:wordWrap w:val="0"/>
+        <w:autoSpaceDE w:val="0"/>
+        <w:autoSpaceDN w:val="0"/>
+      </w:pPr>
+      <w:r>
+        <w:rPr>
+          <w:sz w:val="20"/>
+        </w:rPr>
+        <w:drawing>
+          <wp:inline distT="0" distB="0" distL="0" distR="0">
+            <wp:extent cx="4457700" cy="2819400"/>
+            <wp:effectExtent l="0" t="0" r="0" b="0"/>
+            <wp:docPr id="47" name="Imagen 15"/>
+            <wp:cNvGraphicFramePr>
+              <a:graphicFrameLocks xmlns:a="http://schemas.openxmlformats.org/drawingml/2006/main" noChangeAspect="1"/>
+            </wp:cNvGraphicFramePr>
+            <a:graphic xmlns:a="http://schemas.openxmlformats.org/drawingml/2006/main">
+              <a:graphicData uri="http://schemas.openxmlformats.org/drawingml/2006/picture">
+                <pic:pic xmlns:pic="http://schemas.openxmlformats.org/drawingml/2006/picture">
+                  <pic:nvPicPr>
+                    <pic:cNvPr id="15" name="Picture 15" descr="/Users/robertovelasquezdean/Library/Group Containers/L48J367XN4.com.infraware.PolarisOffice/EngineTemp/1950/fImage4096347789.png"/>
+                    <pic:cNvPicPr>
+                      <a:picLocks noChangeAspect="1" noChangeArrowheads="1"/>
+                    </pic:cNvPicPr>
+                  </pic:nvPicPr>
+                  <pic:blipFill>
+                    <a:blip r:embed="rId19">
+                      <a:extLst>
+                        <a:ext uri="{28A0092B-C50C-407E-A947-70E740481C1C}">
+                          <a14:useLocalDpi xmlns:a14="http://schemas.microsoft.com/office/drawing/2010/main" val="0"/>
+                        </a:ext>
+                      </a:extLst>
+                    </a:blip>
+                    <a:stretch>
+                      <a:fillRect/>
+                    </a:stretch>
+                  </pic:blipFill>
+                  <pic:spPr>
+                    <a:xfrm>
+                      <a:off x="0" y="0"/>
+                      <a:ext cx="4458335" cy="2820035"/>
+                    </a:xfrm>
+                    <a:prstGeom prst="rect"/>
+                    <a:ln cap="flat"/>
+                  </pic:spPr>
+                </pic:pic>
+              </a:graphicData>
+            </a:graphic>
+          </wp:inline>
+        </w:drawing>
+      </w:r>
+    </w:p>
+    <w:p>
+      <w:pPr>
+        <w:numPr>
+          <w:ilvl w:val="0"/>
+          <w:numId w:val="0"/>
+        </w:numPr>
+        <w:jc w:val="left"/>
+        <w:spacing w:lineRule="auto" w:line="259" w:before="0" w:after="160"/>
+        <w:widowControl w:val="1"/>
+        <w:ind w:right="0" w:left="0" w:firstLine="0"/>
+        <w:rPr>
+          <w:spacing w:val="0"/>
+          <w:i w:val="1"/>
+          <w:b w:val="0"/>
+          <w:color w:val="000000"/>
+          <w:sz w:val="20"/>
+          <w:szCs w:val="20"/>
+          <w:rFonts w:ascii="Times" w:eastAsia="Times" w:hAnsi="Times" w:hint="default"/>
+        </w:rPr>
+        <w:wordWrap w:val="0"/>
+        <w:autoSpaceDE w:val="0"/>
+        <w:autoSpaceDN w:val="0"/>
+      </w:pPr>
+      <w:r>
+        <w:rPr>
+          <w:spacing w:val="0"/>
+          <w:i w:val="1"/>
+          <w:b w:val="1"/>
+          <w:color w:val="000000"/>
+          <w:sz w:val="20"/>
+          <w:szCs w:val="20"/>
+          <w:rFonts w:ascii="Times" w:eastAsia="Times" w:hAnsi="Times" w:hint="default"/>
+        </w:rPr>
+        <w:t xml:space="preserve">Ahora, a modo de práctica y siempre sobre un entorno de trabajo de prueba (maquina virtual), </w:t>
+      </w:r>
+      <w:r>
+        <w:rPr>
+          <w:spacing w:val="0"/>
+          <w:i w:val="1"/>
+          <w:b w:val="0"/>
+          <w:color w:val="000000"/>
+          <w:sz w:val="20"/>
+          <w:szCs w:val="20"/>
+          <w:rFonts w:ascii="Times" w:eastAsia="Times" w:hAnsi="Times" w:hint="default"/>
+        </w:rPr>
+        <w:t xml:space="preserve">vamos a </w:t>
+      </w:r>
+      <w:r>
+        <w:rPr>
+          <w:spacing w:val="0"/>
+          <w:i w:val="1"/>
+          <w:b w:val="0"/>
+          <w:color w:val="000000"/>
+          <w:sz w:val="20"/>
+          <w:szCs w:val="20"/>
+          <w:rFonts w:ascii="Times" w:eastAsia="Times" w:hAnsi="Times" w:hint="default"/>
+        </w:rPr>
+        <w:t xml:space="preserve">eliminar un módulo al kernel y, posteriormente, lo volveremos a insertar. </w:t>
+      </w:r>
+      <w:r>
+        <w:rPr>
+          <w:spacing w:val="0"/>
+          <w:i w:val="0"/>
+          <w:b w:val="0"/>
+          <w:color w:val="000000"/>
+          <w:sz w:val="20"/>
+          <w:szCs w:val="20"/>
+          <w:rFonts w:ascii="Times" w:eastAsia="Times" w:hAnsi="Times" w:hint="default"/>
+        </w:rPr>
+        <w:t xml:space="preserve">El módulo de prueba a seleccionar </w:t>
+      </w:r>
+      <w:r>
+        <w:rPr>
+          <w:spacing w:val="0"/>
+          <w:i w:val="0"/>
+          <w:b w:val="0"/>
+          <w:color w:val="000000"/>
+          <w:sz w:val="20"/>
+          <w:szCs w:val="20"/>
+          <w:rFonts w:ascii="Times" w:eastAsia="Times" w:hAnsi="Times" w:hint="default"/>
+        </w:rPr>
+        <w:t xml:space="preserve">será: </w:t>
+      </w:r>
+      <w:r>
+        <w:rPr>
+          <w:sz w:val="20"/>
+        </w:rPr>
+        <w:drawing>
+          <wp:inline distT="0" distB="0" distL="0" distR="0">
+            <wp:extent cx="495299" cy="142875"/>
+            <wp:effectExtent l="0" t="0" r="0" b="0"/>
+            <wp:docPr id="49" name="Imagen 16"/>
+            <wp:cNvGraphicFramePr>
+              <a:graphicFrameLocks xmlns:a="http://schemas.openxmlformats.org/drawingml/2006/main" noChangeAspect="1"/>
+            </wp:cNvGraphicFramePr>
+            <a:graphic xmlns:a="http://schemas.openxmlformats.org/drawingml/2006/main">
+              <a:graphicData uri="http://schemas.openxmlformats.org/drawingml/2006/picture">
+                <pic:pic xmlns:pic="http://schemas.openxmlformats.org/drawingml/2006/picture">
+                  <pic:nvPicPr>
+                    <pic:cNvPr id="16" name="Picture 16" descr="/Users/robertovelasquezdean/Library/Group Containers/L48J367XN4.com.infraware.PolarisOffice/EngineTemp/1950/fImage7480496722.png"/>
+                    <pic:cNvPicPr>
+                      <a:picLocks noChangeAspect="1" noChangeArrowheads="1"/>
+                    </pic:cNvPicPr>
+                  </pic:nvPicPr>
+                  <pic:blipFill>
+                    <a:blip r:embed="rId20">
+                      <a:extLst>
+                        <a:ext uri="{28A0092B-C50C-407E-A947-70E740481C1C}">
+                          <a14:useLocalDpi xmlns:a14="http://schemas.microsoft.com/office/drawing/2010/main" val="0"/>
+                        </a:ext>
+                      </a:extLst>
+                    </a:blip>
+                    <a:stretch>
+                      <a:fillRect/>
+                    </a:stretch>
+                  </pic:blipFill>
+                  <pic:spPr>
+                    <a:xfrm>
+                      <a:off x="0" y="0"/>
+                      <a:ext cx="495934" cy="143510"/>
+                    </a:xfrm>
+                    <a:prstGeom prst="rect"/>
+                    <a:ln cap="flat"/>
+                  </pic:spPr>
+                </pic:pic>
+              </a:graphicData>
+            </a:graphic>
+          </wp:inline>
+        </w:drawing>
+      </w:r>
+      <w:r>
+        <w:rPr>
+          <w:spacing w:val="0"/>
+          <w:i w:val="0"/>
+          <w:b w:val="0"/>
+          <w:color w:val="000000"/>
+          <w:sz w:val="20"/>
+          <w:szCs w:val="20"/>
+          <w:rFonts w:ascii="Times" w:eastAsia="Times" w:hAnsi="Times" w:hint="default"/>
+        </w:rPr>
+        <w:t xml:space="preserve">, que es el módulo del kernel que le permite reconocer, al corazón del sistema operativo (kernel), </w:t>
+      </w:r>
+      <w:r>
+        <w:rPr>
+          <w:spacing w:val="0"/>
+          <w:i w:val="0"/>
+          <w:b w:val="0"/>
+          <w:color w:val="000000"/>
+          <w:sz w:val="20"/>
+          <w:szCs w:val="20"/>
+          <w:rFonts w:ascii="Times" w:eastAsia="Times" w:hAnsi="Times" w:hint="default"/>
+        </w:rPr>
+        <w:t xml:space="preserve">el componente no integrado: </w:t>
+      </w:r>
+      <w:r>
+        <w:rPr>
+          <w:spacing w:val="0"/>
+          <w:i w:val="1"/>
+          <w:b w:val="0"/>
+          <w:color w:val="000000"/>
+          <w:sz w:val="20"/>
+          <w:szCs w:val="20"/>
+          <w:rFonts w:ascii="Times" w:eastAsia="Times" w:hAnsi="Times" w:hint="default"/>
+        </w:rPr>
+        <w:t>“Mouse”</w:t>
+      </w:r>
+      <w:r>
+        <w:rPr>
+          <w:spacing w:val="0"/>
+          <w:i w:val="0"/>
+          <w:b w:val="0"/>
+          <w:color w:val="000000"/>
+          <w:sz w:val="20"/>
+          <w:szCs w:val="20"/>
+          <w:rFonts w:ascii="Times" w:eastAsia="Times" w:hAnsi="Times" w:hint="default"/>
+        </w:rPr>
+        <w:t xml:space="preserve"> o ratón. </w:t>
+      </w:r>
+      <w:r>
+        <w:rPr>
+          <w:spacing w:val="0"/>
+          <w:i w:val="1"/>
+          <w:b w:val="0"/>
+          <w:color w:val="000000"/>
+          <w:sz w:val="20"/>
+          <w:szCs w:val="20"/>
+          <w:rFonts w:ascii="Times" w:eastAsia="Times" w:hAnsi="Times" w:hint="default"/>
+        </w:rPr>
+        <w:t xml:space="preserve">psmouse </w:t>
+      </w:r>
+      <w:r>
+        <w:rPr>
+          <w:spacing w:val="0"/>
+          <w:i w:val="0"/>
+          <w:b w:val="0"/>
+          <w:color w:val="000000"/>
+          <w:sz w:val="20"/>
+          <w:szCs w:val="20"/>
+          <w:rFonts w:ascii="Times" w:eastAsia="Times" w:hAnsi="Times" w:hint="default"/>
+        </w:rPr>
+        <w:t xml:space="preserve">es quién reconoce el dispositivo </w:t>
+      </w:r>
+      <w:r>
+        <w:rPr>
+          <w:spacing w:val="0"/>
+          <w:i w:val="1"/>
+          <w:b w:val="0"/>
+          <w:color w:val="000000"/>
+          <w:sz w:val="20"/>
+          <w:szCs w:val="20"/>
+          <w:rFonts w:ascii="Times" w:eastAsia="Times" w:hAnsi="Times" w:hint="default"/>
+        </w:rPr>
+        <w:t xml:space="preserve">mouse. </w:t>
+      </w:r>
+    </w:p>
+    <w:p>
+      <w:pPr>
+        <w:numPr>
+          <w:ilvl w:val="0"/>
+          <w:numId w:val="0"/>
+        </w:numPr>
+        <w:jc w:val="left"/>
+        <w:spacing w:lineRule="auto" w:line="259" w:before="0" w:after="160"/>
+        <w:widowControl w:val="1"/>
+        <w:ind w:right="0" w:left="0" w:firstLine="0"/>
+        <w:rPr>
+          <w:spacing w:val="0"/>
+          <w:i w:val="1"/>
+          <w:b w:val="0"/>
+          <w:color w:val="000000"/>
+          <w:sz w:val="20"/>
+          <w:szCs w:val="20"/>
+          <w:rFonts w:ascii="Times" w:eastAsia="Times" w:hAnsi="Times" w:hint="default"/>
+        </w:rPr>
+        <w:wordWrap w:val="0"/>
+        <w:autoSpaceDE w:val="0"/>
+        <w:autoSpaceDN w:val="0"/>
+      </w:pPr>
+      <w:r>
+        <w:rPr>
+          <w:spacing w:val="0"/>
+          <w:i w:val="0"/>
+          <w:b w:val="0"/>
+          <w:color w:val="000000"/>
+          <w:sz w:val="20"/>
+          <w:szCs w:val="20"/>
+          <w:rFonts w:ascii="Times" w:eastAsia="Times" w:hAnsi="Times" w:hint="default"/>
+        </w:rPr>
+        <w:t xml:space="preserve">Observe que </w:t>
+      </w:r>
+      <w:r>
+        <w:rPr>
+          <w:spacing w:val="0"/>
+          <w:i w:val="1"/>
+          <w:b w:val="0"/>
+          <w:color w:val="000000"/>
+          <w:sz w:val="20"/>
+          <w:szCs w:val="20"/>
+          <w:rFonts w:ascii="Times" w:eastAsia="Times" w:hAnsi="Times" w:hint="default"/>
+        </w:rPr>
+        <w:t xml:space="preserve">psmouse </w:t>
+      </w:r>
+      <w:r>
+        <w:rPr>
+          <w:spacing w:val="0"/>
+          <w:i w:val="0"/>
+          <w:b w:val="0"/>
+          <w:color w:val="000000"/>
+          <w:sz w:val="20"/>
+          <w:szCs w:val="20"/>
+          <w:rFonts w:ascii="Times" w:eastAsia="Times" w:hAnsi="Times" w:hint="default"/>
+        </w:rPr>
+        <w:t xml:space="preserve">está entre </w:t>
+      </w:r>
+      <w:r>
+        <w:rPr>
+          <w:spacing w:val="0"/>
+          <w:i w:val="1"/>
+          <w:b w:val="0"/>
+          <w:color w:val="000000"/>
+          <w:sz w:val="20"/>
+          <w:szCs w:val="20"/>
+          <w:rFonts w:ascii="Times" w:eastAsia="Times" w:hAnsi="Times" w:hint="default"/>
+        </w:rPr>
+        <w:t xml:space="preserve">e1000 </w:t>
+      </w:r>
+      <w:r>
+        <w:rPr>
+          <w:spacing w:val="0"/>
+          <w:i w:val="0"/>
+          <w:b w:val="0"/>
+          <w:color w:val="000000"/>
+          <w:sz w:val="20"/>
+          <w:szCs w:val="20"/>
+          <w:rFonts w:ascii="Times" w:eastAsia="Times" w:hAnsi="Times" w:hint="default"/>
+        </w:rPr>
+        <w:t xml:space="preserve">y </w:t>
+      </w:r>
+      <w:r>
+        <w:rPr>
+          <w:spacing w:val="0"/>
+          <w:i w:val="1"/>
+          <w:b w:val="0"/>
+          <w:color w:val="000000"/>
+          <w:sz w:val="20"/>
+          <w:szCs w:val="20"/>
+          <w:rFonts w:ascii="Times" w:eastAsia="Times" w:hAnsi="Times" w:hint="default"/>
+        </w:rPr>
+        <w:t>ahci:</w:t>
+      </w:r>
+    </w:p>
+    <w:p>
+      <w:pPr>
+        <w:numPr>
+          <w:ilvl w:val="0"/>
+          <w:numId w:val="0"/>
+        </w:numPr>
+        <w:jc w:val="left"/>
+        <w:spacing w:lineRule="auto" w:line="259" w:before="0" w:after="160"/>
+        <w:widowControl w:val="1"/>
+        <w:ind w:right="0" w:left="0" w:firstLine="0"/>
+        <w:rPr>
+          <w:spacing w:val="0"/>
+          <w:i w:val="1"/>
+          <w:b w:val="0"/>
+          <w:color w:val="000000"/>
+          <w:sz w:val="20"/>
+          <w:szCs w:val="20"/>
+          <w:rFonts w:ascii="Times" w:eastAsia="Times" w:hAnsi="Times" w:hint="default"/>
+        </w:rPr>
+        <w:wordWrap w:val="0"/>
+        <w:autoSpaceDE w:val="0"/>
+        <w:autoSpaceDN w:val="0"/>
+      </w:pPr>
+      <w:r>
+        <w:rPr>
+          <w:sz w:val="20"/>
+        </w:rPr>
+        <w:drawing>
+          <wp:inline distT="0" distB="0" distL="0" distR="0">
+            <wp:extent cx="2409825" cy="409575"/>
+            <wp:effectExtent l="0" t="0" r="0" b="0"/>
+            <wp:docPr id="53" name="Imagen 20"/>
+            <wp:cNvGraphicFramePr>
+              <a:graphicFrameLocks xmlns:a="http://schemas.openxmlformats.org/drawingml/2006/main" noChangeAspect="1"/>
+            </wp:cNvGraphicFramePr>
+            <a:graphic xmlns:a="http://schemas.openxmlformats.org/drawingml/2006/main">
+              <a:graphicData uri="http://schemas.openxmlformats.org/drawingml/2006/picture">
+                <pic:pic xmlns:pic="http://schemas.openxmlformats.org/drawingml/2006/picture">
+                  <pic:nvPicPr>
+                    <pic:cNvPr id="17" name="Picture 17" descr="/Users/robertovelasquezdean/Library/Group Containers/L48J367XN4.com.infraware.PolarisOffice/EngineTemp/1950/fImage1038453595.png"/>
+                    <pic:cNvPicPr>
+                      <a:picLocks noChangeAspect="1" noChangeArrowheads="1"/>
+                    </pic:cNvPicPr>
+                  </pic:nvPicPr>
+                  <pic:blipFill>
+                    <a:blip r:embed="rId21">
+                      <a:extLst>
+                        <a:ext uri="{28A0092B-C50C-407E-A947-70E740481C1C}">
+                          <a14:useLocalDpi xmlns:a14="http://schemas.microsoft.com/office/drawing/2010/main" val="0"/>
+                        </a:ext>
+                      </a:extLst>
+                    </a:blip>
+                    <a:stretch>
+                      <a:fillRect/>
+                    </a:stretch>
+                  </pic:blipFill>
+                  <pic:spPr>
+                    <a:xfrm>
+                      <a:off x="0" y="0"/>
+                      <a:ext cx="2410460" cy="410210"/>
+                    </a:xfrm>
+                    <a:prstGeom prst="rect"/>
+                    <a:ln cap="flat"/>
+                  </pic:spPr>
+                </pic:pic>
+              </a:graphicData>
+            </a:graphic>
+          </wp:inline>
+        </w:drawing>
+      </w:r>
+    </w:p>
+    <w:p>
+      <w:pPr>
+        <w:numPr>
+          <w:ilvl w:val="0"/>
+          <w:numId w:val="0"/>
+        </w:numPr>
+        <w:jc w:val="left"/>
+        <w:spacing w:lineRule="auto" w:line="259" w:before="0" w:after="160"/>
+        <w:widowControl w:val="1"/>
+        <w:ind w:right="0" w:left="0" w:firstLine="0"/>
+        <w:rPr>
+          <w:spacing w:val="0"/>
+          <w:i w:val="1"/>
+          <w:b w:val="0"/>
+          <w:color w:val="000000"/>
+          <w:sz w:val="20"/>
+          <w:szCs w:val="20"/>
+          <w:rFonts w:ascii="Times" w:eastAsia="Times" w:hAnsi="Times" w:hint="default"/>
+        </w:rPr>
+        <w:wordWrap w:val="0"/>
+        <w:autoSpaceDE w:val="0"/>
+        <w:autoSpaceDN w:val="0"/>
+      </w:pPr>
+    </w:p>
+    <w:p>
+      <w:pPr>
+        <w:numPr>
+          <w:ilvl w:val="0"/>
+          <w:numId w:val="0"/>
+        </w:numPr>
+        <w:jc w:val="left"/>
+        <w:spacing w:lineRule="auto" w:line="259" w:before="0" w:after="160"/>
+        <w:widowControl w:val="1"/>
+        <w:ind w:right="0" w:left="0" w:firstLine="0"/>
+        <w:rPr>
+          <w:spacing w:val="0"/>
+          <w:i w:val="0"/>
+          <w:b w:val="0"/>
+          <w:color w:val="000000"/>
+          <w:sz w:val="20"/>
+          <w:szCs w:val="20"/>
+          <w:rFonts w:ascii="Times" w:eastAsia="Times" w:hAnsi="Times" w:hint="default"/>
+        </w:rPr>
+        <w:wordWrap w:val="0"/>
+        <w:autoSpaceDE w:val="0"/>
+        <w:autoSpaceDN w:val="0"/>
+      </w:pPr>
+      <w:r>
+        <w:rPr>
+          <w:spacing w:val="0"/>
+          <w:i w:val="0"/>
+          <w:b w:val="0"/>
+          <w:color w:val="000000"/>
+          <w:sz w:val="20"/>
+          <w:szCs w:val="20"/>
+          <w:rFonts w:ascii="Times" w:eastAsia="Times" w:hAnsi="Times" w:hint="default"/>
+        </w:rPr>
+        <w:t xml:space="preserve">Veamos esta dinámica en consola: eliminar el módulo </w:t>
+      </w:r>
+      <w:r>
+        <w:rPr>
+          <w:spacing w:val="0"/>
+          <w:i w:val="1"/>
+          <w:b w:val="0"/>
+          <w:color w:val="000000"/>
+          <w:sz w:val="20"/>
+          <w:szCs w:val="20"/>
+          <w:rFonts w:ascii="Times" w:eastAsia="Times" w:hAnsi="Times" w:hint="default"/>
+        </w:rPr>
+        <w:t xml:space="preserve">psmouse </w:t>
+      </w:r>
+      <w:r>
+        <w:rPr>
+          <w:spacing w:val="0"/>
+          <w:i w:val="0"/>
+          <w:b w:val="0"/>
+          <w:color w:val="000000"/>
+          <w:sz w:val="20"/>
+          <w:szCs w:val="20"/>
+          <w:rFonts w:ascii="Times" w:eastAsia="Times" w:hAnsi="Times" w:hint="default"/>
+        </w:rPr>
+        <w:t xml:space="preserve">del kernel, tal que así:</w:t>
+      </w:r>
+    </w:p>
+    <w:p>
+      <w:pPr>
+        <w:numPr>
+          <w:ilvl w:val="0"/>
+          <w:numId w:val="0"/>
+        </w:numPr>
+        <w:jc w:val="left"/>
+        <w:spacing w:lineRule="auto" w:line="259" w:before="0" w:after="160"/>
+        <w:widowControl w:val="1"/>
+        <w:ind w:right="0" w:left="0" w:firstLine="0"/>
+        <w:rPr>
+          <w:spacing w:val="0"/>
+          <w:i w:val="0"/>
+          <w:b w:val="0"/>
+          <w:color w:val="000000"/>
+          <w:sz w:val="20"/>
+          <w:szCs w:val="20"/>
+          <w:rFonts w:ascii="Times" w:eastAsia="Times" w:hAnsi="Times" w:hint="default"/>
+        </w:rPr>
+        <w:wordWrap w:val="0"/>
+        <w:autoSpaceDE w:val="0"/>
+        <w:autoSpaceDN w:val="0"/>
+      </w:pPr>
+      <w:r>
+        <w:rPr>
+          <w:sz w:val="20"/>
+        </w:rPr>
+        <w:drawing>
+          <wp:inline distT="0" distB="0" distL="0" distR="0">
+            <wp:extent cx="3705224" cy="133350"/>
+            <wp:effectExtent l="0" t="0" r="0" b="0"/>
+            <wp:docPr id="50" name="Imagen 17"/>
+            <wp:cNvGraphicFramePr>
+              <a:graphicFrameLocks xmlns:a="http://schemas.openxmlformats.org/drawingml/2006/main" noChangeAspect="1"/>
+            </wp:cNvGraphicFramePr>
+            <a:graphic xmlns:a="http://schemas.openxmlformats.org/drawingml/2006/main">
+              <a:graphicData uri="http://schemas.openxmlformats.org/drawingml/2006/picture">
+                <pic:pic xmlns:pic="http://schemas.openxmlformats.org/drawingml/2006/picture">
+                  <pic:nvPicPr>
+                    <pic:cNvPr id="18" name="Picture 18" descr="/Users/robertovelasquezdean/Library/Group Containers/L48J367XN4.com.infraware.PolarisOffice/EngineTemp/1950/fImage983450605.png"/>
+                    <pic:cNvPicPr>
+                      <a:picLocks noChangeAspect="1" noChangeArrowheads="1"/>
+                    </pic:cNvPicPr>
+                  </pic:nvPicPr>
+                  <pic:blipFill>
+                    <a:blip r:embed="rId22">
+                      <a:extLst>
+                        <a:ext uri="{28A0092B-C50C-407E-A947-70E740481C1C}">
+                          <a14:useLocalDpi xmlns:a14="http://schemas.microsoft.com/office/drawing/2010/main" val="0"/>
+                        </a:ext>
+                      </a:extLst>
+                    </a:blip>
+                    <a:stretch>
+                      <a:fillRect/>
+                    </a:stretch>
+                  </pic:blipFill>
+                  <pic:spPr>
+                    <a:xfrm>
+                      <a:off x="0" y="0"/>
+                      <a:ext cx="3705860" cy="133985"/>
+                    </a:xfrm>
+                    <a:prstGeom prst="rect"/>
+                    <a:ln cap="flat"/>
+                  </pic:spPr>
+                </pic:pic>
+              </a:graphicData>
+            </a:graphic>
+          </wp:inline>
+        </w:drawing>
+      </w:r>
+    </w:p>
+    <w:p>
+      <w:pPr>
+        <w:numPr>
+          <w:ilvl w:val="0"/>
+          <w:numId w:val="0"/>
+        </w:numPr>
+        <w:jc w:val="left"/>
+        <w:spacing w:lineRule="auto" w:line="259" w:before="0" w:after="160"/>
+        <w:widowControl w:val="1"/>
+        <w:ind w:right="0" w:left="0" w:firstLine="0"/>
+        <w:rPr>
+          <w:spacing w:val="0"/>
+          <w:i w:val="0"/>
+          <w:b w:val="0"/>
+          <w:color w:val="000000"/>
+          <w:sz w:val="20"/>
+          <w:szCs w:val="20"/>
+          <w:rFonts w:ascii="Times" w:eastAsia="Times" w:hAnsi="Times" w:hint="default"/>
+        </w:rPr>
+        <w:wordWrap w:val="0"/>
+        <w:autoSpaceDE w:val="0"/>
+        <w:autoSpaceDN w:val="0"/>
+      </w:pPr>
+      <w:r>
+        <w:rPr>
+          <w:spacing w:val="0"/>
+          <w:i w:val="0"/>
+          <w:b w:val="0"/>
+          <w:color w:val="000000"/>
+          <w:sz w:val="20"/>
+          <w:szCs w:val="20"/>
+          <w:rFonts w:ascii="Times" w:eastAsia="Times" w:hAnsi="Times" w:hint="default"/>
+        </w:rPr>
+        <w:t xml:space="preserve">Lo que a continuación vemos es un mensaje de “error” que tiene que ver con límites de acceso. Resulta que, la </w:t>
+      </w:r>
+      <w:r>
+        <w:rPr>
+          <w:spacing w:val="0"/>
+          <w:i w:val="0"/>
+          <w:b w:val="0"/>
+          <w:color w:val="000000"/>
+          <w:sz w:val="20"/>
+          <w:szCs w:val="20"/>
+          <w:rFonts w:ascii="Times" w:eastAsia="Times" w:hAnsi="Times" w:hint="default"/>
+        </w:rPr>
+        <w:t xml:space="preserve">operación que pretendes ejecutar es </w:t>
+      </w:r>
+      <w:r>
+        <w:rPr>
+          <w:spacing w:val="0"/>
+          <w:i w:val="1"/>
+          <w:b w:val="0"/>
+          <w:color w:val="000000"/>
+          <w:sz w:val="20"/>
+          <w:szCs w:val="20"/>
+          <w:rFonts w:ascii="Times" w:eastAsia="Times" w:hAnsi="Times" w:hint="default"/>
+        </w:rPr>
+        <w:t>delicada</w:t>
+      </w:r>
+      <w:r>
+        <w:rPr>
+          <w:spacing w:val="0"/>
+          <w:i w:val="0"/>
+          <w:b w:val="0"/>
+          <w:color w:val="000000"/>
+          <w:sz w:val="20"/>
+          <w:szCs w:val="20"/>
+          <w:rFonts w:ascii="Times" w:eastAsia="Times" w:hAnsi="Times" w:hint="default"/>
+        </w:rPr>
+        <w:t xml:space="preserve"> y sólo puede ser llevada a cabo por el administrador (en Linux </w:t>
+      </w:r>
+      <w:r>
+        <w:rPr>
+          <w:spacing w:val="0"/>
+          <w:i w:val="0"/>
+          <w:b w:val="0"/>
+          <w:color w:val="000000"/>
+          <w:sz w:val="20"/>
+          <w:szCs w:val="20"/>
+          <w:rFonts w:ascii="Times" w:eastAsia="Times" w:hAnsi="Times" w:hint="default"/>
+        </w:rPr>
+        <w:t xml:space="preserve">conocido como Superusuario). </w:t>
+      </w:r>
+    </w:p>
+    <w:p>
+      <w:pPr>
+        <w:numPr>
+          <w:ilvl w:val="0"/>
+          <w:numId w:val="0"/>
+        </w:numPr>
+        <w:jc w:val="left"/>
+        <w:spacing w:lineRule="auto" w:line="259" w:before="0" w:after="160"/>
+        <w:widowControl w:val="1"/>
+        <w:ind w:right="0" w:left="0" w:firstLine="0"/>
+        <w:rPr>
+          <w:spacing w:val="0"/>
+          <w:i w:val="0"/>
+          <w:b w:val="0"/>
+          <w:color w:val="000000"/>
+          <w:sz w:val="20"/>
+          <w:szCs w:val="20"/>
+          <w:rFonts w:ascii="Times" w:eastAsia="Times" w:hAnsi="Times" w:hint="default"/>
+        </w:rPr>
+        <w:wordWrap w:val="0"/>
+        <w:autoSpaceDE w:val="0"/>
+        <w:autoSpaceDN w:val="0"/>
+      </w:pPr>
+      <w:r>
+        <w:rPr>
+          <w:sz w:val="20"/>
+        </w:rPr>
+        <w:drawing>
+          <wp:inline distT="0" distB="0" distL="0" distR="0">
+            <wp:extent cx="5095875" cy="266700"/>
+            <wp:effectExtent l="0" t="0" r="0" b="0"/>
+            <wp:docPr id="51" name="Imagen 18"/>
+            <wp:cNvGraphicFramePr>
+              <a:graphicFrameLocks xmlns:a="http://schemas.openxmlformats.org/drawingml/2006/main" noChangeAspect="1"/>
+            </wp:cNvGraphicFramePr>
+            <a:graphic xmlns:a="http://schemas.openxmlformats.org/drawingml/2006/main">
+              <a:graphicData uri="http://schemas.openxmlformats.org/drawingml/2006/picture">
+                <pic:pic xmlns:pic="http://schemas.openxmlformats.org/drawingml/2006/picture">
+                  <pic:nvPicPr>
+                    <pic:cNvPr id="19" name="Picture 19" descr="/Users/robertovelasquezdean/Library/Group Containers/L48J367XN4.com.infraware.PolarisOffice/EngineTemp/1950/fImage12488512319.png"/>
+                    <pic:cNvPicPr>
+                      <a:picLocks noChangeAspect="1" noChangeArrowheads="1"/>
+                    </pic:cNvPicPr>
+                  </pic:nvPicPr>
+                  <pic:blipFill>
+                    <a:blip r:embed="rId23">
+                      <a:extLst>
+                        <a:ext uri="{28A0092B-C50C-407E-A947-70E740481C1C}">
+                          <a14:useLocalDpi xmlns:a14="http://schemas.microsoft.com/office/drawing/2010/main" val="0"/>
+                        </a:ext>
+                      </a:extLst>
+                    </a:blip>
+                    <a:stretch>
+                      <a:fillRect/>
+                    </a:stretch>
+                  </pic:blipFill>
+                  <pic:spPr>
+                    <a:xfrm>
+                      <a:off x="0" y="0"/>
+                      <a:ext cx="5096510" cy="267335"/>
+                    </a:xfrm>
+                    <a:prstGeom prst="rect"/>
+                    <a:ln cap="flat"/>
+                  </pic:spPr>
+                </pic:pic>
+              </a:graphicData>
+            </a:graphic>
+          </wp:inline>
+        </w:drawing>
+      </w:r>
+    </w:p>
+    <w:p>
+      <w:pPr>
+        <w:numPr>
+          <w:ilvl w:val="0"/>
+          <w:numId w:val="0"/>
+        </w:numPr>
+        <w:jc w:val="left"/>
+        <w:spacing w:lineRule="auto" w:line="259" w:before="0" w:after="160"/>
+        <w:widowControl w:val="1"/>
+        <w:ind w:right="0" w:left="0" w:firstLine="0"/>
+        <w:rPr>
+          <w:spacing w:val="0"/>
+          <w:i w:val="0"/>
+          <w:b w:val="0"/>
+          <w:color w:val="000000"/>
+          <w:sz w:val="20"/>
+          <w:szCs w:val="20"/>
+          <w:rFonts w:ascii="Times" w:eastAsia="Times" w:hAnsi="Times" w:hint="default"/>
+        </w:rPr>
+        <w:wordWrap w:val="0"/>
+        <w:autoSpaceDE w:val="0"/>
+        <w:autoSpaceDN w:val="0"/>
+      </w:pPr>
+      <w:r>
+        <w:rPr>
+          <w:spacing w:val="0"/>
+          <w:i w:val="0"/>
+          <w:b w:val="0"/>
+          <w:color w:val="000000"/>
+          <w:sz w:val="20"/>
+          <w:szCs w:val="20"/>
+          <w:rFonts w:ascii="Times" w:eastAsia="Times" w:hAnsi="Times" w:hint="default"/>
+        </w:rPr>
+        <w:t xml:space="preserve">Esto devela que, en la terminal, ciertas acciones sólo pueden ser ejecutadas por el Superusuario (sudo); dicho lo </w:t>
+      </w:r>
+      <w:r>
+        <w:rPr>
+          <w:spacing w:val="0"/>
+          <w:i w:val="0"/>
+          <w:b w:val="0"/>
+          <w:color w:val="000000"/>
+          <w:sz w:val="20"/>
+          <w:szCs w:val="20"/>
+          <w:rFonts w:ascii="Times" w:eastAsia="Times" w:hAnsi="Times" w:hint="default"/>
+        </w:rPr>
+        <w:t xml:space="preserve">anterior, para intentar ejecutar esta operación denegada, habría que ejecutarla como Superusuario, tal que así </w:t>
+      </w:r>
+      <w:r>
+        <w:rPr>
+          <w:spacing w:val="0"/>
+          <w:i w:val="0"/>
+          <w:b w:val="0"/>
+          <w:color w:val="000000"/>
+          <w:sz w:val="20"/>
+          <w:szCs w:val="20"/>
+          <w:rFonts w:ascii="Times" w:eastAsia="Times" w:hAnsi="Times" w:hint="default"/>
+        </w:rPr>
+        <w:t xml:space="preserve">(eso sí, en ocasiones le pedirá una clave para acceder a la terminal como Supersuario o, al menos, ejecutar dicha </w:t>
+      </w:r>
+      <w:r>
+        <w:rPr>
+          <w:spacing w:val="0"/>
+          <w:i w:val="0"/>
+          <w:b w:val="0"/>
+          <w:color w:val="000000"/>
+          <w:sz w:val="20"/>
+          <w:szCs w:val="20"/>
+          <w:rFonts w:ascii="Times" w:eastAsia="Times" w:hAnsi="Times" w:hint="default"/>
+        </w:rPr>
+        <w:t xml:space="preserve">acción como uno):</w:t>
+      </w:r>
+    </w:p>
+    <w:p>
+      <w:pPr>
+        <w:numPr>
+          <w:ilvl w:val="0"/>
+          <w:numId w:val="0"/>
+        </w:numPr>
+        <w:jc w:val="left"/>
+        <w:spacing w:lineRule="auto" w:line="259" w:before="0" w:after="160"/>
+        <w:widowControl w:val="1"/>
+        <w:ind w:right="0" w:left="0" w:firstLine="0"/>
+        <w:rPr>
+          <w:spacing w:val="0"/>
+          <w:i w:val="0"/>
+          <w:b w:val="0"/>
+          <w:color w:val="000000"/>
+          <w:sz w:val="20"/>
+          <w:szCs w:val="20"/>
+          <w:rFonts w:ascii="Times" w:eastAsia="Times" w:hAnsi="Times" w:hint="default"/>
+        </w:rPr>
+        <w:wordWrap w:val="0"/>
+        <w:autoSpaceDE w:val="0"/>
+        <w:autoSpaceDN w:val="0"/>
+      </w:pPr>
+      <w:r>
+        <w:rPr>
+          <w:sz w:val="20"/>
+        </w:rPr>
+        <w:drawing>
+          <wp:inline distT="0" distB="0" distL="0" distR="0">
+            <wp:extent cx="4067175" cy="285750"/>
+            <wp:effectExtent l="0" t="0" r="0" b="0"/>
+            <wp:docPr id="52" name="Imagen 19"/>
+            <wp:cNvGraphicFramePr>
+              <a:graphicFrameLocks xmlns:a="http://schemas.openxmlformats.org/drawingml/2006/main" noChangeAspect="1"/>
+            </wp:cNvGraphicFramePr>
+            <a:graphic xmlns:a="http://schemas.openxmlformats.org/drawingml/2006/main">
+              <a:graphicData uri="http://schemas.openxmlformats.org/drawingml/2006/picture">
+                <pic:pic xmlns:pic="http://schemas.openxmlformats.org/drawingml/2006/picture">
+                  <pic:nvPicPr>
+                    <pic:cNvPr id="20" name="Picture 20" descr="/Users/robertovelasquezdean/Library/Group Containers/L48J367XN4.com.infraware.PolarisOffice/EngineTemp/1950/fImage11696528691.png"/>
+                    <pic:cNvPicPr>
+                      <a:picLocks noChangeAspect="1" noChangeArrowheads="1"/>
+                    </pic:cNvPicPr>
+                  </pic:nvPicPr>
+                  <pic:blipFill>
+                    <a:blip r:embed="rId24">
+                      <a:extLst>
+                        <a:ext uri="{28A0092B-C50C-407E-A947-70E740481C1C}">
+                          <a14:useLocalDpi xmlns:a14="http://schemas.microsoft.com/office/drawing/2010/main" val="0"/>
+                        </a:ext>
+                      </a:extLst>
+                    </a:blip>
+                    <a:stretch>
+                      <a:fillRect/>
+                    </a:stretch>
+                  </pic:blipFill>
+                  <pic:spPr>
+                    <a:xfrm>
+                      <a:off x="0" y="0"/>
+                      <a:ext cx="4067810" cy="286385"/>
+                    </a:xfrm>
+                    <a:prstGeom prst="rect"/>
+                    <a:ln cap="flat"/>
+                  </pic:spPr>
+                </pic:pic>
+              </a:graphicData>
+            </a:graphic>
+          </wp:inline>
+        </w:drawing>
+      </w:r>
+    </w:p>
+    <w:p>
+      <w:pPr>
+        <w:numPr>
+          <w:ilvl w:val="0"/>
+          <w:numId w:val="0"/>
+        </w:numPr>
+        <w:jc w:val="left"/>
+        <w:spacing w:lineRule="auto" w:line="259" w:before="0" w:after="160"/>
+        <w:widowControl w:val="1"/>
+        <w:ind w:right="0" w:left="0" w:firstLine="0"/>
+        <w:rPr>
+          <w:spacing w:val="0"/>
+          <w:i w:val="0"/>
+          <w:b w:val="0"/>
+          <w:color w:val="000000"/>
+          <w:sz w:val="20"/>
+          <w:szCs w:val="20"/>
+          <w:rFonts w:ascii="Times" w:eastAsia="Times" w:hAnsi="Times" w:hint="default"/>
+        </w:rPr>
+        <w:wordWrap w:val="0"/>
+        <w:autoSpaceDE w:val="0"/>
+        <w:autoSpaceDN w:val="0"/>
+      </w:pPr>
+      <w:r>
+        <w:rPr>
+          <w:spacing w:val="0"/>
+          <w:i w:val="0"/>
+          <w:b w:val="0"/>
+          <w:color w:val="000000"/>
+          <w:sz w:val="20"/>
+          <w:szCs w:val="20"/>
+          <w:rFonts w:ascii="Times" w:eastAsia="Times" w:hAnsi="Times" w:hint="default"/>
+        </w:rPr>
+        <w:t xml:space="preserve">Se agrega un </w:t>
+      </w:r>
+      <w:r>
+        <w:rPr>
+          <w:spacing w:val="0"/>
+          <w:i w:val="1"/>
+          <w:b w:val="0"/>
+          <w:color w:val="000000"/>
+          <w:sz w:val="20"/>
+          <w:szCs w:val="20"/>
+          <w:rFonts w:ascii="Times" w:eastAsia="Times" w:hAnsi="Times" w:hint="default"/>
+        </w:rPr>
+        <w:t xml:space="preserve">sudo </w:t>
+      </w:r>
+      <w:r>
+        <w:rPr>
+          <w:spacing w:val="0"/>
+          <w:i w:val="0"/>
+          <w:b w:val="0"/>
+          <w:color w:val="000000"/>
+          <w:sz w:val="20"/>
+          <w:szCs w:val="20"/>
+          <w:rFonts w:ascii="Times" w:eastAsia="Times" w:hAnsi="Times" w:hint="default"/>
+        </w:rPr>
+        <w:t xml:space="preserve">al inicio antes de correr la línea de comando, y listo!</w:t>
+      </w:r>
+    </w:p>
+    <w:p>
+      <w:pPr>
+        <w:numPr>
+          <w:ilvl w:val="0"/>
+          <w:numId w:val="0"/>
+        </w:numPr>
+        <w:jc w:val="left"/>
+        <w:spacing w:lineRule="auto" w:line="259" w:before="0" w:after="160"/>
+        <w:widowControl w:val="1"/>
+        <w:ind w:right="0" w:left="0" w:firstLine="0"/>
+        <w:rPr>
+          <w:spacing w:val="0"/>
+          <w:i w:val="0"/>
+          <w:b w:val="0"/>
+          <w:color w:val="000000"/>
+          <w:sz w:val="20"/>
+          <w:szCs w:val="20"/>
+          <w:rFonts w:ascii="Times" w:eastAsia="Times" w:hAnsi="Times" w:hint="default"/>
+        </w:rPr>
+        <w:wordWrap w:val="0"/>
+        <w:autoSpaceDE w:val="0"/>
+        <w:autoSpaceDN w:val="0"/>
+      </w:pPr>
+      <w:r>
+        <w:rPr>
+          <w:spacing w:val="0"/>
+          <w:i w:val="0"/>
+          <w:b w:val="0"/>
+          <w:color w:val="000000"/>
+          <w:sz w:val="20"/>
+          <w:szCs w:val="20"/>
+          <w:rFonts w:ascii="Times" w:eastAsia="Times" w:hAnsi="Times" w:hint="default"/>
+        </w:rPr>
+        <w:t xml:space="preserve">En efecto, ya no sale nuestro módulo </w:t>
+      </w:r>
+      <w:r>
+        <w:rPr>
+          <w:spacing w:val="0"/>
+          <w:i w:val="1"/>
+          <w:b w:val="0"/>
+          <w:color w:val="000000"/>
+          <w:sz w:val="20"/>
+          <w:szCs w:val="20"/>
+          <w:rFonts w:ascii="Times" w:eastAsia="Times" w:hAnsi="Times" w:hint="default"/>
+        </w:rPr>
+        <w:t xml:space="preserve">psmouse </w:t>
+      </w:r>
+      <w:r>
+        <w:rPr>
+          <w:spacing w:val="0"/>
+          <w:i w:val="0"/>
+          <w:b w:val="0"/>
+          <w:color w:val="000000"/>
+          <w:sz w:val="20"/>
+          <w:szCs w:val="20"/>
+          <w:rFonts w:ascii="Times" w:eastAsia="Times" w:hAnsi="Times" w:hint="default"/>
+        </w:rPr>
+        <w:t xml:space="preserve">enlistado en el Kernel (que salía entre los módulos </w:t>
+      </w:r>
+      <w:r>
+        <w:rPr>
+          <w:spacing w:val="0"/>
+          <w:i w:val="1"/>
+          <w:b w:val="0"/>
+          <w:color w:val="000000"/>
+          <w:sz w:val="20"/>
+          <w:szCs w:val="20"/>
+          <w:rFonts w:ascii="Times" w:eastAsia="Times" w:hAnsi="Times" w:hint="default"/>
+        </w:rPr>
+        <w:t xml:space="preserve">e1000 </w:t>
+      </w:r>
+      <w:r>
+        <w:rPr>
+          <w:spacing w:val="0"/>
+          <w:i w:val="0"/>
+          <w:b w:val="0"/>
+          <w:color w:val="000000"/>
+          <w:sz w:val="20"/>
+          <w:szCs w:val="20"/>
+          <w:rFonts w:ascii="Times" w:eastAsia="Times" w:hAnsi="Times" w:hint="default"/>
+        </w:rPr>
+        <w:t xml:space="preserve">y </w:t>
+      </w:r>
+      <w:r>
+        <w:rPr>
+          <w:spacing w:val="0"/>
+          <w:i w:val="1"/>
+          <w:b w:val="0"/>
+          <w:color w:val="000000"/>
+          <w:sz w:val="20"/>
+          <w:szCs w:val="20"/>
+          <w:rFonts w:ascii="Times" w:eastAsia="Times" w:hAnsi="Times" w:hint="default"/>
+        </w:rPr>
+        <w:t>ahci</w:t>
+      </w:r>
+      <w:r>
+        <w:rPr>
+          <w:spacing w:val="0"/>
+          <w:i w:val="0"/>
+          <w:b w:val="0"/>
+          <w:color w:val="000000"/>
+          <w:sz w:val="20"/>
+          <w:szCs w:val="20"/>
+          <w:rFonts w:ascii="Times" w:eastAsia="Times" w:hAnsi="Times" w:hint="default"/>
+        </w:rPr>
+        <w:t xml:space="preserve">): </w:t>
+      </w:r>
+    </w:p>
+    <w:p>
+      <w:pPr>
+        <w:numPr>
+          <w:ilvl w:val="0"/>
+          <w:numId w:val="0"/>
+        </w:numPr>
+        <w:jc w:val="left"/>
+        <w:spacing w:lineRule="auto" w:line="259" w:before="0" w:after="160"/>
+        <w:widowControl w:val="1"/>
+        <w:ind w:right="0" w:left="0" w:firstLine="0"/>
+        <w:rPr>
+          <w:spacing w:val="0"/>
+          <w:i w:val="0"/>
+          <w:b w:val="0"/>
+          <w:color w:val="000000"/>
+          <w:sz w:val="20"/>
+          <w:szCs w:val="20"/>
+          <w:rFonts w:ascii="Times" w:eastAsia="Times" w:hAnsi="Times" w:hint="default"/>
+        </w:rPr>
+        <w:wordWrap w:val="0"/>
+        <w:autoSpaceDE w:val="0"/>
+        <w:autoSpaceDN w:val="0"/>
+      </w:pPr>
+      <w:r>
+        <w:rPr>
+          <w:sz w:val="20"/>
+        </w:rPr>
+        <w:drawing>
+          <wp:inline distT="0" distB="0" distL="0" distR="0">
+            <wp:extent cx="2228850" cy="266700"/>
+            <wp:effectExtent l="0" t="0" r="0" b="0"/>
+            <wp:docPr id="54" name="Imagen 21"/>
+            <wp:cNvGraphicFramePr>
+              <a:graphicFrameLocks xmlns:a="http://schemas.openxmlformats.org/drawingml/2006/main" noChangeAspect="1"/>
+            </wp:cNvGraphicFramePr>
+            <a:graphic xmlns:a="http://schemas.openxmlformats.org/drawingml/2006/main">
+              <a:graphicData uri="http://schemas.openxmlformats.org/drawingml/2006/picture">
+                <pic:pic xmlns:pic="http://schemas.openxmlformats.org/drawingml/2006/picture">
+                  <pic:nvPicPr>
+                    <pic:cNvPr id="21" name="Picture 21" descr="/Users/robertovelasquezdean/Library/Group Containers/L48J367XN4.com.infraware.PolarisOffice/EngineTemp/1950/fImage906954721.png"/>
+                    <pic:cNvPicPr>
+                      <a:picLocks noChangeAspect="1" noChangeArrowheads="1"/>
+                    </pic:cNvPicPr>
+                  </pic:nvPicPr>
+                  <pic:blipFill>
+                    <a:blip r:embed="rId25">
+                      <a:extLst>
+                        <a:ext uri="{28A0092B-C50C-407E-A947-70E740481C1C}">
+                          <a14:useLocalDpi xmlns:a14="http://schemas.microsoft.com/office/drawing/2010/main" val="0"/>
+                        </a:ext>
+                      </a:extLst>
+                    </a:blip>
+                    <a:stretch>
+                      <a:fillRect/>
+                    </a:stretch>
+                  </pic:blipFill>
+                  <pic:spPr>
+                    <a:xfrm>
+                      <a:off x="0" y="0"/>
+                      <a:ext cx="2229485" cy="267335"/>
+                    </a:xfrm>
+                    <a:prstGeom prst="rect"/>
+                    <a:ln cap="flat"/>
+                  </pic:spPr>
+                </pic:pic>
+              </a:graphicData>
+            </a:graphic>
+          </wp:inline>
+        </w:drawing>
+      </w:r>
+    </w:p>
+    <w:p>
+      <w:pPr>
+        <w:numPr>
+          <w:ilvl w:val="0"/>
+          <w:numId w:val="0"/>
+        </w:numPr>
+        <w:jc w:val="left"/>
+        <w:spacing w:lineRule="auto" w:line="259" w:before="0" w:after="160"/>
+        <w:widowControl w:val="1"/>
+        <w:ind w:right="0" w:left="0" w:firstLine="0"/>
+        <w:rPr>
+          <w:spacing w:val="0"/>
+          <w:i w:val="0"/>
+          <w:b w:val="0"/>
+          <w:color w:val="000000"/>
+          <w:sz w:val="20"/>
+          <w:szCs w:val="20"/>
+          <w:rFonts w:ascii="Times" w:eastAsia="Times" w:hAnsi="Times" w:hint="default"/>
+        </w:rPr>
+        <w:wordWrap w:val="0"/>
+        <w:autoSpaceDE w:val="0"/>
+        <w:autoSpaceDN w:val="0"/>
+      </w:pPr>
+      <w:r>
+        <w:rPr>
+          <w:spacing w:val="0"/>
+          <w:i w:val="0"/>
+          <w:b w:val="0"/>
+          <w:color w:val="000000"/>
+          <w:sz w:val="20"/>
+          <w:szCs w:val="20"/>
+          <w:rFonts w:ascii="Times" w:eastAsia="Times" w:hAnsi="Times" w:hint="default"/>
+        </w:rPr>
+        <w:t xml:space="preserve">Ahora, suponiendo que necesitamos usar el </w:t>
+      </w:r>
+      <w:r>
+        <w:rPr>
+          <w:spacing w:val="0"/>
+          <w:i w:val="1"/>
+          <w:b w:val="0"/>
+          <w:color w:val="000000"/>
+          <w:sz w:val="20"/>
+          <w:szCs w:val="20"/>
+          <w:rFonts w:ascii="Times" w:eastAsia="Times" w:hAnsi="Times" w:hint="default"/>
+        </w:rPr>
+        <w:t xml:space="preserve">mouse </w:t>
+      </w:r>
+      <w:r>
+        <w:rPr>
+          <w:spacing w:val="0"/>
+          <w:i w:val="0"/>
+          <w:b w:val="0"/>
+          <w:color w:val="000000"/>
+          <w:sz w:val="20"/>
+          <w:szCs w:val="20"/>
+          <w:rFonts w:ascii="Times" w:eastAsia="Times" w:hAnsi="Times" w:hint="default"/>
+        </w:rPr>
+        <w:t xml:space="preserve">(tener acceso a él)</w:t>
+      </w:r>
+      <w:r>
+        <w:rPr>
+          <w:spacing w:val="0"/>
+          <w:i w:val="1"/>
+          <w:b w:val="0"/>
+          <w:color w:val="000000"/>
+          <w:sz w:val="20"/>
+          <w:szCs w:val="20"/>
+          <w:rFonts w:ascii="Times" w:eastAsia="Times" w:hAnsi="Times" w:hint="default"/>
+        </w:rPr>
+        <w:t xml:space="preserve"> </w:t>
+      </w:r>
+      <w:r>
+        <w:rPr>
+          <w:spacing w:val="0"/>
+          <w:i w:val="0"/>
+          <w:b w:val="0"/>
+          <w:color w:val="000000"/>
+          <w:sz w:val="20"/>
+          <w:szCs w:val="20"/>
+          <w:rFonts w:ascii="Times" w:eastAsia="Times" w:hAnsi="Times" w:hint="default"/>
+        </w:rPr>
+        <w:t xml:space="preserve">nuevamente dentro de nuestra maquina </w:t>
+      </w:r>
+      <w:r>
+        <w:rPr>
+          <w:spacing w:val="0"/>
+          <w:i w:val="0"/>
+          <w:b w:val="0"/>
+          <w:color w:val="000000"/>
+          <w:sz w:val="20"/>
+          <w:szCs w:val="20"/>
+          <w:rFonts w:ascii="Times" w:eastAsia="Times" w:hAnsi="Times" w:hint="default"/>
+        </w:rPr>
+        <w:t xml:space="preserve">virtual, podemos insertar el módulo suprimido </w:t>
+      </w:r>
+      <w:r>
+        <w:rPr>
+          <w:spacing w:val="0"/>
+          <w:i w:val="1"/>
+          <w:b w:val="0"/>
+          <w:color w:val="000000"/>
+          <w:sz w:val="20"/>
+          <w:szCs w:val="20"/>
+          <w:rFonts w:ascii="Times" w:eastAsia="Times" w:hAnsi="Times" w:hint="default"/>
+        </w:rPr>
+        <w:t>psmouse</w:t>
+      </w:r>
+      <w:r>
+        <w:rPr>
+          <w:spacing w:val="0"/>
+          <w:i w:val="0"/>
+          <w:b w:val="0"/>
+          <w:color w:val="000000"/>
+          <w:sz w:val="20"/>
+          <w:szCs w:val="20"/>
+          <w:rFonts w:ascii="Times" w:eastAsia="Times" w:hAnsi="Times" w:hint="default"/>
+        </w:rPr>
+        <w:t xml:space="preserve">, tal que así:</w:t>
+      </w:r>
+    </w:p>
+    <w:p>
+      <w:pPr>
+        <w:numPr>
+          <w:ilvl w:val="0"/>
+          <w:numId w:val="0"/>
+        </w:numPr>
+        <w:jc w:val="left"/>
+        <w:spacing w:lineRule="auto" w:line="259" w:before="0" w:after="160"/>
+        <w:widowControl w:val="1"/>
+        <w:ind w:right="0" w:left="0" w:firstLine="0"/>
+        <w:rPr>
+          <w:spacing w:val="0"/>
+          <w:i w:val="0"/>
+          <w:b w:val="0"/>
+          <w:color w:val="000000"/>
+          <w:sz w:val="20"/>
+          <w:szCs w:val="20"/>
+          <w:rFonts w:ascii="Times" w:eastAsia="Times" w:hAnsi="Times" w:hint="default"/>
+        </w:rPr>
+        <w:wordWrap w:val="0"/>
+        <w:autoSpaceDE w:val="0"/>
+        <w:autoSpaceDN w:val="0"/>
+      </w:pPr>
+      <w:r>
+        <w:rPr>
+          <w:sz w:val="20"/>
+        </w:rPr>
+        <w:drawing>
+          <wp:inline distT="0" distB="0" distL="0" distR="0">
+            <wp:extent cx="3886200" cy="152400"/>
+            <wp:effectExtent l="0" t="0" r="0" b="0"/>
+            <wp:docPr id="55" name="Imagen 22"/>
+            <wp:cNvGraphicFramePr>
+              <a:graphicFrameLocks xmlns:a="http://schemas.openxmlformats.org/drawingml/2006/main" noChangeAspect="1"/>
+            </wp:cNvGraphicFramePr>
+            <a:graphic xmlns:a="http://schemas.openxmlformats.org/drawingml/2006/main">
+              <a:graphicData uri="http://schemas.openxmlformats.org/drawingml/2006/picture">
+                <pic:pic xmlns:pic="http://schemas.openxmlformats.org/drawingml/2006/picture">
+                  <pic:nvPicPr>
+                    <pic:cNvPr id="22" name="Picture 22" descr="/Users/robertovelasquezdean/Library/Group Containers/L48J367XN4.com.infraware.PolarisOffice/EngineTemp/1950/fImage9971557774.png"/>
+                    <pic:cNvPicPr>
+                      <a:picLocks noChangeAspect="1" noChangeArrowheads="1"/>
+                    </pic:cNvPicPr>
+                  </pic:nvPicPr>
+                  <pic:blipFill>
+                    <a:blip r:embed="rId26">
+                      <a:extLst>
+                        <a:ext uri="{28A0092B-C50C-407E-A947-70E740481C1C}">
+                          <a14:useLocalDpi xmlns:a14="http://schemas.microsoft.com/office/drawing/2010/main" val="0"/>
+                        </a:ext>
+                      </a:extLst>
+                    </a:blip>
+                    <a:stretch>
+                      <a:fillRect/>
+                    </a:stretch>
+                  </pic:blipFill>
+                  <pic:spPr>
+                    <a:xfrm>
+                      <a:off x="0" y="0"/>
+                      <a:ext cx="3886834" cy="153035"/>
+                    </a:xfrm>
+                    <a:prstGeom prst="rect"/>
+                    <a:ln cap="flat"/>
+                  </pic:spPr>
+                </pic:pic>
+              </a:graphicData>
+            </a:graphic>
+          </wp:inline>
+        </w:drawing>
+      </w:r>
+    </w:p>
+    <w:p>
+      <w:pPr>
+        <w:numPr>
+          <w:ilvl w:val="0"/>
+          <w:numId w:val="0"/>
+        </w:numPr>
+        <w:jc w:val="left"/>
+        <w:spacing w:lineRule="auto" w:line="259" w:before="0" w:after="160"/>
+        <w:widowControl w:val="1"/>
+        <w:ind w:right="0" w:left="0" w:firstLine="0"/>
+        <w:rPr>
+          <w:spacing w:val="0"/>
+          <w:i w:val="0"/>
+          <w:b w:val="0"/>
+          <w:color w:val="000000"/>
+          <w:sz w:val="20"/>
+          <w:szCs w:val="20"/>
+          <w:rFonts w:ascii="Times" w:eastAsia="Times" w:hAnsi="Times" w:hint="default"/>
+        </w:rPr>
+        <w:wordWrap w:val="0"/>
+        <w:autoSpaceDE w:val="0"/>
+        <w:autoSpaceDN w:val="0"/>
+      </w:pPr>
+      <w:r>
+        <w:rPr>
+          <w:spacing w:val="0"/>
+          <w:i w:val="0"/>
+          <w:b w:val="0"/>
+          <w:color w:val="000000"/>
+          <w:sz w:val="20"/>
+          <w:szCs w:val="20"/>
+          <w:rFonts w:ascii="Times" w:eastAsia="Times" w:hAnsi="Times" w:hint="default"/>
+        </w:rPr>
+        <w:t xml:space="preserve">Y, de nuevo, aparece enlistado dentro de los módulos del Kernel (ahora sale de primero por ser el más reciente): </w:t>
+      </w:r>
+    </w:p>
+    <w:p>
+      <w:pPr>
+        <w:numPr>
+          <w:ilvl w:val="0"/>
+          <w:numId w:val="0"/>
+        </w:numPr>
+        <w:jc w:val="left"/>
+        <w:spacing w:lineRule="auto" w:line="259" w:before="0" w:after="160"/>
+        <w:widowControl w:val="1"/>
+        <w:ind w:right="0" w:left="0" w:firstLine="0"/>
+        <w:rPr>
+          <w:spacing w:val="0"/>
+          <w:i w:val="0"/>
+          <w:b w:val="0"/>
+          <w:color w:val="000000"/>
+          <w:sz w:val="20"/>
+          <w:szCs w:val="20"/>
+          <w:rFonts w:ascii="Times" w:eastAsia="Times" w:hAnsi="Times" w:hint="default"/>
+        </w:rPr>
+        <w:wordWrap w:val="0"/>
+        <w:autoSpaceDE w:val="0"/>
+        <w:autoSpaceDN w:val="0"/>
+      </w:pPr>
+      <w:r>
+        <w:rPr>
+          <w:sz w:val="20"/>
+        </w:rPr>
+        <w:drawing>
+          <wp:inline distT="0" distB="0" distL="0" distR="0">
+            <wp:extent cx="2809875" cy="409575"/>
+            <wp:effectExtent l="0" t="0" r="0" b="0"/>
+            <wp:docPr id="58" name="Imagen 23"/>
+            <wp:cNvGraphicFramePr>
+              <a:graphicFrameLocks xmlns:a="http://schemas.openxmlformats.org/drawingml/2006/main" noChangeAspect="1"/>
+            </wp:cNvGraphicFramePr>
+            <a:graphic xmlns:a="http://schemas.openxmlformats.org/drawingml/2006/main">
+              <a:graphicData uri="http://schemas.openxmlformats.org/drawingml/2006/picture">
+                <pic:pic xmlns:pic="http://schemas.openxmlformats.org/drawingml/2006/picture">
+                  <pic:nvPicPr>
+                    <pic:cNvPr id="23" name="Picture 23" descr="/Users/robertovelasquezdean/Library/Group Containers/L48J367XN4.com.infraware.PolarisOffice/EngineTemp/1950/fImage12192588514.png"/>
+                    <pic:cNvPicPr>
+                      <a:picLocks noChangeAspect="1" noChangeArrowheads="1"/>
+                    </pic:cNvPicPr>
+                  </pic:nvPicPr>
+                  <pic:blipFill>
+                    <a:blip r:embed="rId27">
+                      <a:extLst>
+                        <a:ext uri="{28A0092B-C50C-407E-A947-70E740481C1C}">
+                          <a14:useLocalDpi xmlns:a14="http://schemas.microsoft.com/office/drawing/2010/main" val="0"/>
+                        </a:ext>
+                      </a:extLst>
+                    </a:blip>
+                    <a:stretch>
+                      <a:fillRect/>
+                    </a:stretch>
+                  </pic:blipFill>
+                  <pic:spPr>
+                    <a:xfrm>
+                      <a:off x="0" y="0"/>
+                      <a:ext cx="2810510" cy="410210"/>
+                    </a:xfrm>
+                    <a:prstGeom prst="rect"/>
+                    <a:ln cap="flat"/>
+                  </pic:spPr>
+                </pic:pic>
+              </a:graphicData>
+            </a:graphic>
+          </wp:inline>
+        </w:drawing>
       </w:r>
     </w:p>
     <w:sectPr>

</xml_diff>

<commit_message>
Conociendo el comando dmesg para la gestión de dispositivos
</commit_message>
<xml_diff>
--- a/Udemy/LPIC - 1 Administrador de Sistema Linux/1. Hardward en Linux/Documentación (uso de modulos kernel para detectar componentes no integrados, como impresora, usb, etc... cuando no logren ser reconocidos).docx
+++ b/Udemy/LPIC - 1 Administrador de Sistema Linux/1. Hardward en Linux/Documentación (uso de modulos kernel para detectar componentes no integrados, como impresora, usb, etc... cuando no logren ser reconocidos).docx
@@ -367,7 +367,7 @@
         </w:rPr>
         <w:drawing>
           <wp:inline distT="0" distB="0" distL="0" distR="0">
-            <wp:extent cx="5078095" cy="1591945"/>
+            <wp:extent cx="5078730" cy="1592580"/>
             <wp:effectExtent l="0" t="0" r="0" b="0"/>
             <wp:docPr id="9" name="Imagen 1"/>
             <wp:cNvGraphicFramePr>
@@ -377,7 +377,7 @@
               <a:graphicData uri="http://schemas.openxmlformats.org/drawingml/2006/picture">
                 <pic:pic xmlns:pic="http://schemas.openxmlformats.org/drawingml/2006/picture">
                   <pic:nvPicPr>
-                    <pic:cNvPr id="1" name="Picture 1" descr="/Users/robertovelasquezdean/Library/Group Containers/L48J367XN4.com.infraware.PolarisOffice/EngineTemp/1950/fImage79235164999.png"/>
+                    <pic:cNvPr id="1" name="Picture 1" descr="/Users/robertovelasquezdean/Library/Group Containers/L48J367XN4.com.infraware.PolarisOffice/EngineTemp/1315/fImage79235164999.png"/>
                     <pic:cNvPicPr>
                       <a:picLocks noChangeAspect="1" noChangeArrowheads="1"/>
                     </pic:cNvPicPr>
@@ -397,7 +397,7 @@
                   <pic:spPr>
                     <a:xfrm>
                       <a:off x="0" y="0"/>
-                      <a:ext cx="5078730" cy="1592580"/>
+                      <a:ext cx="5079365" cy="1593215"/>
                     </a:xfrm>
                     <a:prstGeom prst="rect"/>
                     <a:ln cap="flat"/>
@@ -609,7 +609,7 @@
         </w:rPr>
         <w:drawing>
           <wp:inline distT="0" distB="0" distL="0" distR="0">
-            <wp:extent cx="5106670" cy="1382395"/>
+            <wp:extent cx="5107305" cy="1383030"/>
             <wp:effectExtent l="0" t="0" r="0" b="0"/>
             <wp:docPr id="10" name="Imagen 2"/>
             <wp:cNvGraphicFramePr>
@@ -619,7 +619,7 @@
               <a:graphicData uri="http://schemas.openxmlformats.org/drawingml/2006/picture">
                 <pic:pic xmlns:pic="http://schemas.openxmlformats.org/drawingml/2006/picture">
                   <pic:nvPicPr>
-                    <pic:cNvPr id="2" name="Picture 2" descr="/Users/robertovelasquezdean/Library/Group Containers/L48J367XN4.com.infraware.PolarisOffice/EngineTemp/1950/fImage75363177429.png"/>
+                    <pic:cNvPr id="2" name="Picture 2" descr="/Users/robertovelasquezdean/Library/Group Containers/L48J367XN4.com.infraware.PolarisOffice/EngineTemp/1315/fImage75363177429.png"/>
                     <pic:cNvPicPr>
                       <a:picLocks noChangeAspect="1" noChangeArrowheads="1"/>
                     </pic:cNvPicPr>
@@ -639,7 +639,7 @@
                   <pic:spPr>
                     <a:xfrm>
                       <a:off x="0" y="0"/>
-                      <a:ext cx="5107305" cy="1383030"/>
+                      <a:ext cx="5107940" cy="1383665"/>
                     </a:xfrm>
                     <a:prstGeom prst="rect"/>
                     <a:ln cap="flat"/>
@@ -1472,7 +1472,7 @@
         </w:rPr>
         <w:drawing>
           <wp:inline distT="0" distB="0" distL="0" distR="0">
-            <wp:extent cx="2763520" cy="2087245"/>
+            <wp:extent cx="2764155" cy="2087880"/>
             <wp:effectExtent l="0" t="0" r="0" b="0"/>
             <wp:docPr id="11" name="Imagen 3"/>
             <wp:cNvGraphicFramePr>
@@ -1482,7 +1482,7 @@
               <a:graphicData uri="http://schemas.openxmlformats.org/drawingml/2006/picture">
                 <pic:pic xmlns:pic="http://schemas.openxmlformats.org/drawingml/2006/picture">
                   <pic:nvPicPr>
-                    <pic:cNvPr id="3" name="Picture 3" descr="/Users/robertovelasquezdean/Library/Group Containers/L48J367XN4.com.infraware.PolarisOffice/EngineTemp/1950/fImage55622209609.png"/>
+                    <pic:cNvPr id="3" name="Picture 3" descr="/Users/robertovelasquezdean/Library/Group Containers/L48J367XN4.com.infraware.PolarisOffice/EngineTemp/1315/fImage55622209609.png"/>
                     <pic:cNvPicPr>
                       <a:picLocks noChangeAspect="1" noChangeArrowheads="1"/>
                     </pic:cNvPicPr>
@@ -1502,7 +1502,7 @@
                   <pic:spPr>
                     <a:xfrm>
                       <a:off x="0" y="0"/>
-                      <a:ext cx="2764155" cy="2087880"/>
+                      <a:ext cx="2764790" cy="2088515"/>
                     </a:xfrm>
                     <a:prstGeom prst="rect"/>
                     <a:ln cap="flat"/>
@@ -1639,7 +1639,7 @@
         </w:rPr>
         <w:drawing>
           <wp:inline distT="0" distB="0" distL="0" distR="0">
-            <wp:extent cx="5401310" cy="1638935"/>
+            <wp:extent cx="5401945" cy="1639570"/>
             <wp:effectExtent l="0" t="0" r="0" b="0"/>
             <wp:docPr id="12" name="Imagen 4"/>
             <wp:cNvGraphicFramePr>
@@ -1649,7 +1649,7 @@
               <a:graphicData uri="http://schemas.openxmlformats.org/drawingml/2006/picture">
                 <pic:pic xmlns:pic="http://schemas.openxmlformats.org/drawingml/2006/picture">
                   <pic:nvPicPr>
-                    <pic:cNvPr id="4" name="Picture 4" descr="/Users/robertovelasquezdean/Library/Group Containers/L48J367XN4.com.infraware.PolarisOffice/EngineTemp/1950/fImage70202134783.png"/>
+                    <pic:cNvPr id="4" name="Picture 4" descr="/Users/robertovelasquezdean/Library/Group Containers/L48J367XN4.com.infraware.PolarisOffice/EngineTemp/1315/fImage70202134783.png"/>
                     <pic:cNvPicPr>
                       <a:picLocks noChangeAspect="1" noChangeArrowheads="1"/>
                     </pic:cNvPicPr>
@@ -1669,7 +1669,7 @@
                   <pic:spPr>
                     <a:xfrm>
                       <a:off x="0" y="0"/>
-                      <a:ext cx="5401945" cy="1639570"/>
+                      <a:ext cx="5402580" cy="1640205"/>
                     </a:xfrm>
                     <a:prstGeom prst="rect"/>
                     <a:ln cap="flat"/>
@@ -2334,7 +2334,7 @@
         </w:rPr>
         <w:drawing>
           <wp:inline distT="0" distB="0" distL="0" distR="0">
-            <wp:extent cx="4810760" cy="4686935"/>
+            <wp:extent cx="4811395" cy="4687570"/>
             <wp:effectExtent l="0" t="0" r="0" b="0"/>
             <wp:docPr id="15" name="Imagen 5"/>
             <wp:cNvGraphicFramePr>
@@ -2344,7 +2344,7 @@
               <a:graphicData uri="http://schemas.openxmlformats.org/drawingml/2006/picture">
                 <pic:pic xmlns:pic="http://schemas.openxmlformats.org/drawingml/2006/picture">
                   <pic:nvPicPr>
-                    <pic:cNvPr id="5" name="Picture 5" descr="/Users/robertovelasquezdean/Library/Group Containers/L48J367XN4.com.infraware.PolarisOffice/EngineTemp/1950/fImage80473154272.png"/>
+                    <pic:cNvPr id="5" name="Picture 5" descr="/Users/robertovelasquezdean/Library/Group Containers/L48J367XN4.com.infraware.PolarisOffice/EngineTemp/1315/fImage80473154272.png"/>
                     <pic:cNvPicPr>
                       <a:picLocks noChangeAspect="1" noChangeArrowheads="1"/>
                     </pic:cNvPicPr>
@@ -2364,7 +2364,7 @@
                   <pic:spPr>
                     <a:xfrm>
                       <a:off x="0" y="0"/>
-                      <a:ext cx="4811395" cy="4687570"/>
+                      <a:ext cx="4812030" cy="4688205"/>
                     </a:xfrm>
                     <a:prstGeom prst="rect"/>
                     <a:ln cap="flat"/>
@@ -3341,7 +3341,7 @@
         </w:rPr>
         <w:drawing>
           <wp:inline distT="0" distB="0" distL="0" distR="0">
-            <wp:extent cx="5732145" cy="1170305"/>
+            <wp:extent cx="5732780" cy="1170940"/>
             <wp:effectExtent l="0" t="0" r="0" b="0"/>
             <wp:docPr id="16" name="Imagen 6"/>
             <wp:cNvGraphicFramePr>
@@ -3351,7 +3351,7 @@
               <a:graphicData uri="http://schemas.openxmlformats.org/drawingml/2006/picture">
                 <pic:pic xmlns:pic="http://schemas.openxmlformats.org/drawingml/2006/picture">
                   <pic:nvPicPr>
-                    <pic:cNvPr id="6" name="Picture 6" descr="/Users/robertovelasquezdean/Library/Group Containers/L48J367XN4.com.infraware.PolarisOffice/EngineTemp/1950/fImage61524189801.png"/>
+                    <pic:cNvPr id="6" name="Picture 6" descr="/Users/robertovelasquezdean/Library/Group Containers/L48J367XN4.com.infraware.PolarisOffice/EngineTemp/1315/fImage61524189801.png"/>
                     <pic:cNvPicPr>
                       <a:picLocks noChangeAspect="1" noChangeArrowheads="1"/>
                     </pic:cNvPicPr>
@@ -3371,7 +3371,7 @@
                   <pic:spPr>
                     <a:xfrm>
                       <a:off x="0" y="0"/>
-                      <a:ext cx="5732780" cy="1170940"/>
+                      <a:ext cx="5733415" cy="1171575"/>
                     </a:xfrm>
                     <a:prstGeom prst="rect"/>
                     <a:ln cap="flat"/>
@@ -4228,9 +4228,9 @@
         </w:rPr>
         <w:drawing>
           <wp:inline distT="0" distB="0" distL="0" distR="0">
-            <wp:extent cx="4772025" cy="4543425"/>
+            <wp:extent cx="4772660" cy="4544060"/>
             <wp:effectExtent l="0" t="0" r="0" b="0"/>
-            <wp:docPr id="18" name="Imagen 7"/>
+            <wp:docPr id="17" name="Imagen 7"/>
             <wp:cNvGraphicFramePr>
               <a:graphicFrameLocks xmlns:a="http://schemas.openxmlformats.org/drawingml/2006/main" noChangeAspect="1"/>
             </wp:cNvGraphicFramePr>
@@ -4238,7 +4238,7 @@
               <a:graphicData uri="http://schemas.openxmlformats.org/drawingml/2006/picture">
                 <pic:pic xmlns:pic="http://schemas.openxmlformats.org/drawingml/2006/picture">
                   <pic:nvPicPr>
-                    <pic:cNvPr id="7" name="Picture 7" descr="/Users/robertovelasquezdean/Library/Group Containers/L48J367XN4.com.infraware.PolarisOffice/EngineTemp/1950/fImage75647184428.png"/>
+                    <pic:cNvPr id="7" name="Picture 7" descr="/Users/robertovelasquezdean/Library/Group Containers/L48J367XN4.com.infraware.PolarisOffice/EngineTemp/1315/fImage75647184428.png"/>
                     <pic:cNvPicPr>
                       <a:picLocks noChangeAspect="1" noChangeArrowheads="1"/>
                     </pic:cNvPicPr>
@@ -4258,7 +4258,7 @@
                   <pic:spPr>
                     <a:xfrm>
                       <a:off x="0" y="0"/>
-                      <a:ext cx="4772660" cy="4544060"/>
+                      <a:ext cx="4773295" cy="4544695"/>
                     </a:xfrm>
                     <a:prstGeom prst="rect"/>
                     <a:ln cap="flat"/>
@@ -4359,9 +4359,9 @@
         </w:rPr>
         <w:drawing>
           <wp:inline distT="0" distB="0" distL="0" distR="0">
-            <wp:extent cx="4714875" cy="1228725"/>
+            <wp:extent cx="4715510" cy="1229360"/>
             <wp:effectExtent l="0" t="0" r="0" b="0"/>
-            <wp:docPr id="20" name="Imagen 8"/>
+            <wp:docPr id="18" name="Imagen 8"/>
             <wp:cNvGraphicFramePr>
               <a:graphicFrameLocks xmlns:a="http://schemas.openxmlformats.org/drawingml/2006/main" noChangeAspect="1"/>
             </wp:cNvGraphicFramePr>
@@ -4369,7 +4369,7 @@
               <a:graphicData uri="http://schemas.openxmlformats.org/drawingml/2006/picture">
                 <pic:pic xmlns:pic="http://schemas.openxmlformats.org/drawingml/2006/picture">
                   <pic:nvPicPr>
-                    <pic:cNvPr id="8" name="Picture 8" descr="/Users/robertovelasquezdean/Library/Group Containers/L48J367XN4.com.infraware.PolarisOffice/EngineTemp/1950/fImage28067207183.png"/>
+                    <pic:cNvPr id="8" name="Picture 8" descr="/Users/robertovelasquezdean/Library/Group Containers/L48J367XN4.com.infraware.PolarisOffice/EngineTemp/1315/fImage28067207183.png"/>
                     <pic:cNvPicPr>
                       <a:picLocks noChangeAspect="1" noChangeArrowheads="1"/>
                     </pic:cNvPicPr>
@@ -4389,7 +4389,7 @@
                   <pic:spPr>
                     <a:xfrm>
                       <a:off x="0" y="0"/>
-                      <a:ext cx="4715510" cy="1229360"/>
+                      <a:ext cx="4716145" cy="1229995"/>
                     </a:xfrm>
                     <a:prstGeom prst="rect"/>
                     <a:ln cap="flat"/>
@@ -4442,9 +4442,9 @@
         </w:rPr>
         <w:drawing>
           <wp:inline distT="0" distB="0" distL="0" distR="0">
-            <wp:extent cx="1333500" cy="142875"/>
+            <wp:extent cx="1334135" cy="143510"/>
             <wp:effectExtent l="0" t="0" r="0" b="0"/>
-            <wp:docPr id="21" name="Imagen 9"/>
+            <wp:docPr id="19" name="Imagen 9"/>
             <wp:cNvGraphicFramePr>
               <a:graphicFrameLocks xmlns:a="http://schemas.openxmlformats.org/drawingml/2006/main" noChangeAspect="1"/>
             </wp:cNvGraphicFramePr>
@@ -4452,7 +4452,7 @@
               <a:graphicData uri="http://schemas.openxmlformats.org/drawingml/2006/picture">
                 <pic:pic xmlns:pic="http://schemas.openxmlformats.org/drawingml/2006/picture">
                   <pic:nvPicPr>
-                    <pic:cNvPr id="9" name="Picture 9" descr="/Users/robertovelasquezdean/Library/Group Containers/L48J367XN4.com.infraware.PolarisOffice/EngineTemp/1950/fImage8262213917.png"/>
+                    <pic:cNvPr id="9" name="Picture 9" descr="/Users/robertovelasquezdean/Library/Group Containers/L48J367XN4.com.infraware.PolarisOffice/EngineTemp/1315/fImage8262213917.png"/>
                     <pic:cNvPicPr>
                       <a:picLocks noChangeAspect="1" noChangeArrowheads="1"/>
                     </pic:cNvPicPr>
@@ -4472,7 +4472,7 @@
                   <pic:spPr>
                     <a:xfrm>
                       <a:off x="0" y="0"/>
-                      <a:ext cx="1334135" cy="143510"/>
+                      <a:ext cx="1334770" cy="144145"/>
                     </a:xfrm>
                     <a:prstGeom prst="rect"/>
                     <a:ln cap="flat"/>
@@ -4729,9 +4729,9 @@
         </w:rPr>
         <w:drawing>
           <wp:inline distT="0" distB="0" distL="0" distR="0">
-            <wp:extent cx="352425" cy="142875"/>
+            <wp:extent cx="353060" cy="143510"/>
             <wp:effectExtent l="0" t="0" r="0" b="0"/>
-            <wp:docPr id="24" name="Imagen 11"/>
+            <wp:docPr id="20" name="Imagen 11"/>
             <wp:cNvGraphicFramePr>
               <a:graphicFrameLocks xmlns:a="http://schemas.openxmlformats.org/drawingml/2006/main" noChangeAspect="1"/>
             </wp:cNvGraphicFramePr>
@@ -4739,7 +4739,7 @@
               <a:graphicData uri="http://schemas.openxmlformats.org/drawingml/2006/picture">
                 <pic:pic xmlns:pic="http://schemas.openxmlformats.org/drawingml/2006/picture">
                   <pic:nvPicPr>
-                    <pic:cNvPr id="10" name="Picture 10" descr="/Users/robertovelasquezdean/Library/Group Containers/L48J367XN4.com.infraware.PolarisOffice/EngineTemp/1950/fImage7265247136.png"/>
+                    <pic:cNvPr id="10" name="Picture 10" descr="/Users/robertovelasquezdean/Library/Group Containers/L48J367XN4.com.infraware.PolarisOffice/EngineTemp/1315/fImage7265247136.png"/>
                     <pic:cNvPicPr>
                       <a:picLocks noChangeAspect="1" noChangeArrowheads="1"/>
                     </pic:cNvPicPr>
@@ -4759,7 +4759,7 @@
                   <pic:spPr>
                     <a:xfrm>
                       <a:off x="0" y="0"/>
-                      <a:ext cx="353060" cy="143510"/>
+                      <a:ext cx="353695" cy="144145"/>
                     </a:xfrm>
                     <a:prstGeom prst="rect"/>
                     <a:ln cap="flat"/>
@@ -4788,9 +4788,9 @@
         </w:rPr>
         <w:drawing>
           <wp:inline distT="0" distB="0" distL="0" distR="0">
-            <wp:extent cx="371475" cy="133350"/>
+            <wp:extent cx="372110" cy="133985"/>
             <wp:effectExtent l="0" t="0" r="0" b="0"/>
-            <wp:docPr id="25" name="Imagen 11"/>
+            <wp:docPr id="21" name="Imagen 11"/>
             <wp:cNvGraphicFramePr>
               <a:graphicFrameLocks xmlns:a="http://schemas.openxmlformats.org/drawingml/2006/main" noChangeAspect="1"/>
             </wp:cNvGraphicFramePr>
@@ -4798,7 +4798,7 @@
               <a:graphicData uri="http://schemas.openxmlformats.org/drawingml/2006/picture">
                 <pic:pic xmlns:pic="http://schemas.openxmlformats.org/drawingml/2006/picture">
                   <pic:nvPicPr>
-                    <pic:cNvPr id="11" name="Picture 11" descr="/Users/robertovelasquezdean/Library/Group Containers/L48J367XN4.com.infraware.PolarisOffice/EngineTemp/1950/fImage7261257802.png"/>
+                    <pic:cNvPr id="11" name="Picture 11" descr="/Users/robertovelasquezdean/Library/Group Containers/L48J367XN4.com.infraware.PolarisOffice/EngineTemp/1315/fImage7261257802.png"/>
                     <pic:cNvPicPr>
                       <a:picLocks noChangeAspect="1" noChangeArrowheads="1"/>
                     </pic:cNvPicPr>
@@ -4818,7 +4818,7 @@
                   <pic:spPr>
                     <a:xfrm>
                       <a:off x="0" y="0"/>
-                      <a:ext cx="372110" cy="133985"/>
+                      <a:ext cx="372745" cy="134620"/>
                     </a:xfrm>
                     <a:prstGeom prst="rect"/>
                     <a:ln cap="flat"/>
@@ -4859,9 +4859,9 @@
         </w:rPr>
         <w:drawing>
           <wp:inline distT="0" distB="0" distL="0" distR="0">
-            <wp:extent cx="5314950" cy="2686050"/>
+            <wp:extent cx="5315585" cy="2686685"/>
             <wp:effectExtent l="0" t="0" r="0" b="0"/>
-            <wp:docPr id="27" name="Imagen 12"/>
+            <wp:docPr id="22" name="Imagen 12"/>
             <wp:cNvGraphicFramePr>
               <a:graphicFrameLocks xmlns:a="http://schemas.openxmlformats.org/drawingml/2006/main" noChangeAspect="1"/>
             </wp:cNvGraphicFramePr>
@@ -4869,7 +4869,7 @@
               <a:graphicData uri="http://schemas.openxmlformats.org/drawingml/2006/picture">
                 <pic:pic xmlns:pic="http://schemas.openxmlformats.org/drawingml/2006/picture">
                   <pic:nvPicPr>
-                    <pic:cNvPr id="12" name="Picture 12" descr="/Users/robertovelasquezdean/Library/Group Containers/L48J367XN4.com.infraware.PolarisOffice/EngineTemp/1950/fImage59334274489.png"/>
+                    <pic:cNvPr id="12" name="Picture 12" descr="/Users/robertovelasquezdean/Library/Group Containers/L48J367XN4.com.infraware.PolarisOffice/EngineTemp/1315/fImage59334274489.png"/>
                     <pic:cNvPicPr>
                       <a:picLocks noChangeAspect="1" noChangeArrowheads="1"/>
                     </pic:cNvPicPr>
@@ -4889,7 +4889,7 @@
                   <pic:spPr>
                     <a:xfrm>
                       <a:off x="0" y="0"/>
-                      <a:ext cx="5315585" cy="2686685"/>
+                      <a:ext cx="5316220" cy="2687320"/>
                     </a:xfrm>
                     <a:prstGeom prst="rect"/>
                     <a:ln cap="flat"/>
@@ -5026,9 +5026,9 @@
         </w:rPr>
         <w:drawing>
           <wp:inline distT="0" distB="0" distL="0" distR="0">
-            <wp:extent cx="790575" cy="142875"/>
+            <wp:extent cx="791210" cy="143510"/>
             <wp:effectExtent l="0" t="0" r="0" b="0"/>
-            <wp:docPr id="29" name="Imagen 14"/>
+            <wp:docPr id="23" name="Imagen 14"/>
             <wp:cNvGraphicFramePr>
               <a:graphicFrameLocks xmlns:a="http://schemas.openxmlformats.org/drawingml/2006/main" noChangeAspect="1"/>
             </wp:cNvGraphicFramePr>
@@ -5036,7 +5036,7 @@
               <a:graphicData uri="http://schemas.openxmlformats.org/drawingml/2006/picture">
                 <pic:pic xmlns:pic="http://schemas.openxmlformats.org/drawingml/2006/picture">
                   <pic:nvPicPr>
-                    <pic:cNvPr id="13" name="Picture 13" descr="/Users/robertovelasquezdean/Library/Group Containers/L48J367XN4.com.infraware.PolarisOffice/EngineTemp/1950/fImage7543296578.png"/>
+                    <pic:cNvPr id="13" name="Picture 13" descr="/Users/robertovelasquezdean/Library/Group Containers/L48J367XN4.com.infraware.PolarisOffice/EngineTemp/1315/fImage7543296578.png"/>
                     <pic:cNvPicPr>
                       <a:picLocks noChangeAspect="1" noChangeArrowheads="1"/>
                     </pic:cNvPicPr>
@@ -5056,7 +5056,7 @@
                   <pic:spPr>
                     <a:xfrm>
                       <a:off x="0" y="0"/>
-                      <a:ext cx="791210" cy="143510"/>
+                      <a:ext cx="791845" cy="144145"/>
                     </a:xfrm>
                     <a:prstGeom prst="rect"/>
                     <a:ln cap="flat"/>
@@ -5085,9 +5085,9 @@
         </w:rPr>
         <w:drawing>
           <wp:inline distT="0" distB="0" distL="0" distR="0">
-            <wp:extent cx="352425" cy="142875"/>
+            <wp:extent cx="353060" cy="143510"/>
             <wp:effectExtent l="0" t="0" r="0" b="0"/>
-            <wp:docPr id="28" name="Imagen 13"/>
+            <wp:docPr id="24" name="Imagen 13"/>
             <wp:cNvGraphicFramePr>
               <a:graphicFrameLocks xmlns:a="http://schemas.openxmlformats.org/drawingml/2006/main" noChangeAspect="1"/>
             </wp:cNvGraphicFramePr>
@@ -5095,7 +5095,7 @@
               <a:graphicData uri="http://schemas.openxmlformats.org/drawingml/2006/picture">
                 <pic:pic xmlns:pic="http://schemas.openxmlformats.org/drawingml/2006/picture">
                   <pic:nvPicPr>
-                    <pic:cNvPr id="14" name="Picture 14" descr="/Users/robertovelasquezdean/Library/Group Containers/L48J367XN4.com.infraware.PolarisOffice/EngineTemp/1950/fImage7265289725.png"/>
+                    <pic:cNvPr id="14" name="Picture 14" descr="/Users/robertovelasquezdean/Library/Group Containers/L48J367XN4.com.infraware.PolarisOffice/EngineTemp/1315/fImage7265289725.png"/>
                     <pic:cNvPicPr>
                       <a:picLocks noChangeAspect="1" noChangeArrowheads="1"/>
                     </pic:cNvPicPr>
@@ -5115,7 +5115,7 @@
                   <pic:spPr>
                     <a:xfrm>
                       <a:off x="0" y="0"/>
-                      <a:ext cx="353060" cy="143510"/>
+                      <a:ext cx="353695" cy="144145"/>
                     </a:xfrm>
                     <a:prstGeom prst="rect"/>
                     <a:ln cap="flat"/>
@@ -5540,9 +5540,9 @@
         </w:rPr>
         <w:drawing>
           <wp:inline distT="0" distB="0" distL="0" distR="0">
-            <wp:extent cx="4457700" cy="2819400"/>
+            <wp:extent cx="4458335" cy="2820035"/>
             <wp:effectExtent l="0" t="0" r="0" b="0"/>
-            <wp:docPr id="47" name="Imagen 15"/>
+            <wp:docPr id="25" name="Imagen 15"/>
             <wp:cNvGraphicFramePr>
               <a:graphicFrameLocks xmlns:a="http://schemas.openxmlformats.org/drawingml/2006/main" noChangeAspect="1"/>
             </wp:cNvGraphicFramePr>
@@ -5550,7 +5550,7 @@
               <a:graphicData uri="http://schemas.openxmlformats.org/drawingml/2006/picture">
                 <pic:pic xmlns:pic="http://schemas.openxmlformats.org/drawingml/2006/picture">
                   <pic:nvPicPr>
-                    <pic:cNvPr id="15" name="Picture 15" descr="/Users/robertovelasquezdean/Library/Group Containers/L48J367XN4.com.infraware.PolarisOffice/EngineTemp/1950/fImage4096347789.png"/>
+                    <pic:cNvPr id="15" name="Picture 15" descr="/Users/robertovelasquezdean/Library/Group Containers/L48J367XN4.com.infraware.PolarisOffice/EngineTemp/1315/fImage4096347789.png"/>
                     <pic:cNvPicPr>
                       <a:picLocks noChangeAspect="1" noChangeArrowheads="1"/>
                     </pic:cNvPicPr>
@@ -5570,7 +5570,7 @@
                   <pic:spPr>
                     <a:xfrm>
                       <a:off x="0" y="0"/>
-                      <a:ext cx="4458335" cy="2820035"/>
+                      <a:ext cx="4458970" cy="2820670"/>
                     </a:xfrm>
                     <a:prstGeom prst="rect"/>
                     <a:ln cap="flat"/>
@@ -5671,9 +5671,9 @@
         </w:rPr>
         <w:drawing>
           <wp:inline distT="0" distB="0" distL="0" distR="0">
-            <wp:extent cx="495299" cy="142875"/>
+            <wp:extent cx="495934" cy="143510"/>
             <wp:effectExtent l="0" t="0" r="0" b="0"/>
-            <wp:docPr id="49" name="Imagen 16"/>
+            <wp:docPr id="26" name="Imagen 16"/>
             <wp:cNvGraphicFramePr>
               <a:graphicFrameLocks xmlns:a="http://schemas.openxmlformats.org/drawingml/2006/main" noChangeAspect="1"/>
             </wp:cNvGraphicFramePr>
@@ -5681,7 +5681,7 @@
               <a:graphicData uri="http://schemas.openxmlformats.org/drawingml/2006/picture">
                 <pic:pic xmlns:pic="http://schemas.openxmlformats.org/drawingml/2006/picture">
                   <pic:nvPicPr>
-                    <pic:cNvPr id="16" name="Picture 16" descr="/Users/robertovelasquezdean/Library/Group Containers/L48J367XN4.com.infraware.PolarisOffice/EngineTemp/1950/fImage7480496722.png"/>
+                    <pic:cNvPr id="16" name="Picture 16" descr="/Users/robertovelasquezdean/Library/Group Containers/L48J367XN4.com.infraware.PolarisOffice/EngineTemp/1315/fImage7480496722.png"/>
                     <pic:cNvPicPr>
                       <a:picLocks noChangeAspect="1" noChangeArrowheads="1"/>
                     </pic:cNvPicPr>
@@ -5701,7 +5701,7 @@
                   <pic:spPr>
                     <a:xfrm>
                       <a:off x="0" y="0"/>
-                      <a:ext cx="495934" cy="143510"/>
+                      <a:ext cx="496569" cy="144145"/>
                     </a:xfrm>
                     <a:prstGeom prst="rect"/>
                     <a:ln cap="flat"/>
@@ -5922,9 +5922,9 @@
         </w:rPr>
         <w:drawing>
           <wp:inline distT="0" distB="0" distL="0" distR="0">
-            <wp:extent cx="2409825" cy="409575"/>
+            <wp:extent cx="2410460" cy="410210"/>
             <wp:effectExtent l="0" t="0" r="0" b="0"/>
-            <wp:docPr id="53" name="Imagen 20"/>
+            <wp:docPr id="27" name="Imagen 20"/>
             <wp:cNvGraphicFramePr>
               <a:graphicFrameLocks xmlns:a="http://schemas.openxmlformats.org/drawingml/2006/main" noChangeAspect="1"/>
             </wp:cNvGraphicFramePr>
@@ -5932,7 +5932,7 @@
               <a:graphicData uri="http://schemas.openxmlformats.org/drawingml/2006/picture">
                 <pic:pic xmlns:pic="http://schemas.openxmlformats.org/drawingml/2006/picture">
                   <pic:nvPicPr>
-                    <pic:cNvPr id="17" name="Picture 17" descr="/Users/robertovelasquezdean/Library/Group Containers/L48J367XN4.com.infraware.PolarisOffice/EngineTemp/1950/fImage1038453595.png"/>
+                    <pic:cNvPr id="17" name="Picture 17" descr="/Users/robertovelasquezdean/Library/Group Containers/L48J367XN4.com.infraware.PolarisOffice/EngineTemp/1315/fImage1038453595.png"/>
                     <pic:cNvPicPr>
                       <a:picLocks noChangeAspect="1" noChangeArrowheads="1"/>
                     </pic:cNvPicPr>
@@ -5952,7 +5952,7 @@
                   <pic:spPr>
                     <a:xfrm>
                       <a:off x="0" y="0"/>
-                      <a:ext cx="2410460" cy="410210"/>
+                      <a:ext cx="2411095" cy="410845"/>
                     </a:xfrm>
                     <a:prstGeom prst="rect"/>
                     <a:ln cap="flat"/>
@@ -6077,9 +6077,9 @@
         </w:rPr>
         <w:drawing>
           <wp:inline distT="0" distB="0" distL="0" distR="0">
-            <wp:extent cx="3705224" cy="133350"/>
+            <wp:extent cx="3705860" cy="133985"/>
             <wp:effectExtent l="0" t="0" r="0" b="0"/>
-            <wp:docPr id="50" name="Imagen 17"/>
+            <wp:docPr id="28" name="Imagen 17"/>
             <wp:cNvGraphicFramePr>
               <a:graphicFrameLocks xmlns:a="http://schemas.openxmlformats.org/drawingml/2006/main" noChangeAspect="1"/>
             </wp:cNvGraphicFramePr>
@@ -6087,7 +6087,7 @@
               <a:graphicData uri="http://schemas.openxmlformats.org/drawingml/2006/picture">
                 <pic:pic xmlns:pic="http://schemas.openxmlformats.org/drawingml/2006/picture">
                   <pic:nvPicPr>
-                    <pic:cNvPr id="18" name="Picture 18" descr="/Users/robertovelasquezdean/Library/Group Containers/L48J367XN4.com.infraware.PolarisOffice/EngineTemp/1950/fImage983450605.png"/>
+                    <pic:cNvPr id="18" name="Picture 18" descr="/Users/robertovelasquezdean/Library/Group Containers/L48J367XN4.com.infraware.PolarisOffice/EngineTemp/1315/fImage983450605.png"/>
                     <pic:cNvPicPr>
                       <a:picLocks noChangeAspect="1" noChangeArrowheads="1"/>
                     </pic:cNvPicPr>
@@ -6107,7 +6107,7 @@
                   <pic:spPr>
                     <a:xfrm>
                       <a:off x="0" y="0"/>
-                      <a:ext cx="3705860" cy="133985"/>
+                      <a:ext cx="3706495" cy="134620"/>
                     </a:xfrm>
                     <a:prstGeom prst="rect"/>
                     <a:ln cap="flat"/>
@@ -6232,9 +6232,9 @@
         </w:rPr>
         <w:drawing>
           <wp:inline distT="0" distB="0" distL="0" distR="0">
-            <wp:extent cx="5095875" cy="266700"/>
+            <wp:extent cx="5096510" cy="267335"/>
             <wp:effectExtent l="0" t="0" r="0" b="0"/>
-            <wp:docPr id="51" name="Imagen 18"/>
+            <wp:docPr id="29" name="Imagen 18"/>
             <wp:cNvGraphicFramePr>
               <a:graphicFrameLocks xmlns:a="http://schemas.openxmlformats.org/drawingml/2006/main" noChangeAspect="1"/>
             </wp:cNvGraphicFramePr>
@@ -6242,7 +6242,7 @@
               <a:graphicData uri="http://schemas.openxmlformats.org/drawingml/2006/picture">
                 <pic:pic xmlns:pic="http://schemas.openxmlformats.org/drawingml/2006/picture">
                   <pic:nvPicPr>
-                    <pic:cNvPr id="19" name="Picture 19" descr="/Users/robertovelasquezdean/Library/Group Containers/L48J367XN4.com.infraware.PolarisOffice/EngineTemp/1950/fImage12488512319.png"/>
+                    <pic:cNvPr id="19" name="Picture 19" descr="/Users/robertovelasquezdean/Library/Group Containers/L48J367XN4.com.infraware.PolarisOffice/EngineTemp/1315/fImage12488512319.png"/>
                     <pic:cNvPicPr>
                       <a:picLocks noChangeAspect="1" noChangeArrowheads="1"/>
                     </pic:cNvPicPr>
@@ -6262,7 +6262,7 @@
                   <pic:spPr>
                     <a:xfrm>
                       <a:off x="0" y="0"/>
-                      <a:ext cx="5096510" cy="267335"/>
+                      <a:ext cx="5097145" cy="267970"/>
                     </a:xfrm>
                     <a:prstGeom prst="rect"/>
                     <a:ln cap="flat"/>
@@ -6375,9 +6375,9 @@
         </w:rPr>
         <w:drawing>
           <wp:inline distT="0" distB="0" distL="0" distR="0">
-            <wp:extent cx="4067175" cy="285750"/>
+            <wp:extent cx="4067810" cy="286385"/>
             <wp:effectExtent l="0" t="0" r="0" b="0"/>
-            <wp:docPr id="52" name="Imagen 19"/>
+            <wp:docPr id="30" name="Imagen 19"/>
             <wp:cNvGraphicFramePr>
               <a:graphicFrameLocks xmlns:a="http://schemas.openxmlformats.org/drawingml/2006/main" noChangeAspect="1"/>
             </wp:cNvGraphicFramePr>
@@ -6385,7 +6385,7 @@
               <a:graphicData uri="http://schemas.openxmlformats.org/drawingml/2006/picture">
                 <pic:pic xmlns:pic="http://schemas.openxmlformats.org/drawingml/2006/picture">
                   <pic:nvPicPr>
-                    <pic:cNvPr id="20" name="Picture 20" descr="/Users/robertovelasquezdean/Library/Group Containers/L48J367XN4.com.infraware.PolarisOffice/EngineTemp/1950/fImage11696528691.png"/>
+                    <pic:cNvPr id="20" name="Picture 20" descr="/Users/robertovelasquezdean/Library/Group Containers/L48J367XN4.com.infraware.PolarisOffice/EngineTemp/1315/fImage11696528691.png"/>
                     <pic:cNvPicPr>
                       <a:picLocks noChangeAspect="1" noChangeArrowheads="1"/>
                     </pic:cNvPicPr>
@@ -6405,7 +6405,7 @@
                   <pic:spPr>
                     <a:xfrm>
                       <a:off x="0" y="0"/>
-                      <a:ext cx="4067810" cy="286385"/>
+                      <a:ext cx="4068444" cy="287020"/>
                     </a:xfrm>
                     <a:prstGeom prst="rect"/>
                     <a:ln cap="flat"/>
@@ -6614,9 +6614,9 @@
         </w:rPr>
         <w:drawing>
           <wp:inline distT="0" distB="0" distL="0" distR="0">
-            <wp:extent cx="2228850" cy="266700"/>
+            <wp:extent cx="2229485" cy="267335"/>
             <wp:effectExtent l="0" t="0" r="0" b="0"/>
-            <wp:docPr id="54" name="Imagen 21"/>
+            <wp:docPr id="31" name="Imagen 21"/>
             <wp:cNvGraphicFramePr>
               <a:graphicFrameLocks xmlns:a="http://schemas.openxmlformats.org/drawingml/2006/main" noChangeAspect="1"/>
             </wp:cNvGraphicFramePr>
@@ -6624,7 +6624,7 @@
               <a:graphicData uri="http://schemas.openxmlformats.org/drawingml/2006/picture">
                 <pic:pic xmlns:pic="http://schemas.openxmlformats.org/drawingml/2006/picture">
                   <pic:nvPicPr>
-                    <pic:cNvPr id="21" name="Picture 21" descr="/Users/robertovelasquezdean/Library/Group Containers/L48J367XN4.com.infraware.PolarisOffice/EngineTemp/1950/fImage906954721.png"/>
+                    <pic:cNvPr id="21" name="Picture 21" descr="/Users/robertovelasquezdean/Library/Group Containers/L48J367XN4.com.infraware.PolarisOffice/EngineTemp/1315/fImage906954721.png"/>
                     <pic:cNvPicPr>
                       <a:picLocks noChangeAspect="1" noChangeArrowheads="1"/>
                     </pic:cNvPicPr>
@@ -6644,7 +6644,7 @@
                   <pic:spPr>
                     <a:xfrm>
                       <a:off x="0" y="0"/>
-                      <a:ext cx="2229485" cy="267335"/>
+                      <a:ext cx="2230120" cy="267970"/>
                     </a:xfrm>
                     <a:prstGeom prst="rect"/>
                     <a:ln cap="flat"/>
@@ -6805,9 +6805,9 @@
         </w:rPr>
         <w:drawing>
           <wp:inline distT="0" distB="0" distL="0" distR="0">
-            <wp:extent cx="3886200" cy="152400"/>
+            <wp:extent cx="3886834" cy="153035"/>
             <wp:effectExtent l="0" t="0" r="0" b="0"/>
-            <wp:docPr id="55" name="Imagen 22"/>
+            <wp:docPr id="32" name="Imagen 22"/>
             <wp:cNvGraphicFramePr>
               <a:graphicFrameLocks xmlns:a="http://schemas.openxmlformats.org/drawingml/2006/main" noChangeAspect="1"/>
             </wp:cNvGraphicFramePr>
@@ -6815,7 +6815,7 @@
               <a:graphicData uri="http://schemas.openxmlformats.org/drawingml/2006/picture">
                 <pic:pic xmlns:pic="http://schemas.openxmlformats.org/drawingml/2006/picture">
                   <pic:nvPicPr>
-                    <pic:cNvPr id="22" name="Picture 22" descr="/Users/robertovelasquezdean/Library/Group Containers/L48J367XN4.com.infraware.PolarisOffice/EngineTemp/1950/fImage9971557774.png"/>
+                    <pic:cNvPr id="22" name="Picture 22" descr="/Users/robertovelasquezdean/Library/Group Containers/L48J367XN4.com.infraware.PolarisOffice/EngineTemp/1315/fImage9971557774.png"/>
                     <pic:cNvPicPr>
                       <a:picLocks noChangeAspect="1" noChangeArrowheads="1"/>
                     </pic:cNvPicPr>
@@ -6835,7 +6835,7 @@
                   <pic:spPr>
                     <a:xfrm>
                       <a:off x="0" y="0"/>
-                      <a:ext cx="3886834" cy="153035"/>
+                      <a:ext cx="3887470" cy="153670"/>
                     </a:xfrm>
                     <a:prstGeom prst="rect"/>
                     <a:ln cap="flat"/>
@@ -6912,9 +6912,9 @@
         </w:rPr>
         <w:drawing>
           <wp:inline distT="0" distB="0" distL="0" distR="0">
-            <wp:extent cx="2809875" cy="409575"/>
+            <wp:extent cx="2810510" cy="410210"/>
             <wp:effectExtent l="0" t="0" r="0" b="0"/>
-            <wp:docPr id="58" name="Imagen 23"/>
+            <wp:docPr id="33" name="Imagen 23"/>
             <wp:cNvGraphicFramePr>
               <a:graphicFrameLocks xmlns:a="http://schemas.openxmlformats.org/drawingml/2006/main" noChangeAspect="1"/>
             </wp:cNvGraphicFramePr>
@@ -6922,7 +6922,7 @@
               <a:graphicData uri="http://schemas.openxmlformats.org/drawingml/2006/picture">
                 <pic:pic xmlns:pic="http://schemas.openxmlformats.org/drawingml/2006/picture">
                   <pic:nvPicPr>
-                    <pic:cNvPr id="23" name="Picture 23" descr="/Users/robertovelasquezdean/Library/Group Containers/L48J367XN4.com.infraware.PolarisOffice/EngineTemp/1950/fImage12192588514.png"/>
+                    <pic:cNvPr id="23" name="Picture 23" descr="/Users/robertovelasquezdean/Library/Group Containers/L48J367XN4.com.infraware.PolarisOffice/EngineTemp/1315/fImage12192588514.png"/>
                     <pic:cNvPicPr>
                       <a:picLocks noChangeAspect="1" noChangeArrowheads="1"/>
                     </pic:cNvPicPr>
@@ -6942,7 +6942,7 @@
                   <pic:spPr>
                     <a:xfrm>
                       <a:off x="0" y="0"/>
-                      <a:ext cx="2810510" cy="410210"/>
+                      <a:ext cx="2811145" cy="410845"/>
                     </a:xfrm>
                     <a:prstGeom prst="rect"/>
                     <a:ln cap="flat"/>
@@ -6953,6 +6953,1073 @@
           </wp:inline>
         </w:drawing>
       </w:r>
+    </w:p>
+    <w:p>
+      <w:pPr>
+        <w:numPr>
+          <w:ilvl w:val="0"/>
+          <w:numId w:val="0"/>
+        </w:numPr>
+        <w:jc w:val="left"/>
+        <w:spacing w:lineRule="auto" w:line="259" w:before="0" w:after="160"/>
+        <w:widowControl w:val="1"/>
+        <w:ind w:right="0" w:left="0" w:firstLine="0"/>
+        <w:rPr>
+          <w:spacing w:val="0"/>
+          <w:i w:val="0"/>
+          <w:b w:val="0"/>
+          <w:color w:val="000000"/>
+          <w:sz w:val="20"/>
+          <w:szCs w:val="20"/>
+          <w:rFonts w:ascii="Times" w:eastAsia="Times" w:hAnsi="Times" w:hint="default"/>
+        </w:rPr>
+        <w:wordWrap w:val="0"/>
+        <w:autoSpaceDE w:val="0"/>
+        <w:autoSpaceDN w:val="0"/>
+      </w:pPr>
+    </w:p>
+    <w:p>
+      <w:pPr>
+        <w:numPr>
+          <w:ilvl w:val="0"/>
+          <w:numId w:val="0"/>
+        </w:numPr>
+        <w:jc w:val="left"/>
+        <w:spacing w:lineRule="auto" w:line="259" w:before="0" w:after="160"/>
+        <w:widowControl w:val="1"/>
+        <w:ind w:right="0" w:left="0" w:firstLine="0"/>
+        <w:rPr>
+          <w:spacing w:val="0"/>
+          <w:i w:val="0"/>
+          <w:b w:val="1"/>
+          <w:color w:val="000000"/>
+          <w:sz w:val="24"/>
+          <w:szCs w:val="24"/>
+          <w:rFonts w:ascii="Times" w:eastAsia="Times" w:hAnsi="Times" w:hint="default"/>
+        </w:rPr>
+        <w:wordWrap w:val="0"/>
+        <w:autoSpaceDE w:val="0"/>
+        <w:autoSpaceDN w:val="0"/>
+      </w:pPr>
+      <w:r>
+        <w:rPr>
+          <w:spacing w:val="0"/>
+          <w:i w:val="0"/>
+          <w:b w:val="1"/>
+          <w:color w:val="000000"/>
+          <w:sz w:val="24"/>
+          <w:szCs w:val="24"/>
+          <w:rFonts w:ascii="Times" w:eastAsia="Times" w:hAnsi="Times" w:hint="default"/>
+        </w:rPr>
+        <w:t xml:space="preserve">Cómo gestionar los dispositivos de almacenamiento</w:t>
+      </w:r>
+    </w:p>
+    <w:p>
+      <w:pPr>
+        <w:numPr>
+          <w:ilvl w:val="0"/>
+          <w:numId w:val="0"/>
+        </w:numPr>
+        <w:jc w:val="left"/>
+        <w:spacing w:lineRule="auto" w:line="259" w:before="0" w:after="160"/>
+        <w:widowControl w:val="1"/>
+        <w:ind w:right="0" w:left="0" w:firstLine="0"/>
+        <w:rPr>
+          <w:spacing w:val="0"/>
+          <w:i w:val="0"/>
+          <w:b w:val="1"/>
+          <w:color w:val="000000"/>
+          <w:sz w:val="20"/>
+          <w:szCs w:val="20"/>
+          <w:rFonts w:ascii="Times" w:eastAsia="Times" w:hAnsi="Times" w:hint="default"/>
+        </w:rPr>
+        <w:wordWrap w:val="0"/>
+        <w:autoSpaceDE w:val="0"/>
+        <w:autoSpaceDN w:val="0"/>
+      </w:pPr>
+      <w:r>
+        <w:rPr>
+          <w:spacing w:val="0"/>
+          <w:i w:val="0"/>
+          <w:b w:val="1"/>
+          <w:color w:val="000000"/>
+          <w:sz w:val="20"/>
+          <w:szCs w:val="20"/>
+          <w:rFonts w:ascii="Times" w:eastAsia="Times" w:hAnsi="Times" w:hint="default"/>
+        </w:rPr>
+        <w:t xml:space="preserve">Existen muchas variedades de dispositivos de almacenamiento: elementos que almacenan información:</w:t>
+      </w:r>
+    </w:p>
+    <w:p>
+      <w:pPr>
+        <w:numPr>
+          <w:ilvl w:val="0"/>
+          <w:numId w:val="0"/>
+        </w:numPr>
+        <w:jc w:val="left"/>
+        <w:spacing w:lineRule="auto" w:line="259" w:before="0" w:after="160"/>
+        <w:widowControl w:val="1"/>
+        <w:ind w:right="0" w:left="0" w:firstLine="0"/>
+        <w:rPr>
+          <w:spacing w:val="0"/>
+          <w:i w:val="0"/>
+          <w:b w:val="1"/>
+          <w:color w:val="000000"/>
+          <w:sz w:val="20"/>
+          <w:szCs w:val="20"/>
+          <w:rFonts w:ascii="Times" w:eastAsia="Times" w:hAnsi="Times" w:hint="default"/>
+        </w:rPr>
+        <w:wordWrap w:val="0"/>
+        <w:autoSpaceDE w:val="0"/>
+        <w:autoSpaceDN w:val="0"/>
+      </w:pPr>
+      <w:r>
+        <w:rPr>
+          <w:spacing w:val="0"/>
+          <w:i w:val="0"/>
+          <w:b w:val="1"/>
+          <w:color w:val="000000"/>
+          <w:sz w:val="20"/>
+          <w:szCs w:val="20"/>
+          <w:rFonts w:ascii="Times" w:eastAsia="Times" w:hAnsi="Times" w:hint="default"/>
+        </w:rPr>
+        <w:t xml:space="preserve">1. HDD</w:t>
+      </w:r>
+    </w:p>
+    <w:p>
+      <w:pPr>
+        <w:numPr>
+          <w:ilvl w:val="0"/>
+          <w:numId w:val="0"/>
+        </w:numPr>
+        <w:jc w:val="left"/>
+        <w:spacing w:lineRule="auto" w:line="259" w:before="0" w:after="160"/>
+        <w:widowControl w:val="1"/>
+        <w:ind w:right="0" w:left="0" w:firstLine="0"/>
+        <w:rPr>
+          <w:spacing w:val="0"/>
+          <w:i w:val="0"/>
+          <w:b w:val="0"/>
+          <w:color w:val="000000"/>
+          <w:sz w:val="20"/>
+          <w:szCs w:val="20"/>
+          <w:rFonts w:ascii="Times" w:eastAsia="Times" w:hAnsi="Times" w:hint="default"/>
+        </w:rPr>
+        <w:wordWrap w:val="0"/>
+        <w:autoSpaceDE w:val="0"/>
+        <w:autoSpaceDN w:val="0"/>
+      </w:pPr>
+      <w:r>
+        <w:rPr>
+          <w:spacing w:val="0"/>
+          <w:i w:val="0"/>
+          <w:b w:val="0"/>
+          <w:color w:val="000000"/>
+          <w:sz w:val="20"/>
+          <w:szCs w:val="20"/>
+          <w:rFonts w:ascii="Times" w:eastAsia="Times" w:hAnsi="Times" w:hint="default"/>
+        </w:rPr>
+        <w:t xml:space="preserve">Sacado de internet: Los discos duros, también conocidos como </w:t>
+      </w:r>
+      <w:r>
+        <w:rPr>
+          <w:spacing w:val="0"/>
+          <w:i w:val="0"/>
+          <w:b w:val="1"/>
+          <w:color w:val="000000"/>
+          <w:sz w:val="20"/>
+          <w:szCs w:val="20"/>
+          <w:rFonts w:ascii="Times" w:eastAsia="Times" w:hAnsi="Times" w:hint="default"/>
+        </w:rPr>
+        <w:t>HDD,</w:t>
+      </w:r>
+      <w:r>
+        <w:rPr>
+          <w:spacing w:val="0"/>
+          <w:i w:val="0"/>
+          <w:b w:val="0"/>
+          <w:color w:val="000000"/>
+          <w:sz w:val="20"/>
+          <w:szCs w:val="20"/>
+          <w:rFonts w:ascii="Times" w:eastAsia="Times" w:hAnsi="Times" w:hint="default"/>
+        </w:rPr>
+        <w:t xml:space="preserve"> son un componente informático que sirve </w:t>
+      </w:r>
+      <w:r>
+        <w:rPr>
+          <w:spacing w:val="0"/>
+          <w:i w:val="0"/>
+          <w:b w:val="0"/>
+          <w:color w:val="000000"/>
+          <w:sz w:val="20"/>
+          <w:szCs w:val="20"/>
+          <w:rFonts w:ascii="Times" w:eastAsia="Times" w:hAnsi="Times" w:hint="default"/>
+        </w:rPr>
+        <w:t xml:space="preserve">para almacenar de forma permanente tus datos. Esto quiere decir, que los datos no se borran cuando se apaga la </w:t>
+      </w:r>
+      <w:r>
+        <w:rPr>
+          <w:spacing w:val="0"/>
+          <w:i w:val="0"/>
+          <w:b w:val="0"/>
+          <w:color w:val="000000"/>
+          <w:sz w:val="20"/>
+          <w:szCs w:val="20"/>
+          <w:rFonts w:ascii="Times" w:eastAsia="Times" w:hAnsi="Times" w:hint="default"/>
+        </w:rPr>
+        <w:t xml:space="preserve">unidad como pasa en los almacenados por la memoria RAM. Hay varios tipos de HDD: </w:t>
+      </w:r>
+      <w:r>
+        <w:rPr>
+          <w:spacing w:val="0"/>
+          <w:i w:val="0"/>
+          <w:b w:val="1"/>
+          <w:color w:val="000000"/>
+          <w:sz w:val="20"/>
+          <w:szCs w:val="20"/>
+          <w:rFonts w:ascii="Times" w:eastAsia="Times" w:hAnsi="Times" w:hint="default"/>
+        </w:rPr>
+        <w:t xml:space="preserve">IDE (muy anchos), </w:t>
+      </w:r>
+      <w:r>
+        <w:rPr>
+          <w:spacing w:val="0"/>
+          <w:i w:val="0"/>
+          <w:b w:val="1"/>
+          <w:color w:val="000000"/>
+          <w:sz w:val="20"/>
+          <w:szCs w:val="20"/>
+          <w:rFonts w:ascii="Times" w:eastAsia="Times" w:hAnsi="Times" w:hint="default"/>
+        </w:rPr>
+        <w:t xml:space="preserve">SATA (menos anchos y más rapidos que IDE), E-SATA &amp; SSD (los mejores, los más rapidos), </w:t>
+      </w:r>
+      <w:r>
+        <w:rPr>
+          <w:spacing w:val="0"/>
+          <w:i w:val="0"/>
+          <w:b w:val="0"/>
+          <w:color w:val="000000"/>
+          <w:sz w:val="20"/>
+          <w:szCs w:val="20"/>
+          <w:rFonts w:ascii="Times" w:eastAsia="Times" w:hAnsi="Times" w:hint="default"/>
+        </w:rPr>
+        <w:t xml:space="preserve">entre otros.</w:t>
+      </w:r>
+    </w:p>
+    <w:p>
+      <w:pPr>
+        <w:numPr>
+          <w:ilvl w:val="0"/>
+          <w:numId w:val="0"/>
+        </w:numPr>
+        <w:jc w:val="left"/>
+        <w:spacing w:lineRule="auto" w:line="259" w:before="0" w:after="160"/>
+        <w:widowControl w:val="1"/>
+        <w:ind w:right="0" w:left="0" w:firstLine="0"/>
+        <w:rPr>
+          <w:spacing w:val="0"/>
+          <w:i w:val="0"/>
+          <w:b w:val="0"/>
+          <w:color w:val="000000"/>
+          <w:sz w:val="20"/>
+          <w:szCs w:val="20"/>
+          <w:rFonts w:ascii="Times" w:eastAsia="Times" w:hAnsi="Times" w:hint="default"/>
+        </w:rPr>
+        <w:wordWrap w:val="0"/>
+        <w:autoSpaceDE w:val="0"/>
+        <w:autoSpaceDN w:val="0"/>
+      </w:pPr>
+    </w:p>
+    <w:p>
+      <w:pPr>
+        <w:numPr>
+          <w:ilvl w:val="0"/>
+          <w:numId w:val="0"/>
+        </w:numPr>
+        <w:jc w:val="left"/>
+        <w:spacing w:lineRule="auto" w:line="259" w:before="0" w:after="160"/>
+        <w:widowControl w:val="1"/>
+        <w:ind w:right="0" w:left="0" w:firstLine="0"/>
+        <w:rPr>
+          <w:spacing w:val="0"/>
+          <w:i w:val="0"/>
+          <w:b w:val="1"/>
+          <w:color w:val="000000"/>
+          <w:sz w:val="20"/>
+          <w:szCs w:val="20"/>
+          <w:rFonts w:ascii="Times" w:eastAsia="Times" w:hAnsi="Times" w:hint="default"/>
+        </w:rPr>
+        <w:wordWrap w:val="0"/>
+        <w:autoSpaceDE w:val="0"/>
+        <w:autoSpaceDN w:val="0"/>
+      </w:pPr>
+      <w:r>
+        <w:rPr>
+          <w:spacing w:val="0"/>
+          <w:i w:val="0"/>
+          <w:b w:val="1"/>
+          <w:color w:val="000000"/>
+          <w:sz w:val="20"/>
+          <w:szCs w:val="20"/>
+          <w:rFonts w:ascii="Times" w:eastAsia="Times" w:hAnsi="Times" w:hint="default"/>
+        </w:rPr>
+        <w:t xml:space="preserve">2. USB</w:t>
+      </w:r>
+    </w:p>
+    <w:p>
+      <w:pPr>
+        <w:numPr>
+          <w:ilvl w:val="0"/>
+          <w:numId w:val="0"/>
+        </w:numPr>
+        <w:jc w:val="left"/>
+        <w:spacing w:lineRule="auto" w:line="259" w:before="0" w:after="160"/>
+        <w:widowControl w:val="1"/>
+        <w:ind w:right="0" w:left="0" w:firstLine="0"/>
+        <w:rPr>
+          <w:spacing w:val="0"/>
+          <w:i w:val="0"/>
+          <w:b w:val="0"/>
+          <w:color w:val="000000"/>
+          <w:sz w:val="20"/>
+          <w:szCs w:val="20"/>
+          <w:rFonts w:ascii="Times" w:eastAsia="Times" w:hAnsi="Times" w:hint="default"/>
+        </w:rPr>
+        <w:wordWrap w:val="0"/>
+        <w:autoSpaceDE w:val="0"/>
+        <w:autoSpaceDN w:val="0"/>
+      </w:pPr>
+      <w:r>
+        <w:rPr>
+          <w:spacing w:val="0"/>
+          <w:i w:val="0"/>
+          <w:b w:val="0"/>
+          <w:color w:val="000000"/>
+          <w:sz w:val="20"/>
+          <w:szCs w:val="20"/>
+          <w:rFonts w:ascii="Times" w:eastAsia="Times" w:hAnsi="Times" w:hint="default"/>
+        </w:rPr>
+        <w:t xml:space="preserve">Las populares memorias portatiles. </w:t>
+      </w:r>
+    </w:p>
+    <w:p>
+      <w:pPr>
+        <w:numPr>
+          <w:ilvl w:val="0"/>
+          <w:numId w:val="0"/>
+        </w:numPr>
+        <w:jc w:val="left"/>
+        <w:spacing w:lineRule="auto" w:line="259" w:before="0" w:after="160"/>
+        <w:widowControl w:val="1"/>
+        <w:ind w:right="0" w:left="0" w:firstLine="0"/>
+        <w:rPr>
+          <w:spacing w:val="0"/>
+          <w:i w:val="0"/>
+          <w:b w:val="1"/>
+          <w:color w:val="000000"/>
+          <w:sz w:val="20"/>
+          <w:szCs w:val="20"/>
+          <w:rFonts w:ascii="Times" w:eastAsia="Times" w:hAnsi="Times" w:hint="default"/>
+        </w:rPr>
+        <w:wordWrap w:val="0"/>
+        <w:autoSpaceDE w:val="0"/>
+        <w:autoSpaceDN w:val="0"/>
+      </w:pPr>
+      <w:r>
+        <w:rPr>
+          <w:spacing w:val="0"/>
+          <w:i w:val="0"/>
+          <w:b w:val="1"/>
+          <w:color w:val="000000"/>
+          <w:sz w:val="20"/>
+          <w:szCs w:val="20"/>
+          <w:rFonts w:ascii="Times" w:eastAsia="Times" w:hAnsi="Times" w:hint="default"/>
+        </w:rPr>
+        <w:t xml:space="preserve">3. SAN</w:t>
+      </w:r>
+    </w:p>
+    <w:p>
+      <w:pPr>
+        <w:numPr>
+          <w:ilvl w:val="0"/>
+          <w:numId w:val="0"/>
+        </w:numPr>
+        <w:jc w:val="left"/>
+        <w:spacing w:lineRule="auto" w:line="259" w:before="0" w:after="160"/>
+        <w:widowControl w:val="1"/>
+        <w:ind w:right="0" w:left="0" w:firstLine="0"/>
+        <w:rPr>
+          <w:spacing w:val="0"/>
+          <w:i w:val="0"/>
+          <w:b w:val="0"/>
+          <w:color w:val="000000"/>
+          <w:sz w:val="20"/>
+          <w:szCs w:val="20"/>
+          <w:rFonts w:ascii="Times" w:eastAsia="Times" w:hAnsi="Times" w:hint="default"/>
+        </w:rPr>
+        <w:wordWrap w:val="0"/>
+        <w:autoSpaceDE w:val="0"/>
+        <w:autoSpaceDN w:val="0"/>
+      </w:pPr>
+      <w:r>
+        <w:rPr>
+          <w:spacing w:val="0"/>
+          <w:i w:val="0"/>
+          <w:b w:val="0"/>
+          <w:color w:val="000000"/>
+          <w:sz w:val="20"/>
+          <w:szCs w:val="20"/>
+          <w:rFonts w:ascii="Times" w:eastAsia="Times" w:hAnsi="Times" w:hint="default"/>
+        </w:rPr>
+        <w:t xml:space="preserve">Sacado de internet: Son redes de área de almacenamiento, constituyen la arquitectura de redes de </w:t>
+      </w:r>
+      <w:r>
+        <w:rPr>
+          <w:spacing w:val="0"/>
+          <w:i w:val="0"/>
+          <w:b w:val="0"/>
+          <w:color w:val="000000"/>
+          <w:sz w:val="20"/>
+          <w:szCs w:val="20"/>
+          <w:rFonts w:ascii="Times" w:eastAsia="Times" w:hAnsi="Times" w:hint="default"/>
+        </w:rPr>
+        <w:t xml:space="preserve">almacenamiento más común que utilizan las empresas para que sus aplicaciones más relevantes alcancen un alto </w:t>
+      </w:r>
+      <w:r>
+        <w:rPr>
+          <w:spacing w:val="0"/>
+          <w:i w:val="0"/>
+          <w:b w:val="0"/>
+          <w:color w:val="000000"/>
+          <w:sz w:val="20"/>
+          <w:szCs w:val="20"/>
+          <w:rFonts w:ascii="Times" w:eastAsia="Times" w:hAnsi="Times" w:hint="default"/>
+        </w:rPr>
+        <w:t xml:space="preserve">rendimiento y una baja latencia (una posibilidad de almacenamiento al que accedemos a través de red: se le da </w:t>
+      </w:r>
+      <w:r>
+        <w:rPr>
+          <w:spacing w:val="0"/>
+          <w:i w:val="0"/>
+          <w:b w:val="0"/>
+          <w:color w:val="000000"/>
+          <w:sz w:val="20"/>
+          <w:szCs w:val="20"/>
+          <w:rFonts w:ascii="Times" w:eastAsia="Times" w:hAnsi="Times" w:hint="default"/>
+        </w:rPr>
+        <w:t xml:space="preserve">un IP y, a través de red, se almacena y se gestiona información).</w:t>
+      </w:r>
+    </w:p>
+    <w:p>
+      <w:pPr>
+        <w:numPr>
+          <w:ilvl w:val="0"/>
+          <w:numId w:val="0"/>
+        </w:numPr>
+        <w:jc w:val="left"/>
+        <w:spacing w:lineRule="auto" w:line="259" w:before="0" w:after="160"/>
+        <w:widowControl w:val="1"/>
+        <w:ind w:right="0" w:left="0" w:firstLine="0"/>
+        <w:rPr>
+          <w:spacing w:val="0"/>
+          <w:i w:val="0"/>
+          <w:b w:val="1"/>
+          <w:color w:val="000000"/>
+          <w:sz w:val="20"/>
+          <w:szCs w:val="20"/>
+          <w:rFonts w:ascii="Times" w:eastAsia="Times" w:hAnsi="Times" w:hint="default"/>
+        </w:rPr>
+        <w:wordWrap w:val="0"/>
+        <w:autoSpaceDE w:val="0"/>
+        <w:autoSpaceDN w:val="0"/>
+      </w:pPr>
+      <w:r>
+        <w:rPr>
+          <w:spacing w:val="0"/>
+          <w:i w:val="0"/>
+          <w:b w:val="1"/>
+          <w:color w:val="000000"/>
+          <w:sz w:val="20"/>
+          <w:szCs w:val="20"/>
+          <w:rFonts w:ascii="Times" w:eastAsia="Times" w:hAnsi="Times" w:hint="default"/>
+        </w:rPr>
+        <w:t xml:space="preserve">4. PCI-E</w:t>
+      </w:r>
+    </w:p>
+    <w:p>
+      <w:pPr>
+        <w:numPr>
+          <w:ilvl w:val="0"/>
+          <w:numId w:val="0"/>
+        </w:numPr>
+        <w:jc w:val="left"/>
+        <w:spacing w:lineRule="auto" w:line="259" w:before="0" w:after="160"/>
+        <w:widowControl w:val="1"/>
+        <w:ind w:right="0" w:left="0" w:firstLine="0"/>
+        <w:rPr>
+          <w:spacing w:val="0"/>
+          <w:i w:val="0"/>
+          <w:b w:val="0"/>
+          <w:color w:val="000000"/>
+          <w:sz w:val="20"/>
+          <w:szCs w:val="20"/>
+          <w:rFonts w:ascii="Times" w:eastAsia="Times" w:hAnsi="Times" w:hint="default"/>
+        </w:rPr>
+        <w:wordWrap w:val="0"/>
+        <w:autoSpaceDE w:val="0"/>
+        <w:autoSpaceDN w:val="0"/>
+      </w:pPr>
+      <w:r>
+        <w:rPr>
+          <w:spacing w:val="0"/>
+          <w:i w:val="0"/>
+          <w:b w:val="0"/>
+          <w:color w:val="000000"/>
+          <w:sz w:val="20"/>
+          <w:szCs w:val="20"/>
+          <w:rFonts w:ascii="Times" w:eastAsia="Times" w:hAnsi="Times" w:hint="default"/>
+        </w:rPr>
+        <w:t xml:space="preserve">Sacado de internet: es un tipo de bus que puedes encontrarte en varios puertos de la placa base de tu ordenador </w:t>
+      </w:r>
+      <w:r>
+        <w:rPr>
+          <w:spacing w:val="0"/>
+          <w:i w:val="0"/>
+          <w:b w:val="0"/>
+          <w:color w:val="000000"/>
+          <w:sz w:val="20"/>
+          <w:szCs w:val="20"/>
+          <w:rFonts w:ascii="Times" w:eastAsia="Times" w:hAnsi="Times" w:hint="default"/>
+        </w:rPr>
+        <w:t xml:space="preserve">para conectar múltiples tipos de extensiones, desde discos duros hasta tarjetas gráficas y un largo etc.</w:t>
+      </w:r>
+    </w:p>
+    <w:p>
+      <w:pPr>
+        <w:numPr>
+          <w:ilvl w:val="0"/>
+          <w:numId w:val="0"/>
+        </w:numPr>
+        <w:jc w:val="left"/>
+        <w:spacing w:lineRule="auto" w:line="259" w:before="0" w:after="160"/>
+        <w:widowControl w:val="1"/>
+        <w:ind w:right="0" w:left="0" w:firstLine="0"/>
+        <w:rPr>
+          <w:spacing w:val="0"/>
+          <w:i w:val="0"/>
+          <w:b w:val="0"/>
+          <w:color w:val="000000"/>
+          <w:sz w:val="20"/>
+          <w:szCs w:val="20"/>
+          <w:rFonts w:ascii="Times" w:eastAsia="Times" w:hAnsi="Times" w:hint="default"/>
+        </w:rPr>
+        <w:wordWrap w:val="0"/>
+        <w:autoSpaceDE w:val="0"/>
+        <w:autoSpaceDN w:val="0"/>
+      </w:pPr>
+    </w:p>
+    <w:p>
+      <w:pPr>
+        <w:numPr>
+          <w:ilvl w:val="0"/>
+          <w:numId w:val="0"/>
+        </w:numPr>
+        <w:jc w:val="left"/>
+        <w:spacing w:lineRule="auto" w:line="259" w:before="0" w:after="160"/>
+        <w:widowControl w:val="1"/>
+        <w:ind w:right="0" w:left="0" w:firstLine="0"/>
+        <w:rPr>
+          <w:spacing w:val="0"/>
+          <w:i w:val="0"/>
+          <w:b w:val="1"/>
+          <w:color w:val="000000"/>
+          <w:sz w:val="22"/>
+          <w:szCs w:val="22"/>
+          <w:rFonts w:ascii="Times" w:eastAsia="Times" w:hAnsi="Times" w:hint="default"/>
+        </w:rPr>
+        <w:wordWrap w:val="0"/>
+        <w:autoSpaceDE w:val="0"/>
+        <w:autoSpaceDN w:val="0"/>
+      </w:pPr>
+      <w:r>
+        <w:rPr>
+          <w:spacing w:val="0"/>
+          <w:i w:val="0"/>
+          <w:b w:val="1"/>
+          <w:color w:val="000000"/>
+          <w:sz w:val="22"/>
+          <w:szCs w:val="22"/>
+          <w:rFonts w:ascii="Times" w:eastAsia="Times" w:hAnsi="Times" w:hint="default"/>
+        </w:rPr>
+        <w:t xml:space="preserve">Gestionando, con comandos desde consola, los dispositivos de almacenamiento. </w:t>
+      </w:r>
+    </w:p>
+    <w:p>
+      <w:pPr>
+        <w:numPr>
+          <w:ilvl w:val="0"/>
+          <w:numId w:val="0"/>
+        </w:numPr>
+        <w:jc w:val="left"/>
+        <w:spacing w:lineRule="auto" w:line="259" w:before="0" w:after="160"/>
+        <w:widowControl w:val="1"/>
+        <w:ind w:right="0" w:left="0" w:firstLine="0"/>
+        <w:rPr>
+          <w:spacing w:val="0"/>
+          <w:i w:val="0"/>
+          <w:b w:val="0"/>
+          <w:color w:val="000000"/>
+          <w:sz w:val="18"/>
+          <w:szCs w:val="18"/>
+          <w:rFonts w:ascii="Times" w:eastAsia="Times" w:hAnsi="Times" w:hint="default"/>
+        </w:rPr>
+        <w:wordWrap w:val="0"/>
+        <w:autoSpaceDE w:val="0"/>
+        <w:autoSpaceDN w:val="0"/>
+      </w:pPr>
+      <w:r>
+        <w:rPr>
+          <w:sz w:val="20"/>
+        </w:rPr>
+        <w:drawing>
+          <wp:inline distT="0" distB="0" distL="0" distR="0">
+            <wp:extent cx="4610100" cy="1123950"/>
+            <wp:effectExtent l="0" t="0" r="0" b="0"/>
+            <wp:docPr id="40" name="Imagen 24"/>
+            <wp:cNvGraphicFramePr>
+              <a:graphicFrameLocks xmlns:a="http://schemas.openxmlformats.org/drawingml/2006/main" noChangeAspect="1"/>
+            </wp:cNvGraphicFramePr>
+            <a:graphic xmlns:a="http://schemas.openxmlformats.org/drawingml/2006/main">
+              <a:graphicData uri="http://schemas.openxmlformats.org/drawingml/2006/picture">
+                <pic:pic xmlns:pic="http://schemas.openxmlformats.org/drawingml/2006/picture">
+                  <pic:nvPicPr>
+                    <pic:cNvPr id="24" name="Picture 24" descr="/Users/robertovelasquezdean/Library/Group Containers/L48J367XN4.com.infraware.PolarisOffice/EngineTemp/1315/fImage42670409453.png"/>
+                    <pic:cNvPicPr>
+                      <a:picLocks noChangeAspect="1" noChangeArrowheads="1"/>
+                    </pic:cNvPicPr>
+                  </pic:nvPicPr>
+                  <pic:blipFill>
+                    <a:blip r:embed="rId28">
+                      <a:extLst>
+                        <a:ext uri="{28A0092B-C50C-407E-A947-70E740481C1C}">
+                          <a14:useLocalDpi xmlns:a14="http://schemas.microsoft.com/office/drawing/2010/main" val="0"/>
+                        </a:ext>
+                      </a:extLst>
+                    </a:blip>
+                    <a:stretch>
+                      <a:fillRect/>
+                    </a:stretch>
+                  </pic:blipFill>
+                  <pic:spPr>
+                    <a:xfrm>
+                      <a:off x="0" y="0"/>
+                      <a:ext cx="4610735" cy="1124585"/>
+                    </a:xfrm>
+                    <a:prstGeom prst="rect"/>
+                    <a:ln cap="flat"/>
+                  </pic:spPr>
+                </pic:pic>
+              </a:graphicData>
+            </a:graphic>
+          </wp:inline>
+        </w:drawing>
+      </w:r>
+    </w:p>
+    <w:p>
+      <w:pPr>
+        <w:numPr>
+          <w:ilvl w:val="0"/>
+          <w:numId w:val="0"/>
+        </w:numPr>
+        <w:jc w:val="left"/>
+        <w:spacing w:lineRule="auto" w:line="259" w:before="0" w:after="160"/>
+        <w:widowControl w:val="1"/>
+        <w:ind w:right="0" w:left="0" w:firstLine="0"/>
+        <w:rPr>
+          <w:spacing w:val="0"/>
+          <w:i w:val="0"/>
+          <w:b w:val="0"/>
+          <w:color w:val="000000"/>
+          <w:sz w:val="20"/>
+          <w:szCs w:val="20"/>
+          <w:u w:val="none"/>
+          <w:rFonts w:ascii="Times" w:eastAsia="Times" w:hAnsi="Times" w:hint="default"/>
+        </w:rPr>
+        <w:wordWrap w:val="0"/>
+        <w:autoSpaceDE w:val="0"/>
+        <w:autoSpaceDN w:val="0"/>
+      </w:pPr>
+      <w:r>
+        <w:rPr>
+          <w:spacing w:val="0"/>
+          <w:i w:val="0"/>
+          <w:b w:val="0"/>
+          <w:color w:val="000000"/>
+          <w:sz w:val="20"/>
+          <w:szCs w:val="20"/>
+          <w:rFonts w:ascii="Times" w:eastAsia="Times" w:hAnsi="Times" w:hint="default"/>
+        </w:rPr>
+        <w:t xml:space="preserve">Expliquemos más a fondo el comando </w:t>
+      </w:r>
+      <w:r>
+        <w:rPr>
+          <w:spacing w:val="0"/>
+          <w:i w:val="1"/>
+          <w:b w:val="1"/>
+          <w:color w:val="000000"/>
+          <w:sz w:val="20"/>
+          <w:szCs w:val="20"/>
+          <w:rFonts w:ascii="Times" w:eastAsia="Times" w:hAnsi="Times" w:hint="default"/>
+        </w:rPr>
+        <w:t>dmesg.</w:t>
+      </w:r>
+      <w:r>
+        <w:rPr>
+          <w:spacing w:val="0"/>
+          <w:i w:val="1"/>
+          <w:b w:val="0"/>
+          <w:color w:val="000000"/>
+          <w:sz w:val="20"/>
+          <w:szCs w:val="20"/>
+          <w:rFonts w:ascii="Times" w:eastAsia="Times" w:hAnsi="Times" w:hint="default"/>
+        </w:rPr>
+        <w:t xml:space="preserve"> </w:t>
+      </w:r>
+      <w:r>
+        <w:rPr>
+          <w:spacing w:val="0"/>
+          <w:i w:val="0"/>
+          <w:b w:val="0"/>
+          <w:color w:val="000000"/>
+          <w:sz w:val="20"/>
+          <w:szCs w:val="20"/>
+          <w:u w:val="none"/>
+          <w:rFonts w:ascii="Times" w:eastAsia="Times" w:hAnsi="Times" w:hint="default"/>
+        </w:rPr>
+        <w:t xml:space="preserve">Cuando nuestro sistema arranca, el Kernel </w:t>
+      </w:r>
+      <w:r>
+        <w:rPr>
+          <w:spacing w:val="0"/>
+          <w:i w:val="1"/>
+          <w:b w:val="0"/>
+          <w:color w:val="000000"/>
+          <w:sz w:val="20"/>
+          <w:szCs w:val="20"/>
+          <w:u w:val="none"/>
+          <w:rFonts w:ascii="Times" w:eastAsia="Times" w:hAnsi="Times" w:hint="default"/>
+        </w:rPr>
+        <w:t>(</w:t>
+      </w:r>
+      <w:r>
+        <w:rPr>
+          <w:spacing w:val="0"/>
+          <w:i w:val="1"/>
+          <w:b w:val="0"/>
+          <w:color w:val="000000"/>
+          <w:sz w:val="20"/>
+          <w:szCs w:val="20"/>
+          <w:rFonts w:ascii="Times" w:eastAsia="Times" w:hAnsi="Times" w:hint="default"/>
+        </w:rPr>
+        <w:t xml:space="preserve">core , o corazón del </w:t>
+      </w:r>
+      <w:r>
+        <w:rPr>
+          <w:spacing w:val="0"/>
+          <w:i w:val="1"/>
+          <w:b w:val="0"/>
+          <w:color w:val="000000"/>
+          <w:sz w:val="20"/>
+          <w:szCs w:val="20"/>
+          <w:rFonts w:ascii="Times" w:eastAsia="Times" w:hAnsi="Times" w:hint="default"/>
+        </w:rPr>
+        <w:t xml:space="preserve">sistema operativo Linux</w:t>
+      </w:r>
+      <w:r>
+        <w:rPr>
+          <w:spacing w:val="0"/>
+          <w:i w:val="1"/>
+          <w:b w:val="0"/>
+          <w:color w:val="000000"/>
+          <w:sz w:val="20"/>
+          <w:szCs w:val="20"/>
+          <w:u w:val="none"/>
+          <w:rFonts w:ascii="Times" w:eastAsia="Times" w:hAnsi="Times" w:hint="default"/>
+        </w:rPr>
+        <w:t xml:space="preserve">) </w:t>
+      </w:r>
+      <w:r>
+        <w:rPr>
+          <w:spacing w:val="0"/>
+          <w:i w:val="0"/>
+          <w:b w:val="0"/>
+          <w:color w:val="000000"/>
+          <w:sz w:val="20"/>
+          <w:szCs w:val="20"/>
+          <w:u w:val="none"/>
+          <w:rFonts w:ascii="Times" w:eastAsia="Times" w:hAnsi="Times" w:hint="default"/>
+        </w:rPr>
+        <w:t xml:space="preserve">se carga en memoria; en ese mismo instante los módulos (los</w:t>
+      </w:r>
+      <w:r>
+        <w:rPr>
+          <w:spacing w:val="0"/>
+          <w:i w:val="1"/>
+          <w:b w:val="0"/>
+          <w:color w:val="000000"/>
+          <w:sz w:val="20"/>
+          <w:szCs w:val="20"/>
+          <w:u w:val="none"/>
+          <w:rFonts w:ascii="Times" w:eastAsia="Times" w:hAnsi="Times" w:hint="default"/>
+        </w:rPr>
+        <w:t xml:space="preserve"> drivers en Windows),</w:t>
+      </w:r>
+      <w:r>
+        <w:rPr>
+          <w:spacing w:val="0"/>
+          <w:i w:val="0"/>
+          <w:b w:val="0"/>
+          <w:color w:val="000000"/>
+          <w:sz w:val="20"/>
+          <w:szCs w:val="20"/>
+          <w:u w:val="none"/>
+          <w:rFonts w:ascii="Times" w:eastAsia="Times" w:hAnsi="Times" w:hint="default"/>
+        </w:rPr>
+        <w:t xml:space="preserve"> de </w:t>
+      </w:r>
+      <w:r>
+        <w:rPr>
+          <w:spacing w:val="0"/>
+          <w:i w:val="0"/>
+          <w:b w:val="0"/>
+          <w:color w:val="000000"/>
+          <w:sz w:val="20"/>
+          <w:szCs w:val="20"/>
+          <w:u w:val="none"/>
+          <w:rFonts w:ascii="Times" w:eastAsia="Times" w:hAnsi="Times" w:hint="default"/>
+        </w:rPr>
+        <w:t xml:space="preserve">todos los dispositivos que están cargados en el Kernel, empiezan a ser configurados para ser administrados y </w:t>
+      </w:r>
+      <w:r>
+        <w:rPr>
+          <w:spacing w:val="0"/>
+          <w:i w:val="0"/>
+          <w:b w:val="0"/>
+          <w:color w:val="000000"/>
+          <w:sz w:val="20"/>
+          <w:szCs w:val="20"/>
+          <w:u w:val="none"/>
+          <w:rFonts w:ascii="Times" w:eastAsia="Times" w:hAnsi="Times" w:hint="default"/>
+        </w:rPr>
+        <w:t xml:space="preserve">gestionarse así, en su conjunto, el Hardware relevante al sistema que estamos corriendo; dicho eso, y en </w:t>
+      </w:r>
+      <w:r>
+        <w:rPr>
+          <w:spacing w:val="0"/>
+          <w:i w:val="0"/>
+          <w:b w:val="0"/>
+          <w:color w:val="000000"/>
+          <w:sz w:val="20"/>
+          <w:szCs w:val="20"/>
+          <w:u w:val="none"/>
+          <w:rFonts w:ascii="Times" w:eastAsia="Times" w:hAnsi="Times" w:hint="default"/>
+        </w:rPr>
+        <w:t xml:space="preserve">consecuencia, por lo anterior, los módulos del Kernel, según se van cargando y configurando, irán soltando un </w:t>
+      </w:r>
+      <w:r>
+        <w:rPr>
+          <w:spacing w:val="0"/>
+          <w:i w:val="0"/>
+          <w:b w:val="0"/>
+          <w:color w:val="000000"/>
+          <w:sz w:val="20"/>
+          <w:szCs w:val="20"/>
+          <w:u w:val="none"/>
+          <w:rFonts w:ascii="Times" w:eastAsia="Times" w:hAnsi="Times" w:hint="default"/>
+        </w:rPr>
+        <w:t xml:space="preserve">sin número de mensajes (los cuales podrás visualizar en práctica con el comando </w:t>
+      </w:r>
+      <w:r>
+        <w:rPr>
+          <w:spacing w:val="0"/>
+          <w:i w:val="1"/>
+          <w:b w:val="0"/>
+          <w:color w:val="000000"/>
+          <w:sz w:val="20"/>
+          <w:szCs w:val="20"/>
+          <w:u w:val="none"/>
+          <w:rFonts w:ascii="Times" w:eastAsia="Times" w:hAnsi="Times" w:hint="default"/>
+        </w:rPr>
+        <w:t>dmesg</w:t>
+      </w:r>
+      <w:r>
+        <w:rPr>
+          <w:spacing w:val="0"/>
+          <w:i w:val="0"/>
+          <w:b w:val="0"/>
+          <w:color w:val="000000"/>
+          <w:sz w:val="20"/>
+          <w:szCs w:val="20"/>
+          <w:u w:val="none"/>
+          <w:rFonts w:ascii="Times" w:eastAsia="Times" w:hAnsi="Times" w:hint="default"/>
+        </w:rPr>
+        <w:t xml:space="preserve">) con todos sus valores, </w:t>
+      </w:r>
+      <w:r>
+        <w:rPr>
+          <w:spacing w:val="0"/>
+          <w:i w:val="0"/>
+          <w:b w:val="0"/>
+          <w:color w:val="000000"/>
+          <w:sz w:val="20"/>
+          <w:szCs w:val="20"/>
+          <w:u w:val="none"/>
+          <w:rFonts w:ascii="Times" w:eastAsia="Times" w:hAnsi="Times" w:hint="default"/>
+        </w:rPr>
+        <w:t xml:space="preserve">parámetros que van adoptando y un largo etc. Pues bien, toda esa información de dichos mensajes eyectados, se </w:t>
+      </w:r>
+      <w:r>
+        <w:rPr>
+          <w:spacing w:val="0"/>
+          <w:i w:val="0"/>
+          <w:b w:val="0"/>
+          <w:color w:val="000000"/>
+          <w:sz w:val="20"/>
+          <w:szCs w:val="20"/>
+          <w:u w:val="none"/>
+          <w:rFonts w:ascii="Times" w:eastAsia="Times" w:hAnsi="Times" w:hint="default"/>
+        </w:rPr>
+        <w:t xml:space="preserve">almacena en un </w:t>
+      </w:r>
+      <w:r>
+        <w:rPr>
+          <w:spacing w:val="0"/>
+          <w:i w:val="1"/>
+          <w:b w:val="0"/>
+          <w:color w:val="000000"/>
+          <w:sz w:val="20"/>
+          <w:szCs w:val="20"/>
+          <w:u w:val="none"/>
+          <w:rFonts w:ascii="Times" w:eastAsia="Times" w:hAnsi="Times" w:hint="default"/>
+        </w:rPr>
+        <w:t xml:space="preserve">buffer </w:t>
+      </w:r>
+      <w:r>
+        <w:rPr>
+          <w:spacing w:val="0"/>
+          <w:i w:val="0"/>
+          <w:b w:val="0"/>
+          <w:color w:val="000000"/>
+          <w:sz w:val="20"/>
+          <w:szCs w:val="20"/>
+          <w:u w:val="none"/>
+          <w:rFonts w:ascii="Times" w:eastAsia="Times" w:hAnsi="Times" w:hint="default"/>
+        </w:rPr>
+        <w:t xml:space="preserve">que podemos consultar en cualquier momento al correr el comando </w:t>
+      </w:r>
+      <w:r>
+        <w:rPr>
+          <w:spacing w:val="0"/>
+          <w:i w:val="1"/>
+          <w:b w:val="1"/>
+          <w:color w:val="000000"/>
+          <w:sz w:val="20"/>
+          <w:szCs w:val="20"/>
+          <w:u w:val="none"/>
+          <w:rFonts w:ascii="Times" w:eastAsia="Times" w:hAnsi="Times" w:hint="default"/>
+        </w:rPr>
+        <w:t>dmesg</w:t>
+      </w:r>
+      <w:r>
+        <w:rPr>
+          <w:spacing w:val="0"/>
+          <w:i w:val="0"/>
+          <w:b w:val="1"/>
+          <w:color w:val="000000"/>
+          <w:sz w:val="20"/>
+          <w:szCs w:val="20"/>
+          <w:u w:val="none"/>
+          <w:rFonts w:ascii="Times" w:eastAsia="Times" w:hAnsi="Times" w:hint="default"/>
+        </w:rPr>
+        <w:t xml:space="preserve">. </w:t>
+      </w:r>
+      <w:r>
+        <w:rPr>
+          <w:spacing w:val="0"/>
+          <w:i w:val="0"/>
+          <w:b w:val="0"/>
+          <w:color w:val="000000"/>
+          <w:sz w:val="20"/>
+          <w:szCs w:val="20"/>
+          <w:u w:val="none"/>
+          <w:rFonts w:ascii="Times" w:eastAsia="Times" w:hAnsi="Times" w:hint="default"/>
+        </w:rPr>
+        <w:t xml:space="preserve">En todo caso, </w:t>
+      </w:r>
+      <w:r>
+        <w:rPr>
+          <w:spacing w:val="0"/>
+          <w:i w:val="0"/>
+          <w:b w:val="0"/>
+          <w:color w:val="000000"/>
+          <w:sz w:val="20"/>
+          <w:szCs w:val="20"/>
+          <w:u w:val="none"/>
+          <w:rFonts w:ascii="Times" w:eastAsia="Times" w:hAnsi="Times" w:hint="default"/>
+        </w:rPr>
+        <w:t xml:space="preserve">una vez ejecutado y cargado nuestro sistema Linux, también se irán almacenando mensajes que podemos </w:t>
+      </w:r>
+      <w:r>
+        <w:rPr>
+          <w:spacing w:val="0"/>
+          <w:i w:val="0"/>
+          <w:b w:val="0"/>
+          <w:color w:val="000000"/>
+          <w:sz w:val="20"/>
+          <w:szCs w:val="20"/>
+          <w:u w:val="none"/>
+          <w:rFonts w:ascii="Times" w:eastAsia="Times" w:hAnsi="Times" w:hint="default"/>
+        </w:rPr>
+        <w:t xml:space="preserve">consultar. En conclusión, son mensajes relevantes a nuestros dispositivos con los cuáles uno podría, por ejemplo, </w:t>
+      </w:r>
+      <w:r>
+        <w:rPr>
+          <w:spacing w:val="0"/>
+          <w:i w:val="0"/>
+          <w:b w:val="0"/>
+          <w:color w:val="000000"/>
+          <w:sz w:val="20"/>
+          <w:szCs w:val="20"/>
+          <w:u w:val="none"/>
+          <w:rFonts w:ascii="Times" w:eastAsia="Times" w:hAnsi="Times" w:hint="default"/>
+        </w:rPr>
+        <w:t xml:space="preserve">percatarse cuando un dispositivo no está siendo reconocido o, si siendo reconocido, está funcionando mal.</w:t>
+      </w:r>
+    </w:p>
+    <w:p>
+      <w:pPr>
+        <w:numPr>
+          <w:ilvl w:val="0"/>
+          <w:numId w:val="0"/>
+        </w:numPr>
+        <w:jc w:val="left"/>
+        <w:spacing w:lineRule="auto" w:line="259" w:before="0" w:after="160"/>
+        <w:widowControl w:val="1"/>
+        <w:ind w:right="0" w:left="0" w:firstLine="0"/>
+        <w:rPr>
+          <w:spacing w:val="0"/>
+          <w:i w:val="0"/>
+          <w:b w:val="0"/>
+          <w:color w:val="000000"/>
+          <w:sz w:val="20"/>
+          <w:szCs w:val="20"/>
+          <w:u w:val="none"/>
+          <w:rFonts w:ascii="Times" w:eastAsia="Times" w:hAnsi="Times" w:hint="default"/>
+        </w:rPr>
+        <w:wordWrap w:val="0"/>
+        <w:autoSpaceDE w:val="0"/>
+        <w:autoSpaceDN w:val="0"/>
+      </w:pPr>
     </w:p>
     <w:sectPr>
       <w:footnotePr>

</xml_diff>

<commit_message>
Sistemas de ficheros para dispositivos: teoria
</commit_message>
<xml_diff>
--- a/Udemy/LPIC - 1 Administrador de Sistema Linux/1. Hardward en Linux/Documentación (uso de modulos kernel para detectar componentes no integrados, como impresora, usb, etc... cuando no logren ser reconocidos).docx
+++ b/Udemy/LPIC - 1 Administrador de Sistema Linux/1. Hardward en Linux/Documentación (uso de modulos kernel para detectar componentes no integrados, como impresora, usb, etc... cuando no logren ser reconocidos).docx
@@ -367,7 +367,7 @@
         </w:rPr>
         <w:drawing>
           <wp:inline distT="0" distB="0" distL="0" distR="0">
-            <wp:extent cx="5079365" cy="1593215"/>
+            <wp:extent cx="5080000" cy="1593850"/>
             <wp:effectExtent l="0" t="0" r="0" b="0"/>
             <wp:docPr id="9" name="Imagen 1"/>
             <wp:cNvGraphicFramePr>
@@ -377,7 +377,7 @@
               <a:graphicData uri="http://schemas.openxmlformats.org/drawingml/2006/picture">
                 <pic:pic xmlns:pic="http://schemas.openxmlformats.org/drawingml/2006/picture">
                   <pic:nvPicPr>
-                    <pic:cNvPr id="1" name="Picture 1" descr="/Users/robertovelasquezdean/Library/Group Containers/L48J367XN4.com.infraware.PolarisOffice/EngineTemp/1863/fImage79235164999.png"/>
+                    <pic:cNvPr id="1" name="Picture 1" descr="/Users/robertovelasquezdean/Library/Group Containers/L48J367XN4.com.infraware.PolarisOffice/EngineTemp/1226/fImage79235164999.png"/>
                     <pic:cNvPicPr>
                       <a:picLocks noChangeAspect="1" noChangeArrowheads="1"/>
                     </pic:cNvPicPr>
@@ -397,7 +397,7 @@
                   <pic:spPr>
                     <a:xfrm>
                       <a:off x="0" y="0"/>
-                      <a:ext cx="5080000" cy="1593850"/>
+                      <a:ext cx="5080635" cy="1594485"/>
                     </a:xfrm>
                     <a:prstGeom prst="rect"/>
                     <a:ln cap="flat"/>
@@ -609,7 +609,7 @@
         </w:rPr>
         <w:drawing>
           <wp:inline distT="0" distB="0" distL="0" distR="0">
-            <wp:extent cx="5107940" cy="1383665"/>
+            <wp:extent cx="5108575" cy="1384300"/>
             <wp:effectExtent l="0" t="0" r="0" b="0"/>
             <wp:docPr id="10" name="Imagen 2"/>
             <wp:cNvGraphicFramePr>
@@ -619,7 +619,7 @@
               <a:graphicData uri="http://schemas.openxmlformats.org/drawingml/2006/picture">
                 <pic:pic xmlns:pic="http://schemas.openxmlformats.org/drawingml/2006/picture">
                   <pic:nvPicPr>
-                    <pic:cNvPr id="2" name="Picture 2" descr="/Users/robertovelasquezdean/Library/Group Containers/L48J367XN4.com.infraware.PolarisOffice/EngineTemp/1863/fImage75363177429.png"/>
+                    <pic:cNvPr id="2" name="Picture 2" descr="/Users/robertovelasquezdean/Library/Group Containers/L48J367XN4.com.infraware.PolarisOffice/EngineTemp/1226/fImage75363177429.png"/>
                     <pic:cNvPicPr>
                       <a:picLocks noChangeAspect="1" noChangeArrowheads="1"/>
                     </pic:cNvPicPr>
@@ -639,7 +639,7 @@
                   <pic:spPr>
                     <a:xfrm>
                       <a:off x="0" y="0"/>
-                      <a:ext cx="5108575" cy="1384300"/>
+                      <a:ext cx="5109210" cy="1384935"/>
                     </a:xfrm>
                     <a:prstGeom prst="rect"/>
                     <a:ln cap="flat"/>
@@ -1472,7 +1472,7 @@
         </w:rPr>
         <w:drawing>
           <wp:inline distT="0" distB="0" distL="0" distR="0">
-            <wp:extent cx="2764790" cy="2088515"/>
+            <wp:extent cx="2765425" cy="2089150"/>
             <wp:effectExtent l="0" t="0" r="0" b="0"/>
             <wp:docPr id="11" name="Imagen 3"/>
             <wp:cNvGraphicFramePr>
@@ -1482,7 +1482,7 @@
               <a:graphicData uri="http://schemas.openxmlformats.org/drawingml/2006/picture">
                 <pic:pic xmlns:pic="http://schemas.openxmlformats.org/drawingml/2006/picture">
                   <pic:nvPicPr>
-                    <pic:cNvPr id="3" name="Picture 3" descr="/Users/robertovelasquezdean/Library/Group Containers/L48J367XN4.com.infraware.PolarisOffice/EngineTemp/1863/fImage55622209609.png"/>
+                    <pic:cNvPr id="3" name="Picture 3" descr="/Users/robertovelasquezdean/Library/Group Containers/L48J367XN4.com.infraware.PolarisOffice/EngineTemp/1226/fImage55622209609.png"/>
                     <pic:cNvPicPr>
                       <a:picLocks noChangeAspect="1" noChangeArrowheads="1"/>
                     </pic:cNvPicPr>
@@ -1502,7 +1502,7 @@
                   <pic:spPr>
                     <a:xfrm>
                       <a:off x="0" y="0"/>
-                      <a:ext cx="2765425" cy="2089150"/>
+                      <a:ext cx="2766060" cy="2089785"/>
                     </a:xfrm>
                     <a:prstGeom prst="rect"/>
                     <a:ln cap="flat"/>
@@ -1639,7 +1639,7 @@
         </w:rPr>
         <w:drawing>
           <wp:inline distT="0" distB="0" distL="0" distR="0">
-            <wp:extent cx="5402580" cy="1640205"/>
+            <wp:extent cx="5403215" cy="1640840"/>
             <wp:effectExtent l="0" t="0" r="0" b="0"/>
             <wp:docPr id="12" name="Imagen 4"/>
             <wp:cNvGraphicFramePr>
@@ -1649,7 +1649,7 @@
               <a:graphicData uri="http://schemas.openxmlformats.org/drawingml/2006/picture">
                 <pic:pic xmlns:pic="http://schemas.openxmlformats.org/drawingml/2006/picture">
                   <pic:nvPicPr>
-                    <pic:cNvPr id="4" name="Picture 4" descr="/Users/robertovelasquezdean/Library/Group Containers/L48J367XN4.com.infraware.PolarisOffice/EngineTemp/1863/fImage70202134783.png"/>
+                    <pic:cNvPr id="4" name="Picture 4" descr="/Users/robertovelasquezdean/Library/Group Containers/L48J367XN4.com.infraware.PolarisOffice/EngineTemp/1226/fImage70202134783.png"/>
                     <pic:cNvPicPr>
                       <a:picLocks noChangeAspect="1" noChangeArrowheads="1"/>
                     </pic:cNvPicPr>
@@ -1669,7 +1669,7 @@
                   <pic:spPr>
                     <a:xfrm>
                       <a:off x="0" y="0"/>
-                      <a:ext cx="5403215" cy="1640840"/>
+                      <a:ext cx="5403850" cy="1641475"/>
                     </a:xfrm>
                     <a:prstGeom prst="rect"/>
                     <a:ln cap="flat"/>
@@ -2334,7 +2334,7 @@
         </w:rPr>
         <w:drawing>
           <wp:inline distT="0" distB="0" distL="0" distR="0">
-            <wp:extent cx="4812030" cy="4688205"/>
+            <wp:extent cx="4812665" cy="4688840"/>
             <wp:effectExtent l="0" t="0" r="0" b="0"/>
             <wp:docPr id="15" name="Imagen 5"/>
             <wp:cNvGraphicFramePr>
@@ -2344,7 +2344,7 @@
               <a:graphicData uri="http://schemas.openxmlformats.org/drawingml/2006/picture">
                 <pic:pic xmlns:pic="http://schemas.openxmlformats.org/drawingml/2006/picture">
                   <pic:nvPicPr>
-                    <pic:cNvPr id="5" name="Picture 5" descr="/Users/robertovelasquezdean/Library/Group Containers/L48J367XN4.com.infraware.PolarisOffice/EngineTemp/1863/fImage80473154272.png"/>
+                    <pic:cNvPr id="5" name="Picture 5" descr="/Users/robertovelasquezdean/Library/Group Containers/L48J367XN4.com.infraware.PolarisOffice/EngineTemp/1226/fImage80473154272.png"/>
                     <pic:cNvPicPr>
                       <a:picLocks noChangeAspect="1" noChangeArrowheads="1"/>
                     </pic:cNvPicPr>
@@ -2364,7 +2364,7 @@
                   <pic:spPr>
                     <a:xfrm>
                       <a:off x="0" y="0"/>
-                      <a:ext cx="4812665" cy="4688840"/>
+                      <a:ext cx="4813300" cy="4689475"/>
                     </a:xfrm>
                     <a:prstGeom prst="rect"/>
                     <a:ln cap="flat"/>
@@ -3341,7 +3341,7 @@
         </w:rPr>
         <w:drawing>
           <wp:inline distT="0" distB="0" distL="0" distR="0">
-            <wp:extent cx="5733415" cy="1171575"/>
+            <wp:extent cx="5734050" cy="1172210"/>
             <wp:effectExtent l="0" t="0" r="0" b="0"/>
             <wp:docPr id="16" name="Imagen 6"/>
             <wp:cNvGraphicFramePr>
@@ -3351,7 +3351,7 @@
               <a:graphicData uri="http://schemas.openxmlformats.org/drawingml/2006/picture">
                 <pic:pic xmlns:pic="http://schemas.openxmlformats.org/drawingml/2006/picture">
                   <pic:nvPicPr>
-                    <pic:cNvPr id="6" name="Picture 6" descr="/Users/robertovelasquezdean/Library/Group Containers/L48J367XN4.com.infraware.PolarisOffice/EngineTemp/1863/fImage61524189801.png"/>
+                    <pic:cNvPr id="6" name="Picture 6" descr="/Users/robertovelasquezdean/Library/Group Containers/L48J367XN4.com.infraware.PolarisOffice/EngineTemp/1226/fImage61524189801.png"/>
                     <pic:cNvPicPr>
                       <a:picLocks noChangeAspect="1" noChangeArrowheads="1"/>
                     </pic:cNvPicPr>
@@ -3371,7 +3371,7 @@
                   <pic:spPr>
                     <a:xfrm>
                       <a:off x="0" y="0"/>
-                      <a:ext cx="5734050" cy="1172210"/>
+                      <a:ext cx="5734685" cy="1172845"/>
                     </a:xfrm>
                     <a:prstGeom prst="rect"/>
                     <a:ln cap="flat"/>
@@ -4228,7 +4228,7 @@
         </w:rPr>
         <w:drawing>
           <wp:inline distT="0" distB="0" distL="0" distR="0">
-            <wp:extent cx="4773295" cy="4544695"/>
+            <wp:extent cx="4773930" cy="4545330"/>
             <wp:effectExtent l="0" t="0" r="0" b="0"/>
             <wp:docPr id="17" name="Imagen 7"/>
             <wp:cNvGraphicFramePr>
@@ -4238,7 +4238,7 @@
               <a:graphicData uri="http://schemas.openxmlformats.org/drawingml/2006/picture">
                 <pic:pic xmlns:pic="http://schemas.openxmlformats.org/drawingml/2006/picture">
                   <pic:nvPicPr>
-                    <pic:cNvPr id="7" name="Picture 7" descr="/Users/robertovelasquezdean/Library/Group Containers/L48J367XN4.com.infraware.PolarisOffice/EngineTemp/1863/fImage75647184428.png"/>
+                    <pic:cNvPr id="7" name="Picture 7" descr="/Users/robertovelasquezdean/Library/Group Containers/L48J367XN4.com.infraware.PolarisOffice/EngineTemp/1226/fImage75647184428.png"/>
                     <pic:cNvPicPr>
                       <a:picLocks noChangeAspect="1" noChangeArrowheads="1"/>
                     </pic:cNvPicPr>
@@ -4258,7 +4258,7 @@
                   <pic:spPr>
                     <a:xfrm>
                       <a:off x="0" y="0"/>
-                      <a:ext cx="4773930" cy="4545330"/>
+                      <a:ext cx="4774565" cy="4545965"/>
                     </a:xfrm>
                     <a:prstGeom prst="rect"/>
                     <a:ln cap="flat"/>
@@ -4359,7 +4359,7 @@
         </w:rPr>
         <w:drawing>
           <wp:inline distT="0" distB="0" distL="0" distR="0">
-            <wp:extent cx="4716145" cy="1229995"/>
+            <wp:extent cx="4716780" cy="1230630"/>
             <wp:effectExtent l="0" t="0" r="0" b="0"/>
             <wp:docPr id="18" name="Imagen 8"/>
             <wp:cNvGraphicFramePr>
@@ -4369,7 +4369,7 @@
               <a:graphicData uri="http://schemas.openxmlformats.org/drawingml/2006/picture">
                 <pic:pic xmlns:pic="http://schemas.openxmlformats.org/drawingml/2006/picture">
                   <pic:nvPicPr>
-                    <pic:cNvPr id="8" name="Picture 8" descr="/Users/robertovelasquezdean/Library/Group Containers/L48J367XN4.com.infraware.PolarisOffice/EngineTemp/1863/fImage28067207183.png"/>
+                    <pic:cNvPr id="8" name="Picture 8" descr="/Users/robertovelasquezdean/Library/Group Containers/L48J367XN4.com.infraware.PolarisOffice/EngineTemp/1226/fImage28067207183.png"/>
                     <pic:cNvPicPr>
                       <a:picLocks noChangeAspect="1" noChangeArrowheads="1"/>
                     </pic:cNvPicPr>
@@ -4389,7 +4389,7 @@
                   <pic:spPr>
                     <a:xfrm>
                       <a:off x="0" y="0"/>
-                      <a:ext cx="4716780" cy="1230630"/>
+                      <a:ext cx="4717415" cy="1231265"/>
                     </a:xfrm>
                     <a:prstGeom prst="rect"/>
                     <a:ln cap="flat"/>
@@ -4442,7 +4442,7 @@
         </w:rPr>
         <w:drawing>
           <wp:inline distT="0" distB="0" distL="0" distR="0">
-            <wp:extent cx="1334770" cy="144145"/>
+            <wp:extent cx="1335405" cy="144780"/>
             <wp:effectExtent l="0" t="0" r="0" b="0"/>
             <wp:docPr id="19" name="Imagen 9"/>
             <wp:cNvGraphicFramePr>
@@ -4452,7 +4452,7 @@
               <a:graphicData uri="http://schemas.openxmlformats.org/drawingml/2006/picture">
                 <pic:pic xmlns:pic="http://schemas.openxmlformats.org/drawingml/2006/picture">
                   <pic:nvPicPr>
-                    <pic:cNvPr id="9" name="Picture 9" descr="/Users/robertovelasquezdean/Library/Group Containers/L48J367XN4.com.infraware.PolarisOffice/EngineTemp/1863/fImage8262213917.png"/>
+                    <pic:cNvPr id="9" name="Picture 9" descr="/Users/robertovelasquezdean/Library/Group Containers/L48J367XN4.com.infraware.PolarisOffice/EngineTemp/1226/fImage8262213917.png"/>
                     <pic:cNvPicPr>
                       <a:picLocks noChangeAspect="1" noChangeArrowheads="1"/>
                     </pic:cNvPicPr>
@@ -4472,7 +4472,7 @@
                   <pic:spPr>
                     <a:xfrm>
                       <a:off x="0" y="0"/>
-                      <a:ext cx="1335405" cy="144780"/>
+                      <a:ext cx="1336040" cy="145415"/>
                     </a:xfrm>
                     <a:prstGeom prst="rect"/>
                     <a:ln cap="flat"/>
@@ -4729,7 +4729,7 @@
         </w:rPr>
         <w:drawing>
           <wp:inline distT="0" distB="0" distL="0" distR="0">
-            <wp:extent cx="353695" cy="144145"/>
+            <wp:extent cx="354330" cy="144780"/>
             <wp:effectExtent l="0" t="0" r="0" b="0"/>
             <wp:docPr id="20" name="Imagen 11"/>
             <wp:cNvGraphicFramePr>
@@ -4739,7 +4739,7 @@
               <a:graphicData uri="http://schemas.openxmlformats.org/drawingml/2006/picture">
                 <pic:pic xmlns:pic="http://schemas.openxmlformats.org/drawingml/2006/picture">
                   <pic:nvPicPr>
-                    <pic:cNvPr id="10" name="Picture 10" descr="/Users/robertovelasquezdean/Library/Group Containers/L48J367XN4.com.infraware.PolarisOffice/EngineTemp/1863/fImage557209818.png"/>
+                    <pic:cNvPr id="10" name="Picture 10" descr="/Users/robertovelasquezdean/Library/Group Containers/L48J367XN4.com.infraware.PolarisOffice/EngineTemp/1226/fImage557209818.png"/>
                     <pic:cNvPicPr>
                       <a:picLocks noChangeAspect="1" noChangeArrowheads="1"/>
                     </pic:cNvPicPr>
@@ -4768,7 +4768,7 @@
                   <pic:spPr>
                     <a:xfrm>
                       <a:off x="0" y="0"/>
-                      <a:ext cx="354330" cy="144780"/>
+                      <a:ext cx="354965" cy="145415"/>
                     </a:xfrm>
                     <a:prstGeom prst="rect"/>
                     <a:ln cap="flat"/>
@@ -4797,7 +4797,7 @@
         </w:rPr>
         <w:drawing>
           <wp:inline distT="0" distB="0" distL="0" distR="0">
-            <wp:extent cx="372745" cy="134620"/>
+            <wp:extent cx="373380" cy="135255"/>
             <wp:effectExtent l="0" t="0" r="0" b="0"/>
             <wp:docPr id="21" name="Imagen 11"/>
             <wp:cNvGraphicFramePr>
@@ -4807,7 +4807,7 @@
               <a:graphicData uri="http://schemas.openxmlformats.org/drawingml/2006/picture">
                 <pic:pic xmlns:pic="http://schemas.openxmlformats.org/drawingml/2006/picture">
                   <pic:nvPicPr>
-                    <pic:cNvPr id="12" name="Picture 12" descr="/Users/robertovelasquezdean/Library/Group Containers/L48J367XN4.com.infraware.PolarisOffice/EngineTemp/1863/fImage552213014.png"/>
+                    <pic:cNvPr id="12" name="Picture 12" descr="/Users/robertovelasquezdean/Library/Group Containers/L48J367XN4.com.infraware.PolarisOffice/EngineTemp/1226/fImage951211516.png"/>
                     <pic:cNvPicPr>
                       <a:picLocks noChangeAspect="1" noChangeArrowheads="1"/>
                     </pic:cNvPicPr>
@@ -4836,7 +4836,7 @@
                   <pic:spPr>
                     <a:xfrm>
                       <a:off x="0" y="0"/>
-                      <a:ext cx="373380" cy="135255"/>
+                      <a:ext cx="374015" cy="135890"/>
                     </a:xfrm>
                     <a:prstGeom prst="rect"/>
                     <a:ln cap="flat"/>
@@ -4877,7 +4877,7 @@
         </w:rPr>
         <w:drawing>
           <wp:inline distT="0" distB="0" distL="0" distR="0">
-            <wp:extent cx="5316220" cy="2687320"/>
+            <wp:extent cx="5316855" cy="2687955"/>
             <wp:effectExtent l="0" t="0" r="0" b="0"/>
             <wp:docPr id="22" name="Imagen 12"/>
             <wp:cNvGraphicFramePr>
@@ -4887,7 +4887,7 @@
               <a:graphicData uri="http://schemas.openxmlformats.org/drawingml/2006/picture">
                 <pic:pic xmlns:pic="http://schemas.openxmlformats.org/drawingml/2006/picture">
                   <pic:nvPicPr>
-                    <pic:cNvPr id="14" name="Picture 14" descr="/Users/robertovelasquezdean/Library/Group Containers/L48J367XN4.com.infraware.PolarisOffice/EngineTemp/1863/fImage59334274489.png"/>
+                    <pic:cNvPr id="14" name="Picture 14" descr="/Users/robertovelasquezdean/Library/Group Containers/L48J367XN4.com.infraware.PolarisOffice/EngineTemp/1226/fImage59334274489.png"/>
                     <pic:cNvPicPr>
                       <a:picLocks noChangeAspect="1" noChangeArrowheads="1"/>
                     </pic:cNvPicPr>
@@ -4907,7 +4907,7 @@
                   <pic:spPr>
                     <a:xfrm>
                       <a:off x="0" y="0"/>
-                      <a:ext cx="5316855" cy="2687955"/>
+                      <a:ext cx="5317490" cy="2688590"/>
                     </a:xfrm>
                     <a:prstGeom prst="rect"/>
                     <a:ln cap="flat"/>
@@ -5044,7 +5044,7 @@
         </w:rPr>
         <w:drawing>
           <wp:inline distT="0" distB="0" distL="0" distR="0">
-            <wp:extent cx="791845" cy="144145"/>
+            <wp:extent cx="792480" cy="144780"/>
             <wp:effectExtent l="0" t="0" r="0" b="0"/>
             <wp:docPr id="23" name="Imagen 14"/>
             <wp:cNvGraphicFramePr>
@@ -5054,7 +5054,7 @@
               <a:graphicData uri="http://schemas.openxmlformats.org/drawingml/2006/picture">
                 <pic:pic xmlns:pic="http://schemas.openxmlformats.org/drawingml/2006/picture">
                   <pic:nvPicPr>
-                    <pic:cNvPr id="15" name="Picture 15" descr="/Users/robertovelasquezdean/Library/Group Containers/L48J367XN4.com.infraware.PolarisOffice/EngineTemp/1863/fImage862231825.png"/>
+                    <pic:cNvPr id="15" name="Picture 15" descr="/Users/robertovelasquezdean/Library/Group Containers/L48J367XN4.com.infraware.PolarisOffice/EngineTemp/1226/fImage862231825.png"/>
                     <pic:cNvPicPr>
                       <a:picLocks noChangeAspect="1" noChangeArrowheads="1"/>
                     </pic:cNvPicPr>
@@ -5083,7 +5083,7 @@
                   <pic:spPr>
                     <a:xfrm>
                       <a:off x="0" y="0"/>
-                      <a:ext cx="792480" cy="144780"/>
+                      <a:ext cx="793115" cy="145415"/>
                     </a:xfrm>
                     <a:prstGeom prst="rect"/>
                     <a:ln cap="flat"/>
@@ -5112,7 +5112,7 @@
         </w:rPr>
         <w:drawing>
           <wp:inline distT="0" distB="0" distL="0" distR="0">
-            <wp:extent cx="353695" cy="144145"/>
+            <wp:extent cx="354330" cy="144780"/>
             <wp:effectExtent l="0" t="0" r="0" b="0"/>
             <wp:docPr id="24" name="Imagen 13"/>
             <wp:cNvGraphicFramePr>
@@ -5122,7 +5122,7 @@
               <a:graphicData uri="http://schemas.openxmlformats.org/drawingml/2006/picture">
                 <pic:pic xmlns:pic="http://schemas.openxmlformats.org/drawingml/2006/picture">
                   <pic:nvPicPr>
-                    <pic:cNvPr id="17" name="Picture 17" descr="/Users/robertovelasquezdean/Library/Group Containers/L48J367XN4.com.infraware.PolarisOffice/EngineTemp/1863/fImage557242918.png"/>
+                    <pic:cNvPr id="17" name="Picture 17" descr="/Users/robertovelasquezdean/Library/Group Containers/L48J367XN4.com.infraware.PolarisOffice/EngineTemp/1226/fImage557242918.png"/>
                     <pic:cNvPicPr>
                       <a:picLocks noChangeAspect="1" noChangeArrowheads="1"/>
                     </pic:cNvPicPr>
@@ -5151,7 +5151,7 @@
                   <pic:spPr>
                     <a:xfrm>
                       <a:off x="0" y="0"/>
-                      <a:ext cx="354330" cy="144780"/>
+                      <a:ext cx="354965" cy="145415"/>
                     </a:xfrm>
                     <a:prstGeom prst="rect"/>
                     <a:ln cap="flat"/>
@@ -5576,7 +5576,7 @@
         </w:rPr>
         <w:drawing>
           <wp:inline distT="0" distB="0" distL="0" distR="0">
-            <wp:extent cx="4458970" cy="2820670"/>
+            <wp:extent cx="4459605" cy="2821305"/>
             <wp:effectExtent l="0" t="0" r="0" b="0"/>
             <wp:docPr id="25" name="Imagen 15"/>
             <wp:cNvGraphicFramePr>
@@ -5586,7 +5586,7 @@
               <a:graphicData uri="http://schemas.openxmlformats.org/drawingml/2006/picture">
                 <pic:pic xmlns:pic="http://schemas.openxmlformats.org/drawingml/2006/picture">
                   <pic:nvPicPr>
-                    <pic:cNvPr id="19" name="Picture 19" descr="/Users/robertovelasquezdean/Library/Group Containers/L48J367XN4.com.infraware.PolarisOffice/EngineTemp/1863/fImage4096347789.png"/>
+                    <pic:cNvPr id="19" name="Picture 19" descr="/Users/robertovelasquezdean/Library/Group Containers/L48J367XN4.com.infraware.PolarisOffice/EngineTemp/1226/fImage4096347789.png"/>
                     <pic:cNvPicPr>
                       <a:picLocks noChangeAspect="1" noChangeArrowheads="1"/>
                     </pic:cNvPicPr>
@@ -5606,7 +5606,7 @@
                   <pic:spPr>
                     <a:xfrm>
                       <a:off x="0" y="0"/>
-                      <a:ext cx="4459605" cy="2821305"/>
+                      <a:ext cx="4460240" cy="2821940"/>
                     </a:xfrm>
                     <a:prstGeom prst="rect"/>
                     <a:ln cap="flat"/>
@@ -5707,7 +5707,7 @@
         </w:rPr>
         <w:drawing>
           <wp:inline distT="0" distB="0" distL="0" distR="0">
-            <wp:extent cx="496569" cy="144145"/>
+            <wp:extent cx="497204" cy="144780"/>
             <wp:effectExtent l="0" t="0" r="0" b="0"/>
             <wp:docPr id="26" name="Imagen 16"/>
             <wp:cNvGraphicFramePr>
@@ -5717,7 +5717,7 @@
               <a:graphicData uri="http://schemas.openxmlformats.org/drawingml/2006/picture">
                 <pic:pic xmlns:pic="http://schemas.openxmlformats.org/drawingml/2006/picture">
                   <pic:nvPicPr>
-                    <pic:cNvPr id="20" name="Picture 20" descr="/Users/robertovelasquezdean/Library/Group Containers/L48J367XN4.com.infraware.PolarisOffice/EngineTemp/1863/fImage716268028.png"/>
+                    <pic:cNvPr id="20" name="Picture 20" descr="/Users/robertovelasquezdean/Library/Group Containers/L48J367XN4.com.infraware.PolarisOffice/EngineTemp/1226/fImage716268028.png"/>
                     <pic:cNvPicPr>
                       <a:picLocks noChangeAspect="1" noChangeArrowheads="1"/>
                     </pic:cNvPicPr>
@@ -5746,7 +5746,7 @@
                   <pic:spPr>
                     <a:xfrm>
                       <a:off x="0" y="0"/>
-                      <a:ext cx="497204" cy="144780"/>
+                      <a:ext cx="497839" cy="145415"/>
                     </a:xfrm>
                     <a:prstGeom prst="rect"/>
                     <a:ln cap="flat"/>
@@ -5967,7 +5967,7 @@
         </w:rPr>
         <w:drawing>
           <wp:inline distT="0" distB="0" distL="0" distR="0">
-            <wp:extent cx="2411095" cy="410845"/>
+            <wp:extent cx="2411730" cy="411480"/>
             <wp:effectExtent l="0" t="0" r="0" b="0"/>
             <wp:docPr id="27" name="Imagen 20"/>
             <wp:cNvGraphicFramePr>
@@ -5977,7 +5977,7 @@
               <a:graphicData uri="http://schemas.openxmlformats.org/drawingml/2006/picture">
                 <pic:pic xmlns:pic="http://schemas.openxmlformats.org/drawingml/2006/picture">
                   <pic:nvPicPr>
-                    <pic:cNvPr id="22" name="Picture 22" descr="/Users/robertovelasquezdean/Library/Group Containers/L48J367XN4.com.infraware.PolarisOffice/EngineTemp/1863/fImage2700273029.png"/>
+                    <pic:cNvPr id="22" name="Picture 22" descr="/Users/robertovelasquezdean/Library/Group Containers/L48J367XN4.com.infraware.PolarisOffice/EngineTemp/1226/fImage2700273029.png"/>
                     <pic:cNvPicPr>
                       <a:picLocks noChangeAspect="1" noChangeArrowheads="1"/>
                     </pic:cNvPicPr>
@@ -6006,7 +6006,7 @@
                   <pic:spPr>
                     <a:xfrm>
                       <a:off x="0" y="0"/>
-                      <a:ext cx="2411730" cy="411480"/>
+                      <a:ext cx="2412365" cy="412115"/>
                     </a:xfrm>
                     <a:prstGeom prst="rect"/>
                     <a:ln cap="flat"/>
@@ -6131,7 +6131,7 @@
         </w:rPr>
         <w:drawing>
           <wp:inline distT="0" distB="0" distL="0" distR="0">
-            <wp:extent cx="3706495" cy="134620"/>
+            <wp:extent cx="3707129" cy="135255"/>
             <wp:effectExtent l="0" t="0" r="0" b="0"/>
             <wp:docPr id="28" name="Imagen 17"/>
             <wp:cNvGraphicFramePr>
@@ -6141,7 +6141,7 @@
               <a:graphicData uri="http://schemas.openxmlformats.org/drawingml/2006/picture">
                 <pic:pic xmlns:pic="http://schemas.openxmlformats.org/drawingml/2006/picture">
                   <pic:nvPicPr>
-                    <pic:cNvPr id="24" name="Picture 24" descr="/Users/robertovelasquezdean/Library/Group Containers/L48J367XN4.com.infraware.PolarisOffice/EngineTemp/1863/fImage2795288034.png"/>
+                    <pic:cNvPr id="24" name="Picture 24" descr="/Users/robertovelasquezdean/Library/Group Containers/L48J367XN4.com.infraware.PolarisOffice/EngineTemp/1226/fImage2795288034.png"/>
                     <pic:cNvPicPr>
                       <a:picLocks noChangeAspect="1" noChangeArrowheads="1"/>
                     </pic:cNvPicPr>
@@ -6170,7 +6170,7 @@
                   <pic:spPr>
                     <a:xfrm>
                       <a:off x="0" y="0"/>
-                      <a:ext cx="3707129" cy="135255"/>
+                      <a:ext cx="3707765" cy="135890"/>
                     </a:xfrm>
                     <a:prstGeom prst="rect"/>
                     <a:ln cap="flat"/>
@@ -6295,7 +6295,7 @@
         </w:rPr>
         <w:drawing>
           <wp:inline distT="0" distB="0" distL="0" distR="0">
-            <wp:extent cx="5097145" cy="267970"/>
+            <wp:extent cx="5097780" cy="268605"/>
             <wp:effectExtent l="0" t="0" r="0" b="0"/>
             <wp:docPr id="29" name="Imagen 18"/>
             <wp:cNvGraphicFramePr>
@@ -6305,7 +6305,7 @@
               <a:graphicData uri="http://schemas.openxmlformats.org/drawingml/2006/picture">
                 <pic:pic xmlns:pic="http://schemas.openxmlformats.org/drawingml/2006/picture">
                   <pic:nvPicPr>
-                    <pic:cNvPr id="26" name="Picture 26" descr="/Users/robertovelasquezdean/Library/Group Containers/L48J367XN4.com.infraware.PolarisOffice/EngineTemp/1863/fImage4707296727.png"/>
+                    <pic:cNvPr id="26" name="Picture 26" descr="/Users/robertovelasquezdean/Library/Group Containers/L48J367XN4.com.infraware.PolarisOffice/EngineTemp/1226/fImage4707296727.png"/>
                     <pic:cNvPicPr>
                       <a:picLocks noChangeAspect="1" noChangeArrowheads="1"/>
                     </pic:cNvPicPr>
@@ -6334,7 +6334,7 @@
                   <pic:spPr>
                     <a:xfrm>
                       <a:off x="0" y="0"/>
-                      <a:ext cx="5097780" cy="268605"/>
+                      <a:ext cx="5098415" cy="269240"/>
                     </a:xfrm>
                     <a:prstGeom prst="rect"/>
                     <a:ln cap="flat"/>
@@ -6447,7 +6447,7 @@
         </w:rPr>
         <w:drawing>
           <wp:inline distT="0" distB="0" distL="0" distR="0">
-            <wp:extent cx="4068444" cy="287020"/>
+            <wp:extent cx="4069080" cy="287655"/>
             <wp:effectExtent l="0" t="0" r="0" b="0"/>
             <wp:docPr id="30" name="Imagen 19"/>
             <wp:cNvGraphicFramePr>
@@ -6457,7 +6457,7 @@
               <a:graphicData uri="http://schemas.openxmlformats.org/drawingml/2006/picture">
                 <pic:pic xmlns:pic="http://schemas.openxmlformats.org/drawingml/2006/picture">
                   <pic:nvPicPr>
-                    <pic:cNvPr id="28" name="Picture 28" descr="/Users/robertovelasquezdean/Library/Group Containers/L48J367XN4.com.infraware.PolarisOffice/EngineTemp/1863/fImage4217301240.png"/>
+                    <pic:cNvPr id="28" name="Picture 28" descr="/Users/robertovelasquezdean/Library/Group Containers/L48J367XN4.com.infraware.PolarisOffice/EngineTemp/1226/fImage4217301240.png"/>
                     <pic:cNvPicPr>
                       <a:picLocks noChangeAspect="1" noChangeArrowheads="1"/>
                     </pic:cNvPicPr>
@@ -6486,7 +6486,7 @@
                   <pic:spPr>
                     <a:xfrm>
                       <a:off x="0" y="0"/>
-                      <a:ext cx="4069080" cy="287655"/>
+                      <a:ext cx="4069715" cy="288290"/>
                     </a:xfrm>
                     <a:prstGeom prst="rect"/>
                     <a:ln cap="flat"/>
@@ -6695,7 +6695,7 @@
         </w:rPr>
         <w:drawing>
           <wp:inline distT="0" distB="0" distL="0" distR="0">
-            <wp:extent cx="2230120" cy="267970"/>
+            <wp:extent cx="2230755" cy="268605"/>
             <wp:effectExtent l="0" t="0" r="0" b="0"/>
             <wp:docPr id="31" name="Imagen 21"/>
             <wp:cNvGraphicFramePr>
@@ -6705,7 +6705,7 @@
               <a:graphicData uri="http://schemas.openxmlformats.org/drawingml/2006/picture">
                 <pic:pic xmlns:pic="http://schemas.openxmlformats.org/drawingml/2006/picture">
                   <pic:nvPicPr>
-                    <pic:cNvPr id="30" name="Picture 30" descr="/Users/robertovelasquezdean/Library/Group Containers/L48J367XN4.com.infraware.PolarisOffice/EngineTemp/1863/fImage1760313754.png"/>
+                    <pic:cNvPr id="30" name="Picture 30" descr="/Users/robertovelasquezdean/Library/Group Containers/L48J367XN4.com.infraware.PolarisOffice/EngineTemp/1226/fImage1760313754.png"/>
                     <pic:cNvPicPr>
                       <a:picLocks noChangeAspect="1" noChangeArrowheads="1"/>
                     </pic:cNvPicPr>
@@ -6734,7 +6734,7 @@
                   <pic:spPr>
                     <a:xfrm>
                       <a:off x="0" y="0"/>
-                      <a:ext cx="2230755" cy="268605"/>
+                      <a:ext cx="2231390" cy="269240"/>
                     </a:xfrm>
                     <a:prstGeom prst="rect"/>
                     <a:ln cap="flat"/>
@@ -6895,7 +6895,7 @@
         </w:rPr>
         <w:drawing>
           <wp:inline distT="0" distB="0" distL="0" distR="0">
-            <wp:extent cx="3887470" cy="153670"/>
+            <wp:extent cx="3888105" cy="154305"/>
             <wp:effectExtent l="0" t="0" r="0" b="0"/>
             <wp:docPr id="32" name="Imagen 22"/>
             <wp:cNvGraphicFramePr>
@@ -6905,7 +6905,7 @@
               <a:graphicData uri="http://schemas.openxmlformats.org/drawingml/2006/picture">
                 <pic:pic xmlns:pic="http://schemas.openxmlformats.org/drawingml/2006/picture">
                   <pic:nvPicPr>
-                    <pic:cNvPr id="32" name="Picture 32" descr="/Users/robertovelasquezdean/Library/Group Containers/L48J367XN4.com.infraware.PolarisOffice/EngineTemp/1863/fImage2967326540.png"/>
+                    <pic:cNvPr id="32" name="Picture 32" descr="/Users/robertovelasquezdean/Library/Group Containers/L48J367XN4.com.infraware.PolarisOffice/EngineTemp/1226/fImage2967326540.png"/>
                     <pic:cNvPicPr>
                       <a:picLocks noChangeAspect="1" noChangeArrowheads="1"/>
                     </pic:cNvPicPr>
@@ -6934,7 +6934,7 @@
                   <pic:spPr>
                     <a:xfrm>
                       <a:off x="0" y="0"/>
-                      <a:ext cx="3888105" cy="154305"/>
+                      <a:ext cx="3888740" cy="154940"/>
                     </a:xfrm>
                     <a:prstGeom prst="rect"/>
                     <a:ln cap="flat"/>
@@ -7011,7 +7011,7 @@
         </w:rPr>
         <w:drawing>
           <wp:inline distT="0" distB="0" distL="0" distR="0">
-            <wp:extent cx="2811145" cy="410845"/>
+            <wp:extent cx="2811780" cy="411480"/>
             <wp:effectExtent l="0" t="0" r="0" b="0"/>
             <wp:docPr id="33" name="Imagen 23"/>
             <wp:cNvGraphicFramePr>
@@ -7021,7 +7021,7 @@
               <a:graphicData uri="http://schemas.openxmlformats.org/drawingml/2006/picture">
                 <pic:pic xmlns:pic="http://schemas.openxmlformats.org/drawingml/2006/picture">
                   <pic:nvPicPr>
-                    <pic:cNvPr id="34" name="Picture 34" descr="/Users/robertovelasquezdean/Library/Group Containers/L48J367XN4.com.infraware.PolarisOffice/EngineTemp/1863/fImage4398338396.png"/>
+                    <pic:cNvPr id="34" name="Picture 34" descr="/Users/robertovelasquezdean/Library/Group Containers/L48J367XN4.com.infraware.PolarisOffice/EngineTemp/1226/fImage4398338396.png"/>
                     <pic:cNvPicPr>
                       <a:picLocks noChangeAspect="1" noChangeArrowheads="1"/>
                     </pic:cNvPicPr>
@@ -7050,7 +7050,7 @@
                   <pic:spPr>
                     <a:xfrm>
                       <a:off x="0" y="0"/>
-                      <a:ext cx="2811780" cy="411480"/>
+                      <a:ext cx="2812415" cy="412115"/>
                     </a:xfrm>
                     <a:prstGeom prst="rect"/>
                     <a:ln cap="flat"/>
@@ -7691,7 +7691,7 @@
         </w:rPr>
         <w:drawing>
           <wp:inline distT="0" distB="0" distL="0" distR="0">
-            <wp:extent cx="4610735" cy="1124585"/>
+            <wp:extent cx="4611370" cy="1125220"/>
             <wp:effectExtent l="0" t="0" r="0" b="0"/>
             <wp:docPr id="34" name="Imagen 24"/>
             <wp:cNvGraphicFramePr>
@@ -7701,7 +7701,7 @@
               <a:graphicData uri="http://schemas.openxmlformats.org/drawingml/2006/picture">
                 <pic:pic xmlns:pic="http://schemas.openxmlformats.org/drawingml/2006/picture">
                   <pic:nvPicPr>
-                    <pic:cNvPr id="36" name="Picture 36" descr="/Users/robertovelasquezdean/Library/Group Containers/L48J367XN4.com.infraware.PolarisOffice/EngineTemp/1863/fImage1831734935.png"/>
+                    <pic:cNvPr id="36" name="Picture 36" descr="/Users/robertovelasquezdean/Library/Group Containers/L48J367XN4.com.infraware.PolarisOffice/EngineTemp/1226/fImage1831734935.png"/>
                     <pic:cNvPicPr>
                       <a:picLocks noChangeAspect="1" noChangeArrowheads="1"/>
                     </pic:cNvPicPr>
@@ -7730,7 +7730,7 @@
                   <pic:spPr>
                     <a:xfrm>
                       <a:off x="0" y="0"/>
-                      <a:ext cx="4611370" cy="1125220"/>
+                      <a:ext cx="4612005" cy="1125855"/>
                     </a:xfrm>
                     <a:prstGeom prst="rect"/>
                     <a:ln cap="flat"/>
@@ -8386,9 +8386,9 @@
         </w:rPr>
         <w:drawing>
           <wp:inline distT="0" distB="0" distL="0" distR="0">
-            <wp:extent cx="2847975" cy="438150"/>
+            <wp:extent cx="2848610" cy="438785"/>
             <wp:effectExtent l="0" t="0" r="0" b="0"/>
-            <wp:docPr id="40" name="Imagen 25"/>
+            <wp:docPr id="35" name="Imagen 25"/>
             <wp:cNvGraphicFramePr>
               <a:graphicFrameLocks xmlns:a="http://schemas.openxmlformats.org/drawingml/2006/main" noChangeAspect="1"/>
             </wp:cNvGraphicFramePr>
@@ -8396,7 +8396,7 @@
               <a:graphicData uri="http://schemas.openxmlformats.org/drawingml/2006/picture">
                 <pic:pic xmlns:pic="http://schemas.openxmlformats.org/drawingml/2006/picture">
                   <pic:nvPicPr>
-                    <pic:cNvPr id="38" name="Picture 38" descr="/Users/robertovelasquezdean/Library/Group Containers/L48J367XN4.com.infraware.PolarisOffice/EngineTemp/1863/fImage11102403083.png"/>
+                    <pic:cNvPr id="38" name="Picture 38" descr="/Users/robertovelasquezdean/Library/Group Containers/L48J367XN4.com.infraware.PolarisOffice/EngineTemp/1226/fImage11102403083.png"/>
                     <pic:cNvPicPr>
                       <a:picLocks noChangeAspect="1" noChangeArrowheads="1"/>
                     </pic:cNvPicPr>
@@ -8425,7 +8425,7 @@
                   <pic:spPr>
                     <a:xfrm>
                       <a:off x="0" y="0"/>
-                      <a:ext cx="2848610" cy="438785"/>
+                      <a:ext cx="2849245" cy="439420"/>
                     </a:xfrm>
                     <a:prstGeom prst="rect"/>
                     <a:ln cap="flat"/>
@@ -8594,9 +8594,9 @@
         </w:rPr>
         <w:drawing>
           <wp:inline distT="0" distB="0" distL="0" distR="0">
-            <wp:extent cx="3429000" cy="1143000"/>
+            <wp:extent cx="3429635" cy="1143635"/>
             <wp:effectExtent l="0" t="0" r="0" b="0"/>
-            <wp:docPr id="43" name="Imagen 26"/>
+            <wp:docPr id="36" name="Imagen 26"/>
             <wp:cNvGraphicFramePr>
               <a:graphicFrameLocks xmlns:a="http://schemas.openxmlformats.org/drawingml/2006/main" noChangeAspect="1"/>
             </wp:cNvGraphicFramePr>
@@ -8604,7 +8604,7 @@
               <a:graphicData uri="http://schemas.openxmlformats.org/drawingml/2006/picture">
                 <pic:pic xmlns:pic="http://schemas.openxmlformats.org/drawingml/2006/picture">
                   <pic:nvPicPr>
-                    <pic:cNvPr id="40" name="Picture 40" descr="/Users/robertovelasquezdean/Library/Group Containers/L48J367XN4.com.infraware.PolarisOffice/EngineTemp/1863/fImage38623438048.png"/>
+                    <pic:cNvPr id="40" name="Picture 40" descr="/Users/robertovelasquezdean/Library/Group Containers/L48J367XN4.com.infraware.PolarisOffice/EngineTemp/1226/fImage38623438048.png"/>
                     <pic:cNvPicPr>
                       <a:picLocks noChangeAspect="1" noChangeArrowheads="1"/>
                     </pic:cNvPicPr>
@@ -8633,7 +8633,7 @@
                   <pic:spPr>
                     <a:xfrm>
                       <a:off x="0" y="0"/>
-                      <a:ext cx="3429635" cy="1143635"/>
+                      <a:ext cx="3430270" cy="1144270"/>
                     </a:xfrm>
                     <a:prstGeom prst="rect"/>
                     <a:ln cap="flat"/>
@@ -8790,9 +8790,9 @@
         </w:rPr>
         <w:drawing>
           <wp:inline distT="0" distB="0" distL="0" distR="0">
-            <wp:extent cx="2886075" cy="3419475"/>
+            <wp:extent cx="2886710" cy="3420110"/>
             <wp:effectExtent l="0" t="0" r="0" b="0"/>
-            <wp:docPr id="85" name="Imagen 27"/>
+            <wp:docPr id="37" name="Imagen 27"/>
             <wp:cNvGraphicFramePr>
               <a:graphicFrameLocks xmlns:a="http://schemas.openxmlformats.org/drawingml/2006/main" noChangeAspect="1"/>
             </wp:cNvGraphicFramePr>
@@ -8800,7 +8800,7 @@
               <a:graphicData uri="http://schemas.openxmlformats.org/drawingml/2006/picture">
                 <pic:pic xmlns:pic="http://schemas.openxmlformats.org/drawingml/2006/picture">
                   <pic:nvPicPr>
-                    <pic:cNvPr id="42" name="Picture 42" descr="/Users/robertovelasquezdean/Library/Group Containers/L48J367XN4.com.infraware.PolarisOffice/EngineTemp/1863/fImage101215856865.png"/>
+                    <pic:cNvPr id="42" name="Picture 42" descr="/Users/robertovelasquezdean/Library/Group Containers/L48J367XN4.com.infraware.PolarisOffice/EngineTemp/1226/fImage101215856865.png"/>
                     <pic:cNvPicPr>
                       <a:picLocks noChangeAspect="1" noChangeArrowheads="1"/>
                     </pic:cNvPicPr>
@@ -8829,7 +8829,7 @@
                   <pic:spPr>
                     <a:xfrm>
                       <a:off x="0" y="0"/>
-                      <a:ext cx="2886710" cy="3420110"/>
+                      <a:ext cx="2887345" cy="3420745"/>
                     </a:xfrm>
                     <a:prstGeom prst="rect"/>
                     <a:ln cap="flat"/>
@@ -9011,9 +9011,9 @@
         </w:rPr>
         <w:drawing>
           <wp:inline distT="0" distB="0" distL="0" distR="0">
-            <wp:extent cx="5731510" cy="977900"/>
+            <wp:extent cx="5732145" cy="978535"/>
             <wp:effectExtent l="0" t="0" r="0" b="0"/>
-            <wp:docPr id="96" name="Imagen 28"/>
+            <wp:docPr id="38" name="Imagen 28"/>
             <wp:cNvGraphicFramePr>
               <a:graphicFrameLocks xmlns:a="http://schemas.openxmlformats.org/drawingml/2006/main" noChangeAspect="1"/>
             </wp:cNvGraphicFramePr>
@@ -9021,7 +9021,7 @@
               <a:graphicData uri="http://schemas.openxmlformats.org/drawingml/2006/picture">
                 <pic:pic xmlns:pic="http://schemas.openxmlformats.org/drawingml/2006/picture">
                   <pic:nvPicPr>
-                    <pic:cNvPr id="44" name="Picture 44" descr="/Users/robertovelasquezdean/Library/Group Containers/L48J367XN4.com.infraware.PolarisOffice/EngineTemp/1863/fImage47285967011.png"/>
+                    <pic:cNvPr id="44" name="Picture 44" descr="/Users/robertovelasquezdean/Library/Group Containers/L48J367XN4.com.infraware.PolarisOffice/EngineTemp/1226/fImage47285967011.png"/>
                     <pic:cNvPicPr>
                       <a:picLocks noChangeAspect="1" noChangeArrowheads="1"/>
                     </pic:cNvPicPr>
@@ -9050,7 +9050,7 @@
                   <pic:spPr>
                     <a:xfrm>
                       <a:off x="0" y="0"/>
-                      <a:ext cx="5732145" cy="978535"/>
+                      <a:ext cx="5732780" cy="979170"/>
                     </a:xfrm>
                     <a:prstGeom prst="rect"/>
                     <a:ln cap="flat"/>
@@ -9073,7 +9073,6 @@
         <w:widowControl w:val="1"/>
         <w:ind w:right="0" w:left="0" w:firstLine="0"/>
         <w:rPr>
-          <w:rStyle w:val="PO0"/>
           <w:spacing w:val="0"/>
           <w:vertAlign w:val="baseline"/>
           <w:i w:val="0"/>
@@ -9310,7 +9309,6 @@
         <w:widowControl w:val="1"/>
         <w:ind w:right="0" w:left="0" w:firstLine="0"/>
         <w:rPr>
-          <w:rStyle w:val="PO0"/>
           <w:spacing w:val="0"/>
           <w:vertAlign w:val="baseline"/>
           <w:i w:val="0"/>
@@ -9339,7 +9337,6 @@
         <w:widowControl w:val="1"/>
         <w:ind w:right="0" w:left="0" w:firstLine="0"/>
         <w:rPr>
-          <w:rStyle w:val="PO0"/>
           <w:spacing w:val="0"/>
           <w:vertAlign w:val="baseline"/>
           <w:i w:val="1"/>
@@ -9362,9 +9359,9 @@
         </w:rPr>
         <w:drawing>
           <wp:inline distT="0" distB="0" distL="0" distR="0">
-            <wp:extent cx="5731510" cy="5140325"/>
+            <wp:extent cx="5732145" cy="5140960"/>
             <wp:effectExtent l="0" t="0" r="0" b="0"/>
-            <wp:docPr id="120" name="Imagen 29"/>
+            <wp:docPr id="39" name="Imagen 29"/>
             <wp:cNvGraphicFramePr>
               <a:graphicFrameLocks xmlns:a="http://schemas.openxmlformats.org/drawingml/2006/main" noChangeAspect="1"/>
             </wp:cNvGraphicFramePr>
@@ -9372,7 +9369,7 @@
               <a:graphicData uri="http://schemas.openxmlformats.org/drawingml/2006/picture">
                 <pic:pic xmlns:pic="http://schemas.openxmlformats.org/drawingml/2006/picture">
                   <pic:nvPicPr>
-                    <pic:cNvPr id="46" name="Picture 46" descr="/Users/robertovelasquezdean/Library/Group Containers/L48J367XN4.com.infraware.PolarisOffice/EngineTemp/1863/fImage2742431205252.png"/>
+                    <pic:cNvPr id="46" name="Picture 46" descr="/Users/robertovelasquezdean/Library/Group Containers/L48J367XN4.com.infraware.PolarisOffice/EngineTemp/1226/fImage2742431205252.png"/>
                     <pic:cNvPicPr>
                       <a:picLocks noChangeAspect="1" noChangeArrowheads="1"/>
                     </pic:cNvPicPr>
@@ -9401,7 +9398,7 @@
                   <pic:spPr>
                     <a:xfrm>
                       <a:off x="0" y="0"/>
-                      <a:ext cx="5732145" cy="5140960"/>
+                      <a:ext cx="5732780" cy="5141595"/>
                     </a:xfrm>
                     <a:prstGeom prst="rect"/>
                     <a:ln cap="flat"/>
@@ -9455,6 +9452,1346 @@
           <w:rFonts w:ascii="Times" w:eastAsia="Times" w:hAnsi="Times" w:hint="default"/>
         </w:rPr>
         <w:t xml:space="preserve">y un largo largo largo etc...</w:t>
+      </w:r>
+    </w:p>
+    <w:p>
+      <w:pPr>
+        <w:numPr>
+          <w:ilvl w:val="0"/>
+          <w:numId w:val="0"/>
+        </w:numPr>
+        <w:jc w:val="both"/>
+        <w:spacing w:lineRule="auto" w:line="259" w:before="0" w:after="0"/>
+        <w:widowControl w:val="1"/>
+        <w:ind w:right="0" w:left="0" w:firstLine="0"/>
+        <w:rPr>
+          <w:spacing w:val="0"/>
+          <w:vertAlign w:val="baseline"/>
+          <w:i w:val="1"/>
+          <w:b w:val="0"/>
+          <w:color w:val="000000"/>
+          <w:position w:val="0"/>
+          <w:sz w:val="20"/>
+          <w:szCs w:val="20"/>
+          <w:u w:val="none"/>
+          <w:smallCaps w:val="0"/>
+          <w:rFonts w:ascii="Times" w:eastAsia="Times" w:hAnsi="Times" w:hint="default"/>
+        </w:rPr>
+        <w:wordWrap w:val="1"/>
+        <w:autoSpaceDE w:val="0"/>
+        <w:autoSpaceDN w:val="0"/>
+      </w:pPr>
+    </w:p>
+    <w:p>
+      <w:pPr>
+        <w:numPr>
+          <w:ilvl w:val="0"/>
+          <w:numId w:val="0"/>
+        </w:numPr>
+        <w:jc w:val="left"/>
+        <w:spacing w:lineRule="auto" w:line="259" w:before="0" w:after="160"/>
+        <w:widowControl w:val="1"/>
+        <w:ind w:right="0" w:left="0" w:firstLine="0"/>
+        <w:rPr>
+          <w:spacing w:val="0"/>
+          <w:i w:val="0"/>
+          <w:b w:val="1"/>
+          <w:color w:val="000000"/>
+          <w:sz w:val="22"/>
+          <w:szCs w:val="22"/>
+          <w:rFonts w:ascii="Times" w:eastAsia="Times" w:hAnsi="Times" w:hint="default"/>
+        </w:rPr>
+        <w:wordWrap w:val="0"/>
+        <w:autoSpaceDE w:val="0"/>
+        <w:autoSpaceDN w:val="0"/>
+      </w:pPr>
+      <w:r>
+        <w:rPr>
+          <w:spacing w:val="0"/>
+          <w:i w:val="0"/>
+          <w:b w:val="1"/>
+          <w:color w:val="000000"/>
+          <w:sz w:val="22"/>
+          <w:szCs w:val="22"/>
+          <w:rFonts w:ascii="Times" w:eastAsia="Times" w:hAnsi="Times" w:hint="default"/>
+        </w:rPr>
+        <w:t xml:space="preserve">Sistemas de ficheros para dispositivos: una visión general sobre cómo funciona la </w:t>
+      </w:r>
+      <w:r>
+        <w:rPr>
+          <w:spacing w:val="0"/>
+          <w:i w:val="0"/>
+          <w:b w:val="1"/>
+          <w:color w:val="000000"/>
+          <w:sz w:val="22"/>
+          <w:szCs w:val="22"/>
+          <w:rFonts w:ascii="Times" w:eastAsia="Times" w:hAnsi="Times" w:hint="default"/>
+        </w:rPr>
+        <w:t xml:space="preserve">administración y gestión de Hardware en Linux.</w:t>
+      </w:r>
+    </w:p>
+    <w:p>
+      <w:pPr>
+        <w:numPr>
+          <w:ilvl w:val="0"/>
+          <w:numId w:val="0"/>
+        </w:numPr>
+        <w:jc w:val="left"/>
+        <w:spacing w:lineRule="auto" w:line="259" w:before="0" w:after="160"/>
+        <w:widowControl w:val="1"/>
+        <w:ind w:right="0" w:left="0" w:firstLine="0"/>
+        <w:rPr>
+          <w:spacing w:val="0"/>
+          <w:i w:val="0"/>
+          <w:b w:val="1"/>
+          <w:color w:val="000000"/>
+          <w:sz w:val="20"/>
+          <w:szCs w:val="20"/>
+          <w:rFonts w:ascii="Times" w:eastAsia="Times" w:hAnsi="Times" w:hint="default"/>
+        </w:rPr>
+        <w:wordWrap w:val="0"/>
+        <w:autoSpaceDE w:val="0"/>
+        <w:autoSpaceDN w:val="0"/>
+      </w:pPr>
+      <w:r>
+        <w:rPr>
+          <w:spacing w:val="0"/>
+          <w:vertAlign w:val="baseline"/>
+          <w:i w:val="0"/>
+          <w:b w:val="0"/>
+          <w:color w:val="000000"/>
+          <w:position w:val="0"/>
+          <w:sz w:val="20"/>
+          <w:szCs w:val="20"/>
+          <w:u w:val="none"/>
+          <w:smallCaps w:val="0"/>
+          <w:rFonts w:ascii="Times" w:eastAsia="Times" w:hAnsi="Times" w:hint="default"/>
+        </w:rPr>
+        <w:t xml:space="preserve">Todo en Linux está referenciado con Ficheros. </w:t>
+      </w:r>
+      <w:r>
+        <w:rPr>
+          <w:spacing w:val="0"/>
+          <w:i w:val="0"/>
+          <w:b w:val="0"/>
+          <w:color w:val="000000"/>
+          <w:sz w:val="20"/>
+          <w:szCs w:val="20"/>
+          <w:rFonts w:ascii="Times" w:eastAsia="Times" w:hAnsi="Times" w:hint="default"/>
+        </w:rPr>
+        <w:t xml:space="preserve">Cada archivo o</w:t>
+      </w:r>
+      <w:r>
+        <w:rPr>
+          <w:spacing w:val="0"/>
+          <w:i w:val="1"/>
+          <w:b w:val="0"/>
+          <w:color w:val="000000"/>
+          <w:sz w:val="20"/>
+          <w:szCs w:val="20"/>
+          <w:rFonts w:ascii="Times" w:eastAsia="Times" w:hAnsi="Times" w:hint="default"/>
+        </w:rPr>
+        <w:t xml:space="preserve"> fichero, </w:t>
+      </w:r>
+      <w:r>
+        <w:rPr>
+          <w:spacing w:val="0"/>
+          <w:i w:val="0"/>
+          <w:b w:val="0"/>
+          <w:color w:val="000000"/>
+          <w:sz w:val="20"/>
+          <w:szCs w:val="20"/>
+          <w:rFonts w:ascii="Times" w:eastAsia="Times" w:hAnsi="Times" w:hint="default"/>
+        </w:rPr>
+        <w:t xml:space="preserve">enlistado en el directorio /</w:t>
+      </w:r>
+      <w:r>
+        <w:rPr>
+          <w:spacing w:val="0"/>
+          <w:i w:val="1"/>
+          <w:b w:val="0"/>
+          <w:color w:val="000000"/>
+          <w:sz w:val="20"/>
+          <w:szCs w:val="20"/>
+          <w:rFonts w:ascii="Times" w:eastAsia="Times" w:hAnsi="Times" w:hint="default"/>
+        </w:rPr>
+        <w:t xml:space="preserve">dev, </w:t>
+      </w:r>
+      <w:r>
+        <w:rPr>
+          <w:spacing w:val="0"/>
+          <w:i w:val="0"/>
+          <w:b w:val="0"/>
+          <w:color w:val="000000"/>
+          <w:sz w:val="20"/>
+          <w:szCs w:val="20"/>
+          <w:rFonts w:ascii="Times" w:eastAsia="Times" w:hAnsi="Times" w:hint="default"/>
+        </w:rPr>
+        <w:t xml:space="preserve">apunta a </w:t>
+      </w:r>
+      <w:r>
+        <w:rPr>
+          <w:spacing w:val="0"/>
+          <w:i w:val="0"/>
+          <w:b w:val="0"/>
+          <w:color w:val="000000"/>
+          <w:sz w:val="20"/>
+          <w:szCs w:val="20"/>
+          <w:rFonts w:ascii="Times" w:eastAsia="Times" w:hAnsi="Times" w:hint="default"/>
+        </w:rPr>
+        <w:t xml:space="preserve">su propio hardware, recuerde. Existen especialmente dos sistemas de ficheros que están imersamente dedicados </w:t>
+      </w:r>
+      <w:r>
+        <w:rPr>
+          <w:spacing w:val="0"/>
+          <w:i w:val="0"/>
+          <w:b w:val="0"/>
+          <w:color w:val="000000"/>
+          <w:sz w:val="20"/>
+          <w:szCs w:val="20"/>
+          <w:rFonts w:ascii="Times" w:eastAsia="Times" w:hAnsi="Times" w:hint="default"/>
+        </w:rPr>
+        <w:t xml:space="preserve">a la gestión y administración de los dispositivos de Hardware: </w:t>
+      </w:r>
+      <w:r>
+        <w:rPr>
+          <w:spacing w:val="0"/>
+          <w:i w:val="0"/>
+          <w:b w:val="1"/>
+          <w:color w:val="000000"/>
+          <w:sz w:val="20"/>
+          <w:szCs w:val="20"/>
+          <w:rFonts w:ascii="Times" w:eastAsia="Times" w:hAnsi="Times" w:hint="default"/>
+        </w:rPr>
+        <w:t xml:space="preserve">PROCFS &amp; SYSFS </w:t>
+      </w:r>
+    </w:p>
+    <w:p>
+      <w:pPr>
+        <w:numPr>
+          <w:ilvl w:val="0"/>
+          <w:numId w:val="0"/>
+        </w:numPr>
+        <w:jc w:val="left"/>
+        <w:spacing w:lineRule="auto" w:line="259" w:before="0" w:after="160"/>
+        <w:widowControl w:val="1"/>
+        <w:ind w:right="0" w:left="0" w:firstLine="0"/>
+        <w:rPr>
+          <w:spacing w:val="0"/>
+          <w:i w:val="0"/>
+          <w:b w:val="1"/>
+          <w:color w:val="000000"/>
+          <w:sz w:val="20"/>
+          <w:szCs w:val="20"/>
+          <w:rFonts w:ascii="Times" w:eastAsia="Times" w:hAnsi="Times" w:hint="default"/>
+        </w:rPr>
+        <w:wordWrap w:val="0"/>
+        <w:autoSpaceDE w:val="0"/>
+        <w:autoSpaceDN w:val="0"/>
+      </w:pPr>
+      <w:r>
+        <w:rPr>
+          <w:spacing w:val="0"/>
+          <w:i w:val="0"/>
+          <w:b w:val="1"/>
+          <w:color w:val="000000"/>
+          <w:sz w:val="20"/>
+          <w:szCs w:val="20"/>
+          <w:rFonts w:ascii="Times" w:eastAsia="Times" w:hAnsi="Times" w:hint="default"/>
+        </w:rPr>
+        <w:t xml:space="preserve">PROCFS </w:t>
+      </w:r>
+    </w:p>
+    <w:p>
+      <w:pPr>
+        <w:numPr>
+          <w:ilvl w:val="0"/>
+          <w:numId w:val="0"/>
+        </w:numPr>
+        <w:jc w:val="left"/>
+        <w:spacing w:lineRule="auto" w:line="259" w:before="0" w:after="160"/>
+        <w:widowControl w:val="1"/>
+        <w:ind w:right="0" w:left="0" w:firstLine="0"/>
+        <w:rPr>
+          <w:spacing w:val="0"/>
+          <w:i w:val="0"/>
+          <w:b w:val="0"/>
+          <w:color w:val="000000"/>
+          <w:sz w:val="20"/>
+          <w:szCs w:val="20"/>
+          <w:u w:val="none"/>
+          <w:rFonts w:ascii="Times" w:eastAsia="Times" w:hAnsi="Times" w:hint="default"/>
+        </w:rPr>
+        <w:wordWrap w:val="0"/>
+        <w:autoSpaceDE w:val="0"/>
+        <w:autoSpaceDN w:val="0"/>
+      </w:pPr>
+      <w:r>
+        <w:rPr>
+          <w:spacing w:val="0"/>
+          <w:i w:val="0"/>
+          <w:b w:val="0"/>
+          <w:color w:val="000000"/>
+          <w:sz w:val="20"/>
+          <w:szCs w:val="20"/>
+          <w:rFonts w:ascii="Times" w:eastAsia="Times" w:hAnsi="Times" w:hint="default"/>
+        </w:rPr>
+        <w:t xml:space="preserve">Es un sistema de ficheros virtual que está localizado en </w:t>
+      </w:r>
+      <w:r>
+        <w:rPr>
+          <w:spacing w:val="0"/>
+          <w:i w:val="1"/>
+          <w:b w:val="1"/>
+          <w:color w:val="000000"/>
+          <w:sz w:val="20"/>
+          <w:szCs w:val="20"/>
+          <w:rFonts w:ascii="Times" w:eastAsia="Times" w:hAnsi="Times" w:hint="default"/>
+        </w:rPr>
+        <w:t>/proc,</w:t>
+      </w:r>
+      <w:r>
+        <w:rPr>
+          <w:spacing w:val="0"/>
+          <w:i w:val="1"/>
+          <w:b w:val="0"/>
+          <w:color w:val="000000"/>
+          <w:sz w:val="20"/>
+          <w:szCs w:val="20"/>
+          <w:rFonts w:ascii="Times" w:eastAsia="Times" w:hAnsi="Times" w:hint="default"/>
+        </w:rPr>
+        <w:t xml:space="preserve"> </w:t>
+      </w:r>
+      <w:r>
+        <w:rPr>
+          <w:spacing w:val="0"/>
+          <w:i w:val="0"/>
+          <w:b w:val="0"/>
+          <w:color w:val="000000"/>
+          <w:sz w:val="20"/>
+          <w:szCs w:val="20"/>
+          <w:rFonts w:ascii="Times" w:eastAsia="Times" w:hAnsi="Times" w:hint="default"/>
+        </w:rPr>
+        <w:t xml:space="preserve">es ahí donde se van a referenciar todos los </w:t>
+      </w:r>
+      <w:r>
+        <w:rPr>
+          <w:spacing w:val="0"/>
+          <w:i w:val="0"/>
+          <w:b w:val="0"/>
+          <w:color w:val="000000"/>
+          <w:sz w:val="20"/>
+          <w:szCs w:val="20"/>
+          <w:rFonts w:ascii="Times" w:eastAsia="Times" w:hAnsi="Times" w:hint="default"/>
+        </w:rPr>
+        <w:t xml:space="preserve">procesos que están corriendo en el sistema, con su información, y también la información de las configuraciones; </w:t>
+      </w:r>
+      <w:r>
+        <w:rPr>
+          <w:spacing w:val="0"/>
+          <w:i w:val="0"/>
+          <w:b w:val="0"/>
+          <w:color w:val="000000"/>
+          <w:sz w:val="20"/>
+          <w:szCs w:val="20"/>
+          <w:rFonts w:ascii="Times" w:eastAsia="Times" w:hAnsi="Times" w:hint="default"/>
+        </w:rPr>
+        <w:t xml:space="preserve">por ejemplo, también, la configuración del </w:t>
+      </w:r>
+      <w:r>
+        <w:rPr>
+          <w:spacing w:val="0"/>
+          <w:i w:val="1"/>
+          <w:b w:val="0"/>
+          <w:color w:val="000000"/>
+          <w:sz w:val="20"/>
+          <w:szCs w:val="20"/>
+          <w:rFonts w:ascii="Times" w:eastAsia="Times" w:hAnsi="Times" w:hint="default"/>
+        </w:rPr>
+        <w:t xml:space="preserve">kernel. </w:t>
+      </w:r>
+      <w:r>
+        <w:rPr>
+          <w:spacing w:val="0"/>
+          <w:i w:val="0"/>
+          <w:b w:val="0"/>
+          <w:color w:val="000000"/>
+          <w:sz w:val="20"/>
+          <w:szCs w:val="20"/>
+          <w:rFonts w:ascii="Times" w:eastAsia="Times" w:hAnsi="Times" w:hint="default"/>
+        </w:rPr>
+        <w:t xml:space="preserve">Por qué se almacena este tipo de información? Por ejemplo, </w:t>
+      </w:r>
+      <w:r>
+        <w:rPr>
+          <w:spacing w:val="0"/>
+          <w:i w:val="0"/>
+          <w:b w:val="0"/>
+          <w:color w:val="000000"/>
+          <w:sz w:val="20"/>
+          <w:szCs w:val="20"/>
+          <w:rFonts w:ascii="Times" w:eastAsia="Times" w:hAnsi="Times" w:hint="default"/>
+        </w:rPr>
+        <w:t xml:space="preserve">con la información que se almacena en </w:t>
+      </w:r>
+      <w:r>
+        <w:rPr>
+          <w:spacing w:val="0"/>
+          <w:i w:val="1"/>
+          <w:b w:val="1"/>
+          <w:color w:val="000000"/>
+          <w:sz w:val="20"/>
+          <w:szCs w:val="20"/>
+          <w:rFonts w:ascii="Times" w:eastAsia="Times" w:hAnsi="Times" w:hint="default"/>
+        </w:rPr>
+        <w:t xml:space="preserve">procfs, </w:t>
+      </w:r>
+      <w:r>
+        <w:rPr>
+          <w:spacing w:val="0"/>
+          <w:i w:val="0"/>
+          <w:b w:val="0"/>
+          <w:color w:val="000000"/>
+          <w:sz w:val="20"/>
+          <w:szCs w:val="20"/>
+          <w:u w:val="none"/>
+          <w:rFonts w:ascii="Times" w:eastAsia="Times" w:hAnsi="Times" w:hint="default"/>
+        </w:rPr>
+        <w:t xml:space="preserve">cuando ejecutamos algún tipo de comando, digamos </w:t>
+      </w:r>
+      <w:r>
+        <w:rPr>
+          <w:spacing w:val="0"/>
+          <w:i w:val="1"/>
+          <w:b w:val="1"/>
+          <w:color w:val="000000"/>
+          <w:sz w:val="20"/>
+          <w:szCs w:val="20"/>
+          <w:u w:val="none"/>
+          <w:rFonts w:ascii="Times" w:eastAsia="Times" w:hAnsi="Times" w:hint="default"/>
+        </w:rPr>
+        <w:t xml:space="preserve">top, </w:t>
+      </w:r>
+      <w:r>
+        <w:rPr>
+          <w:spacing w:val="0"/>
+          <w:i w:val="0"/>
+          <w:b w:val="0"/>
+          <w:color w:val="000000"/>
+          <w:sz w:val="20"/>
+          <w:szCs w:val="20"/>
+          <w:u w:val="none"/>
+          <w:rFonts w:ascii="Times" w:eastAsia="Times" w:hAnsi="Times" w:hint="default"/>
+        </w:rPr>
+        <w:t xml:space="preserve">podemos ver cuánta memoria hay usada, cuánta memoria tiene la maquina y cuánta hay libre.</w:t>
+      </w:r>
+    </w:p>
+    <w:p>
+      <w:pPr>
+        <w:numPr>
+          <w:ilvl w:val="0"/>
+          <w:numId w:val="0"/>
+        </w:numPr>
+        <w:jc w:val="left"/>
+        <w:spacing w:lineRule="auto" w:line="259" w:before="0" w:after="160"/>
+        <w:widowControl w:val="1"/>
+        <w:ind w:right="0" w:left="0" w:firstLine="0"/>
+        <w:rPr>
+          <w:spacing w:val="0"/>
+          <w:i w:val="0"/>
+          <w:b w:val="1"/>
+          <w:color w:val="000000"/>
+          <w:sz w:val="20"/>
+          <w:szCs w:val="20"/>
+          <w:u w:val="none"/>
+          <w:rFonts w:ascii="Times" w:eastAsia="Times" w:hAnsi="Times" w:hint="default"/>
+        </w:rPr>
+        <w:wordWrap w:val="0"/>
+        <w:autoSpaceDE w:val="0"/>
+        <w:autoSpaceDN w:val="0"/>
+      </w:pPr>
+      <w:r>
+        <w:rPr>
+          <w:spacing w:val="0"/>
+          <w:i w:val="0"/>
+          <w:b w:val="0"/>
+          <w:color w:val="000000"/>
+          <w:sz w:val="20"/>
+          <w:szCs w:val="20"/>
+          <w:u w:val="none"/>
+          <w:rFonts w:ascii="Times" w:eastAsia="Times" w:hAnsi="Times" w:hint="default"/>
+        </w:rPr>
+        <w:t xml:space="preserve">En los sistemas operativos tipo Unix, </w:t>
+      </w:r>
+      <w:r>
+        <w:rPr>
+          <w:spacing w:val="0"/>
+          <w:i w:val="1"/>
+          <w:b w:val="1"/>
+          <w:color w:val="000000"/>
+          <w:sz w:val="20"/>
+          <w:szCs w:val="20"/>
+          <w:u w:val="none"/>
+          <w:rFonts w:ascii="Times" w:eastAsia="Times" w:hAnsi="Times" w:hint="default"/>
+        </w:rPr>
+        <w:t>procfs</w:t>
+      </w:r>
+      <w:r>
+        <w:rPr>
+          <w:spacing w:val="0"/>
+          <w:i w:val="0"/>
+          <w:b w:val="0"/>
+          <w:color w:val="000000"/>
+          <w:sz w:val="20"/>
+          <w:szCs w:val="20"/>
+          <w:u w:val="none"/>
+          <w:rFonts w:ascii="Times" w:eastAsia="Times" w:hAnsi="Times" w:hint="default"/>
+        </w:rPr>
+        <w:t xml:space="preserve"> es la abreviatura de sistema de ficheros de procesos (process </w:t>
+      </w:r>
+      <w:r>
+        <w:rPr>
+          <w:spacing w:val="0"/>
+          <w:i w:val="0"/>
+          <w:b w:val="0"/>
+          <w:color w:val="000000"/>
+          <w:sz w:val="20"/>
+          <w:szCs w:val="20"/>
+          <w:u w:val="none"/>
+          <w:rFonts w:ascii="Times" w:eastAsia="Times" w:hAnsi="Times" w:hint="default"/>
+        </w:rPr>
+        <w:t xml:space="preserve">filesystem). Un pseudo sistema de ficheros que se utiliza para </w:t>
+      </w:r>
+      <w:r>
+        <w:rPr>
+          <w:spacing w:val="0"/>
+          <w:i w:val="0"/>
+          <w:b w:val="1"/>
+          <w:color w:val="000000"/>
+          <w:sz w:val="20"/>
+          <w:szCs w:val="20"/>
+          <w:u w:val="none"/>
+          <w:rFonts w:ascii="Times" w:eastAsia="Times" w:hAnsi="Times" w:hint="default"/>
+        </w:rPr>
+        <w:t xml:space="preserve">permitir el acceso a la información del núcleo </w:t>
+      </w:r>
+      <w:r>
+        <w:rPr>
+          <w:spacing w:val="0"/>
+          <w:i w:val="0"/>
+          <w:b w:val="1"/>
+          <w:color w:val="000000"/>
+          <w:sz w:val="20"/>
+          <w:szCs w:val="20"/>
+          <w:u w:val="none"/>
+          <w:rFonts w:ascii="Times" w:eastAsia="Times" w:hAnsi="Times" w:hint="default"/>
+        </w:rPr>
+        <w:t xml:space="preserve">sobre los procesos. </w:t>
+      </w:r>
+    </w:p>
+    <w:p>
+      <w:pPr>
+        <w:numPr>
+          <w:ilvl w:val="0"/>
+          <w:numId w:val="0"/>
+        </w:numPr>
+        <w:jc w:val="left"/>
+        <w:spacing w:lineRule="auto" w:line="259" w:before="0" w:after="160"/>
+        <w:widowControl w:val="1"/>
+        <w:ind w:right="0" w:left="0" w:firstLine="0"/>
+        <w:rPr>
+          <w:spacing w:val="0"/>
+          <w:i w:val="0"/>
+          <w:b w:val="0"/>
+          <w:color w:val="000000"/>
+          <w:sz w:val="20"/>
+          <w:szCs w:val="20"/>
+          <w:u w:val="none"/>
+          <w:rFonts w:ascii="Times" w:eastAsia="Times" w:hAnsi="Times" w:hint="default"/>
+        </w:rPr>
+        <w:wordWrap w:val="0"/>
+        <w:autoSpaceDE w:val="0"/>
+        <w:autoSpaceDN w:val="0"/>
+      </w:pPr>
+    </w:p>
+    <w:p>
+      <w:pPr>
+        <w:numPr>
+          <w:ilvl w:val="0"/>
+          <w:numId w:val="0"/>
+        </w:numPr>
+        <w:jc w:val="left"/>
+        <w:spacing w:lineRule="auto" w:line="259" w:before="0" w:after="160"/>
+        <w:widowControl w:val="1"/>
+        <w:ind w:right="0" w:left="0" w:firstLine="0"/>
+        <w:rPr>
+          <w:spacing w:val="0"/>
+          <w:i w:val="0"/>
+          <w:b w:val="1"/>
+          <w:color w:val="000000"/>
+          <w:sz w:val="20"/>
+          <w:szCs w:val="20"/>
+          <w:rFonts w:ascii="Times" w:eastAsia="Times" w:hAnsi="Times" w:hint="default"/>
+        </w:rPr>
+        <w:wordWrap w:val="0"/>
+        <w:autoSpaceDE w:val="0"/>
+        <w:autoSpaceDN w:val="0"/>
+      </w:pPr>
+      <w:r>
+        <w:rPr>
+          <w:spacing w:val="0"/>
+          <w:i w:val="0"/>
+          <w:b w:val="1"/>
+          <w:color w:val="000000"/>
+          <w:sz w:val="20"/>
+          <w:szCs w:val="20"/>
+          <w:rFonts w:ascii="Times" w:eastAsia="Times" w:hAnsi="Times" w:hint="default"/>
+        </w:rPr>
+        <w:t xml:space="preserve">SYSFS </w:t>
+      </w:r>
+    </w:p>
+    <w:p>
+      <w:pPr>
+        <w:numPr>
+          <w:ilvl w:val="0"/>
+          <w:numId w:val="0"/>
+        </w:numPr>
+        <w:jc w:val="left"/>
+        <w:spacing w:lineRule="auto" w:line="259" w:before="0" w:after="160"/>
+        <w:widowControl w:val="1"/>
+        <w:ind w:right="0" w:left="0" w:firstLine="0"/>
+        <w:rPr>
+          <w:spacing w:val="0"/>
+          <w:i w:val="0"/>
+          <w:b w:val="1"/>
+          <w:color w:val="000000"/>
+          <w:sz w:val="20"/>
+          <w:szCs w:val="20"/>
+          <w:u w:val="none"/>
+          <w:rFonts w:ascii="Times" w:eastAsia="Times" w:hAnsi="Times" w:hint="default"/>
+        </w:rPr>
+        <w:wordWrap w:val="0"/>
+        <w:autoSpaceDE w:val="0"/>
+        <w:autoSpaceDN w:val="0"/>
+      </w:pPr>
+      <w:r>
+        <w:rPr>
+          <w:spacing w:val="0"/>
+          <w:i w:val="0"/>
+          <w:b w:val="0"/>
+          <w:color w:val="000000"/>
+          <w:sz w:val="20"/>
+          <w:szCs w:val="20"/>
+          <w:u w:val="none"/>
+          <w:rFonts w:ascii="Times" w:eastAsia="Times" w:hAnsi="Times" w:hint="default"/>
+        </w:rPr>
+        <w:t xml:space="preserve">Aquí se almacena toda la información de los dispositivos que tenemos conectados en nuestro Linux. Dicha </w:t>
+      </w:r>
+      <w:r>
+        <w:rPr>
+          <w:spacing w:val="0"/>
+          <w:i w:val="0"/>
+          <w:b w:val="0"/>
+          <w:color w:val="000000"/>
+          <w:sz w:val="20"/>
+          <w:szCs w:val="20"/>
+          <w:u w:val="none"/>
+          <w:rFonts w:ascii="Times" w:eastAsia="Times" w:hAnsi="Times" w:hint="default"/>
+        </w:rPr>
+        <w:t xml:space="preserve">información es almacenada en un conjunto de carpetas y sub-carpetas de manera muy organizada. </w:t>
+      </w:r>
+      <w:r>
+        <w:rPr>
+          <w:spacing w:val="0"/>
+          <w:i w:val="1"/>
+          <w:b w:val="1"/>
+          <w:color w:val="000000"/>
+          <w:sz w:val="20"/>
+          <w:szCs w:val="20"/>
+          <w:u w:val="none"/>
+          <w:rFonts w:ascii="Times" w:eastAsia="Times" w:hAnsi="Times" w:hint="default"/>
+        </w:rPr>
+        <w:t>Sysfs</w:t>
+      </w:r>
+      <w:r>
+        <w:rPr>
+          <w:spacing w:val="0"/>
+          <w:i w:val="0"/>
+          <w:b w:val="0"/>
+          <w:color w:val="000000"/>
+          <w:sz w:val="20"/>
+          <w:szCs w:val="20"/>
+          <w:u w:val="none"/>
+          <w:rFonts w:ascii="Times" w:eastAsia="Times" w:hAnsi="Times" w:hint="default"/>
+        </w:rPr>
+        <w:t xml:space="preserve"> es un </w:t>
+      </w:r>
+      <w:r>
+        <w:rPr>
+          <w:spacing w:val="0"/>
+          <w:i w:val="0"/>
+          <w:b w:val="0"/>
+          <w:color w:val="000000"/>
+          <w:sz w:val="20"/>
+          <w:szCs w:val="20"/>
+          <w:u w:val="none"/>
+          <w:rFonts w:ascii="Times" w:eastAsia="Times" w:hAnsi="Times" w:hint="default"/>
+        </w:rPr>
+        <w:t xml:space="preserve">sistema de archivos virtual que proporciona el núcleo Linux v2.6. Sysfs </w:t>
+      </w:r>
+      <w:r>
+        <w:rPr>
+          <w:spacing w:val="0"/>
+          <w:i w:val="0"/>
+          <w:b w:val="1"/>
+          <w:color w:val="000000"/>
+          <w:sz w:val="20"/>
+          <w:szCs w:val="20"/>
+          <w:u w:val="none"/>
+          <w:rFonts w:ascii="Times" w:eastAsia="Times" w:hAnsi="Times" w:hint="default"/>
+        </w:rPr>
+        <w:t xml:space="preserve">exporta información sobre los </w:t>
+      </w:r>
+      <w:r>
+        <w:rPr>
+          <w:spacing w:val="0"/>
+          <w:i w:val="0"/>
+          <w:b w:val="1"/>
+          <w:color w:val="000000"/>
+          <w:sz w:val="20"/>
+          <w:szCs w:val="20"/>
+          <w:u w:val="none"/>
+          <w:rFonts w:ascii="Times" w:eastAsia="Times" w:hAnsi="Times" w:hint="default"/>
+        </w:rPr>
+        <w:t xml:space="preserve">dispositivos y sus controladores desde el modelo de dispositivos del núcleo hacia el espacio del usuario, </w:t>
+      </w:r>
+      <w:r>
+        <w:rPr>
+          <w:spacing w:val="0"/>
+          <w:i w:val="0"/>
+          <w:b w:val="1"/>
+          <w:color w:val="000000"/>
+          <w:sz w:val="20"/>
+          <w:szCs w:val="20"/>
+          <w:u w:val="none"/>
+          <w:rFonts w:ascii="Times" w:eastAsia="Times" w:hAnsi="Times" w:hint="default"/>
+        </w:rPr>
+        <w:t xml:space="preserve">también permite configurar parámetros.</w:t>
+      </w:r>
+    </w:p>
+    <w:p>
+      <w:pPr>
+        <w:numPr>
+          <w:ilvl w:val="0"/>
+          <w:numId w:val="0"/>
+        </w:numPr>
+        <w:jc w:val="left"/>
+        <w:spacing w:lineRule="auto" w:line="259" w:before="0" w:after="160"/>
+        <w:widowControl w:val="1"/>
+        <w:ind w:right="0" w:left="0" w:firstLine="0"/>
+        <w:rPr>
+          <w:spacing w:val="0"/>
+          <w:i w:val="0"/>
+          <w:b w:val="1"/>
+          <w:color w:val="000000"/>
+          <w:sz w:val="20"/>
+          <w:szCs w:val="20"/>
+          <w:u w:val="none"/>
+          <w:rFonts w:ascii="Times" w:eastAsia="Times" w:hAnsi="Times" w:hint="default"/>
+        </w:rPr>
+        <w:wordWrap w:val="0"/>
+        <w:autoSpaceDE w:val="0"/>
+        <w:autoSpaceDN w:val="0"/>
+      </w:pPr>
+    </w:p>
+    <w:p>
+      <w:pPr>
+        <w:numPr>
+          <w:ilvl w:val="0"/>
+          <w:numId w:val="0"/>
+        </w:numPr>
+        <w:jc w:val="left"/>
+        <w:spacing w:lineRule="auto" w:line="259" w:before="0" w:after="160"/>
+        <w:widowControl w:val="1"/>
+        <w:ind w:right="0" w:left="0" w:firstLine="0"/>
+        <w:rPr>
+          <w:spacing w:val="0"/>
+          <w:i w:val="0"/>
+          <w:b w:val="1"/>
+          <w:color w:val="000000"/>
+          <w:sz w:val="20"/>
+          <w:szCs w:val="20"/>
+          <w:u w:val="none"/>
+          <w:rFonts w:ascii="Times" w:eastAsia="Times" w:hAnsi="Times" w:hint="default"/>
+        </w:rPr>
+        <w:wordWrap w:val="0"/>
+        <w:autoSpaceDE w:val="0"/>
+        <w:autoSpaceDN w:val="0"/>
+      </w:pPr>
+      <w:r>
+        <w:rPr>
+          <w:spacing w:val="0"/>
+          <w:i w:val="0"/>
+          <w:b w:val="1"/>
+          <w:color w:val="000000"/>
+          <w:sz w:val="20"/>
+          <w:szCs w:val="20"/>
+          <w:rFonts w:ascii="Times" w:eastAsia="Times" w:hAnsi="Times" w:hint="default"/>
+        </w:rPr>
+        <w:t>U</w:t>
+      </w:r>
+      <w:r>
+        <w:rPr>
+          <w:spacing w:val="0"/>
+          <w:i w:val="0"/>
+          <w:b w:val="1"/>
+          <w:color w:val="000000"/>
+          <w:sz w:val="20"/>
+          <w:szCs w:val="20"/>
+          <w:u w:val="none"/>
+          <w:rFonts w:ascii="Times" w:eastAsia="Times" w:hAnsi="Times" w:hint="default"/>
+        </w:rPr>
+        <w:t xml:space="preserve">dev </w:t>
+      </w:r>
+    </w:p>
+    <w:p>
+      <w:pPr>
+        <w:numPr>
+          <w:ilvl w:val="0"/>
+          <w:numId w:val="0"/>
+        </w:numPr>
+        <w:jc w:val="left"/>
+        <w:spacing w:lineRule="auto" w:line="259" w:before="0" w:after="160"/>
+        <w:widowControl w:val="1"/>
+        <w:ind w:right="0" w:left="0" w:firstLine="0"/>
+        <w:rPr>
+          <w:spacing w:val="0"/>
+          <w:i w:val="1"/>
+          <w:b w:val="1"/>
+          <w:color w:val="000000"/>
+          <w:sz w:val="20"/>
+          <w:szCs w:val="20"/>
+          <w:u w:val="none"/>
+          <w:rFonts w:ascii="Times" w:eastAsia="Times" w:hAnsi="Times" w:hint="default"/>
+        </w:rPr>
+        <w:wordWrap w:val="0"/>
+        <w:autoSpaceDE w:val="0"/>
+        <w:autoSpaceDN w:val="0"/>
+      </w:pPr>
+      <w:r>
+        <w:rPr>
+          <w:spacing w:val="0"/>
+          <w:i w:val="0"/>
+          <w:b w:val="0"/>
+          <w:color w:val="000000"/>
+          <w:sz w:val="20"/>
+          <w:szCs w:val="20"/>
+          <w:u w:val="none"/>
+          <w:rFonts w:ascii="Times" w:eastAsia="Times" w:hAnsi="Times" w:hint="default"/>
+        </w:rPr>
+        <w:t xml:space="preserve">Es un programa que se encarga de poner la información, de los dispositivos conectados, en </w:t>
+      </w:r>
+      <w:r>
+        <w:rPr>
+          <w:spacing w:val="0"/>
+          <w:i w:val="1"/>
+          <w:b w:val="0"/>
+          <w:color w:val="000000"/>
+          <w:sz w:val="20"/>
+          <w:szCs w:val="20"/>
+          <w:u w:val="none"/>
+          <w:rFonts w:ascii="Times" w:eastAsia="Times" w:hAnsi="Times" w:hint="default"/>
+        </w:rPr>
+        <w:t xml:space="preserve">/dev. </w:t>
+      </w:r>
+      <w:r>
+        <w:rPr>
+          <w:spacing w:val="0"/>
+          <w:i w:val="0"/>
+          <w:b w:val="0"/>
+          <w:color w:val="000000"/>
+          <w:sz w:val="20"/>
+          <w:szCs w:val="20"/>
+          <w:u w:val="none"/>
+          <w:rFonts w:ascii="Times" w:eastAsia="Times" w:hAnsi="Times" w:hint="default"/>
+        </w:rPr>
+        <w:t xml:space="preserve">La dinámica es </w:t>
+      </w:r>
+      <w:r>
+        <w:rPr>
+          <w:spacing w:val="0"/>
+          <w:i w:val="0"/>
+          <w:b w:val="0"/>
+          <w:color w:val="000000"/>
+          <w:sz w:val="20"/>
+          <w:szCs w:val="20"/>
+          <w:u w:val="none"/>
+          <w:rFonts w:ascii="Times" w:eastAsia="Times" w:hAnsi="Times" w:hint="default"/>
+        </w:rPr>
+        <w:t xml:space="preserve">más o menos así: </w:t>
+      </w:r>
+      <w:r>
+        <w:rPr>
+          <w:spacing w:val="0"/>
+          <w:i w:val="0"/>
+          <w:b w:val="1"/>
+          <w:color w:val="000000"/>
+          <w:sz w:val="20"/>
+          <w:szCs w:val="20"/>
+          <w:u w:val="none"/>
+          <w:rFonts w:ascii="Times" w:eastAsia="Times" w:hAnsi="Times" w:hint="default"/>
+        </w:rPr>
+        <w:t xml:space="preserve">Udev </w:t>
+      </w:r>
+      <w:r>
+        <w:rPr>
+          <w:spacing w:val="0"/>
+          <w:i w:val="0"/>
+          <w:b w:val="0"/>
+          <w:color w:val="000000"/>
+          <w:sz w:val="20"/>
+          <w:szCs w:val="20"/>
+          <w:u w:val="none"/>
+          <w:rFonts w:ascii="Times" w:eastAsia="Times" w:hAnsi="Times" w:hint="default"/>
+        </w:rPr>
+        <w:t xml:space="preserve">se dirige a </w:t>
+      </w:r>
+      <w:r>
+        <w:rPr>
+          <w:spacing w:val="0"/>
+          <w:i w:val="0"/>
+          <w:b w:val="1"/>
+          <w:color w:val="000000"/>
+          <w:sz w:val="20"/>
+          <w:szCs w:val="20"/>
+          <w:u w:val="none"/>
+          <w:rFonts w:ascii="Times" w:eastAsia="Times" w:hAnsi="Times" w:hint="default"/>
+        </w:rPr>
+        <w:t>SYSFS</w:t>
+      </w:r>
+      <w:r>
+        <w:rPr>
+          <w:spacing w:val="0"/>
+          <w:i w:val="0"/>
+          <w:b w:val="0"/>
+          <w:color w:val="000000"/>
+          <w:sz w:val="20"/>
+          <w:szCs w:val="20"/>
+          <w:u w:val="none"/>
+          <w:rFonts w:ascii="Times" w:eastAsia="Times" w:hAnsi="Times" w:hint="default"/>
+        </w:rPr>
+        <w:t xml:space="preserve"> y recopila toda la información necesaria para crear el contenido de </w:t>
+      </w:r>
+      <w:r>
+        <w:rPr>
+          <w:spacing w:val="0"/>
+          <w:i w:val="1"/>
+          <w:b w:val="1"/>
+          <w:color w:val="000000"/>
+          <w:sz w:val="20"/>
+          <w:szCs w:val="20"/>
+          <w:u w:val="none"/>
+          <w:rFonts w:ascii="Times" w:eastAsia="Times" w:hAnsi="Times" w:hint="default"/>
+        </w:rPr>
+        <w:t>/dev.</w:t>
+      </w:r>
+    </w:p>
+    <w:p>
+      <w:pPr>
+        <w:numPr>
+          <w:ilvl w:val="0"/>
+          <w:numId w:val="0"/>
+        </w:numPr>
+        <w:jc w:val="left"/>
+        <w:spacing w:lineRule="auto" w:line="259" w:before="0" w:after="160"/>
+        <w:widowControl w:val="1"/>
+        <w:ind w:right="0" w:left="0" w:firstLine="0"/>
+        <w:rPr>
+          <w:spacing w:val="0"/>
+          <w:i w:val="1"/>
+          <w:b w:val="1"/>
+          <w:color w:val="000000"/>
+          <w:sz w:val="20"/>
+          <w:szCs w:val="20"/>
+          <w:u w:val="none"/>
+          <w:rFonts w:ascii="Times" w:eastAsia="Times" w:hAnsi="Times" w:hint="default"/>
+        </w:rPr>
+        <w:wordWrap w:val="0"/>
+        <w:autoSpaceDE w:val="0"/>
+        <w:autoSpaceDN w:val="0"/>
+      </w:pPr>
+    </w:p>
+    <w:p>
+      <w:pPr>
+        <w:numPr>
+          <w:ilvl w:val="0"/>
+          <w:numId w:val="0"/>
+        </w:numPr>
+        <w:jc w:val="left"/>
+        <w:spacing w:lineRule="auto" w:line="259" w:before="0" w:after="160"/>
+        <w:widowControl w:val="1"/>
+        <w:ind w:right="0" w:left="0" w:firstLine="0"/>
+        <w:rPr>
+          <w:spacing w:val="0"/>
+          <w:i w:val="1"/>
+          <w:b w:val="1"/>
+          <w:color w:val="000000"/>
+          <w:sz w:val="20"/>
+          <w:szCs w:val="20"/>
+          <w:u w:val="none"/>
+          <w:rFonts w:ascii="Times" w:eastAsia="Times" w:hAnsi="Times" w:hint="default"/>
+        </w:rPr>
+        <w:wordWrap w:val="0"/>
+        <w:autoSpaceDE w:val="0"/>
+        <w:autoSpaceDN w:val="0"/>
+      </w:pPr>
+      <w:r>
+        <w:rPr>
+          <w:spacing w:val="0"/>
+          <w:i w:val="1"/>
+          <w:b w:val="1"/>
+          <w:color w:val="000000"/>
+          <w:sz w:val="20"/>
+          <w:szCs w:val="20"/>
+          <w:u w:val="none"/>
+          <w:rFonts w:ascii="Times" w:eastAsia="Times" w:hAnsi="Times" w:hint="default"/>
+        </w:rPr>
+        <w:t xml:space="preserve">Dbus </w:t>
+      </w:r>
+    </w:p>
+    <w:p>
+      <w:pPr>
+        <w:numPr>
+          <w:ilvl w:val="0"/>
+          <w:numId w:val="0"/>
+        </w:numPr>
+        <w:jc w:val="left"/>
+        <w:spacing w:lineRule="auto" w:line="259" w:before="0" w:after="160"/>
+        <w:widowControl w:val="1"/>
+        <w:ind w:right="0" w:left="0" w:firstLine="0"/>
+        <w:rPr>
+          <w:spacing w:val="0"/>
+          <w:i w:val="0"/>
+          <w:b w:val="0"/>
+          <w:color w:val="000000"/>
+          <w:sz w:val="20"/>
+          <w:szCs w:val="20"/>
+          <w:u w:val="none"/>
+          <w:rFonts w:ascii="Times" w:eastAsia="Times" w:hAnsi="Times" w:hint="default"/>
+        </w:rPr>
+        <w:wordWrap w:val="0"/>
+        <w:autoSpaceDE w:val="0"/>
+        <w:autoSpaceDN w:val="0"/>
+      </w:pPr>
+      <w:r>
+        <w:rPr>
+          <w:spacing w:val="0"/>
+          <w:i w:val="0"/>
+          <w:b w:val="0"/>
+          <w:color w:val="000000"/>
+          <w:sz w:val="20"/>
+          <w:szCs w:val="20"/>
+          <w:u w:val="none"/>
+          <w:rFonts w:ascii="Times" w:eastAsia="Times" w:hAnsi="Times" w:hint="default"/>
+        </w:rPr>
+        <w:t xml:space="preserve">Este otro programa se encarga de </w:t>
+      </w:r>
+      <w:r>
+        <w:rPr>
+          <w:spacing w:val="0"/>
+          <w:i w:val="1"/>
+          <w:b w:val="0"/>
+          <w:color w:val="000000"/>
+          <w:sz w:val="20"/>
+          <w:szCs w:val="20"/>
+          <w:u w:val="none"/>
+          <w:rFonts w:ascii="Times" w:eastAsia="Times" w:hAnsi="Times" w:hint="default"/>
+        </w:rPr>
+        <w:t xml:space="preserve">hurgar </w:t>
+      </w:r>
+      <w:r>
+        <w:rPr>
+          <w:spacing w:val="0"/>
+          <w:i w:val="0"/>
+          <w:b w:val="0"/>
+          <w:color w:val="000000"/>
+          <w:sz w:val="20"/>
+          <w:szCs w:val="20"/>
+          <w:u w:val="none"/>
+          <w:rFonts w:ascii="Times" w:eastAsia="Times" w:hAnsi="Times" w:hint="default"/>
+        </w:rPr>
+        <w:t xml:space="preserve">en </w:t>
+      </w:r>
+      <w:r>
+        <w:rPr>
+          <w:spacing w:val="0"/>
+          <w:i w:val="1"/>
+          <w:b w:val="1"/>
+          <w:color w:val="000000"/>
+          <w:sz w:val="20"/>
+          <w:szCs w:val="20"/>
+          <w:u w:val="none"/>
+          <w:rFonts w:ascii="Times" w:eastAsia="Times" w:hAnsi="Times" w:hint="default"/>
+        </w:rPr>
+        <w:t>/dev</w:t>
+      </w:r>
+      <w:r>
+        <w:rPr>
+          <w:spacing w:val="0"/>
+          <w:i w:val="0"/>
+          <w:b w:val="0"/>
+          <w:color w:val="000000"/>
+          <w:sz w:val="20"/>
+          <w:szCs w:val="20"/>
+          <w:u w:val="none"/>
+          <w:rFonts w:ascii="Times" w:eastAsia="Times" w:hAnsi="Times" w:hint="default"/>
+        </w:rPr>
+        <w:t xml:space="preserve">, en ese directorio, y nos envía señales con los cambios al gestor </w:t>
+      </w:r>
+      <w:r>
+        <w:rPr>
+          <w:spacing w:val="0"/>
+          <w:i w:val="0"/>
+          <w:b w:val="0"/>
+          <w:color w:val="000000"/>
+          <w:sz w:val="20"/>
+          <w:szCs w:val="20"/>
+          <w:u w:val="none"/>
+          <w:rFonts w:ascii="Times" w:eastAsia="Times" w:hAnsi="Times" w:hint="default"/>
+        </w:rPr>
+        <w:t xml:space="preserve">de escritorios del sistema operativo. Pongamos el siguiente caso, por ejemplo, cuando conectamos una memoria </w:t>
+      </w:r>
+      <w:r>
+        <w:rPr>
+          <w:spacing w:val="0"/>
+          <w:i w:val="0"/>
+          <w:b w:val="0"/>
+          <w:color w:val="000000"/>
+          <w:sz w:val="20"/>
+          <w:szCs w:val="20"/>
+          <w:u w:val="none"/>
+          <w:rFonts w:ascii="Times" w:eastAsia="Times" w:hAnsi="Times" w:hint="default"/>
+        </w:rPr>
+        <w:t xml:space="preserve">USB en nuestro equipo,... se generan los archivos necesarios en </w:t>
+      </w:r>
+      <w:r>
+        <w:rPr>
+          <w:spacing w:val="0"/>
+          <w:i w:val="1"/>
+          <w:b w:val="1"/>
+          <w:color w:val="000000"/>
+          <w:sz w:val="20"/>
+          <w:szCs w:val="20"/>
+          <w:u w:val="none"/>
+          <w:rFonts w:ascii="Times" w:eastAsia="Times" w:hAnsi="Times" w:hint="default"/>
+        </w:rPr>
+        <w:t>/dev.</w:t>
+      </w:r>
+      <w:r>
+        <w:rPr>
+          <w:spacing w:val="0"/>
+          <w:i w:val="0"/>
+          <w:b w:val="0"/>
+          <w:color w:val="000000"/>
+          <w:sz w:val="20"/>
+          <w:szCs w:val="20"/>
+          <w:u w:val="none"/>
+          <w:rFonts w:ascii="Times" w:eastAsia="Times" w:hAnsi="Times" w:hint="default"/>
+        </w:rPr>
+        <w:t xml:space="preserve"> Lo que ocurre a continuación es que </w:t>
+      </w:r>
+      <w:r>
+        <w:rPr>
+          <w:spacing w:val="0"/>
+          <w:i w:val="1"/>
+          <w:b w:val="1"/>
+          <w:color w:val="000000"/>
+          <w:sz w:val="20"/>
+          <w:szCs w:val="20"/>
+          <w:u w:val="none"/>
+          <w:rFonts w:ascii="Times" w:eastAsia="Times" w:hAnsi="Times" w:hint="default"/>
+        </w:rPr>
+        <w:t xml:space="preserve">Dbus, </w:t>
+      </w:r>
+      <w:r>
+        <w:rPr>
+          <w:spacing w:val="0"/>
+          <w:i w:val="0"/>
+          <w:b w:val="0"/>
+          <w:color w:val="000000"/>
+          <w:sz w:val="20"/>
+          <w:szCs w:val="20"/>
+          <w:u w:val="none"/>
+          <w:rFonts w:ascii="Times" w:eastAsia="Times" w:hAnsi="Times" w:hint="default"/>
+        </w:rPr>
+        <w:t xml:space="preserve">que está </w:t>
+      </w:r>
+      <w:r>
+        <w:rPr>
+          <w:spacing w:val="0"/>
+          <w:i w:val="1"/>
+          <w:b w:val="0"/>
+          <w:color w:val="000000"/>
+          <w:sz w:val="20"/>
+          <w:szCs w:val="20"/>
+          <w:u w:val="none"/>
+          <w:rFonts w:ascii="Times" w:eastAsia="Times" w:hAnsi="Times" w:hint="default"/>
+        </w:rPr>
+        <w:t xml:space="preserve">monitoreando </w:t>
+      </w:r>
+      <w:r>
+        <w:rPr>
+          <w:spacing w:val="0"/>
+          <w:i w:val="1"/>
+          <w:b w:val="1"/>
+          <w:color w:val="000000"/>
+          <w:sz w:val="20"/>
+          <w:szCs w:val="20"/>
+          <w:u w:val="none"/>
+          <w:rFonts w:ascii="Times" w:eastAsia="Times" w:hAnsi="Times" w:hint="default"/>
+        </w:rPr>
+        <w:t xml:space="preserve">/dev, </w:t>
+      </w:r>
+      <w:r>
+        <w:rPr>
+          <w:spacing w:val="0"/>
+          <w:i w:val="0"/>
+          <w:b w:val="0"/>
+          <w:color w:val="000000"/>
+          <w:sz w:val="20"/>
+          <w:szCs w:val="20"/>
+          <w:u w:val="none"/>
+          <w:rFonts w:ascii="Times" w:eastAsia="Times" w:hAnsi="Times" w:hint="default"/>
+        </w:rPr>
+        <w:t xml:space="preserve">hace de </w:t>
+      </w:r>
+      <w:r>
+        <w:rPr>
+          <w:spacing w:val="0"/>
+          <w:i w:val="1"/>
+          <w:b w:val="0"/>
+          <w:color w:val="000000"/>
+          <w:sz w:val="20"/>
+          <w:szCs w:val="20"/>
+          <w:u w:val="none"/>
+          <w:rFonts w:ascii="Times" w:eastAsia="Times" w:hAnsi="Times" w:hint="default"/>
+        </w:rPr>
+        <w:t>chivato</w:t>
+      </w:r>
+      <w:r>
+        <w:rPr>
+          <w:spacing w:val="0"/>
+          <w:i w:val="0"/>
+          <w:b w:val="0"/>
+          <w:color w:val="000000"/>
+          <w:sz w:val="20"/>
+          <w:szCs w:val="20"/>
+          <w:u w:val="none"/>
+          <w:rFonts w:ascii="Times" w:eastAsia="Times" w:hAnsi="Times" w:hint="default"/>
+        </w:rPr>
+        <w:t xml:space="preserve">: le va a enviar una señal a nuestro gestor de escritorio advirtiendole </w:t>
+      </w:r>
+      <w:r>
+        <w:rPr>
+          <w:spacing w:val="0"/>
+          <w:i w:val="0"/>
+          <w:b w:val="0"/>
+          <w:color w:val="000000"/>
+          <w:sz w:val="20"/>
+          <w:szCs w:val="20"/>
+          <w:u w:val="none"/>
+          <w:rFonts w:ascii="Times" w:eastAsia="Times" w:hAnsi="Times" w:hint="default"/>
+        </w:rPr>
+        <w:t xml:space="preserve">de unas novedades: “Ojo, aquí te dejo la siguiente información: se ha conectado un nuevo dispositivo USB; lo </w:t>
+      </w:r>
+      <w:r>
+        <w:rPr>
+          <w:spacing w:val="0"/>
+          <w:i w:val="0"/>
+          <w:b w:val="0"/>
+          <w:color w:val="000000"/>
+          <w:sz w:val="20"/>
+          <w:szCs w:val="20"/>
+          <w:u w:val="none"/>
+          <w:rFonts w:ascii="Times" w:eastAsia="Times" w:hAnsi="Times" w:hint="default"/>
+        </w:rPr>
+        <w:t xml:space="preserve">que quiero ahora que hagas es que,... muestres en el escritorio esta novedad para que el usuario la conozca y sea </w:t>
+      </w:r>
+      <w:r>
+        <w:rPr>
+          <w:spacing w:val="0"/>
+          <w:i w:val="0"/>
+          <w:b w:val="0"/>
+          <w:color w:val="000000"/>
+          <w:sz w:val="20"/>
+          <w:szCs w:val="20"/>
+          <w:u w:val="none"/>
+          <w:rFonts w:ascii="Times" w:eastAsia="Times" w:hAnsi="Times" w:hint="default"/>
+        </w:rPr>
+        <w:t xml:space="preserve">el usuario quien determine qué hacer con dicho dispositivo USB”.</w:t>
+      </w:r>
+    </w:p>
+    <w:p>
+      <w:pPr>
+        <w:numPr>
+          <w:ilvl w:val="0"/>
+          <w:numId w:val="0"/>
+        </w:numPr>
+        <w:jc w:val="left"/>
+        <w:spacing w:lineRule="auto" w:line="259" w:before="0" w:after="160"/>
+        <w:widowControl w:val="1"/>
+        <w:ind w:right="0" w:left="0" w:firstLine="0"/>
+        <w:rPr>
+          <w:spacing w:val="0"/>
+          <w:i w:val="0"/>
+          <w:b w:val="0"/>
+          <w:color w:val="000000"/>
+          <w:sz w:val="20"/>
+          <w:szCs w:val="20"/>
+          <w:u w:val="none"/>
+          <w:rFonts w:ascii="Times" w:eastAsia="Times" w:hAnsi="Times" w:hint="default"/>
+        </w:rPr>
+        <w:wordWrap w:val="0"/>
+        <w:autoSpaceDE w:val="0"/>
+        <w:autoSpaceDN w:val="0"/>
+      </w:pPr>
+    </w:p>
+    <w:p>
+      <w:pPr>
+        <w:numPr>
+          <w:ilvl w:val="0"/>
+          <w:numId w:val="0"/>
+        </w:numPr>
+        <w:jc w:val="left"/>
+        <w:spacing w:lineRule="auto" w:line="259" w:before="0" w:after="160"/>
+        <w:widowControl w:val="1"/>
+        <w:ind w:right="0" w:left="0" w:firstLine="0"/>
+        <w:rPr>
+          <w:spacing w:val="0"/>
+          <w:i w:val="0"/>
+          <w:b w:val="1"/>
+          <w:color w:val="000000"/>
+          <w:sz w:val="20"/>
+          <w:szCs w:val="20"/>
+          <w:u w:val="none"/>
+          <w:rFonts w:ascii="Times" w:eastAsia="Times" w:hAnsi="Times" w:hint="default"/>
+        </w:rPr>
+        <w:wordWrap w:val="0"/>
+        <w:autoSpaceDE w:val="0"/>
+        <w:autoSpaceDN w:val="0"/>
+      </w:pPr>
+      <w:r>
+        <w:rPr>
+          <w:spacing w:val="0"/>
+          <w:i w:val="0"/>
+          <w:b w:val="1"/>
+          <w:color w:val="000000"/>
+          <w:sz w:val="20"/>
+          <w:szCs w:val="20"/>
+          <w:u w:val="none"/>
+          <w:rFonts w:ascii="Times" w:eastAsia="Times" w:hAnsi="Times" w:hint="default"/>
+        </w:rPr>
+        <w:t xml:space="preserve">Esto en consola: </w:t>
       </w:r>
     </w:p>
     <w:sectPr>

</xml_diff>

<commit_message>
Sobre el proceso de arranque de inux
</commit_message>
<xml_diff>
--- a/Udemy/LPIC - 1 Administrador de Sistema Linux/1. Hardward en Linux/Documentación (uso de modulos kernel para detectar componentes no integrados, como impresora, usb, etc... cuando no logren ser reconocidos).docx
+++ b/Udemy/LPIC - 1 Administrador de Sistema Linux/1. Hardward en Linux/Documentación (uso de modulos kernel para detectar componentes no integrados, como impresora, usb, etc... cuando no logren ser reconocidos).docx
@@ -367,7 +367,7 @@
         </w:rPr>
         <w:drawing>
           <wp:inline distT="0" distB="0" distL="0" distR="0">
-            <wp:extent cx="5080635" cy="1594485"/>
+            <wp:extent cx="5081270" cy="1595120"/>
             <wp:effectExtent l="0" t="0" r="0" b="0"/>
             <wp:docPr id="9" name="Imagen 1"/>
             <wp:cNvGraphicFramePr>
@@ -377,7 +377,7 @@
               <a:graphicData uri="http://schemas.openxmlformats.org/drawingml/2006/picture">
                 <pic:pic xmlns:pic="http://schemas.openxmlformats.org/drawingml/2006/picture">
                   <pic:nvPicPr>
-                    <pic:cNvPr id="1" name="Picture 1" descr="/Users/robertovelasquezdean/Library/Group Containers/L48J367XN4.com.infraware.PolarisOffice/EngineTemp/1658/fImage79235164999.png"/>
+                    <pic:cNvPr id="1" name="Picture 1" descr="/Users/robertovelasquezdean/Library/Group Containers/L48J367XN4.com.infraware.PolarisOffice/EngineTemp/1180/fImage79235164999.png"/>
                     <pic:cNvPicPr>
                       <a:picLocks noChangeAspect="1" noChangeArrowheads="1"/>
                     </pic:cNvPicPr>
@@ -397,7 +397,7 @@
                   <pic:spPr>
                     <a:xfrm>
                       <a:off x="0" y="0"/>
-                      <a:ext cx="5081270" cy="1595120"/>
+                      <a:ext cx="5081905" cy="1595755"/>
                     </a:xfrm>
                     <a:prstGeom prst="rect"/>
                     <a:ln cap="flat"/>
@@ -609,7 +609,7 @@
         </w:rPr>
         <w:drawing>
           <wp:inline distT="0" distB="0" distL="0" distR="0">
-            <wp:extent cx="5109210" cy="1384935"/>
+            <wp:extent cx="5109845" cy="1385570"/>
             <wp:effectExtent l="0" t="0" r="0" b="0"/>
             <wp:docPr id="10" name="Imagen 2"/>
             <wp:cNvGraphicFramePr>
@@ -619,7 +619,7 @@
               <a:graphicData uri="http://schemas.openxmlformats.org/drawingml/2006/picture">
                 <pic:pic xmlns:pic="http://schemas.openxmlformats.org/drawingml/2006/picture">
                   <pic:nvPicPr>
-                    <pic:cNvPr id="2" name="Picture 2" descr="/Users/robertovelasquezdean/Library/Group Containers/L48J367XN4.com.infraware.PolarisOffice/EngineTemp/1658/fImage75363177429.png"/>
+                    <pic:cNvPr id="2" name="Picture 2" descr="/Users/robertovelasquezdean/Library/Group Containers/L48J367XN4.com.infraware.PolarisOffice/EngineTemp/1180/fImage75363177429.png"/>
                     <pic:cNvPicPr>
                       <a:picLocks noChangeAspect="1" noChangeArrowheads="1"/>
                     </pic:cNvPicPr>
@@ -639,7 +639,7 @@
                   <pic:spPr>
                     <a:xfrm>
                       <a:off x="0" y="0"/>
-                      <a:ext cx="5109845" cy="1385570"/>
+                      <a:ext cx="5110480" cy="1386205"/>
                     </a:xfrm>
                     <a:prstGeom prst="rect"/>
                     <a:ln cap="flat"/>
@@ -1455,7 +1455,7 @@
         <w:ind w:right="0" w:left="0" w:firstLine="0"/>
         <w:rPr>
           <w:spacing w:val="0"/>
-          <w:i w:val="0"/>
+          <w:i w:val="1"/>
           <w:b w:val="0"/>
           <w:color w:val="000000"/>
           <w:sz w:val="20"/>
@@ -1472,7 +1472,7 @@
         </w:rPr>
         <w:drawing>
           <wp:inline distT="0" distB="0" distL="0" distR="0">
-            <wp:extent cx="2766060" cy="2089785"/>
+            <wp:extent cx="2766695" cy="2090419"/>
             <wp:effectExtent l="0" t="0" r="0" b="0"/>
             <wp:docPr id="11" name="Imagen 3"/>
             <wp:cNvGraphicFramePr>
@@ -1482,7 +1482,7 @@
               <a:graphicData uri="http://schemas.openxmlformats.org/drawingml/2006/picture">
                 <pic:pic xmlns:pic="http://schemas.openxmlformats.org/drawingml/2006/picture">
                   <pic:nvPicPr>
-                    <pic:cNvPr id="3" name="Picture 3" descr="/Users/robertovelasquezdean/Library/Group Containers/L48J367XN4.com.infraware.PolarisOffice/EngineTemp/1658/fImage55622209609.png"/>
+                    <pic:cNvPr id="3" name="Picture 3" descr="/Users/robertovelasquezdean/Library/Group Containers/L48J367XN4.com.infraware.PolarisOffice/EngineTemp/1180/fImage55622209609.png"/>
                     <pic:cNvPicPr>
                       <a:picLocks noChangeAspect="1" noChangeArrowheads="1"/>
                     </pic:cNvPicPr>
@@ -1502,7 +1502,7 @@
                   <pic:spPr>
                     <a:xfrm>
                       <a:off x="0" y="0"/>
-                      <a:ext cx="2766695" cy="2090419"/>
+                      <a:ext cx="2767330" cy="2091055"/>
                     </a:xfrm>
                     <a:prstGeom prst="rect"/>
                     <a:ln cap="flat"/>
@@ -1513,6 +1513,30 @@
           </wp:inline>
         </w:drawing>
       </w:r>
+      <w:r>
+        <w:rPr>
+          <w:spacing w:val="0"/>
+          <w:i w:val="0"/>
+          <w:b w:val="0"/>
+          <w:color w:val="000000"/>
+          <w:sz w:val="20"/>
+          <w:szCs w:val="20"/>
+          <w:rFonts w:ascii="Times" w:eastAsia="Times" w:hAnsi="Times" w:hint="default"/>
+        </w:rPr>
+        <w:t xml:space="preserve"> </w:t>
+      </w:r>
+      <w:r>
+        <w:rPr>
+          <w:spacing w:val="0"/>
+          <w:i w:val="1"/>
+          <w:b w:val="0"/>
+          <w:color w:val="000000"/>
+          <w:sz w:val="20"/>
+          <w:szCs w:val="20"/>
+          <w:rFonts w:ascii="Times" w:eastAsia="Times" w:hAnsi="Times" w:hint="default"/>
+        </w:rPr>
+        <w:t xml:space="preserve">(esto es en Windows)</w:t>
+      </w:r>
     </w:p>
     <w:p>
       <w:pPr>
@@ -1639,7 +1663,7 @@
         </w:rPr>
         <w:drawing>
           <wp:inline distT="0" distB="0" distL="0" distR="0">
-            <wp:extent cx="5403850" cy="1641475"/>
+            <wp:extent cx="5404485" cy="1642110"/>
             <wp:effectExtent l="0" t="0" r="0" b="0"/>
             <wp:docPr id="12" name="Imagen 4"/>
             <wp:cNvGraphicFramePr>
@@ -1649,7 +1673,7 @@
               <a:graphicData uri="http://schemas.openxmlformats.org/drawingml/2006/picture">
                 <pic:pic xmlns:pic="http://schemas.openxmlformats.org/drawingml/2006/picture">
                   <pic:nvPicPr>
-                    <pic:cNvPr id="4" name="Picture 4" descr="/Users/robertovelasquezdean/Library/Group Containers/L48J367XN4.com.infraware.PolarisOffice/EngineTemp/1658/fImage70202134783.png"/>
+                    <pic:cNvPr id="4" name="Picture 4" descr="/Users/robertovelasquezdean/Library/Group Containers/L48J367XN4.com.infraware.PolarisOffice/EngineTemp/1180/fImage70202134783.png"/>
                     <pic:cNvPicPr>
                       <a:picLocks noChangeAspect="1" noChangeArrowheads="1"/>
                     </pic:cNvPicPr>
@@ -1669,7 +1693,7 @@
                   <pic:spPr>
                     <a:xfrm>
                       <a:off x="0" y="0"/>
-                      <a:ext cx="5404485" cy="1642110"/>
+                      <a:ext cx="5405120" cy="1642745"/>
                     </a:xfrm>
                     <a:prstGeom prst="rect"/>
                     <a:ln cap="flat"/>
@@ -2334,7 +2358,7 @@
         </w:rPr>
         <w:drawing>
           <wp:inline distT="0" distB="0" distL="0" distR="0">
-            <wp:extent cx="4813300" cy="4689475"/>
+            <wp:extent cx="4813935" cy="4690110"/>
             <wp:effectExtent l="0" t="0" r="0" b="0"/>
             <wp:docPr id="15" name="Imagen 5"/>
             <wp:cNvGraphicFramePr>
@@ -2344,7 +2368,7 @@
               <a:graphicData uri="http://schemas.openxmlformats.org/drawingml/2006/picture">
                 <pic:pic xmlns:pic="http://schemas.openxmlformats.org/drawingml/2006/picture">
                   <pic:nvPicPr>
-                    <pic:cNvPr id="5" name="Picture 5" descr="/Users/robertovelasquezdean/Library/Group Containers/L48J367XN4.com.infraware.PolarisOffice/EngineTemp/1658/fImage80473154272.png"/>
+                    <pic:cNvPr id="5" name="Picture 5" descr="/Users/robertovelasquezdean/Library/Group Containers/L48J367XN4.com.infraware.PolarisOffice/EngineTemp/1180/fImage80473154272.png"/>
                     <pic:cNvPicPr>
                       <a:picLocks noChangeAspect="1" noChangeArrowheads="1"/>
                     </pic:cNvPicPr>
@@ -2364,7 +2388,7 @@
                   <pic:spPr>
                     <a:xfrm>
                       <a:off x="0" y="0"/>
-                      <a:ext cx="4813935" cy="4690110"/>
+                      <a:ext cx="4814570" cy="4690745"/>
                     </a:xfrm>
                     <a:prstGeom prst="rect"/>
                     <a:ln cap="flat"/>
@@ -3341,7 +3365,7 @@
         </w:rPr>
         <w:drawing>
           <wp:inline distT="0" distB="0" distL="0" distR="0">
-            <wp:extent cx="5734685" cy="1172845"/>
+            <wp:extent cx="5735320" cy="1173480"/>
             <wp:effectExtent l="0" t="0" r="0" b="0"/>
             <wp:docPr id="16" name="Imagen 6"/>
             <wp:cNvGraphicFramePr>
@@ -3351,7 +3375,7 @@
               <a:graphicData uri="http://schemas.openxmlformats.org/drawingml/2006/picture">
                 <pic:pic xmlns:pic="http://schemas.openxmlformats.org/drawingml/2006/picture">
                   <pic:nvPicPr>
-                    <pic:cNvPr id="6" name="Picture 6" descr="/Users/robertovelasquezdean/Library/Group Containers/L48J367XN4.com.infraware.PolarisOffice/EngineTemp/1658/fImage61524189801.png"/>
+                    <pic:cNvPr id="6" name="Picture 6" descr="/Users/robertovelasquezdean/Library/Group Containers/L48J367XN4.com.infraware.PolarisOffice/EngineTemp/1180/fImage61524189801.png"/>
                     <pic:cNvPicPr>
                       <a:picLocks noChangeAspect="1" noChangeArrowheads="1"/>
                     </pic:cNvPicPr>
@@ -3371,7 +3395,7 @@
                   <pic:spPr>
                     <a:xfrm>
                       <a:off x="0" y="0"/>
-                      <a:ext cx="5735320" cy="1173480"/>
+                      <a:ext cx="5735955" cy="1174115"/>
                     </a:xfrm>
                     <a:prstGeom prst="rect"/>
                     <a:ln cap="flat"/>
@@ -4228,7 +4252,7 @@
         </w:rPr>
         <w:drawing>
           <wp:inline distT="0" distB="0" distL="0" distR="0">
-            <wp:extent cx="4774565" cy="4545965"/>
+            <wp:extent cx="4775200" cy="4546600"/>
             <wp:effectExtent l="0" t="0" r="0" b="0"/>
             <wp:docPr id="17" name="Imagen 7"/>
             <wp:cNvGraphicFramePr>
@@ -4238,7 +4262,7 @@
               <a:graphicData uri="http://schemas.openxmlformats.org/drawingml/2006/picture">
                 <pic:pic xmlns:pic="http://schemas.openxmlformats.org/drawingml/2006/picture">
                   <pic:nvPicPr>
-                    <pic:cNvPr id="7" name="Picture 7" descr="/Users/robertovelasquezdean/Library/Group Containers/L48J367XN4.com.infraware.PolarisOffice/EngineTemp/1658/fImage75647184428.png"/>
+                    <pic:cNvPr id="7" name="Picture 7" descr="/Users/robertovelasquezdean/Library/Group Containers/L48J367XN4.com.infraware.PolarisOffice/EngineTemp/1180/fImage75647184428.png"/>
                     <pic:cNvPicPr>
                       <a:picLocks noChangeAspect="1" noChangeArrowheads="1"/>
                     </pic:cNvPicPr>
@@ -4258,7 +4282,7 @@
                   <pic:spPr>
                     <a:xfrm>
                       <a:off x="0" y="0"/>
-                      <a:ext cx="4775200" cy="4546600"/>
+                      <a:ext cx="4775835" cy="4547235"/>
                     </a:xfrm>
                     <a:prstGeom prst="rect"/>
                     <a:ln cap="flat"/>
@@ -4359,7 +4383,7 @@
         </w:rPr>
         <w:drawing>
           <wp:inline distT="0" distB="0" distL="0" distR="0">
-            <wp:extent cx="4717415" cy="1231265"/>
+            <wp:extent cx="4718050" cy="1231900"/>
             <wp:effectExtent l="0" t="0" r="0" b="0"/>
             <wp:docPr id="18" name="Imagen 8"/>
             <wp:cNvGraphicFramePr>
@@ -4369,7 +4393,7 @@
               <a:graphicData uri="http://schemas.openxmlformats.org/drawingml/2006/picture">
                 <pic:pic xmlns:pic="http://schemas.openxmlformats.org/drawingml/2006/picture">
                   <pic:nvPicPr>
-                    <pic:cNvPr id="8" name="Picture 8" descr="/Users/robertovelasquezdean/Library/Group Containers/L48J367XN4.com.infraware.PolarisOffice/EngineTemp/1658/fImage28067207183.png"/>
+                    <pic:cNvPr id="8" name="Picture 8" descr="/Users/robertovelasquezdean/Library/Group Containers/L48J367XN4.com.infraware.PolarisOffice/EngineTemp/1180/fImage28067207183.png"/>
                     <pic:cNvPicPr>
                       <a:picLocks noChangeAspect="1" noChangeArrowheads="1"/>
                     </pic:cNvPicPr>
@@ -4389,7 +4413,7 @@
                   <pic:spPr>
                     <a:xfrm>
                       <a:off x="0" y="0"/>
-                      <a:ext cx="4718050" cy="1231900"/>
+                      <a:ext cx="4718685" cy="1232535"/>
                     </a:xfrm>
                     <a:prstGeom prst="rect"/>
                     <a:ln cap="flat"/>
@@ -4442,7 +4466,7 @@
         </w:rPr>
         <w:drawing>
           <wp:inline distT="0" distB="0" distL="0" distR="0">
-            <wp:extent cx="1336040" cy="145415"/>
+            <wp:extent cx="1336675" cy="146050"/>
             <wp:effectExtent l="0" t="0" r="0" b="0"/>
             <wp:docPr id="19" name="Imagen 9"/>
             <wp:cNvGraphicFramePr>
@@ -4452,7 +4476,7 @@
               <a:graphicData uri="http://schemas.openxmlformats.org/drawingml/2006/picture">
                 <pic:pic xmlns:pic="http://schemas.openxmlformats.org/drawingml/2006/picture">
                   <pic:nvPicPr>
-                    <pic:cNvPr id="9" name="Picture 9" descr="/Users/robertovelasquezdean/Library/Group Containers/L48J367XN4.com.infraware.PolarisOffice/EngineTemp/1658/fImage8262213917.png"/>
+                    <pic:cNvPr id="9" name="Picture 9" descr="/Users/robertovelasquezdean/Library/Group Containers/L48J367XN4.com.infraware.PolarisOffice/EngineTemp/1180/fImage8262213917.png"/>
                     <pic:cNvPicPr>
                       <a:picLocks noChangeAspect="1" noChangeArrowheads="1"/>
                     </pic:cNvPicPr>
@@ -4472,7 +4496,7 @@
                   <pic:spPr>
                     <a:xfrm>
                       <a:off x="0" y="0"/>
-                      <a:ext cx="1336675" cy="146050"/>
+                      <a:ext cx="1337310" cy="146685"/>
                     </a:xfrm>
                     <a:prstGeom prst="rect"/>
                     <a:ln cap="flat"/>
@@ -4729,7 +4753,7 @@
         </w:rPr>
         <w:drawing>
           <wp:inline distT="0" distB="0" distL="0" distR="0">
-            <wp:extent cx="354965" cy="145415"/>
+            <wp:extent cx="355600" cy="146050"/>
             <wp:effectExtent l="0" t="0" r="0" b="0"/>
             <wp:docPr id="20" name="Imagen 11"/>
             <wp:cNvGraphicFramePr>
@@ -4739,7 +4763,7 @@
               <a:graphicData uri="http://schemas.openxmlformats.org/drawingml/2006/picture">
                 <pic:pic xmlns:pic="http://schemas.openxmlformats.org/drawingml/2006/picture">
                   <pic:nvPicPr>
-                    <pic:cNvPr id="10" name="Picture 10" descr="/Users/robertovelasquezdean/Library/Group Containers/L48J367XN4.com.infraware.PolarisOffice/EngineTemp/1658/fImage557209818.png"/>
+                    <pic:cNvPr id="10" name="Picture 10" descr="/Users/robertovelasquezdean/Library/Group Containers/L48J367XN4.com.infraware.PolarisOffice/EngineTemp/1180/fImage557209818.png"/>
                     <pic:cNvPicPr>
                       <a:picLocks noChangeAspect="1" noChangeArrowheads="1"/>
                     </pic:cNvPicPr>
@@ -4768,7 +4792,7 @@
                   <pic:spPr>
                     <a:xfrm>
                       <a:off x="0" y="0"/>
-                      <a:ext cx="355600" cy="146050"/>
+                      <a:ext cx="356235" cy="146685"/>
                     </a:xfrm>
                     <a:prstGeom prst="rect"/>
                     <a:ln cap="flat"/>
@@ -4797,7 +4821,7 @@
         </w:rPr>
         <w:drawing>
           <wp:inline distT="0" distB="0" distL="0" distR="0">
-            <wp:extent cx="374015" cy="135890"/>
+            <wp:extent cx="374650" cy="136525"/>
             <wp:effectExtent l="0" t="0" r="0" b="0"/>
             <wp:docPr id="21" name="Imagen 11"/>
             <wp:cNvGraphicFramePr>
@@ -4807,7 +4831,7 @@
               <a:graphicData uri="http://schemas.openxmlformats.org/drawingml/2006/picture">
                 <pic:pic xmlns:pic="http://schemas.openxmlformats.org/drawingml/2006/picture">
                   <pic:nvPicPr>
-                    <pic:cNvPr id="12" name="Picture 12" descr="/Users/robertovelasquezdean/Library/Group Containers/L48J367XN4.com.infraware.PolarisOffice/EngineTemp/1658/fImage951211516.png"/>
+                    <pic:cNvPr id="12" name="Picture 12" descr="/Users/robertovelasquezdean/Library/Group Containers/L48J367XN4.com.infraware.PolarisOffice/EngineTemp/1180/fImage951211516.png"/>
                     <pic:cNvPicPr>
                       <a:picLocks noChangeAspect="1" noChangeArrowheads="1"/>
                     </pic:cNvPicPr>
@@ -4836,7 +4860,7 @@
                   <pic:spPr>
                     <a:xfrm>
                       <a:off x="0" y="0"/>
-                      <a:ext cx="374650" cy="136525"/>
+                      <a:ext cx="375285" cy="137160"/>
                     </a:xfrm>
                     <a:prstGeom prst="rect"/>
                     <a:ln cap="flat"/>
@@ -4877,7 +4901,7 @@
         </w:rPr>
         <w:drawing>
           <wp:inline distT="0" distB="0" distL="0" distR="0">
-            <wp:extent cx="5317490" cy="2688590"/>
+            <wp:extent cx="5318125" cy="2689225"/>
             <wp:effectExtent l="0" t="0" r="0" b="0"/>
             <wp:docPr id="22" name="Imagen 12"/>
             <wp:cNvGraphicFramePr>
@@ -4887,7 +4911,7 @@
               <a:graphicData uri="http://schemas.openxmlformats.org/drawingml/2006/picture">
                 <pic:pic xmlns:pic="http://schemas.openxmlformats.org/drawingml/2006/picture">
                   <pic:nvPicPr>
-                    <pic:cNvPr id="14" name="Picture 14" descr="/Users/robertovelasquezdean/Library/Group Containers/L48J367XN4.com.infraware.PolarisOffice/EngineTemp/1658/fImage59334274489.png"/>
+                    <pic:cNvPr id="14" name="Picture 14" descr="/Users/robertovelasquezdean/Library/Group Containers/L48J367XN4.com.infraware.PolarisOffice/EngineTemp/1180/fImage59334274489.png"/>
                     <pic:cNvPicPr>
                       <a:picLocks noChangeAspect="1" noChangeArrowheads="1"/>
                     </pic:cNvPicPr>
@@ -4907,7 +4931,7 @@
                   <pic:spPr>
                     <a:xfrm>
                       <a:off x="0" y="0"/>
-                      <a:ext cx="5318125" cy="2689225"/>
+                      <a:ext cx="5318760" cy="2689860"/>
                     </a:xfrm>
                     <a:prstGeom prst="rect"/>
                     <a:ln cap="flat"/>
@@ -5044,7 +5068,7 @@
         </w:rPr>
         <w:drawing>
           <wp:inline distT="0" distB="0" distL="0" distR="0">
-            <wp:extent cx="793115" cy="145415"/>
+            <wp:extent cx="793750" cy="146050"/>
             <wp:effectExtent l="0" t="0" r="0" b="0"/>
             <wp:docPr id="23" name="Imagen 14"/>
             <wp:cNvGraphicFramePr>
@@ -5054,7 +5078,7 @@
               <a:graphicData uri="http://schemas.openxmlformats.org/drawingml/2006/picture">
                 <pic:pic xmlns:pic="http://schemas.openxmlformats.org/drawingml/2006/picture">
                   <pic:nvPicPr>
-                    <pic:cNvPr id="15" name="Picture 15" descr="/Users/robertovelasquezdean/Library/Group Containers/L48J367XN4.com.infraware.PolarisOffice/EngineTemp/1658/fImage862231825.png"/>
+                    <pic:cNvPr id="15" name="Picture 15" descr="/Users/robertovelasquezdean/Library/Group Containers/L48J367XN4.com.infraware.PolarisOffice/EngineTemp/1180/fImage862231825.png"/>
                     <pic:cNvPicPr>
                       <a:picLocks noChangeAspect="1" noChangeArrowheads="1"/>
                     </pic:cNvPicPr>
@@ -5083,7 +5107,7 @@
                   <pic:spPr>
                     <a:xfrm>
                       <a:off x="0" y="0"/>
-                      <a:ext cx="793750" cy="146050"/>
+                      <a:ext cx="794385" cy="146685"/>
                     </a:xfrm>
                     <a:prstGeom prst="rect"/>
                     <a:ln cap="flat"/>
@@ -5112,7 +5136,7 @@
         </w:rPr>
         <w:drawing>
           <wp:inline distT="0" distB="0" distL="0" distR="0">
-            <wp:extent cx="354965" cy="145415"/>
+            <wp:extent cx="355600" cy="146050"/>
             <wp:effectExtent l="0" t="0" r="0" b="0"/>
             <wp:docPr id="24" name="Imagen 13"/>
             <wp:cNvGraphicFramePr>
@@ -5122,7 +5146,7 @@
               <a:graphicData uri="http://schemas.openxmlformats.org/drawingml/2006/picture">
                 <pic:pic xmlns:pic="http://schemas.openxmlformats.org/drawingml/2006/picture">
                   <pic:nvPicPr>
-                    <pic:cNvPr id="17" name="Picture 17" descr="/Users/robertovelasquezdean/Library/Group Containers/L48J367XN4.com.infraware.PolarisOffice/EngineTemp/1658/fImage557242918.png"/>
+                    <pic:cNvPr id="17" name="Picture 17" descr="/Users/robertovelasquezdean/Library/Group Containers/L48J367XN4.com.infraware.PolarisOffice/EngineTemp/1180/fImage557242918.png"/>
                     <pic:cNvPicPr>
                       <a:picLocks noChangeAspect="1" noChangeArrowheads="1"/>
                     </pic:cNvPicPr>
@@ -5151,7 +5175,7 @@
                   <pic:spPr>
                     <a:xfrm>
                       <a:off x="0" y="0"/>
-                      <a:ext cx="355600" cy="146050"/>
+                      <a:ext cx="356235" cy="146685"/>
                     </a:xfrm>
                     <a:prstGeom prst="rect"/>
                     <a:ln cap="flat"/>
@@ -5576,7 +5600,7 @@
         </w:rPr>
         <w:drawing>
           <wp:inline distT="0" distB="0" distL="0" distR="0">
-            <wp:extent cx="4460240" cy="2821940"/>
+            <wp:extent cx="4460875" cy="2822575"/>
             <wp:effectExtent l="0" t="0" r="0" b="0"/>
             <wp:docPr id="25" name="Imagen 15"/>
             <wp:cNvGraphicFramePr>
@@ -5586,7 +5610,7 @@
               <a:graphicData uri="http://schemas.openxmlformats.org/drawingml/2006/picture">
                 <pic:pic xmlns:pic="http://schemas.openxmlformats.org/drawingml/2006/picture">
                   <pic:nvPicPr>
-                    <pic:cNvPr id="19" name="Picture 19" descr="/Users/robertovelasquezdean/Library/Group Containers/L48J367XN4.com.infraware.PolarisOffice/EngineTemp/1658/fImage4096347789.png"/>
+                    <pic:cNvPr id="19" name="Picture 19" descr="/Users/robertovelasquezdean/Library/Group Containers/L48J367XN4.com.infraware.PolarisOffice/EngineTemp/1180/fImage4096347789.png"/>
                     <pic:cNvPicPr>
                       <a:picLocks noChangeAspect="1" noChangeArrowheads="1"/>
                     </pic:cNvPicPr>
@@ -5606,7 +5630,7 @@
                   <pic:spPr>
                     <a:xfrm>
                       <a:off x="0" y="0"/>
-                      <a:ext cx="4460875" cy="2822575"/>
+                      <a:ext cx="4461510" cy="2823210"/>
                     </a:xfrm>
                     <a:prstGeom prst="rect"/>
                     <a:ln cap="flat"/>
@@ -5707,7 +5731,7 @@
         </w:rPr>
         <w:drawing>
           <wp:inline distT="0" distB="0" distL="0" distR="0">
-            <wp:extent cx="497839" cy="145415"/>
+            <wp:extent cx="498474" cy="146050"/>
             <wp:effectExtent l="0" t="0" r="0" b="0"/>
             <wp:docPr id="26" name="Imagen 16"/>
             <wp:cNvGraphicFramePr>
@@ -5717,7 +5741,7 @@
               <a:graphicData uri="http://schemas.openxmlformats.org/drawingml/2006/picture">
                 <pic:pic xmlns:pic="http://schemas.openxmlformats.org/drawingml/2006/picture">
                   <pic:nvPicPr>
-                    <pic:cNvPr id="20" name="Picture 20" descr="/Users/robertovelasquezdean/Library/Group Containers/L48J367XN4.com.infraware.PolarisOffice/EngineTemp/1658/fImage716268028.png"/>
+                    <pic:cNvPr id="20" name="Picture 20" descr="/Users/robertovelasquezdean/Library/Group Containers/L48J367XN4.com.infraware.PolarisOffice/EngineTemp/1180/fImage716268028.png"/>
                     <pic:cNvPicPr>
                       <a:picLocks noChangeAspect="1" noChangeArrowheads="1"/>
                     </pic:cNvPicPr>
@@ -5746,7 +5770,7 @@
                   <pic:spPr>
                     <a:xfrm>
                       <a:off x="0" y="0"/>
-                      <a:ext cx="498474" cy="146050"/>
+                      <a:ext cx="499109" cy="146685"/>
                     </a:xfrm>
                     <a:prstGeom prst="rect"/>
                     <a:ln cap="flat"/>
@@ -5967,7 +5991,7 @@
         </w:rPr>
         <w:drawing>
           <wp:inline distT="0" distB="0" distL="0" distR="0">
-            <wp:extent cx="2412365" cy="412115"/>
+            <wp:extent cx="2413000" cy="412750"/>
             <wp:effectExtent l="0" t="0" r="0" b="0"/>
             <wp:docPr id="27" name="Imagen 20"/>
             <wp:cNvGraphicFramePr>
@@ -5977,7 +6001,7 @@
               <a:graphicData uri="http://schemas.openxmlformats.org/drawingml/2006/picture">
                 <pic:pic xmlns:pic="http://schemas.openxmlformats.org/drawingml/2006/picture">
                   <pic:nvPicPr>
-                    <pic:cNvPr id="22" name="Picture 22" descr="/Users/robertovelasquezdean/Library/Group Containers/L48J367XN4.com.infraware.PolarisOffice/EngineTemp/1658/fImage2700273029.png"/>
+                    <pic:cNvPr id="22" name="Picture 22" descr="/Users/robertovelasquezdean/Library/Group Containers/L48J367XN4.com.infraware.PolarisOffice/EngineTemp/1180/fImage2700273029.png"/>
                     <pic:cNvPicPr>
                       <a:picLocks noChangeAspect="1" noChangeArrowheads="1"/>
                     </pic:cNvPicPr>
@@ -6006,7 +6030,7 @@
                   <pic:spPr>
                     <a:xfrm>
                       <a:off x="0" y="0"/>
-                      <a:ext cx="2413000" cy="412750"/>
+                      <a:ext cx="2413635" cy="413385"/>
                     </a:xfrm>
                     <a:prstGeom prst="rect"/>
                     <a:ln cap="flat"/>
@@ -6131,7 +6155,7 @@
         </w:rPr>
         <w:drawing>
           <wp:inline distT="0" distB="0" distL="0" distR="0">
-            <wp:extent cx="3707765" cy="135890"/>
+            <wp:extent cx="3708400" cy="136525"/>
             <wp:effectExtent l="0" t="0" r="0" b="0"/>
             <wp:docPr id="28" name="Imagen 17"/>
             <wp:cNvGraphicFramePr>
@@ -6141,7 +6165,7 @@
               <a:graphicData uri="http://schemas.openxmlformats.org/drawingml/2006/picture">
                 <pic:pic xmlns:pic="http://schemas.openxmlformats.org/drawingml/2006/picture">
                   <pic:nvPicPr>
-                    <pic:cNvPr id="24" name="Picture 24" descr="/Users/robertovelasquezdean/Library/Group Containers/L48J367XN4.com.infraware.PolarisOffice/EngineTemp/1658/fImage2795288034.png"/>
+                    <pic:cNvPr id="24" name="Picture 24" descr="/Users/robertovelasquezdean/Library/Group Containers/L48J367XN4.com.infraware.PolarisOffice/EngineTemp/1180/fImage2795288034.png"/>
                     <pic:cNvPicPr>
                       <a:picLocks noChangeAspect="1" noChangeArrowheads="1"/>
                     </pic:cNvPicPr>
@@ -6170,7 +6194,7 @@
                   <pic:spPr>
                     <a:xfrm>
                       <a:off x="0" y="0"/>
-                      <a:ext cx="3708400" cy="136525"/>
+                      <a:ext cx="3709035" cy="137160"/>
                     </a:xfrm>
                     <a:prstGeom prst="rect"/>
                     <a:ln cap="flat"/>
@@ -6295,7 +6319,7 @@
         </w:rPr>
         <w:drawing>
           <wp:inline distT="0" distB="0" distL="0" distR="0">
-            <wp:extent cx="5098415" cy="269240"/>
+            <wp:extent cx="5099050" cy="269875"/>
             <wp:effectExtent l="0" t="0" r="0" b="0"/>
             <wp:docPr id="29" name="Imagen 18"/>
             <wp:cNvGraphicFramePr>
@@ -6305,7 +6329,7 @@
               <a:graphicData uri="http://schemas.openxmlformats.org/drawingml/2006/picture">
                 <pic:pic xmlns:pic="http://schemas.openxmlformats.org/drawingml/2006/picture">
                   <pic:nvPicPr>
-                    <pic:cNvPr id="26" name="Picture 26" descr="/Users/robertovelasquezdean/Library/Group Containers/L48J367XN4.com.infraware.PolarisOffice/EngineTemp/1658/fImage4707296727.png"/>
+                    <pic:cNvPr id="26" name="Picture 26" descr="/Users/robertovelasquezdean/Library/Group Containers/L48J367XN4.com.infraware.PolarisOffice/EngineTemp/1180/fImage4707296727.png"/>
                     <pic:cNvPicPr>
                       <a:picLocks noChangeAspect="1" noChangeArrowheads="1"/>
                     </pic:cNvPicPr>
@@ -6334,7 +6358,7 @@
                   <pic:spPr>
                     <a:xfrm>
                       <a:off x="0" y="0"/>
-                      <a:ext cx="5099050" cy="269875"/>
+                      <a:ext cx="5099685" cy="270510"/>
                     </a:xfrm>
                     <a:prstGeom prst="rect"/>
                     <a:ln cap="flat"/>
@@ -6447,7 +6471,7 @@
         </w:rPr>
         <w:drawing>
           <wp:inline distT="0" distB="0" distL="0" distR="0">
-            <wp:extent cx="4069715" cy="288290"/>
+            <wp:extent cx="4070350" cy="288925"/>
             <wp:effectExtent l="0" t="0" r="0" b="0"/>
             <wp:docPr id="30" name="Imagen 19"/>
             <wp:cNvGraphicFramePr>
@@ -6457,7 +6481,7 @@
               <a:graphicData uri="http://schemas.openxmlformats.org/drawingml/2006/picture">
                 <pic:pic xmlns:pic="http://schemas.openxmlformats.org/drawingml/2006/picture">
                   <pic:nvPicPr>
-                    <pic:cNvPr id="28" name="Picture 28" descr="/Users/robertovelasquezdean/Library/Group Containers/L48J367XN4.com.infraware.PolarisOffice/EngineTemp/1658/fImage4217301240.png"/>
+                    <pic:cNvPr id="28" name="Picture 28" descr="/Users/robertovelasquezdean/Library/Group Containers/L48J367XN4.com.infraware.PolarisOffice/EngineTemp/1180/fImage4217301240.png"/>
                     <pic:cNvPicPr>
                       <a:picLocks noChangeAspect="1" noChangeArrowheads="1"/>
                     </pic:cNvPicPr>
@@ -6486,7 +6510,7 @@
                   <pic:spPr>
                     <a:xfrm>
                       <a:off x="0" y="0"/>
-                      <a:ext cx="4070350" cy="288925"/>
+                      <a:ext cx="4070985" cy="289560"/>
                     </a:xfrm>
                     <a:prstGeom prst="rect"/>
                     <a:ln cap="flat"/>
@@ -6695,7 +6719,7 @@
         </w:rPr>
         <w:drawing>
           <wp:inline distT="0" distB="0" distL="0" distR="0">
-            <wp:extent cx="2231390" cy="269240"/>
+            <wp:extent cx="2232025" cy="269875"/>
             <wp:effectExtent l="0" t="0" r="0" b="0"/>
             <wp:docPr id="31" name="Imagen 21"/>
             <wp:cNvGraphicFramePr>
@@ -6705,7 +6729,7 @@
               <a:graphicData uri="http://schemas.openxmlformats.org/drawingml/2006/picture">
                 <pic:pic xmlns:pic="http://schemas.openxmlformats.org/drawingml/2006/picture">
                   <pic:nvPicPr>
-                    <pic:cNvPr id="30" name="Picture 30" descr="/Users/robertovelasquezdean/Library/Group Containers/L48J367XN4.com.infraware.PolarisOffice/EngineTemp/1658/fImage1760313754.png"/>
+                    <pic:cNvPr id="30" name="Picture 30" descr="/Users/robertovelasquezdean/Library/Group Containers/L48J367XN4.com.infraware.PolarisOffice/EngineTemp/1180/fImage1760313754.png"/>
                     <pic:cNvPicPr>
                       <a:picLocks noChangeAspect="1" noChangeArrowheads="1"/>
                     </pic:cNvPicPr>
@@ -6734,7 +6758,7 @@
                   <pic:spPr>
                     <a:xfrm>
                       <a:off x="0" y="0"/>
-                      <a:ext cx="2232025" cy="269875"/>
+                      <a:ext cx="2232660" cy="270510"/>
                     </a:xfrm>
                     <a:prstGeom prst="rect"/>
                     <a:ln cap="flat"/>
@@ -6895,7 +6919,7 @@
         </w:rPr>
         <w:drawing>
           <wp:inline distT="0" distB="0" distL="0" distR="0">
-            <wp:extent cx="3888740" cy="154940"/>
+            <wp:extent cx="3889375" cy="155575"/>
             <wp:effectExtent l="0" t="0" r="0" b="0"/>
             <wp:docPr id="32" name="Imagen 22"/>
             <wp:cNvGraphicFramePr>
@@ -6905,7 +6929,7 @@
               <a:graphicData uri="http://schemas.openxmlformats.org/drawingml/2006/picture">
                 <pic:pic xmlns:pic="http://schemas.openxmlformats.org/drawingml/2006/picture">
                   <pic:nvPicPr>
-                    <pic:cNvPr id="32" name="Picture 32" descr="/Users/robertovelasquezdean/Library/Group Containers/L48J367XN4.com.infraware.PolarisOffice/EngineTemp/1658/fImage2967326540.png"/>
+                    <pic:cNvPr id="32" name="Picture 32" descr="/Users/robertovelasquezdean/Library/Group Containers/L48J367XN4.com.infraware.PolarisOffice/EngineTemp/1180/fImage2967326540.png"/>
                     <pic:cNvPicPr>
                       <a:picLocks noChangeAspect="1" noChangeArrowheads="1"/>
                     </pic:cNvPicPr>
@@ -6934,7 +6958,7 @@
                   <pic:spPr>
                     <a:xfrm>
                       <a:off x="0" y="0"/>
-                      <a:ext cx="3889375" cy="155575"/>
+                      <a:ext cx="3890010" cy="156210"/>
                     </a:xfrm>
                     <a:prstGeom prst="rect"/>
                     <a:ln cap="flat"/>
@@ -7011,7 +7035,7 @@
         </w:rPr>
         <w:drawing>
           <wp:inline distT="0" distB="0" distL="0" distR="0">
-            <wp:extent cx="2812415" cy="412115"/>
+            <wp:extent cx="2813050" cy="412750"/>
             <wp:effectExtent l="0" t="0" r="0" b="0"/>
             <wp:docPr id="33" name="Imagen 23"/>
             <wp:cNvGraphicFramePr>
@@ -7021,7 +7045,7 @@
               <a:graphicData uri="http://schemas.openxmlformats.org/drawingml/2006/picture">
                 <pic:pic xmlns:pic="http://schemas.openxmlformats.org/drawingml/2006/picture">
                   <pic:nvPicPr>
-                    <pic:cNvPr id="34" name="Picture 34" descr="/Users/robertovelasquezdean/Library/Group Containers/L48J367XN4.com.infraware.PolarisOffice/EngineTemp/1658/fImage4398338396.png"/>
+                    <pic:cNvPr id="34" name="Picture 34" descr="/Users/robertovelasquezdean/Library/Group Containers/L48J367XN4.com.infraware.PolarisOffice/EngineTemp/1180/fImage4398338396.png"/>
                     <pic:cNvPicPr>
                       <a:picLocks noChangeAspect="1" noChangeArrowheads="1"/>
                     </pic:cNvPicPr>
@@ -7050,7 +7074,7 @@
                   <pic:spPr>
                     <a:xfrm>
                       <a:off x="0" y="0"/>
-                      <a:ext cx="2813050" cy="412750"/>
+                      <a:ext cx="2813685" cy="413385"/>
                     </a:xfrm>
                     <a:prstGeom prst="rect"/>
                     <a:ln cap="flat"/>
@@ -7691,7 +7715,7 @@
         </w:rPr>
         <w:drawing>
           <wp:inline distT="0" distB="0" distL="0" distR="0">
-            <wp:extent cx="4612005" cy="1125855"/>
+            <wp:extent cx="4612640" cy="1126490"/>
             <wp:effectExtent l="0" t="0" r="0" b="0"/>
             <wp:docPr id="34" name="Imagen 24"/>
             <wp:cNvGraphicFramePr>
@@ -7701,7 +7725,7 @@
               <a:graphicData uri="http://schemas.openxmlformats.org/drawingml/2006/picture">
                 <pic:pic xmlns:pic="http://schemas.openxmlformats.org/drawingml/2006/picture">
                   <pic:nvPicPr>
-                    <pic:cNvPr id="36" name="Picture 36" descr="/Users/robertovelasquezdean/Library/Group Containers/L48J367XN4.com.infraware.PolarisOffice/EngineTemp/1658/fImage1831734935.png"/>
+                    <pic:cNvPr id="36" name="Picture 36" descr="/Users/robertovelasquezdean/Library/Group Containers/L48J367XN4.com.infraware.PolarisOffice/EngineTemp/1180/fImage1831734935.png"/>
                     <pic:cNvPicPr>
                       <a:picLocks noChangeAspect="1" noChangeArrowheads="1"/>
                     </pic:cNvPicPr>
@@ -7730,7 +7754,7 @@
                   <pic:spPr>
                     <a:xfrm>
                       <a:off x="0" y="0"/>
-                      <a:ext cx="4612640" cy="1126490"/>
+                      <a:ext cx="4613275" cy="1127125"/>
                     </a:xfrm>
                     <a:prstGeom prst="rect"/>
                     <a:ln cap="flat"/>
@@ -8386,7 +8410,7 @@
         </w:rPr>
         <w:drawing>
           <wp:inline distT="0" distB="0" distL="0" distR="0">
-            <wp:extent cx="2849245" cy="439420"/>
+            <wp:extent cx="2849880" cy="440055"/>
             <wp:effectExtent l="0" t="0" r="0" b="0"/>
             <wp:docPr id="35" name="Imagen 25"/>
             <wp:cNvGraphicFramePr>
@@ -8396,7 +8420,7 @@
               <a:graphicData uri="http://schemas.openxmlformats.org/drawingml/2006/picture">
                 <pic:pic xmlns:pic="http://schemas.openxmlformats.org/drawingml/2006/picture">
                   <pic:nvPicPr>
-                    <pic:cNvPr id="38" name="Picture 38" descr="/Users/robertovelasquezdean/Library/Group Containers/L48J367XN4.com.infraware.PolarisOffice/EngineTemp/1658/fImage11102403083.png"/>
+                    <pic:cNvPr id="38" name="Picture 38" descr="/Users/robertovelasquezdean/Library/Group Containers/L48J367XN4.com.infraware.PolarisOffice/EngineTemp/1180/fImage11102403083.png"/>
                     <pic:cNvPicPr>
                       <a:picLocks noChangeAspect="1" noChangeArrowheads="1"/>
                     </pic:cNvPicPr>
@@ -8425,7 +8449,7 @@
                   <pic:spPr>
                     <a:xfrm>
                       <a:off x="0" y="0"/>
-                      <a:ext cx="2849880" cy="440055"/>
+                      <a:ext cx="2850515" cy="440690"/>
                     </a:xfrm>
                     <a:prstGeom prst="rect"/>
                     <a:ln cap="flat"/>
@@ -8594,7 +8618,7 @@
         </w:rPr>
         <w:drawing>
           <wp:inline distT="0" distB="0" distL="0" distR="0">
-            <wp:extent cx="3430270" cy="1144270"/>
+            <wp:extent cx="3430905" cy="1144905"/>
             <wp:effectExtent l="0" t="0" r="0" b="0"/>
             <wp:docPr id="36" name="Imagen 26"/>
             <wp:cNvGraphicFramePr>
@@ -8604,7 +8628,7 @@
               <a:graphicData uri="http://schemas.openxmlformats.org/drawingml/2006/picture">
                 <pic:pic xmlns:pic="http://schemas.openxmlformats.org/drawingml/2006/picture">
                   <pic:nvPicPr>
-                    <pic:cNvPr id="40" name="Picture 40" descr="/Users/robertovelasquezdean/Library/Group Containers/L48J367XN4.com.infraware.PolarisOffice/EngineTemp/1658/fImage38623438048.png"/>
+                    <pic:cNvPr id="40" name="Picture 40" descr="/Users/robertovelasquezdean/Library/Group Containers/L48J367XN4.com.infraware.PolarisOffice/EngineTemp/1180/fImage38623438048.png"/>
                     <pic:cNvPicPr>
                       <a:picLocks noChangeAspect="1" noChangeArrowheads="1"/>
                     </pic:cNvPicPr>
@@ -8633,7 +8657,7 @@
                   <pic:spPr>
                     <a:xfrm>
                       <a:off x="0" y="0"/>
-                      <a:ext cx="3430905" cy="1144905"/>
+                      <a:ext cx="3431540" cy="1145540"/>
                     </a:xfrm>
                     <a:prstGeom prst="rect"/>
                     <a:ln cap="flat"/>
@@ -8790,7 +8814,7 @@
         </w:rPr>
         <w:drawing>
           <wp:inline distT="0" distB="0" distL="0" distR="0">
-            <wp:extent cx="2887345" cy="3420745"/>
+            <wp:extent cx="2887980" cy="3421380"/>
             <wp:effectExtent l="0" t="0" r="0" b="0"/>
             <wp:docPr id="37" name="Imagen 27"/>
             <wp:cNvGraphicFramePr>
@@ -8800,7 +8824,7 @@
               <a:graphicData uri="http://schemas.openxmlformats.org/drawingml/2006/picture">
                 <pic:pic xmlns:pic="http://schemas.openxmlformats.org/drawingml/2006/picture">
                   <pic:nvPicPr>
-                    <pic:cNvPr id="42" name="Picture 42" descr="/Users/robertovelasquezdean/Library/Group Containers/L48J367XN4.com.infraware.PolarisOffice/EngineTemp/1658/fImage101215856865.png"/>
+                    <pic:cNvPr id="42" name="Picture 42" descr="/Users/robertovelasquezdean/Library/Group Containers/L48J367XN4.com.infraware.PolarisOffice/EngineTemp/1180/fImage101215856865.png"/>
                     <pic:cNvPicPr>
                       <a:picLocks noChangeAspect="1" noChangeArrowheads="1"/>
                     </pic:cNvPicPr>
@@ -8829,7 +8853,7 @@
                   <pic:spPr>
                     <a:xfrm>
                       <a:off x="0" y="0"/>
-                      <a:ext cx="2887980" cy="3421380"/>
+                      <a:ext cx="2888615" cy="3422015"/>
                     </a:xfrm>
                     <a:prstGeom prst="rect"/>
                     <a:ln cap="flat"/>
@@ -9011,7 +9035,7 @@
         </w:rPr>
         <w:drawing>
           <wp:inline distT="0" distB="0" distL="0" distR="0">
-            <wp:extent cx="5732780" cy="979170"/>
+            <wp:extent cx="5733415" cy="979805"/>
             <wp:effectExtent l="0" t="0" r="0" b="0"/>
             <wp:docPr id="38" name="Imagen 28"/>
             <wp:cNvGraphicFramePr>
@@ -9021,7 +9045,7 @@
               <a:graphicData uri="http://schemas.openxmlformats.org/drawingml/2006/picture">
                 <pic:pic xmlns:pic="http://schemas.openxmlformats.org/drawingml/2006/picture">
                   <pic:nvPicPr>
-                    <pic:cNvPr id="44" name="Picture 44" descr="/Users/robertovelasquezdean/Library/Group Containers/L48J367XN4.com.infraware.PolarisOffice/EngineTemp/1658/fImage47285967011.png"/>
+                    <pic:cNvPr id="44" name="Picture 44" descr="/Users/robertovelasquezdean/Library/Group Containers/L48J367XN4.com.infraware.PolarisOffice/EngineTemp/1180/fImage47285967011.png"/>
                     <pic:cNvPicPr>
                       <a:picLocks noChangeAspect="1" noChangeArrowheads="1"/>
                     </pic:cNvPicPr>
@@ -9050,7 +9074,7 @@
                   <pic:spPr>
                     <a:xfrm>
                       <a:off x="0" y="0"/>
-                      <a:ext cx="5733415" cy="979805"/>
+                      <a:ext cx="5734050" cy="980440"/>
                     </a:xfrm>
                     <a:prstGeom prst="rect"/>
                     <a:ln cap="flat"/>
@@ -9359,7 +9383,7 @@
         </w:rPr>
         <w:drawing>
           <wp:inline distT="0" distB="0" distL="0" distR="0">
-            <wp:extent cx="5732780" cy="5141595"/>
+            <wp:extent cx="5733415" cy="5142230"/>
             <wp:effectExtent l="0" t="0" r="0" b="0"/>
             <wp:docPr id="39" name="Imagen 29"/>
             <wp:cNvGraphicFramePr>
@@ -9369,7 +9393,7 @@
               <a:graphicData uri="http://schemas.openxmlformats.org/drawingml/2006/picture">
                 <pic:pic xmlns:pic="http://schemas.openxmlformats.org/drawingml/2006/picture">
                   <pic:nvPicPr>
-                    <pic:cNvPr id="46" name="Picture 46" descr="/Users/robertovelasquezdean/Library/Group Containers/L48J367XN4.com.infraware.PolarisOffice/EngineTemp/1658/fImage2742431205252.png"/>
+                    <pic:cNvPr id="46" name="Picture 46" descr="/Users/robertovelasquezdean/Library/Group Containers/L48J367XN4.com.infraware.PolarisOffice/EngineTemp/1180/fImage2742431205252.png"/>
                     <pic:cNvPicPr>
                       <a:picLocks noChangeAspect="1" noChangeArrowheads="1"/>
                     </pic:cNvPicPr>
@@ -9398,7 +9422,7 @@
                   <pic:spPr>
                     <a:xfrm>
                       <a:off x="0" y="0"/>
-                      <a:ext cx="5733415" cy="5142230"/>
+                      <a:ext cx="5734050" cy="5142865"/>
                     </a:xfrm>
                     <a:prstGeom prst="rect"/>
                     <a:ln cap="flat"/>
@@ -10875,9 +10899,9 @@
         </w:rPr>
         <w:drawing>
           <wp:inline distT="0" distB="0" distL="0" distR="0">
-            <wp:extent cx="5372100" cy="2686050"/>
+            <wp:extent cx="5372735" cy="2686685"/>
             <wp:effectExtent l="0" t="0" r="0" b="0"/>
-            <wp:docPr id="48" name="Imagen 30"/>
+            <wp:docPr id="47" name="Imagen 30"/>
             <wp:cNvGraphicFramePr>
               <a:graphicFrameLocks xmlns:a="http://schemas.openxmlformats.org/drawingml/2006/main" noChangeAspect="1"/>
             </wp:cNvGraphicFramePr>
@@ -10885,7 +10909,7 @@
               <a:graphicData uri="http://schemas.openxmlformats.org/drawingml/2006/picture">
                 <pic:pic xmlns:pic="http://schemas.openxmlformats.org/drawingml/2006/picture">
                   <pic:nvPicPr>
-                    <pic:cNvPr id="48" name="Picture 48" descr="/Users/robertovelasquezdean/Library/Group Containers/L48J367XN4.com.infraware.PolarisOffice/EngineTemp/1658/fImage57750484108.png"/>
+                    <pic:cNvPr id="48" name="Picture 48" descr="/Users/robertovelasquezdean/Library/Group Containers/L48J367XN4.com.infraware.PolarisOffice/EngineTemp/1180/fImage57750484108.png"/>
                     <pic:cNvPicPr>
                       <a:picLocks noChangeAspect="1" noChangeArrowheads="1"/>
                     </pic:cNvPicPr>
@@ -10905,7 +10929,7 @@
                   <pic:spPr>
                     <a:xfrm>
                       <a:off x="0" y="0"/>
-                      <a:ext cx="5372735" cy="2686685"/>
+                      <a:ext cx="5373370" cy="2687320"/>
                     </a:xfrm>
                     <a:prstGeom prst="rect"/>
                     <a:ln cap="flat"/>
@@ -11152,9 +11176,9 @@
         </w:rPr>
         <w:drawing>
           <wp:inline distT="0" distB="0" distL="0" distR="0">
-            <wp:extent cx="5731510" cy="899160"/>
+            <wp:extent cx="5732145" cy="899795"/>
             <wp:effectExtent l="0" t="0" r="0" b="0"/>
-            <wp:docPr id="50" name="Imagen 31"/>
+            <wp:docPr id="48" name="Imagen 31"/>
             <wp:cNvGraphicFramePr>
               <a:graphicFrameLocks xmlns:a="http://schemas.openxmlformats.org/drawingml/2006/main" noChangeAspect="1"/>
             </wp:cNvGraphicFramePr>
@@ -11162,7 +11186,7 @@
               <a:graphicData uri="http://schemas.openxmlformats.org/drawingml/2006/picture">
                 <pic:pic xmlns:pic="http://schemas.openxmlformats.org/drawingml/2006/picture">
                   <pic:nvPicPr>
-                    <pic:cNvPr id="49" name="Picture 49" descr="/Users/robertovelasquezdean/Library/Group Containers/L48J367XN4.com.infraware.PolarisOffice/EngineTemp/1658/fImage33382505514.png"/>
+                    <pic:cNvPr id="49" name="Picture 49" descr="/Users/robertovelasquezdean/Library/Group Containers/L48J367XN4.com.infraware.PolarisOffice/EngineTemp/1180/fImage33382505514.png"/>
                     <pic:cNvPicPr>
                       <a:picLocks noChangeAspect="1" noChangeArrowheads="1"/>
                     </pic:cNvPicPr>
@@ -11182,7 +11206,7 @@
                   <pic:spPr>
                     <a:xfrm>
                       <a:off x="0" y="0"/>
-                      <a:ext cx="5732145" cy="899795"/>
+                      <a:ext cx="5732780" cy="900430"/>
                     </a:xfrm>
                     <a:prstGeom prst="rect"/>
                     <a:ln cap="flat"/>
@@ -11638,9 +11662,9 @@
         </w:rPr>
         <w:drawing>
           <wp:inline distT="0" distB="0" distL="0" distR="0">
-            <wp:extent cx="5419725" cy="2571750"/>
+            <wp:extent cx="5420360" cy="2572385"/>
             <wp:effectExtent l="0" t="0" r="0" b="0"/>
-            <wp:docPr id="51" name="Imagen 32"/>
+            <wp:docPr id="49" name="Imagen 32"/>
             <wp:cNvGraphicFramePr>
               <a:graphicFrameLocks xmlns:a="http://schemas.openxmlformats.org/drawingml/2006/main" noChangeAspect="1"/>
             </wp:cNvGraphicFramePr>
@@ -11648,7 +11672,7 @@
               <a:graphicData uri="http://schemas.openxmlformats.org/drawingml/2006/picture">
                 <pic:pic xmlns:pic="http://schemas.openxmlformats.org/drawingml/2006/picture">
                   <pic:nvPicPr>
-                    <pic:cNvPr id="50" name="Picture 50" descr="/Users/robertovelasquezdean/Library/Group Containers/L48J367XN4.com.infraware.PolarisOffice/EngineTemp/1658/fImage56571511454.png"/>
+                    <pic:cNvPr id="50" name="Picture 50" descr="/Users/robertovelasquezdean/Library/Group Containers/L48J367XN4.com.infraware.PolarisOffice/EngineTemp/1180/fImage56571511454.png"/>
                     <pic:cNvPicPr>
                       <a:picLocks noChangeAspect="1" noChangeArrowheads="1"/>
                     </pic:cNvPicPr>
@@ -11668,7 +11692,7 @@
                   <pic:spPr>
                     <a:xfrm>
                       <a:off x="0" y="0"/>
-                      <a:ext cx="5420360" cy="2572385"/>
+                      <a:ext cx="5420995" cy="2573020"/>
                     </a:xfrm>
                     <a:prstGeom prst="rect"/>
                     <a:ln cap="flat"/>
@@ -11800,9 +11824,9 @@
         </w:rPr>
         <w:drawing>
           <wp:inline distT="0" distB="0" distL="0" distR="0">
-            <wp:extent cx="5731510" cy="1592580"/>
+            <wp:extent cx="5732145" cy="1593215"/>
             <wp:effectExtent l="0" t="0" r="0" b="0"/>
-            <wp:docPr id="52" name="Imagen 33"/>
+            <wp:docPr id="50" name="Imagen 33"/>
             <wp:cNvGraphicFramePr>
               <a:graphicFrameLocks xmlns:a="http://schemas.openxmlformats.org/drawingml/2006/main" noChangeAspect="1"/>
             </wp:cNvGraphicFramePr>
@@ -11810,7 +11834,7 @@
               <a:graphicData uri="http://schemas.openxmlformats.org/drawingml/2006/picture">
                 <pic:pic xmlns:pic="http://schemas.openxmlformats.org/drawingml/2006/picture">
                   <pic:nvPicPr>
-                    <pic:cNvPr id="51" name="Picture 51" descr="/Users/robertovelasquezdean/Library/Group Containers/L48J367XN4.com.infraware.PolarisOffice/EngineTemp/1658/fImage44913525019.png"/>
+                    <pic:cNvPr id="51" name="Picture 51" descr="/Users/robertovelasquezdean/Library/Group Containers/L48J367XN4.com.infraware.PolarisOffice/EngineTemp/1180/fImage44913525019.png"/>
                     <pic:cNvPicPr>
                       <a:picLocks noChangeAspect="1" noChangeArrowheads="1"/>
                     </pic:cNvPicPr>
@@ -11830,7 +11854,7 @@
                   <pic:spPr>
                     <a:xfrm>
                       <a:off x="0" y="0"/>
-                      <a:ext cx="5732145" cy="1593215"/>
+                      <a:ext cx="5732780" cy="1593850"/>
                     </a:xfrm>
                     <a:prstGeom prst="rect"/>
                     <a:ln cap="flat"/>
@@ -12344,9 +12368,9 @@
         </w:rPr>
         <w:drawing>
           <wp:inline distT="0" distB="0" distL="0" distR="0">
-            <wp:extent cx="5448300" cy="704850"/>
+            <wp:extent cx="5448935" cy="705485"/>
             <wp:effectExtent l="0" t="0" r="0" b="0"/>
-            <wp:docPr id="54" name="Imagen 34"/>
+            <wp:docPr id="51" name="Imagen 34"/>
             <wp:cNvGraphicFramePr>
               <a:graphicFrameLocks xmlns:a="http://schemas.openxmlformats.org/drawingml/2006/main" noChangeAspect="1"/>
             </wp:cNvGraphicFramePr>
@@ -12354,7 +12378,7 @@
               <a:graphicData uri="http://schemas.openxmlformats.org/drawingml/2006/picture">
                 <pic:pic xmlns:pic="http://schemas.openxmlformats.org/drawingml/2006/picture">
                   <pic:nvPicPr>
-                    <pic:cNvPr id="52" name="Picture 52" descr="/Users/robertovelasquezdean/Library/Group Containers/L48J367XN4.com.infraware.PolarisOffice/EngineTemp/1658/fImage18897543028.png"/>
+                    <pic:cNvPr id="52" name="Picture 52" descr="/Users/robertovelasquezdean/Library/Group Containers/L48J367XN4.com.infraware.PolarisOffice/EngineTemp/1180/fImage18897543028.png"/>
                     <pic:cNvPicPr>
                       <a:picLocks noChangeAspect="1" noChangeArrowheads="1"/>
                     </pic:cNvPicPr>
@@ -12374,7 +12398,7 @@
                   <pic:spPr>
                     <a:xfrm>
                       <a:off x="0" y="0"/>
-                      <a:ext cx="5448935" cy="705485"/>
+                      <a:ext cx="5449570" cy="706120"/>
                     </a:xfrm>
                     <a:prstGeom prst="rect"/>
                     <a:ln cap="flat"/>
@@ -12518,9 +12542,9 @@
         </w:rPr>
         <w:drawing>
           <wp:inline distT="0" distB="0" distL="0" distR="0">
-            <wp:extent cx="4371975" cy="704850"/>
+            <wp:extent cx="4372610" cy="705485"/>
             <wp:effectExtent l="0" t="0" r="0" b="0"/>
-            <wp:docPr id="55" name="Imagen 35"/>
+            <wp:docPr id="52" name="Imagen 35"/>
             <wp:cNvGraphicFramePr>
               <a:graphicFrameLocks xmlns:a="http://schemas.openxmlformats.org/drawingml/2006/main" noChangeAspect="1"/>
             </wp:cNvGraphicFramePr>
@@ -12528,7 +12552,7 @@
               <a:graphicData uri="http://schemas.openxmlformats.org/drawingml/2006/picture">
                 <pic:pic xmlns:pic="http://schemas.openxmlformats.org/drawingml/2006/picture">
                   <pic:nvPicPr>
-                    <pic:cNvPr id="53" name="Picture 53" descr="/Users/robertovelasquezdean/Library/Group Containers/L48J367XN4.com.infraware.PolarisOffice/EngineTemp/1658/fImage20462556671.png"/>
+                    <pic:cNvPr id="53" name="Picture 53" descr="/Users/robertovelasquezdean/Library/Group Containers/L48J367XN4.com.infraware.PolarisOffice/EngineTemp/1180/fImage20462556671.png"/>
                     <pic:cNvPicPr>
                       <a:picLocks noChangeAspect="1" noChangeArrowheads="1"/>
                     </pic:cNvPicPr>
@@ -12548,7 +12572,7 @@
                   <pic:spPr>
                     <a:xfrm>
                       <a:off x="0" y="0"/>
-                      <a:ext cx="4372610" cy="705485"/>
+                      <a:ext cx="4373245" cy="706120"/>
                     </a:xfrm>
                     <a:prstGeom prst="rect"/>
                     <a:ln cap="flat"/>
@@ -12679,9 +12703,9 @@
         </w:rPr>
         <w:drawing>
           <wp:inline distT="0" distB="0" distL="0" distR="0">
-            <wp:extent cx="3886200" cy="561975"/>
+            <wp:extent cx="3886834" cy="562610"/>
             <wp:effectExtent l="0" t="0" r="0" b="0"/>
-            <wp:docPr id="56" name="Imagen 36"/>
+            <wp:docPr id="53" name="Imagen 36"/>
             <wp:cNvGraphicFramePr>
               <a:graphicFrameLocks xmlns:a="http://schemas.openxmlformats.org/drawingml/2006/main" noChangeAspect="1"/>
             </wp:cNvGraphicFramePr>
@@ -12689,7 +12713,7 @@
               <a:graphicData uri="http://schemas.openxmlformats.org/drawingml/2006/picture">
                 <pic:pic xmlns:pic="http://schemas.openxmlformats.org/drawingml/2006/picture">
                   <pic:nvPicPr>
-                    <pic:cNvPr id="54" name="Picture 54" descr="/Users/robertovelasquezdean/Library/Group Containers/L48J367XN4.com.infraware.PolarisOffice/EngineTemp/1658/fImage17461562370.png"/>
+                    <pic:cNvPr id="54" name="Picture 54" descr="/Users/robertovelasquezdean/Library/Group Containers/L48J367XN4.com.infraware.PolarisOffice/EngineTemp/1180/fImage17461562370.png"/>
                     <pic:cNvPicPr>
                       <a:picLocks noChangeAspect="1" noChangeArrowheads="1"/>
                     </pic:cNvPicPr>
@@ -12709,7 +12733,7 @@
                   <pic:spPr>
                     <a:xfrm>
                       <a:off x="0" y="0"/>
-                      <a:ext cx="3886834" cy="562610"/>
+                      <a:ext cx="3887470" cy="563245"/>
                     </a:xfrm>
                     <a:prstGeom prst="rect"/>
                     <a:ln cap="flat"/>
@@ -12757,7 +12781,6 @@
         <w:widowControl w:val="1"/>
         <w:ind w:right="0" w:left="0" w:firstLine="0"/>
         <w:rPr>
-          <w:rStyle w:val="PO0"/>
           <w:spacing w:val="0"/>
           <w:vertAlign w:val="baseline"/>
           <w:i w:val="0"/>
@@ -12776,7 +12799,6 @@
       </w:pPr>
       <w:r>
         <w:rPr>
-          <w:rStyle w:val="PO0"/>
           <w:spacing w:val="0"/>
           <w:vertAlign w:val="baseline"/>
           <w:i w:val="0"/>
@@ -12793,7 +12815,6 @@
       </w:r>
       <w:r>
         <w:rPr>
-          <w:rStyle w:val="PO0"/>
           <w:spacing w:val="0"/>
           <w:vertAlign w:val="baseline"/>
           <w:i w:val="0"/>
@@ -12820,7 +12841,6 @@
         <w:widowControl w:val="1"/>
         <w:ind w:right="0" w:left="0" w:firstLine="0"/>
         <w:rPr>
-          <w:rStyle w:val="PO0"/>
           <w:spacing w:val="0"/>
           <w:vertAlign w:val="baseline"/>
           <w:i w:val="0"/>
@@ -12843,9 +12863,9 @@
         </w:rPr>
         <w:drawing>
           <wp:inline distT="0" distB="0" distL="0" distR="0">
-            <wp:extent cx="4933950" cy="695325"/>
+            <wp:extent cx="4934585" cy="695960"/>
             <wp:effectExtent l="0" t="0" r="0" b="0"/>
-            <wp:docPr id="57" name="Imagen 37"/>
+            <wp:docPr id="54" name="Imagen 37"/>
             <wp:cNvGraphicFramePr>
               <a:graphicFrameLocks xmlns:a="http://schemas.openxmlformats.org/drawingml/2006/main" noChangeAspect="1"/>
             </wp:cNvGraphicFramePr>
@@ -12853,7 +12873,7 @@
               <a:graphicData uri="http://schemas.openxmlformats.org/drawingml/2006/picture">
                 <pic:pic xmlns:pic="http://schemas.openxmlformats.org/drawingml/2006/picture">
                   <pic:nvPicPr>
-                    <pic:cNvPr id="55" name="Picture 55" descr="/Users/robertovelasquezdean/Library/Group Containers/L48J367XN4.com.infraware.PolarisOffice/EngineTemp/1658/fImage21568576663.png"/>
+                    <pic:cNvPr id="55" name="Picture 55" descr="/Users/robertovelasquezdean/Library/Group Containers/L48J367XN4.com.infraware.PolarisOffice/EngineTemp/1180/fImage21568576663.png"/>
                     <pic:cNvPicPr>
                       <a:picLocks noChangeAspect="1" noChangeArrowheads="1"/>
                     </pic:cNvPicPr>
@@ -12873,7 +12893,7 @@
                   <pic:spPr>
                     <a:xfrm>
                       <a:off x="0" y="0"/>
-                      <a:ext cx="4934585" cy="695960"/>
+                      <a:ext cx="4935220" cy="696595"/>
                     </a:xfrm>
                     <a:prstGeom prst="rect"/>
                     <a:ln cap="flat"/>
@@ -12896,7 +12916,6 @@
         <w:widowControl w:val="1"/>
         <w:ind w:right="0" w:left="0" w:firstLine="0"/>
         <w:rPr>
-          <w:rStyle w:val="PO0"/>
           <w:spacing w:val="0"/>
           <w:vertAlign w:val="baseline"/>
           <w:i w:val="0"/>
@@ -12925,7 +12944,6 @@
         <w:widowControl w:val="1"/>
         <w:ind w:right="0" w:left="0" w:firstLine="0"/>
         <w:rPr>
-          <w:rStyle w:val="PO0"/>
           <w:spacing w:val="0"/>
           <w:vertAlign w:val="baseline"/>
           <w:i w:val="0"/>
@@ -12944,7 +12962,6 @@
       </w:pPr>
       <w:r>
         <w:rPr>
-          <w:rStyle w:val="PO0"/>
           <w:spacing w:val="0"/>
           <w:vertAlign w:val="baseline"/>
           <w:i w:val="0"/>
@@ -12961,7 +12978,6 @@
       </w:r>
       <w:r>
         <w:rPr>
-          <w:rStyle w:val="PO0"/>
           <w:spacing w:val="0"/>
           <w:vertAlign w:val="baseline"/>
           <w:i w:val="0"/>
@@ -12988,7 +13004,6 @@
         <w:widowControl w:val="1"/>
         <w:ind w:right="0" w:left="0" w:firstLine="0"/>
         <w:rPr>
-          <w:rStyle w:val="PO0"/>
           <w:spacing w:val="0"/>
           <w:vertAlign w:val="baseline"/>
           <w:i w:val="0"/>
@@ -13011,9 +13026,9 @@
         </w:rPr>
         <w:drawing>
           <wp:inline distT="0" distB="0" distL="0" distR="0">
-            <wp:extent cx="5172075" cy="552450"/>
+            <wp:extent cx="5172710" cy="553085"/>
             <wp:effectExtent l="0" t="0" r="0" b="0"/>
-            <wp:docPr id="58" name="Imagen 38"/>
+            <wp:docPr id="55" name="Imagen 38"/>
             <wp:cNvGraphicFramePr>
               <a:graphicFrameLocks xmlns:a="http://schemas.openxmlformats.org/drawingml/2006/main" noChangeAspect="1"/>
             </wp:cNvGraphicFramePr>
@@ -13021,7 +13036,7 @@
               <a:graphicData uri="http://schemas.openxmlformats.org/drawingml/2006/picture">
                 <pic:pic xmlns:pic="http://schemas.openxmlformats.org/drawingml/2006/picture">
                   <pic:nvPicPr>
-                    <pic:cNvPr id="56" name="Picture 56" descr="/Users/robertovelasquezdean/Library/Group Containers/L48J367XN4.com.infraware.PolarisOffice/EngineTemp/1658/fImage17316587947.png"/>
+                    <pic:cNvPr id="56" name="Picture 56" descr="/Users/robertovelasquezdean/Library/Group Containers/L48J367XN4.com.infraware.PolarisOffice/EngineTemp/1180/fImage17316587947.png"/>
                     <pic:cNvPicPr>
                       <a:picLocks noChangeAspect="1" noChangeArrowheads="1"/>
                     </pic:cNvPicPr>
@@ -13041,7 +13056,7 @@
                   <pic:spPr>
                     <a:xfrm>
                       <a:off x="0" y="0"/>
-                      <a:ext cx="5172710" cy="553085"/>
+                      <a:ext cx="5173345" cy="553720"/>
                     </a:xfrm>
                     <a:prstGeom prst="rect"/>
                     <a:ln cap="flat"/>
@@ -13064,7 +13079,6 @@
         <w:widowControl w:val="1"/>
         <w:ind w:right="0" w:left="0" w:firstLine="0"/>
         <w:rPr>
-          <w:rStyle w:val="PO0"/>
           <w:spacing w:val="0"/>
           <w:vertAlign w:val="baseline"/>
           <w:i w:val="0"/>
@@ -13093,7 +13107,6 @@
         <w:widowControl w:val="1"/>
         <w:ind w:right="0" w:left="0" w:firstLine="0"/>
         <w:rPr>
-          <w:rStyle w:val="PO0"/>
           <w:spacing w:val="0"/>
           <w:vertAlign w:val="baseline"/>
           <w:i w:val="0"/>
@@ -13112,7 +13125,6 @@
       </w:pPr>
       <w:r>
         <w:rPr>
-          <w:rStyle w:val="PO0"/>
           <w:spacing w:val="0"/>
           <w:vertAlign w:val="baseline"/>
           <w:i w:val="0"/>
@@ -13129,7 +13141,6 @@
       </w:r>
       <w:r>
         <w:rPr>
-          <w:rStyle w:val="PO0"/>
           <w:spacing w:val="0"/>
           <w:vertAlign w:val="baseline"/>
           <w:i w:val="1"/>
@@ -13146,7 +13157,6 @@
       </w:r>
       <w:r>
         <w:rPr>
-          <w:rStyle w:val="PO0"/>
           <w:spacing w:val="0"/>
           <w:vertAlign w:val="baseline"/>
           <w:i w:val="0"/>
@@ -13163,7 +13173,6 @@
       </w:r>
       <w:r>
         <w:rPr>
-          <w:rStyle w:val="PO0"/>
           <w:spacing w:val="0"/>
           <w:vertAlign w:val="baseline"/>
           <w:i w:val="0"/>
@@ -13180,7 +13189,6 @@
       </w:r>
       <w:r>
         <w:rPr>
-          <w:rStyle w:val="PO0"/>
           <w:spacing w:val="0"/>
           <w:vertAlign w:val="baseline"/>
           <w:i w:val="1"/>
@@ -13197,7 +13205,6 @@
       </w:r>
       <w:r>
         <w:rPr>
-          <w:rStyle w:val="PO0"/>
           <w:spacing w:val="0"/>
           <w:vertAlign w:val="baseline"/>
           <w:i w:val="0"/>

</xml_diff>